<commit_message>
HW4: Q1 experiments result added.
</commit_message>
<xml_diff>
--- a/HW4/report/9731032_HW04.docx
+++ b/HW4/report/9731032_HW04.docx
@@ -1060,6 +1060,17 @@
                 <w:lang w:bidi="fa-IR"/>
               </w:rPr>
             </w:pPr>
+            <w:r>
+              <w:rPr>
+                <w:rFonts w:ascii="Times New Roman" w:hAnsi="Times New Roman" w:cs="B Nazanin"/>
+                <w:b w:val="0"/>
+                <w:bCs w:val="0"/>
+                <w:sz w:val="28"/>
+                <w:szCs w:val="28"/>
+                <w:lang w:bidi="fa-IR"/>
+              </w:rPr>
+              <w:t>0.001755</w:t>
+            </w:r>
           </w:p>
         </w:tc>
         <w:tc>
@@ -1082,6 +1093,17 @@
                 <w:lang w:bidi="fa-IR"/>
               </w:rPr>
             </w:pPr>
+            <w:r>
+              <w:rPr>
+                <w:rFonts w:ascii="Times New Roman" w:hAnsi="Times New Roman" w:cs="B Nazanin"/>
+                <w:b w:val="0"/>
+                <w:bCs w:val="0"/>
+                <w:sz w:val="28"/>
+                <w:szCs w:val="28"/>
+                <w:lang w:bidi="fa-IR"/>
+              </w:rPr>
+              <w:t>0.016559</w:t>
+            </w:r>
           </w:p>
         </w:tc>
         <w:tc>
@@ -1103,6 +1125,17 @@
                 <w:lang w:bidi="fa-IR"/>
               </w:rPr>
             </w:pPr>
+            <w:r>
+              <w:rPr>
+                <w:rFonts w:ascii="Times New Roman" w:hAnsi="Times New Roman" w:cs="B Nazanin"/>
+                <w:b w:val="0"/>
+                <w:bCs w:val="0"/>
+                <w:sz w:val="28"/>
+                <w:szCs w:val="28"/>
+                <w:lang w:bidi="fa-IR"/>
+              </w:rPr>
+              <w:t>0.119641</w:t>
+            </w:r>
           </w:p>
         </w:tc>
         <w:tc>
@@ -1125,6 +1158,17 @@
                 <w:lang w:bidi="fa-IR"/>
               </w:rPr>
             </w:pPr>
+            <w:r>
+              <w:rPr>
+                <w:rFonts w:ascii="Times New Roman" w:hAnsi="Times New Roman" w:cs="B Nazanin"/>
+                <w:b w:val="0"/>
+                <w:bCs w:val="0"/>
+                <w:sz w:val="28"/>
+                <w:szCs w:val="28"/>
+                <w:lang w:bidi="fa-IR"/>
+              </w:rPr>
+              <w:t>0.645355</w:t>
+            </w:r>
           </w:p>
         </w:tc>
         <w:tc>
@@ -1147,6 +1191,17 @@
                 <w:lang w:bidi="fa-IR"/>
               </w:rPr>
             </w:pPr>
+            <w:r>
+              <w:rPr>
+                <w:rFonts w:ascii="Times New Roman" w:hAnsi="Times New Roman" w:cs="B Nazanin"/>
+                <w:b w:val="0"/>
+                <w:bCs w:val="0"/>
+                <w:sz w:val="28"/>
+                <w:szCs w:val="28"/>
+                <w:lang w:bidi="fa-IR"/>
+              </w:rPr>
+              <w:t>6.277222</w:t>
+            </w:r>
           </w:p>
         </w:tc>
       </w:tr>
@@ -1966,7 +2021,6 @@
         <w:tc>
           <w:tcPr>
             <w:tcW w:w="1459" w:type="dxa"/>
-            <w:vAlign w:val="center"/>
           </w:tcPr>
           <w:p>
             <w:pPr>
@@ -1974,7 +2028,7 @@
               <w:bidi w:val="0"/>
               <w:jc w:val="center"/>
               <w:rPr>
-                <w:rFonts w:ascii="Times New Roman" w:hAnsi="Times New Roman" w:cs="B Nazanin"/>
+                <w:rFonts w:ascii="Times New Roman" w:hAnsi="Times New Roman" w:cs="Times New Roman"/>
                 <w:b w:val="0"/>
                 <w:bCs w:val="0"/>
                 <w:sz w:val="28"/>
@@ -1982,12 +2036,21 @@
                 <w:lang w:bidi="fa-IR"/>
               </w:rPr>
             </w:pPr>
+            <w:r>
+              <w:rPr>
+                <w:rFonts w:ascii="Times New Roman" w:hAnsi="Times New Roman" w:cs="Times New Roman"/>
+                <w:b w:val="0"/>
+                <w:bCs w:val="0"/>
+                <w:sz w:val="28"/>
+                <w:szCs w:val="28"/>
+              </w:rPr>
+              <w:t>1.92</w:t>
+            </w:r>
           </w:p>
         </w:tc>
         <w:tc>
           <w:tcPr>
             <w:tcW w:w="1559" w:type="dxa"/>
-            <w:vAlign w:val="center"/>
           </w:tcPr>
           <w:p>
             <w:pPr>
@@ -1995,7 +2058,7 @@
               <w:bidi w:val="0"/>
               <w:jc w:val="center"/>
               <w:rPr>
-                <w:rFonts w:ascii="Times New Roman" w:hAnsi="Times New Roman" w:cs="B Nazanin"/>
+                <w:rFonts w:ascii="Times New Roman" w:hAnsi="Times New Roman" w:cs="Times New Roman"/>
                 <w:b w:val="0"/>
                 <w:bCs w:val="0"/>
                 <w:sz w:val="28"/>
@@ -2003,12 +2066,21 @@
                 <w:lang w:bidi="fa-IR"/>
               </w:rPr>
             </w:pPr>
+            <w:r>
+              <w:rPr>
+                <w:rFonts w:ascii="Times New Roman" w:hAnsi="Times New Roman" w:cs="Times New Roman"/>
+                <w:b w:val="0"/>
+                <w:bCs w:val="0"/>
+                <w:sz w:val="28"/>
+                <w:szCs w:val="28"/>
+              </w:rPr>
+              <w:t>5.41</w:t>
+            </w:r>
           </w:p>
         </w:tc>
         <w:tc>
           <w:tcPr>
             <w:tcW w:w="1559" w:type="dxa"/>
-            <w:vAlign w:val="center"/>
           </w:tcPr>
           <w:p>
             <w:pPr>
@@ -2016,7 +2088,7 @@
               <w:bidi w:val="0"/>
               <w:jc w:val="center"/>
               <w:rPr>
-                <w:rFonts w:ascii="Times New Roman" w:hAnsi="Times New Roman" w:cs="B Nazanin"/>
+                <w:rFonts w:ascii="Times New Roman" w:hAnsi="Times New Roman" w:cs="Times New Roman"/>
                 <w:b w:val="0"/>
                 <w:bCs w:val="0"/>
                 <w:sz w:val="28"/>
@@ -2024,12 +2096,21 @@
                 <w:lang w:bidi="fa-IR"/>
               </w:rPr>
             </w:pPr>
+            <w:r>
+              <w:rPr>
+                <w:rFonts w:ascii="Times New Roman" w:hAnsi="Times New Roman" w:cs="Times New Roman"/>
+                <w:b w:val="0"/>
+                <w:bCs w:val="0"/>
+                <w:sz w:val="28"/>
+                <w:szCs w:val="28"/>
+              </w:rPr>
+              <w:t>4.84</w:t>
+            </w:r>
           </w:p>
         </w:tc>
         <w:tc>
           <w:tcPr>
             <w:tcW w:w="1560" w:type="dxa"/>
-            <w:vAlign w:val="center"/>
           </w:tcPr>
           <w:p>
             <w:pPr>
@@ -2037,7 +2118,7 @@
               <w:bidi w:val="0"/>
               <w:jc w:val="center"/>
               <w:rPr>
-                <w:rFonts w:ascii="Times New Roman" w:hAnsi="Times New Roman" w:cs="B Nazanin"/>
+                <w:rFonts w:ascii="Times New Roman" w:hAnsi="Times New Roman" w:cs="Times New Roman"/>
                 <w:b w:val="0"/>
                 <w:bCs w:val="0"/>
                 <w:sz w:val="28"/>
@@ -2045,12 +2126,21 @@
                 <w:lang w:bidi="fa-IR"/>
               </w:rPr>
             </w:pPr>
+            <w:r>
+              <w:rPr>
+                <w:rFonts w:ascii="Times New Roman" w:hAnsi="Times New Roman" w:cs="Times New Roman"/>
+                <w:b w:val="0"/>
+                <w:bCs w:val="0"/>
+                <w:sz w:val="28"/>
+                <w:szCs w:val="28"/>
+              </w:rPr>
+              <w:t>3.03</w:t>
+            </w:r>
           </w:p>
         </w:tc>
         <w:tc>
           <w:tcPr>
             <w:tcW w:w="1694" w:type="dxa"/>
-            <w:vAlign w:val="center"/>
           </w:tcPr>
           <w:p>
             <w:pPr>
@@ -2058,7 +2148,7 @@
               <w:bidi w:val="0"/>
               <w:jc w:val="center"/>
               <w:rPr>
-                <w:rFonts w:ascii="Times New Roman" w:hAnsi="Times New Roman" w:cs="B Nazanin"/>
+                <w:rFonts w:ascii="Times New Roman" w:hAnsi="Times New Roman" w:cs="Times New Roman"/>
                 <w:b w:val="0"/>
                 <w:bCs w:val="0"/>
                 <w:sz w:val="28"/>
@@ -2066,6 +2156,16 @@
                 <w:lang w:bidi="fa-IR"/>
               </w:rPr>
             </w:pPr>
+            <w:r>
+              <w:rPr>
+                <w:rFonts w:ascii="Times New Roman" w:hAnsi="Times New Roman" w:cs="Times New Roman"/>
+                <w:b w:val="0"/>
+                <w:bCs w:val="0"/>
+                <w:sz w:val="28"/>
+                <w:szCs w:val="28"/>
+              </w:rPr>
+              <w:t>2.54</w:t>
+            </w:r>
           </w:p>
         </w:tc>
       </w:tr>
@@ -2081,7 +2181,6 @@
           <w:bCs w:val="0"/>
           <w:sz w:val="28"/>
           <w:szCs w:val="28"/>
-          <w:rtl/>
           <w:lang w:bidi="fa-IR"/>
         </w:rPr>
       </w:pPr>
@@ -2861,7 +2960,6 @@
         <w:tc>
           <w:tcPr>
             <w:tcW w:w="1459" w:type="dxa"/>
-            <w:vAlign w:val="center"/>
           </w:tcPr>
           <w:p>
             <w:pPr>
@@ -2869,7 +2967,7 @@
               <w:bidi w:val="0"/>
               <w:jc w:val="center"/>
               <w:rPr>
-                <w:rFonts w:ascii="Times New Roman" w:hAnsi="Times New Roman" w:cs="B Nazanin"/>
+                <w:rFonts w:ascii="Times New Roman" w:hAnsi="Times New Roman" w:cs="Times New Roman"/>
                 <w:b w:val="0"/>
                 <w:bCs w:val="0"/>
                 <w:sz w:val="28"/>
@@ -2877,12 +2975,21 @@
                 <w:lang w:bidi="fa-IR"/>
               </w:rPr>
             </w:pPr>
+            <w:r>
+              <w:rPr>
+                <w:rFonts w:ascii="Times New Roman" w:hAnsi="Times New Roman" w:cs="Times New Roman"/>
+                <w:b w:val="0"/>
+                <w:bCs w:val="0"/>
+                <w:sz w:val="28"/>
+                <w:szCs w:val="28"/>
+              </w:rPr>
+              <w:t>5.36</w:t>
+            </w:r>
           </w:p>
         </w:tc>
         <w:tc>
           <w:tcPr>
             <w:tcW w:w="1559" w:type="dxa"/>
-            <w:vAlign w:val="center"/>
           </w:tcPr>
           <w:p>
             <w:pPr>
@@ -2890,7 +2997,7 @@
               <w:bidi w:val="0"/>
               <w:jc w:val="center"/>
               <w:rPr>
-                <w:rFonts w:ascii="Times New Roman" w:hAnsi="Times New Roman" w:cs="B Nazanin"/>
+                <w:rFonts w:ascii="Times New Roman" w:hAnsi="Times New Roman" w:cs="Times New Roman"/>
                 <w:b w:val="0"/>
                 <w:bCs w:val="0"/>
                 <w:sz w:val="28"/>
@@ -2898,12 +3005,21 @@
                 <w:lang w:bidi="fa-IR"/>
               </w:rPr>
             </w:pPr>
+            <w:r>
+              <w:rPr>
+                <w:rFonts w:ascii="Times New Roman" w:hAnsi="Times New Roman" w:cs="Times New Roman"/>
+                <w:b w:val="0"/>
+                <w:bCs w:val="0"/>
+                <w:sz w:val="28"/>
+                <w:szCs w:val="28"/>
+              </w:rPr>
+              <w:t>8.37</w:t>
+            </w:r>
           </w:p>
         </w:tc>
         <w:tc>
           <w:tcPr>
             <w:tcW w:w="1559" w:type="dxa"/>
-            <w:vAlign w:val="center"/>
           </w:tcPr>
           <w:p>
             <w:pPr>
@@ -2911,7 +3027,7 @@
               <w:bidi w:val="0"/>
               <w:jc w:val="center"/>
               <w:rPr>
-                <w:rFonts w:ascii="Times New Roman" w:hAnsi="Times New Roman" w:cs="B Nazanin"/>
+                <w:rFonts w:ascii="Times New Roman" w:hAnsi="Times New Roman" w:cs="Times New Roman"/>
                 <w:b w:val="0"/>
                 <w:bCs w:val="0"/>
                 <w:sz w:val="28"/>
@@ -2919,12 +3035,21 @@
                 <w:lang w:bidi="fa-IR"/>
               </w:rPr>
             </w:pPr>
+            <w:r>
+              <w:rPr>
+                <w:rFonts w:ascii="Times New Roman" w:hAnsi="Times New Roman" w:cs="Times New Roman"/>
+                <w:b w:val="0"/>
+                <w:bCs w:val="0"/>
+                <w:sz w:val="28"/>
+                <w:szCs w:val="28"/>
+              </w:rPr>
+              <w:t>7.13</w:t>
+            </w:r>
           </w:p>
         </w:tc>
         <w:tc>
           <w:tcPr>
             <w:tcW w:w="1560" w:type="dxa"/>
-            <w:vAlign w:val="center"/>
           </w:tcPr>
           <w:p>
             <w:pPr>
@@ -2932,7 +3057,7 @@
               <w:bidi w:val="0"/>
               <w:jc w:val="center"/>
               <w:rPr>
-                <w:rFonts w:ascii="Times New Roman" w:hAnsi="Times New Roman" w:cs="B Nazanin"/>
+                <w:rFonts w:ascii="Times New Roman" w:hAnsi="Times New Roman" w:cs="Times New Roman"/>
                 <w:b w:val="0"/>
                 <w:bCs w:val="0"/>
                 <w:sz w:val="28"/>
@@ -2940,12 +3065,21 @@
                 <w:lang w:bidi="fa-IR"/>
               </w:rPr>
             </w:pPr>
+            <w:r>
+              <w:rPr>
+                <w:rFonts w:ascii="Times New Roman" w:hAnsi="Times New Roman" w:cs="Times New Roman"/>
+                <w:b w:val="0"/>
+                <w:bCs w:val="0"/>
+                <w:sz w:val="28"/>
+                <w:szCs w:val="28"/>
+              </w:rPr>
+              <w:t>4.50</w:t>
+            </w:r>
           </w:p>
         </w:tc>
         <w:tc>
           <w:tcPr>
             <w:tcW w:w="1694" w:type="dxa"/>
-            <w:vAlign w:val="center"/>
           </w:tcPr>
           <w:p>
             <w:pPr>
@@ -2953,7 +3087,7 @@
               <w:bidi w:val="0"/>
               <w:jc w:val="center"/>
               <w:rPr>
-                <w:rFonts w:ascii="Times New Roman" w:hAnsi="Times New Roman" w:cs="B Nazanin"/>
+                <w:rFonts w:ascii="Times New Roman" w:hAnsi="Times New Roman" w:cs="Times New Roman"/>
                 <w:b w:val="0"/>
                 <w:bCs w:val="0"/>
                 <w:sz w:val="28"/>
@@ -2961,6 +3095,16 @@
                 <w:lang w:bidi="fa-IR"/>
               </w:rPr>
             </w:pPr>
+            <w:r>
+              <w:rPr>
+                <w:rFonts w:ascii="Times New Roman" w:hAnsi="Times New Roman" w:cs="Times New Roman"/>
+                <w:b w:val="0"/>
+                <w:bCs w:val="0"/>
+                <w:sz w:val="28"/>
+                <w:szCs w:val="28"/>
+              </w:rPr>
+              <w:t>2.30</w:t>
+            </w:r>
           </w:p>
         </w:tc>
       </w:tr>
@@ -2971,7 +3115,7 @@
         <w:ind w:left="379"/>
         <w:jc w:val="both"/>
         <w:rPr>
-          <w:rFonts w:ascii="Times New Roman" w:hAnsi="Times New Roman" w:cs="B Nazanin"/>
+          <w:rFonts w:ascii="Times New Roman" w:hAnsi="Times New Roman" w:cs="B Nazanin" w:hint="cs"/>
           <w:b w:val="0"/>
           <w:bCs w:val="0"/>
           <w:sz w:val="28"/>
@@ -8402,12 +8546,12 @@
     <w:rsid w:val="00041CD5"/>
     <w:rsid w:val="00082C74"/>
     <w:rsid w:val="00084638"/>
+    <w:rsid w:val="00093B81"/>
     <w:rsid w:val="000A4BDF"/>
     <w:rsid w:val="000B7D2F"/>
     <w:rsid w:val="000E23E3"/>
     <w:rsid w:val="001945FA"/>
     <w:rsid w:val="001960E2"/>
-    <w:rsid w:val="0025236C"/>
     <w:rsid w:val="003244F3"/>
     <w:rsid w:val="00332526"/>
     <w:rsid w:val="0033290B"/>

</xml_diff>

<commit_message>
HW4: Q3 serial LU added.
</commit_message>
<xml_diff>
--- a/HW4/report/9731032_HW04.docx
+++ b/HW4/report/9731032_HW04.docx
@@ -587,7 +587,33 @@
           <w:rtl/>
           <w:lang w:bidi="fa-IR"/>
         </w:rPr>
-        <w:t>ی سریال با</w:t>
+        <w:t xml:space="preserve">ی </w:t>
+      </w:r>
+      <w:r>
+        <w:rPr>
+          <w:rFonts w:cs="B Nazanin" w:hint="cs"/>
+          <w:b/>
+          <w:bCs/>
+          <w:i w:val="0"/>
+          <w:iCs w:val="0"/>
+          <w:sz w:val="22"/>
+          <w:szCs w:val="22"/>
+          <w:rtl/>
+          <w:lang w:bidi="fa-IR"/>
+        </w:rPr>
+        <w:t>سریال</w:t>
+      </w:r>
+      <w:r>
+        <w:rPr>
+          <w:rFonts w:cs="B Nazanin" w:hint="cs"/>
+          <w:i w:val="0"/>
+          <w:iCs w:val="0"/>
+          <w:sz w:val="22"/>
+          <w:szCs w:val="22"/>
+          <w:rtl/>
+          <w:lang w:bidi="fa-IR"/>
+        </w:rPr>
+        <w:t xml:space="preserve"> با</w:t>
       </w:r>
       <w:r>
         <w:rPr>
@@ -1371,6 +1397,8 @@
       <w:r>
         <w:rPr>
           <w:rFonts w:cs="B Nazanin" w:hint="cs"/>
+          <w:b/>
+          <w:bCs/>
           <w:i w:val="0"/>
           <w:iCs w:val="0"/>
           <w:sz w:val="22"/>
@@ -1378,7 +1406,7 @@
           <w:rtl/>
           <w:lang w:bidi="fa-IR"/>
         </w:rPr>
-        <w:t>۴</w:t>
+        <w:t>۴ نخ</w:t>
       </w:r>
       <w:r>
         <w:rPr>
@@ -1390,7 +1418,7 @@
           <w:rtl/>
           <w:lang w:bidi="fa-IR"/>
         </w:rPr>
-        <w:t xml:space="preserve"> نخ و اندازه </w:t>
+        <w:t xml:space="preserve"> و اندازه </w:t>
       </w:r>
       <w:proofErr w:type="spellStart"/>
       <w:r>
@@ -1995,7 +2023,7 @@
               <w:pStyle w:val="a"/>
               <w:jc w:val="center"/>
               <w:rPr>
-                <w:rFonts w:ascii="Times New Roman" w:hAnsi="Times New Roman" w:cs="B Nazanin" w:hint="cs"/>
+                <w:rFonts w:ascii="Times New Roman" w:hAnsi="Times New Roman" w:cs="B Nazanin"/>
                 <w:b w:val="0"/>
                 <w:bCs w:val="0"/>
                 <w:sz w:val="28"/>
@@ -2329,7 +2357,33 @@
           <w:rtl/>
           <w:lang w:bidi="fa-IR"/>
         </w:rPr>
-        <w:t xml:space="preserve">زمان اجرا با ۸ نخ و اندازه </w:t>
+        <w:t xml:space="preserve">زمان اجرا با </w:t>
+      </w:r>
+      <w:r>
+        <w:rPr>
+          <w:rFonts w:cs="B Nazanin" w:hint="cs"/>
+          <w:b/>
+          <w:bCs/>
+          <w:i w:val="0"/>
+          <w:iCs w:val="0"/>
+          <w:sz w:val="22"/>
+          <w:szCs w:val="22"/>
+          <w:rtl/>
+          <w:lang w:bidi="fa-IR"/>
+        </w:rPr>
+        <w:t>۸ نخ</w:t>
+      </w:r>
+      <w:r>
+        <w:rPr>
+          <w:rFonts w:cs="B Nazanin" w:hint="cs"/>
+          <w:i w:val="0"/>
+          <w:iCs w:val="0"/>
+          <w:sz w:val="22"/>
+          <w:szCs w:val="22"/>
+          <w:rtl/>
+          <w:lang w:bidi="fa-IR"/>
+        </w:rPr>
+        <w:t xml:space="preserve"> و اندازه </w:t>
       </w:r>
       <w:proofErr w:type="spellStart"/>
       <w:r>
@@ -2934,7 +2988,7 @@
               <w:pStyle w:val="a"/>
               <w:jc w:val="center"/>
               <w:rPr>
-                <w:rFonts w:ascii="Times New Roman" w:hAnsi="Times New Roman" w:cs="B Nazanin" w:hint="cs"/>
+                <w:rFonts w:ascii="Times New Roman" w:hAnsi="Times New Roman" w:cs="B Nazanin"/>
                 <w:b w:val="0"/>
                 <w:bCs w:val="0"/>
                 <w:sz w:val="28"/>
@@ -3115,7 +3169,7 @@
         <w:ind w:left="379"/>
         <w:jc w:val="both"/>
         <w:rPr>
-          <w:rFonts w:ascii="Times New Roman" w:hAnsi="Times New Roman" w:cs="B Nazanin" w:hint="cs"/>
+          <w:rFonts w:ascii="Times New Roman" w:hAnsi="Times New Roman" w:cs="B Nazanin"/>
           <w:b w:val="0"/>
           <w:bCs w:val="0"/>
           <w:sz w:val="28"/>
@@ -3128,7 +3182,6 @@
     <w:p>
       <w:pPr>
         <w:pStyle w:val="a"/>
-        <w:ind w:left="379"/>
         <w:jc w:val="both"/>
         <w:rPr>
           <w:rFonts w:ascii="Times New Roman" w:hAnsi="Times New Roman" w:cs="B Nazanin"/>
@@ -3208,7 +3261,6 @@
     <w:p>
       <w:pPr>
         <w:pStyle w:val="a"/>
-        <w:ind w:left="379"/>
         <w:jc w:val="both"/>
         <w:rPr>
           <w:rFonts w:ascii="Times New Roman" w:hAnsi="Times New Roman" w:cs="B Nazanin"/>
@@ -3308,6 +3360,10 @@
     <w:p>
       <w:pPr>
         <w:pStyle w:val="a"/>
+        <w:numPr>
+          <w:ilvl w:val="0"/>
+          <w:numId w:val="25"/>
+        </w:numPr>
         <w:ind w:left="379"/>
         <w:jc w:val="both"/>
         <w:rPr>
@@ -3316,19 +3372,2222 @@
           <w:bCs w:val="0"/>
           <w:sz w:val="28"/>
           <w:szCs w:val="28"/>
+          <w:lang w:bidi="fa-IR"/>
+        </w:rPr>
+      </w:pPr>
+      <w:proofErr w:type="spellStart"/>
+      <w:r>
+        <w:rPr>
+          <w:rFonts w:ascii="Times New Roman" w:hAnsi="Times New Roman" w:cs="B Nazanin" w:hint="cs"/>
+          <w:b w:val="0"/>
+          <w:bCs w:val="0"/>
+          <w:sz w:val="28"/>
+          <w:szCs w:val="28"/>
           <w:rtl/>
           <w:lang w:bidi="fa-IR"/>
         </w:rPr>
-      </w:pPr>
+        <w:t>هععی</w:t>
+      </w:r>
+      <w:proofErr w:type="spellEnd"/>
     </w:p>
     <w:p>
       <w:pPr>
-        <w:bidi/>
+        <w:pStyle w:val="a"/>
+        <w:numPr>
+          <w:ilvl w:val="0"/>
+          <w:numId w:val="25"/>
+        </w:numPr>
+        <w:ind w:left="379"/>
+        <w:jc w:val="both"/>
         <w:rPr>
+          <w:rFonts w:ascii="Times New Roman" w:hAnsi="Times New Roman" w:cs="B Nazanin"/>
+          <w:b w:val="0"/>
+          <w:bCs w:val="0"/>
+          <w:sz w:val="28"/>
+          <w:szCs w:val="28"/>
+          <w:lang w:bidi="fa-IR"/>
+        </w:rPr>
+      </w:pPr>
+      <w:r>
+        <w:rPr>
+          <w:rFonts w:ascii="Times New Roman" w:hAnsi="Times New Roman" w:cs="B Nazanin" w:hint="cs"/>
+          <w:b w:val="0"/>
+          <w:bCs w:val="0"/>
+          <w:sz w:val="28"/>
+          <w:szCs w:val="28"/>
           <w:rtl/>
           <w:lang w:bidi="fa-IR"/>
         </w:rPr>
-      </w:pPr>
+        <w:t>عجب</w:t>
+      </w:r>
+    </w:p>
+    <w:p>
+      <w:pPr>
+        <w:pStyle w:val="a"/>
+        <w:bidi w:val="0"/>
+        <w:ind w:left="379"/>
+        <w:jc w:val="both"/>
+        <w:rPr>
+          <w:rFonts w:ascii="Times New Roman" w:hAnsi="Times New Roman" w:cs="B Nazanin"/>
+          <w:b w:val="0"/>
+          <w:bCs w:val="0"/>
+          <w:sz w:val="28"/>
+          <w:szCs w:val="28"/>
+          <w:lang w:bidi="fa-IR"/>
+        </w:rPr>
+      </w:pPr>
+      <m:oMathPara>
+        <m:oMath>
+          <m:d>
+            <m:dPr>
+              <m:begChr m:val="["/>
+              <m:endChr m:val="]"/>
+              <m:ctrlPr>
+                <w:rPr>
+                  <w:rFonts w:ascii="Cambria Math" w:hAnsi="Cambria Math" w:cs="B Nazanin"/>
+                  <w:b w:val="0"/>
+                  <w:bCs w:val="0"/>
+                  <w:i/>
+                  <w:sz w:val="26"/>
+                  <w:szCs w:val="26"/>
+                  <w:lang w:bidi="fa-IR"/>
+                </w:rPr>
+              </m:ctrlPr>
+            </m:dPr>
+            <m:e>
+              <m:m>
+                <m:mPr>
+                  <m:mcs>
+                    <m:mc>
+                      <m:mcPr>
+                        <m:count m:val="4"/>
+                        <m:mcJc m:val="center"/>
+                      </m:mcPr>
+                    </m:mc>
+                  </m:mcs>
+                  <m:ctrlPr>
+                    <w:rPr>
+                      <w:rFonts w:ascii="Cambria Math" w:hAnsi="Cambria Math" w:cs="B Nazanin"/>
+                      <w:b w:val="0"/>
+                      <w:bCs w:val="0"/>
+                      <w:i/>
+                      <w:sz w:val="26"/>
+                      <w:szCs w:val="26"/>
+                      <w:lang w:bidi="fa-IR"/>
+                    </w:rPr>
+                  </m:ctrlPr>
+                </m:mPr>
+                <m:mr>
+                  <m:e>
+                    <m:sSub>
+                      <m:sSubPr>
+                        <m:ctrlPr>
+                          <w:rPr>
+                            <w:rFonts w:ascii="Cambria Math" w:hAnsi="Cambria Math" w:cs="B Nazanin"/>
+                            <w:b w:val="0"/>
+                            <w:bCs w:val="0"/>
+                            <w:i/>
+                            <w:sz w:val="26"/>
+                            <w:szCs w:val="26"/>
+                            <w:lang w:bidi="fa-IR"/>
+                          </w:rPr>
+                        </m:ctrlPr>
+                      </m:sSubPr>
+                      <m:e>
+                        <m:r>
+                          <w:rPr>
+                            <w:rFonts w:ascii="Cambria Math" w:hAnsi="Cambria Math" w:cs="B Nazanin"/>
+                            <w:sz w:val="26"/>
+                            <w:szCs w:val="26"/>
+                            <w:lang w:bidi="fa-IR"/>
+                          </w:rPr>
+                          <m:t>A</m:t>
+                        </m:r>
+                      </m:e>
+                      <m:sub>
+                        <m:r>
+                          <w:rPr>
+                            <w:rFonts w:ascii="Cambria Math" w:hAnsi="Cambria Math" w:cs="B Nazanin"/>
+                            <w:sz w:val="26"/>
+                            <w:szCs w:val="26"/>
+                            <w:lang w:bidi="fa-IR"/>
+                          </w:rPr>
+                          <m:t>1,1</m:t>
+                        </m:r>
+                      </m:sub>
+                    </m:sSub>
+                  </m:e>
+                  <m:e>
+                    <m:sSub>
+                      <m:sSubPr>
+                        <m:ctrlPr>
+                          <w:rPr>
+                            <w:rFonts w:ascii="Cambria Math" w:hAnsi="Cambria Math" w:cs="B Nazanin"/>
+                            <w:b w:val="0"/>
+                            <w:bCs w:val="0"/>
+                            <w:i/>
+                            <w:sz w:val="26"/>
+                            <w:szCs w:val="26"/>
+                            <w:lang w:bidi="fa-IR"/>
+                          </w:rPr>
+                        </m:ctrlPr>
+                      </m:sSubPr>
+                      <m:e>
+                        <m:r>
+                          <w:rPr>
+                            <w:rFonts w:ascii="Cambria Math" w:hAnsi="Cambria Math" w:cs="B Nazanin"/>
+                            <w:sz w:val="26"/>
+                            <w:szCs w:val="26"/>
+                            <w:lang w:bidi="fa-IR"/>
+                          </w:rPr>
+                          <m:t>A</m:t>
+                        </m:r>
+                      </m:e>
+                      <m:sub>
+                        <m:r>
+                          <w:rPr>
+                            <w:rFonts w:ascii="Cambria Math" w:hAnsi="Cambria Math" w:cs="B Nazanin"/>
+                            <w:sz w:val="26"/>
+                            <w:szCs w:val="26"/>
+                            <w:lang w:bidi="fa-IR"/>
+                          </w:rPr>
+                          <m:t>2,1</m:t>
+                        </m:r>
+                      </m:sub>
+                    </m:sSub>
+                    <m:ctrlPr>
+                      <w:rPr>
+                        <w:rFonts w:ascii="Cambria Math" w:eastAsia="Cambria Math" w:hAnsi="Cambria Math" w:cs="Cambria Math"/>
+                        <w:i/>
+                        <w:sz w:val="26"/>
+                        <w:szCs w:val="26"/>
+                      </w:rPr>
+                    </m:ctrlPr>
+                  </m:e>
+                  <m:e>
+                    <m:sSub>
+                      <m:sSubPr>
+                        <m:ctrlPr>
+                          <w:rPr>
+                            <w:rFonts w:ascii="Cambria Math" w:hAnsi="Cambria Math" w:cs="B Nazanin"/>
+                            <w:b w:val="0"/>
+                            <w:bCs w:val="0"/>
+                            <w:i/>
+                            <w:sz w:val="26"/>
+                            <w:szCs w:val="26"/>
+                            <w:lang w:bidi="fa-IR"/>
+                          </w:rPr>
+                        </m:ctrlPr>
+                      </m:sSubPr>
+                      <m:e>
+                        <m:r>
+                          <w:rPr>
+                            <w:rFonts w:ascii="Cambria Math" w:hAnsi="Cambria Math" w:cs="B Nazanin"/>
+                            <w:sz w:val="26"/>
+                            <w:szCs w:val="26"/>
+                            <w:lang w:bidi="fa-IR"/>
+                          </w:rPr>
+                          <m:t>A</m:t>
+                        </m:r>
+                      </m:e>
+                      <m:sub>
+                        <m:r>
+                          <w:rPr>
+                            <w:rFonts w:ascii="Cambria Math" w:hAnsi="Cambria Math" w:cs="B Nazanin"/>
+                            <w:sz w:val="26"/>
+                            <w:szCs w:val="26"/>
+                            <w:lang w:bidi="fa-IR"/>
+                          </w:rPr>
+                          <m:t>3,1</m:t>
+                        </m:r>
+                      </m:sub>
+                    </m:sSub>
+                    <m:ctrlPr>
+                      <w:rPr>
+                        <w:rFonts w:ascii="Cambria Math" w:eastAsia="Cambria Math" w:hAnsi="Cambria Math" w:cs="Cambria Math"/>
+                        <w:i/>
+                        <w:sz w:val="26"/>
+                        <w:szCs w:val="26"/>
+                      </w:rPr>
+                    </m:ctrlPr>
+                  </m:e>
+                  <m:e>
+                    <m:sSub>
+                      <m:sSubPr>
+                        <m:ctrlPr>
+                          <w:rPr>
+                            <w:rFonts w:ascii="Cambria Math" w:hAnsi="Cambria Math" w:cs="B Nazanin"/>
+                            <w:b w:val="0"/>
+                            <w:bCs w:val="0"/>
+                            <w:i/>
+                            <w:sz w:val="26"/>
+                            <w:szCs w:val="26"/>
+                            <w:lang w:bidi="fa-IR"/>
+                          </w:rPr>
+                        </m:ctrlPr>
+                      </m:sSubPr>
+                      <m:e>
+                        <m:r>
+                          <w:rPr>
+                            <w:rFonts w:ascii="Cambria Math" w:hAnsi="Cambria Math" w:cs="B Nazanin"/>
+                            <w:sz w:val="26"/>
+                            <w:szCs w:val="26"/>
+                            <w:lang w:bidi="fa-IR"/>
+                          </w:rPr>
+                          <m:t>A</m:t>
+                        </m:r>
+                      </m:e>
+                      <m:sub>
+                        <m:r>
+                          <w:rPr>
+                            <w:rFonts w:ascii="Cambria Math" w:hAnsi="Cambria Math" w:cs="B Nazanin"/>
+                            <w:sz w:val="26"/>
+                            <w:szCs w:val="26"/>
+                            <w:lang w:bidi="fa-IR"/>
+                          </w:rPr>
+                          <m:t>4,1</m:t>
+                        </m:r>
+                      </m:sub>
+                    </m:sSub>
+                  </m:e>
+                </m:mr>
+                <m:mr>
+                  <m:e>
+                    <m:sSub>
+                      <m:sSubPr>
+                        <m:ctrlPr>
+                          <w:rPr>
+                            <w:rFonts w:ascii="Cambria Math" w:hAnsi="Cambria Math" w:cs="B Nazanin"/>
+                            <w:b w:val="0"/>
+                            <w:bCs w:val="0"/>
+                            <w:i/>
+                            <w:sz w:val="26"/>
+                            <w:szCs w:val="26"/>
+                            <w:lang w:bidi="fa-IR"/>
+                          </w:rPr>
+                        </m:ctrlPr>
+                      </m:sSubPr>
+                      <m:e>
+                        <m:r>
+                          <w:rPr>
+                            <w:rFonts w:ascii="Cambria Math" w:hAnsi="Cambria Math" w:cs="B Nazanin"/>
+                            <w:sz w:val="26"/>
+                            <w:szCs w:val="26"/>
+                            <w:lang w:bidi="fa-IR"/>
+                          </w:rPr>
+                          <m:t>A</m:t>
+                        </m:r>
+                      </m:e>
+                      <m:sub>
+                        <m:r>
+                          <w:rPr>
+                            <w:rFonts w:ascii="Cambria Math" w:hAnsi="Cambria Math" w:cs="B Nazanin"/>
+                            <w:sz w:val="26"/>
+                            <w:szCs w:val="26"/>
+                            <w:lang w:bidi="fa-IR"/>
+                          </w:rPr>
+                          <m:t>1,</m:t>
+                        </m:r>
+                        <m:r>
+                          <w:rPr>
+                            <w:rFonts w:ascii="Cambria Math" w:hAnsi="Cambria Math" w:cs="B Nazanin"/>
+                            <w:sz w:val="26"/>
+                            <w:szCs w:val="26"/>
+                            <w:lang w:bidi="fa-IR"/>
+                          </w:rPr>
+                          <m:t>2</m:t>
+                        </m:r>
+                      </m:sub>
+                    </m:sSub>
+                    <m:ctrlPr>
+                      <w:rPr>
+                        <w:rFonts w:ascii="Cambria Math" w:eastAsia="Cambria Math" w:hAnsi="Cambria Math" w:cs="Cambria Math"/>
+                        <w:i/>
+                        <w:sz w:val="26"/>
+                        <w:szCs w:val="26"/>
+                      </w:rPr>
+                    </m:ctrlPr>
+                  </m:e>
+                  <m:e>
+                    <m:sSub>
+                      <m:sSubPr>
+                        <m:ctrlPr>
+                          <w:rPr>
+                            <w:rFonts w:ascii="Cambria Math" w:hAnsi="Cambria Math" w:cs="B Nazanin"/>
+                            <w:b w:val="0"/>
+                            <w:bCs w:val="0"/>
+                            <w:i/>
+                            <w:sz w:val="26"/>
+                            <w:szCs w:val="26"/>
+                            <w:lang w:bidi="fa-IR"/>
+                          </w:rPr>
+                        </m:ctrlPr>
+                      </m:sSubPr>
+                      <m:e>
+                        <m:r>
+                          <w:rPr>
+                            <w:rFonts w:ascii="Cambria Math" w:hAnsi="Cambria Math" w:cs="B Nazanin"/>
+                            <w:sz w:val="26"/>
+                            <w:szCs w:val="26"/>
+                            <w:lang w:bidi="fa-IR"/>
+                          </w:rPr>
+                          <m:t>A</m:t>
+                        </m:r>
+                      </m:e>
+                      <m:sub>
+                        <m:r>
+                          <w:rPr>
+                            <w:rFonts w:ascii="Cambria Math" w:hAnsi="Cambria Math" w:cs="B Nazanin"/>
+                            <w:sz w:val="26"/>
+                            <w:szCs w:val="26"/>
+                            <w:lang w:bidi="fa-IR"/>
+                          </w:rPr>
+                          <m:t>2,</m:t>
+                        </m:r>
+                        <m:r>
+                          <w:rPr>
+                            <w:rFonts w:ascii="Cambria Math" w:hAnsi="Cambria Math" w:cs="B Nazanin"/>
+                            <w:sz w:val="26"/>
+                            <w:szCs w:val="26"/>
+                            <w:lang w:bidi="fa-IR"/>
+                          </w:rPr>
+                          <m:t>2</m:t>
+                        </m:r>
+                      </m:sub>
+                    </m:sSub>
+                    <m:ctrlPr>
+                      <w:rPr>
+                        <w:rFonts w:ascii="Cambria Math" w:eastAsia="Cambria Math" w:hAnsi="Cambria Math" w:cs="Cambria Math"/>
+                        <w:b w:val="0"/>
+                        <w:bCs w:val="0"/>
+                        <w:i/>
+                        <w:sz w:val="26"/>
+                        <w:szCs w:val="26"/>
+                      </w:rPr>
+                    </m:ctrlPr>
+                  </m:e>
+                  <m:e>
+                    <m:sSub>
+                      <m:sSubPr>
+                        <m:ctrlPr>
+                          <w:rPr>
+                            <w:rFonts w:ascii="Cambria Math" w:hAnsi="Cambria Math" w:cs="B Nazanin"/>
+                            <w:b w:val="0"/>
+                            <w:bCs w:val="0"/>
+                            <w:i/>
+                            <w:sz w:val="26"/>
+                            <w:szCs w:val="26"/>
+                            <w:lang w:bidi="fa-IR"/>
+                          </w:rPr>
+                        </m:ctrlPr>
+                      </m:sSubPr>
+                      <m:e>
+                        <m:r>
+                          <w:rPr>
+                            <w:rFonts w:ascii="Cambria Math" w:hAnsi="Cambria Math" w:cs="B Nazanin"/>
+                            <w:sz w:val="26"/>
+                            <w:szCs w:val="26"/>
+                            <w:lang w:bidi="fa-IR"/>
+                          </w:rPr>
+                          <m:t>A</m:t>
+                        </m:r>
+                      </m:e>
+                      <m:sub>
+                        <m:r>
+                          <w:rPr>
+                            <w:rFonts w:ascii="Cambria Math" w:hAnsi="Cambria Math" w:cs="B Nazanin"/>
+                            <w:sz w:val="26"/>
+                            <w:szCs w:val="26"/>
+                            <w:lang w:bidi="fa-IR"/>
+                          </w:rPr>
+                          <m:t>3,</m:t>
+                        </m:r>
+                        <m:r>
+                          <w:rPr>
+                            <w:rFonts w:ascii="Cambria Math" w:hAnsi="Cambria Math" w:cs="B Nazanin"/>
+                            <w:sz w:val="26"/>
+                            <w:szCs w:val="26"/>
+                            <w:lang w:bidi="fa-IR"/>
+                          </w:rPr>
+                          <m:t>2</m:t>
+                        </m:r>
+                      </m:sub>
+                    </m:sSub>
+                    <m:ctrlPr>
+                      <w:rPr>
+                        <w:rFonts w:ascii="Cambria Math" w:eastAsia="Cambria Math" w:hAnsi="Cambria Math" w:cs="Cambria Math"/>
+                        <w:b w:val="0"/>
+                        <w:bCs w:val="0"/>
+                        <w:i/>
+                        <w:sz w:val="26"/>
+                        <w:szCs w:val="26"/>
+                      </w:rPr>
+                    </m:ctrlPr>
+                  </m:e>
+                  <m:e>
+                    <m:sSub>
+                      <m:sSubPr>
+                        <m:ctrlPr>
+                          <w:rPr>
+                            <w:rFonts w:ascii="Cambria Math" w:hAnsi="Cambria Math" w:cs="B Nazanin"/>
+                            <w:b w:val="0"/>
+                            <w:bCs w:val="0"/>
+                            <w:i/>
+                            <w:sz w:val="26"/>
+                            <w:szCs w:val="26"/>
+                            <w:lang w:bidi="fa-IR"/>
+                          </w:rPr>
+                        </m:ctrlPr>
+                      </m:sSubPr>
+                      <m:e>
+                        <m:r>
+                          <w:rPr>
+                            <w:rFonts w:ascii="Cambria Math" w:hAnsi="Cambria Math" w:cs="B Nazanin"/>
+                            <w:sz w:val="26"/>
+                            <w:szCs w:val="26"/>
+                            <w:lang w:bidi="fa-IR"/>
+                          </w:rPr>
+                          <m:t>A</m:t>
+                        </m:r>
+                      </m:e>
+                      <m:sub>
+                        <m:r>
+                          <w:rPr>
+                            <w:rFonts w:ascii="Cambria Math" w:hAnsi="Cambria Math" w:cs="B Nazanin"/>
+                            <w:sz w:val="26"/>
+                            <w:szCs w:val="26"/>
+                            <w:lang w:bidi="fa-IR"/>
+                          </w:rPr>
+                          <m:t>4,</m:t>
+                        </m:r>
+                        <m:r>
+                          <w:rPr>
+                            <w:rFonts w:ascii="Cambria Math" w:hAnsi="Cambria Math" w:cs="B Nazanin"/>
+                            <w:sz w:val="26"/>
+                            <w:szCs w:val="26"/>
+                            <w:lang w:bidi="fa-IR"/>
+                          </w:rPr>
+                          <m:t>2</m:t>
+                        </m:r>
+                      </m:sub>
+                    </m:sSub>
+                    <m:ctrlPr>
+                      <w:rPr>
+                        <w:rFonts w:ascii="Cambria Math" w:eastAsia="Cambria Math" w:hAnsi="Cambria Math" w:cs="Cambria Math"/>
+                        <w:i/>
+                        <w:sz w:val="26"/>
+                        <w:szCs w:val="26"/>
+                      </w:rPr>
+                    </m:ctrlPr>
+                  </m:e>
+                </m:mr>
+                <m:mr>
+                  <m:e>
+                    <m:sSub>
+                      <m:sSubPr>
+                        <m:ctrlPr>
+                          <w:rPr>
+                            <w:rFonts w:ascii="Cambria Math" w:hAnsi="Cambria Math" w:cs="B Nazanin"/>
+                            <w:b w:val="0"/>
+                            <w:bCs w:val="0"/>
+                            <w:i/>
+                            <w:sz w:val="26"/>
+                            <w:szCs w:val="26"/>
+                            <w:lang w:bidi="fa-IR"/>
+                          </w:rPr>
+                        </m:ctrlPr>
+                      </m:sSubPr>
+                      <m:e>
+                        <m:r>
+                          <w:rPr>
+                            <w:rFonts w:ascii="Cambria Math" w:hAnsi="Cambria Math" w:cs="B Nazanin"/>
+                            <w:sz w:val="26"/>
+                            <w:szCs w:val="26"/>
+                            <w:lang w:bidi="fa-IR"/>
+                          </w:rPr>
+                          <m:t>A</m:t>
+                        </m:r>
+                      </m:e>
+                      <m:sub>
+                        <m:r>
+                          <w:rPr>
+                            <w:rFonts w:ascii="Cambria Math" w:hAnsi="Cambria Math" w:cs="B Nazanin"/>
+                            <w:sz w:val="26"/>
+                            <w:szCs w:val="26"/>
+                            <w:lang w:bidi="fa-IR"/>
+                          </w:rPr>
+                          <m:t>1,</m:t>
+                        </m:r>
+                        <m:r>
+                          <w:rPr>
+                            <w:rFonts w:ascii="Cambria Math" w:hAnsi="Cambria Math" w:cs="B Nazanin"/>
+                            <w:sz w:val="26"/>
+                            <w:szCs w:val="26"/>
+                            <w:lang w:bidi="fa-IR"/>
+                          </w:rPr>
+                          <m:t>3</m:t>
+                        </m:r>
+                      </m:sub>
+                    </m:sSub>
+                    <m:ctrlPr>
+                      <w:rPr>
+                        <w:rFonts w:ascii="Cambria Math" w:eastAsia="Cambria Math" w:hAnsi="Cambria Math" w:cs="Cambria Math"/>
+                        <w:i/>
+                        <w:sz w:val="26"/>
+                        <w:szCs w:val="26"/>
+                      </w:rPr>
+                    </m:ctrlPr>
+                  </m:e>
+                  <m:e>
+                    <m:sSub>
+                      <m:sSubPr>
+                        <m:ctrlPr>
+                          <w:rPr>
+                            <w:rFonts w:ascii="Cambria Math" w:hAnsi="Cambria Math" w:cs="B Nazanin"/>
+                            <w:b w:val="0"/>
+                            <w:bCs w:val="0"/>
+                            <w:i/>
+                            <w:sz w:val="26"/>
+                            <w:szCs w:val="26"/>
+                            <w:lang w:bidi="fa-IR"/>
+                          </w:rPr>
+                        </m:ctrlPr>
+                      </m:sSubPr>
+                      <m:e>
+                        <m:r>
+                          <w:rPr>
+                            <w:rFonts w:ascii="Cambria Math" w:hAnsi="Cambria Math" w:cs="B Nazanin"/>
+                            <w:sz w:val="26"/>
+                            <w:szCs w:val="26"/>
+                            <w:lang w:bidi="fa-IR"/>
+                          </w:rPr>
+                          <m:t>A</m:t>
+                        </m:r>
+                      </m:e>
+                      <m:sub>
+                        <m:r>
+                          <w:rPr>
+                            <w:rFonts w:ascii="Cambria Math" w:hAnsi="Cambria Math" w:cs="B Nazanin"/>
+                            <w:sz w:val="26"/>
+                            <w:szCs w:val="26"/>
+                            <w:lang w:bidi="fa-IR"/>
+                          </w:rPr>
+                          <m:t>2,</m:t>
+                        </m:r>
+                        <m:r>
+                          <w:rPr>
+                            <w:rFonts w:ascii="Cambria Math" w:hAnsi="Cambria Math" w:cs="B Nazanin"/>
+                            <w:sz w:val="26"/>
+                            <w:szCs w:val="26"/>
+                            <w:lang w:bidi="fa-IR"/>
+                          </w:rPr>
+                          <m:t>3</m:t>
+                        </m:r>
+                      </m:sub>
+                    </m:sSub>
+                    <m:ctrlPr>
+                      <w:rPr>
+                        <w:rFonts w:ascii="Cambria Math" w:eastAsia="Cambria Math" w:hAnsi="Cambria Math" w:cs="Cambria Math"/>
+                        <w:b w:val="0"/>
+                        <w:bCs w:val="0"/>
+                        <w:i/>
+                        <w:sz w:val="26"/>
+                        <w:szCs w:val="26"/>
+                      </w:rPr>
+                    </m:ctrlPr>
+                  </m:e>
+                  <m:e>
+                    <m:sSub>
+                      <m:sSubPr>
+                        <m:ctrlPr>
+                          <w:rPr>
+                            <w:rFonts w:ascii="Cambria Math" w:hAnsi="Cambria Math" w:cs="B Nazanin"/>
+                            <w:b w:val="0"/>
+                            <w:bCs w:val="0"/>
+                            <w:i/>
+                            <w:sz w:val="26"/>
+                            <w:szCs w:val="26"/>
+                            <w:lang w:bidi="fa-IR"/>
+                          </w:rPr>
+                        </m:ctrlPr>
+                      </m:sSubPr>
+                      <m:e>
+                        <m:r>
+                          <w:rPr>
+                            <w:rFonts w:ascii="Cambria Math" w:hAnsi="Cambria Math" w:cs="B Nazanin"/>
+                            <w:sz w:val="26"/>
+                            <w:szCs w:val="26"/>
+                            <w:lang w:bidi="fa-IR"/>
+                          </w:rPr>
+                          <m:t>A</m:t>
+                        </m:r>
+                      </m:e>
+                      <m:sub>
+                        <m:r>
+                          <w:rPr>
+                            <w:rFonts w:ascii="Cambria Math" w:hAnsi="Cambria Math" w:cs="B Nazanin"/>
+                            <w:sz w:val="26"/>
+                            <w:szCs w:val="26"/>
+                            <w:lang w:bidi="fa-IR"/>
+                          </w:rPr>
+                          <m:t>3,</m:t>
+                        </m:r>
+                        <m:r>
+                          <w:rPr>
+                            <w:rFonts w:ascii="Cambria Math" w:hAnsi="Cambria Math" w:cs="B Nazanin"/>
+                            <w:sz w:val="26"/>
+                            <w:szCs w:val="26"/>
+                            <w:lang w:bidi="fa-IR"/>
+                          </w:rPr>
+                          <m:t>3</m:t>
+                        </m:r>
+                      </m:sub>
+                    </m:sSub>
+                    <m:ctrlPr>
+                      <w:rPr>
+                        <w:rFonts w:ascii="Cambria Math" w:eastAsia="Cambria Math" w:hAnsi="Cambria Math" w:cs="Cambria Math"/>
+                        <w:b w:val="0"/>
+                        <w:bCs w:val="0"/>
+                        <w:i/>
+                        <w:sz w:val="26"/>
+                        <w:szCs w:val="26"/>
+                      </w:rPr>
+                    </m:ctrlPr>
+                  </m:e>
+                  <m:e>
+                    <m:sSub>
+                      <m:sSubPr>
+                        <m:ctrlPr>
+                          <w:rPr>
+                            <w:rFonts w:ascii="Cambria Math" w:hAnsi="Cambria Math" w:cs="B Nazanin"/>
+                            <w:b w:val="0"/>
+                            <w:bCs w:val="0"/>
+                            <w:i/>
+                            <w:sz w:val="26"/>
+                            <w:szCs w:val="26"/>
+                            <w:lang w:bidi="fa-IR"/>
+                          </w:rPr>
+                        </m:ctrlPr>
+                      </m:sSubPr>
+                      <m:e>
+                        <m:r>
+                          <w:rPr>
+                            <w:rFonts w:ascii="Cambria Math" w:hAnsi="Cambria Math" w:cs="B Nazanin"/>
+                            <w:sz w:val="26"/>
+                            <w:szCs w:val="26"/>
+                            <w:lang w:bidi="fa-IR"/>
+                          </w:rPr>
+                          <m:t>A</m:t>
+                        </m:r>
+                      </m:e>
+                      <m:sub>
+                        <m:r>
+                          <w:rPr>
+                            <w:rFonts w:ascii="Cambria Math" w:hAnsi="Cambria Math" w:cs="B Nazanin"/>
+                            <w:sz w:val="26"/>
+                            <w:szCs w:val="26"/>
+                            <w:lang w:bidi="fa-IR"/>
+                          </w:rPr>
+                          <m:t>4,</m:t>
+                        </m:r>
+                        <m:r>
+                          <w:rPr>
+                            <w:rFonts w:ascii="Cambria Math" w:hAnsi="Cambria Math" w:cs="B Nazanin"/>
+                            <w:sz w:val="26"/>
+                            <w:szCs w:val="26"/>
+                            <w:lang w:bidi="fa-IR"/>
+                          </w:rPr>
+                          <m:t>3</m:t>
+                        </m:r>
+                      </m:sub>
+                    </m:sSub>
+                    <m:ctrlPr>
+                      <w:rPr>
+                        <w:rFonts w:ascii="Cambria Math" w:eastAsia="Cambria Math" w:hAnsi="Cambria Math" w:cs="Cambria Math"/>
+                        <w:i/>
+                        <w:sz w:val="26"/>
+                        <w:szCs w:val="26"/>
+                      </w:rPr>
+                    </m:ctrlPr>
+                  </m:e>
+                </m:mr>
+                <m:mr>
+                  <m:e>
+                    <m:sSub>
+                      <m:sSubPr>
+                        <m:ctrlPr>
+                          <w:rPr>
+                            <w:rFonts w:ascii="Cambria Math" w:hAnsi="Cambria Math" w:cs="B Nazanin"/>
+                            <w:b w:val="0"/>
+                            <w:bCs w:val="0"/>
+                            <w:i/>
+                            <w:sz w:val="26"/>
+                            <w:szCs w:val="26"/>
+                            <w:lang w:bidi="fa-IR"/>
+                          </w:rPr>
+                        </m:ctrlPr>
+                      </m:sSubPr>
+                      <m:e>
+                        <m:r>
+                          <w:rPr>
+                            <w:rFonts w:ascii="Cambria Math" w:hAnsi="Cambria Math" w:cs="B Nazanin"/>
+                            <w:sz w:val="26"/>
+                            <w:szCs w:val="26"/>
+                            <w:lang w:bidi="fa-IR"/>
+                          </w:rPr>
+                          <m:t>A</m:t>
+                        </m:r>
+                      </m:e>
+                      <m:sub>
+                        <m:r>
+                          <w:rPr>
+                            <w:rFonts w:ascii="Cambria Math" w:hAnsi="Cambria Math" w:cs="B Nazanin"/>
+                            <w:sz w:val="26"/>
+                            <w:szCs w:val="26"/>
+                            <w:lang w:bidi="fa-IR"/>
+                          </w:rPr>
+                          <m:t>1,</m:t>
+                        </m:r>
+                        <m:r>
+                          <w:rPr>
+                            <w:rFonts w:ascii="Cambria Math" w:hAnsi="Cambria Math" w:cs="B Nazanin"/>
+                            <w:sz w:val="26"/>
+                            <w:szCs w:val="26"/>
+                            <w:lang w:bidi="fa-IR"/>
+                          </w:rPr>
+                          <m:t>4</m:t>
+                        </m:r>
+                      </m:sub>
+                    </m:sSub>
+                  </m:e>
+                  <m:e>
+                    <m:sSub>
+                      <m:sSubPr>
+                        <m:ctrlPr>
+                          <w:rPr>
+                            <w:rFonts w:ascii="Cambria Math" w:hAnsi="Cambria Math" w:cs="B Nazanin"/>
+                            <w:b w:val="0"/>
+                            <w:bCs w:val="0"/>
+                            <w:i/>
+                            <w:sz w:val="26"/>
+                            <w:szCs w:val="26"/>
+                            <w:lang w:bidi="fa-IR"/>
+                          </w:rPr>
+                        </m:ctrlPr>
+                      </m:sSubPr>
+                      <m:e>
+                        <m:r>
+                          <w:rPr>
+                            <w:rFonts w:ascii="Cambria Math" w:hAnsi="Cambria Math" w:cs="B Nazanin"/>
+                            <w:sz w:val="26"/>
+                            <w:szCs w:val="26"/>
+                            <w:lang w:bidi="fa-IR"/>
+                          </w:rPr>
+                          <m:t>A</m:t>
+                        </m:r>
+                      </m:e>
+                      <m:sub>
+                        <m:r>
+                          <w:rPr>
+                            <w:rFonts w:ascii="Cambria Math" w:hAnsi="Cambria Math" w:cs="B Nazanin"/>
+                            <w:sz w:val="26"/>
+                            <w:szCs w:val="26"/>
+                            <w:lang w:bidi="fa-IR"/>
+                          </w:rPr>
+                          <m:t>2,</m:t>
+                        </m:r>
+                        <m:r>
+                          <w:rPr>
+                            <w:rFonts w:ascii="Cambria Math" w:hAnsi="Cambria Math" w:cs="B Nazanin"/>
+                            <w:sz w:val="26"/>
+                            <w:szCs w:val="26"/>
+                            <w:lang w:bidi="fa-IR"/>
+                          </w:rPr>
+                          <m:t>4</m:t>
+                        </m:r>
+                      </m:sub>
+                    </m:sSub>
+                    <m:ctrlPr>
+                      <w:rPr>
+                        <w:rFonts w:ascii="Cambria Math" w:eastAsia="Cambria Math" w:hAnsi="Cambria Math" w:cs="Cambria Math"/>
+                        <w:i/>
+                        <w:sz w:val="26"/>
+                        <w:szCs w:val="26"/>
+                      </w:rPr>
+                    </m:ctrlPr>
+                  </m:e>
+                  <m:e>
+                    <m:sSub>
+                      <m:sSubPr>
+                        <m:ctrlPr>
+                          <w:rPr>
+                            <w:rFonts w:ascii="Cambria Math" w:hAnsi="Cambria Math" w:cs="B Nazanin"/>
+                            <w:b w:val="0"/>
+                            <w:bCs w:val="0"/>
+                            <w:i/>
+                            <w:sz w:val="26"/>
+                            <w:szCs w:val="26"/>
+                            <w:lang w:bidi="fa-IR"/>
+                          </w:rPr>
+                        </m:ctrlPr>
+                      </m:sSubPr>
+                      <m:e>
+                        <m:r>
+                          <w:rPr>
+                            <w:rFonts w:ascii="Cambria Math" w:hAnsi="Cambria Math" w:cs="B Nazanin"/>
+                            <w:sz w:val="26"/>
+                            <w:szCs w:val="26"/>
+                            <w:lang w:bidi="fa-IR"/>
+                          </w:rPr>
+                          <m:t>A</m:t>
+                        </m:r>
+                      </m:e>
+                      <m:sub>
+                        <m:r>
+                          <w:rPr>
+                            <w:rFonts w:ascii="Cambria Math" w:hAnsi="Cambria Math" w:cs="B Nazanin"/>
+                            <w:sz w:val="26"/>
+                            <w:szCs w:val="26"/>
+                            <w:lang w:bidi="fa-IR"/>
+                          </w:rPr>
+                          <m:t>3,</m:t>
+                        </m:r>
+                        <m:r>
+                          <w:rPr>
+                            <w:rFonts w:ascii="Cambria Math" w:hAnsi="Cambria Math" w:cs="B Nazanin"/>
+                            <w:sz w:val="26"/>
+                            <w:szCs w:val="26"/>
+                            <w:lang w:bidi="fa-IR"/>
+                          </w:rPr>
+                          <m:t>4</m:t>
+                        </m:r>
+                      </m:sub>
+                    </m:sSub>
+                    <m:ctrlPr>
+                      <w:rPr>
+                        <w:rFonts w:ascii="Cambria Math" w:eastAsia="Cambria Math" w:hAnsi="Cambria Math" w:cs="Cambria Math"/>
+                        <w:i/>
+                        <w:sz w:val="26"/>
+                        <w:szCs w:val="26"/>
+                      </w:rPr>
+                    </m:ctrlPr>
+                  </m:e>
+                  <m:e>
+                    <m:sSub>
+                      <m:sSubPr>
+                        <m:ctrlPr>
+                          <w:rPr>
+                            <w:rFonts w:ascii="Cambria Math" w:hAnsi="Cambria Math" w:cs="B Nazanin"/>
+                            <w:b w:val="0"/>
+                            <w:bCs w:val="0"/>
+                            <w:i/>
+                            <w:sz w:val="26"/>
+                            <w:szCs w:val="26"/>
+                            <w:lang w:bidi="fa-IR"/>
+                          </w:rPr>
+                        </m:ctrlPr>
+                      </m:sSubPr>
+                      <m:e>
+                        <m:r>
+                          <w:rPr>
+                            <w:rFonts w:ascii="Cambria Math" w:hAnsi="Cambria Math" w:cs="B Nazanin"/>
+                            <w:sz w:val="26"/>
+                            <w:szCs w:val="26"/>
+                            <w:lang w:bidi="fa-IR"/>
+                          </w:rPr>
+                          <m:t>A</m:t>
+                        </m:r>
+                      </m:e>
+                      <m:sub>
+                        <m:r>
+                          <w:rPr>
+                            <w:rFonts w:ascii="Cambria Math" w:hAnsi="Cambria Math" w:cs="B Nazanin"/>
+                            <w:sz w:val="26"/>
+                            <w:szCs w:val="26"/>
+                            <w:lang w:bidi="fa-IR"/>
+                          </w:rPr>
+                          <m:t>4,</m:t>
+                        </m:r>
+                        <m:r>
+                          <w:rPr>
+                            <w:rFonts w:ascii="Cambria Math" w:hAnsi="Cambria Math" w:cs="B Nazanin"/>
+                            <w:sz w:val="26"/>
+                            <w:szCs w:val="26"/>
+                            <w:lang w:bidi="fa-IR"/>
+                          </w:rPr>
+                          <m:t>4</m:t>
+                        </m:r>
+                      </m:sub>
+                    </m:sSub>
+                  </m:e>
+                </m:mr>
+              </m:m>
+            </m:e>
+          </m:d>
+          <m:r>
+            <w:rPr>
+              <w:rFonts w:ascii="Cambria Math" w:hAnsi="Cambria Math" w:cs="B Nazanin"/>
+              <w:sz w:val="26"/>
+              <w:szCs w:val="26"/>
+              <w:lang w:bidi="fa-IR"/>
+            </w:rPr>
+            <m:t>=</m:t>
+          </m:r>
+          <m:d>
+            <m:dPr>
+              <m:begChr m:val="["/>
+              <m:endChr m:val="]"/>
+              <m:ctrlPr>
+                <w:rPr>
+                  <w:rFonts w:ascii="Cambria Math" w:hAnsi="Cambria Math" w:cs="B Nazanin"/>
+                  <w:b w:val="0"/>
+                  <w:bCs w:val="0"/>
+                  <w:i/>
+                  <w:sz w:val="26"/>
+                  <w:szCs w:val="26"/>
+                  <w:lang w:bidi="fa-IR"/>
+                </w:rPr>
+              </m:ctrlPr>
+            </m:dPr>
+            <m:e>
+              <m:m>
+                <m:mPr>
+                  <m:mcs>
+                    <m:mc>
+                      <m:mcPr>
+                        <m:count m:val="4"/>
+                        <m:mcJc m:val="center"/>
+                      </m:mcPr>
+                    </m:mc>
+                  </m:mcs>
+                  <m:ctrlPr>
+                    <w:rPr>
+                      <w:rFonts w:ascii="Cambria Math" w:hAnsi="Cambria Math" w:cs="B Nazanin"/>
+                      <w:b w:val="0"/>
+                      <w:bCs w:val="0"/>
+                      <w:i/>
+                      <w:sz w:val="26"/>
+                      <w:szCs w:val="26"/>
+                      <w:lang w:bidi="fa-IR"/>
+                    </w:rPr>
+                  </m:ctrlPr>
+                </m:mPr>
+                <m:mr>
+                  <m:e>
+                    <m:sSub>
+                      <m:sSubPr>
+                        <m:ctrlPr>
+                          <w:rPr>
+                            <w:rFonts w:ascii="Cambria Math" w:hAnsi="Cambria Math" w:cs="B Nazanin"/>
+                            <w:b w:val="0"/>
+                            <w:bCs w:val="0"/>
+                            <w:i/>
+                            <w:sz w:val="26"/>
+                            <w:szCs w:val="26"/>
+                            <w:lang w:bidi="fa-IR"/>
+                          </w:rPr>
+                        </m:ctrlPr>
+                      </m:sSubPr>
+                      <m:e>
+                        <m:r>
+                          <w:rPr>
+                            <w:rFonts w:ascii="Cambria Math" w:hAnsi="Cambria Math" w:cs="B Nazanin"/>
+                            <w:sz w:val="26"/>
+                            <w:szCs w:val="26"/>
+                            <w:lang w:bidi="fa-IR"/>
+                          </w:rPr>
+                          <m:t>L</m:t>
+                        </m:r>
+                      </m:e>
+                      <m:sub>
+                        <m:r>
+                          <w:rPr>
+                            <w:rFonts w:ascii="Cambria Math" w:hAnsi="Cambria Math" w:cs="B Nazanin"/>
+                            <w:sz w:val="26"/>
+                            <w:szCs w:val="26"/>
+                            <w:lang w:bidi="fa-IR"/>
+                          </w:rPr>
+                          <m:t>1,1</m:t>
+                        </m:r>
+                      </m:sub>
+                    </m:sSub>
+                  </m:e>
+                  <m:e>
+                    <m:r>
+                      <m:rPr>
+                        <m:sty m:val="bi"/>
+                      </m:rPr>
+                      <w:rPr>
+                        <w:rFonts w:ascii="Cambria Math" w:eastAsia="Cambria Math" w:hAnsi="Cambria Math" w:cs="Cambria Math"/>
+                        <w:sz w:val="26"/>
+                        <w:szCs w:val="26"/>
+                      </w:rPr>
+                      <m:t>0</m:t>
+                    </m:r>
+                    <m:ctrlPr>
+                      <w:rPr>
+                        <w:rFonts w:ascii="Cambria Math" w:eastAsia="Cambria Math" w:hAnsi="Cambria Math" w:cs="Cambria Math"/>
+                        <w:i/>
+                        <w:sz w:val="26"/>
+                        <w:szCs w:val="26"/>
+                      </w:rPr>
+                    </m:ctrlPr>
+                  </m:e>
+                  <m:e>
+                    <m:r>
+                      <m:rPr>
+                        <m:sty m:val="bi"/>
+                      </m:rPr>
+                      <w:rPr>
+                        <w:rFonts w:ascii="Cambria Math" w:eastAsia="Cambria Math" w:hAnsi="Cambria Math" w:cs="Cambria Math"/>
+                        <w:sz w:val="26"/>
+                        <w:szCs w:val="26"/>
+                      </w:rPr>
+                      <m:t>0</m:t>
+                    </m:r>
+                    <m:ctrlPr>
+                      <w:rPr>
+                        <w:rFonts w:ascii="Cambria Math" w:eastAsia="Cambria Math" w:hAnsi="Cambria Math" w:cs="Cambria Math"/>
+                        <w:i/>
+                        <w:sz w:val="26"/>
+                        <w:szCs w:val="26"/>
+                      </w:rPr>
+                    </m:ctrlPr>
+                  </m:e>
+                  <m:e>
+                    <m:r>
+                      <w:rPr>
+                        <w:rFonts w:ascii="Cambria Math" w:hAnsi="Cambria Math" w:cs="B Nazanin"/>
+                        <w:sz w:val="26"/>
+                        <w:szCs w:val="26"/>
+                        <w:lang w:bidi="fa-IR"/>
+                      </w:rPr>
+                      <m:t>0</m:t>
+                    </m:r>
+                  </m:e>
+                </m:mr>
+                <m:mr>
+                  <m:e>
+                    <m:sSub>
+                      <m:sSubPr>
+                        <m:ctrlPr>
+                          <w:rPr>
+                            <w:rFonts w:ascii="Cambria Math" w:hAnsi="Cambria Math" w:cs="B Nazanin"/>
+                            <w:b w:val="0"/>
+                            <w:bCs w:val="0"/>
+                            <w:i/>
+                            <w:sz w:val="26"/>
+                            <w:szCs w:val="26"/>
+                            <w:lang w:bidi="fa-IR"/>
+                          </w:rPr>
+                        </m:ctrlPr>
+                      </m:sSubPr>
+                      <m:e>
+                        <m:r>
+                          <w:rPr>
+                            <w:rFonts w:ascii="Cambria Math" w:hAnsi="Cambria Math" w:cs="B Nazanin"/>
+                            <w:sz w:val="26"/>
+                            <w:szCs w:val="26"/>
+                            <w:lang w:bidi="fa-IR"/>
+                          </w:rPr>
+                          <m:t>L</m:t>
+                        </m:r>
+                      </m:e>
+                      <m:sub>
+                        <m:r>
+                          <w:rPr>
+                            <w:rFonts w:ascii="Cambria Math" w:hAnsi="Cambria Math" w:cs="B Nazanin"/>
+                            <w:sz w:val="26"/>
+                            <w:szCs w:val="26"/>
+                            <w:lang w:bidi="fa-IR"/>
+                          </w:rPr>
+                          <m:t>2,1</m:t>
+                        </m:r>
+                      </m:sub>
+                    </m:sSub>
+                    <m:ctrlPr>
+                      <w:rPr>
+                        <w:rFonts w:ascii="Cambria Math" w:eastAsia="Cambria Math" w:hAnsi="Cambria Math" w:cs="Cambria Math"/>
+                        <w:i/>
+                        <w:sz w:val="26"/>
+                        <w:szCs w:val="26"/>
+                      </w:rPr>
+                    </m:ctrlPr>
+                  </m:e>
+                  <m:e>
+                    <m:sSub>
+                      <m:sSubPr>
+                        <m:ctrlPr>
+                          <w:rPr>
+                            <w:rFonts w:ascii="Cambria Math" w:hAnsi="Cambria Math" w:cs="B Nazanin"/>
+                            <w:b w:val="0"/>
+                            <w:bCs w:val="0"/>
+                            <w:i/>
+                            <w:sz w:val="26"/>
+                            <w:szCs w:val="26"/>
+                            <w:lang w:bidi="fa-IR"/>
+                          </w:rPr>
+                        </m:ctrlPr>
+                      </m:sSubPr>
+                      <m:e>
+                        <m:r>
+                          <w:rPr>
+                            <w:rFonts w:ascii="Cambria Math" w:hAnsi="Cambria Math" w:cs="B Nazanin"/>
+                            <w:sz w:val="26"/>
+                            <w:szCs w:val="26"/>
+                            <w:lang w:bidi="fa-IR"/>
+                          </w:rPr>
+                          <m:t>L</m:t>
+                        </m:r>
+                      </m:e>
+                      <m:sub>
+                        <m:r>
+                          <w:rPr>
+                            <w:rFonts w:ascii="Cambria Math" w:hAnsi="Cambria Math" w:cs="B Nazanin"/>
+                            <w:sz w:val="26"/>
+                            <w:szCs w:val="26"/>
+                            <w:lang w:bidi="fa-IR"/>
+                          </w:rPr>
+                          <m:t>2,2</m:t>
+                        </m:r>
+                      </m:sub>
+                    </m:sSub>
+                    <m:ctrlPr>
+                      <w:rPr>
+                        <w:rFonts w:ascii="Cambria Math" w:eastAsia="Cambria Math" w:hAnsi="Cambria Math" w:cs="Cambria Math"/>
+                        <w:b w:val="0"/>
+                        <w:bCs w:val="0"/>
+                        <w:i/>
+                        <w:sz w:val="26"/>
+                        <w:szCs w:val="26"/>
+                      </w:rPr>
+                    </m:ctrlPr>
+                  </m:e>
+                  <m:e>
+                    <m:r>
+                      <w:rPr>
+                        <w:rFonts w:ascii="Cambria Math" w:eastAsia="Cambria Math" w:hAnsi="Cambria Math" w:cs="Cambria Math"/>
+                        <w:sz w:val="26"/>
+                        <w:szCs w:val="26"/>
+                      </w:rPr>
+                      <m:t>0</m:t>
+                    </m:r>
+                    <m:ctrlPr>
+                      <w:rPr>
+                        <w:rFonts w:ascii="Cambria Math" w:eastAsia="Cambria Math" w:hAnsi="Cambria Math" w:cs="Cambria Math"/>
+                        <w:b w:val="0"/>
+                        <w:bCs w:val="0"/>
+                        <w:i/>
+                        <w:sz w:val="26"/>
+                        <w:szCs w:val="26"/>
+                      </w:rPr>
+                    </m:ctrlPr>
+                  </m:e>
+                  <m:e>
+                    <m:r>
+                      <m:rPr>
+                        <m:sty m:val="bi"/>
+                      </m:rPr>
+                      <w:rPr>
+                        <w:rFonts w:ascii="Cambria Math" w:eastAsia="Cambria Math" w:hAnsi="Cambria Math" w:cs="Cambria Math"/>
+                        <w:sz w:val="26"/>
+                        <w:szCs w:val="26"/>
+                      </w:rPr>
+                      <m:t>0</m:t>
+                    </m:r>
+                    <m:ctrlPr>
+                      <w:rPr>
+                        <w:rFonts w:ascii="Cambria Math" w:eastAsia="Cambria Math" w:hAnsi="Cambria Math" w:cs="Cambria Math"/>
+                        <w:i/>
+                        <w:sz w:val="26"/>
+                        <w:szCs w:val="26"/>
+                      </w:rPr>
+                    </m:ctrlPr>
+                  </m:e>
+                </m:mr>
+                <m:mr>
+                  <m:e>
+                    <m:sSub>
+                      <m:sSubPr>
+                        <m:ctrlPr>
+                          <w:rPr>
+                            <w:rFonts w:ascii="Cambria Math" w:hAnsi="Cambria Math" w:cs="B Nazanin"/>
+                            <w:b w:val="0"/>
+                            <w:bCs w:val="0"/>
+                            <w:i/>
+                            <w:sz w:val="26"/>
+                            <w:szCs w:val="26"/>
+                            <w:lang w:bidi="fa-IR"/>
+                          </w:rPr>
+                        </m:ctrlPr>
+                      </m:sSubPr>
+                      <m:e>
+                        <m:r>
+                          <w:rPr>
+                            <w:rFonts w:ascii="Cambria Math" w:hAnsi="Cambria Math" w:cs="B Nazanin"/>
+                            <w:sz w:val="26"/>
+                            <w:szCs w:val="26"/>
+                            <w:lang w:bidi="fa-IR"/>
+                          </w:rPr>
+                          <m:t>L</m:t>
+                        </m:r>
+                      </m:e>
+                      <m:sub>
+                        <m:r>
+                          <w:rPr>
+                            <w:rFonts w:ascii="Cambria Math" w:hAnsi="Cambria Math" w:cs="B Nazanin"/>
+                            <w:sz w:val="26"/>
+                            <w:szCs w:val="26"/>
+                            <w:lang w:bidi="fa-IR"/>
+                          </w:rPr>
+                          <m:t>3,1</m:t>
+                        </m:r>
+                      </m:sub>
+                    </m:sSub>
+                    <m:ctrlPr>
+                      <w:rPr>
+                        <w:rFonts w:ascii="Cambria Math" w:eastAsia="Cambria Math" w:hAnsi="Cambria Math" w:cs="Cambria Math"/>
+                        <w:i/>
+                        <w:sz w:val="26"/>
+                        <w:szCs w:val="26"/>
+                      </w:rPr>
+                    </m:ctrlPr>
+                  </m:e>
+                  <m:e>
+                    <m:sSub>
+                      <m:sSubPr>
+                        <m:ctrlPr>
+                          <w:rPr>
+                            <w:rFonts w:ascii="Cambria Math" w:hAnsi="Cambria Math" w:cs="B Nazanin"/>
+                            <w:b w:val="0"/>
+                            <w:bCs w:val="0"/>
+                            <w:i/>
+                            <w:sz w:val="26"/>
+                            <w:szCs w:val="26"/>
+                            <w:lang w:bidi="fa-IR"/>
+                          </w:rPr>
+                        </m:ctrlPr>
+                      </m:sSubPr>
+                      <m:e>
+                        <m:r>
+                          <w:rPr>
+                            <w:rFonts w:ascii="Cambria Math" w:hAnsi="Cambria Math" w:cs="B Nazanin"/>
+                            <w:sz w:val="26"/>
+                            <w:szCs w:val="26"/>
+                            <w:lang w:bidi="fa-IR"/>
+                          </w:rPr>
+                          <m:t>L</m:t>
+                        </m:r>
+                      </m:e>
+                      <m:sub>
+                        <m:r>
+                          <w:rPr>
+                            <w:rFonts w:ascii="Cambria Math" w:hAnsi="Cambria Math" w:cs="B Nazanin"/>
+                            <w:sz w:val="26"/>
+                            <w:szCs w:val="26"/>
+                            <w:lang w:bidi="fa-IR"/>
+                          </w:rPr>
+                          <m:t>3,2</m:t>
+                        </m:r>
+                      </m:sub>
+                    </m:sSub>
+                    <m:ctrlPr>
+                      <w:rPr>
+                        <w:rFonts w:ascii="Cambria Math" w:eastAsia="Cambria Math" w:hAnsi="Cambria Math" w:cs="Cambria Math"/>
+                        <w:b w:val="0"/>
+                        <w:bCs w:val="0"/>
+                        <w:i/>
+                        <w:sz w:val="26"/>
+                        <w:szCs w:val="26"/>
+                      </w:rPr>
+                    </m:ctrlPr>
+                  </m:e>
+                  <m:e>
+                    <m:sSub>
+                      <m:sSubPr>
+                        <m:ctrlPr>
+                          <w:rPr>
+                            <w:rFonts w:ascii="Cambria Math" w:hAnsi="Cambria Math" w:cs="B Nazanin"/>
+                            <w:b w:val="0"/>
+                            <w:bCs w:val="0"/>
+                            <w:i/>
+                            <w:sz w:val="26"/>
+                            <w:szCs w:val="26"/>
+                            <w:lang w:bidi="fa-IR"/>
+                          </w:rPr>
+                        </m:ctrlPr>
+                      </m:sSubPr>
+                      <m:e>
+                        <m:r>
+                          <w:rPr>
+                            <w:rFonts w:ascii="Cambria Math" w:hAnsi="Cambria Math" w:cs="B Nazanin"/>
+                            <w:sz w:val="26"/>
+                            <w:szCs w:val="26"/>
+                            <w:lang w:bidi="fa-IR"/>
+                          </w:rPr>
+                          <m:t>L</m:t>
+                        </m:r>
+                      </m:e>
+                      <m:sub>
+                        <m:r>
+                          <w:rPr>
+                            <w:rFonts w:ascii="Cambria Math" w:hAnsi="Cambria Math" w:cs="B Nazanin"/>
+                            <w:sz w:val="26"/>
+                            <w:szCs w:val="26"/>
+                            <w:lang w:bidi="fa-IR"/>
+                          </w:rPr>
+                          <m:t>3</m:t>
+                        </m:r>
+                        <m:r>
+                          <w:rPr>
+                            <w:rFonts w:ascii="Cambria Math" w:hAnsi="Cambria Math" w:cs="B Nazanin"/>
+                            <w:sz w:val="26"/>
+                            <w:szCs w:val="26"/>
+                            <w:lang w:bidi="fa-IR"/>
+                          </w:rPr>
+                          <m:t>,</m:t>
+                        </m:r>
+                        <m:r>
+                          <w:rPr>
+                            <w:rFonts w:ascii="Cambria Math" w:hAnsi="Cambria Math" w:cs="B Nazanin"/>
+                            <w:sz w:val="26"/>
+                            <w:szCs w:val="26"/>
+                            <w:lang w:bidi="fa-IR"/>
+                          </w:rPr>
+                          <m:t>3</m:t>
+                        </m:r>
+                      </m:sub>
+                    </m:sSub>
+                    <m:ctrlPr>
+                      <w:rPr>
+                        <w:rFonts w:ascii="Cambria Math" w:eastAsia="Cambria Math" w:hAnsi="Cambria Math" w:cs="Cambria Math"/>
+                        <w:b w:val="0"/>
+                        <w:bCs w:val="0"/>
+                        <w:i/>
+                        <w:sz w:val="26"/>
+                        <w:szCs w:val="26"/>
+                      </w:rPr>
+                    </m:ctrlPr>
+                  </m:e>
+                  <m:e>
+                    <m:r>
+                      <m:rPr>
+                        <m:sty m:val="bi"/>
+                      </m:rPr>
+                      <w:rPr>
+                        <w:rFonts w:ascii="Cambria Math" w:eastAsia="Cambria Math" w:hAnsi="Cambria Math" w:cs="Cambria Math"/>
+                        <w:sz w:val="26"/>
+                        <w:szCs w:val="26"/>
+                      </w:rPr>
+                      <m:t>0</m:t>
+                    </m:r>
+                    <m:ctrlPr>
+                      <w:rPr>
+                        <w:rFonts w:ascii="Cambria Math" w:eastAsia="Cambria Math" w:hAnsi="Cambria Math" w:cs="Cambria Math"/>
+                        <w:i/>
+                        <w:sz w:val="26"/>
+                        <w:szCs w:val="26"/>
+                      </w:rPr>
+                    </m:ctrlPr>
+                  </m:e>
+                </m:mr>
+                <m:mr>
+                  <m:e>
+                    <m:sSub>
+                      <m:sSubPr>
+                        <m:ctrlPr>
+                          <w:rPr>
+                            <w:rFonts w:ascii="Cambria Math" w:hAnsi="Cambria Math" w:cs="B Nazanin"/>
+                            <w:b w:val="0"/>
+                            <w:bCs w:val="0"/>
+                            <w:i/>
+                            <w:sz w:val="26"/>
+                            <w:szCs w:val="26"/>
+                            <w:lang w:bidi="fa-IR"/>
+                          </w:rPr>
+                        </m:ctrlPr>
+                      </m:sSubPr>
+                      <m:e>
+                        <m:r>
+                          <w:rPr>
+                            <w:rFonts w:ascii="Cambria Math" w:hAnsi="Cambria Math" w:cs="B Nazanin"/>
+                            <w:sz w:val="26"/>
+                            <w:szCs w:val="26"/>
+                            <w:lang w:bidi="fa-IR"/>
+                          </w:rPr>
+                          <m:t>L</m:t>
+                        </m:r>
+                      </m:e>
+                      <m:sub>
+                        <m:r>
+                          <w:rPr>
+                            <w:rFonts w:ascii="Cambria Math" w:hAnsi="Cambria Math" w:cs="B Nazanin"/>
+                            <w:sz w:val="26"/>
+                            <w:szCs w:val="26"/>
+                            <w:lang w:bidi="fa-IR"/>
+                          </w:rPr>
+                          <m:t>4,1</m:t>
+                        </m:r>
+                      </m:sub>
+                    </m:sSub>
+                  </m:e>
+                  <m:e>
+                    <m:sSub>
+                      <m:sSubPr>
+                        <m:ctrlPr>
+                          <w:rPr>
+                            <w:rFonts w:ascii="Cambria Math" w:hAnsi="Cambria Math" w:cs="B Nazanin"/>
+                            <w:b w:val="0"/>
+                            <w:bCs w:val="0"/>
+                            <w:i/>
+                            <w:sz w:val="26"/>
+                            <w:szCs w:val="26"/>
+                            <w:lang w:bidi="fa-IR"/>
+                          </w:rPr>
+                        </m:ctrlPr>
+                      </m:sSubPr>
+                      <m:e>
+                        <m:r>
+                          <w:rPr>
+                            <w:rFonts w:ascii="Cambria Math" w:hAnsi="Cambria Math" w:cs="B Nazanin"/>
+                            <w:sz w:val="26"/>
+                            <w:szCs w:val="26"/>
+                            <w:lang w:bidi="fa-IR"/>
+                          </w:rPr>
+                          <m:t>L</m:t>
+                        </m:r>
+                      </m:e>
+                      <m:sub>
+                        <m:r>
+                          <w:rPr>
+                            <w:rFonts w:ascii="Cambria Math" w:hAnsi="Cambria Math" w:cs="B Nazanin"/>
+                            <w:sz w:val="26"/>
+                            <w:szCs w:val="26"/>
+                            <w:lang w:bidi="fa-IR"/>
+                          </w:rPr>
+                          <m:t>4,2</m:t>
+                        </m:r>
+                      </m:sub>
+                    </m:sSub>
+                    <m:ctrlPr>
+                      <w:rPr>
+                        <w:rFonts w:ascii="Cambria Math" w:eastAsia="Cambria Math" w:hAnsi="Cambria Math" w:cs="Cambria Math"/>
+                        <w:i/>
+                        <w:sz w:val="26"/>
+                        <w:szCs w:val="26"/>
+                      </w:rPr>
+                    </m:ctrlPr>
+                  </m:e>
+                  <m:e>
+                    <m:sSub>
+                      <m:sSubPr>
+                        <m:ctrlPr>
+                          <w:rPr>
+                            <w:rFonts w:ascii="Cambria Math" w:hAnsi="Cambria Math" w:cs="B Nazanin"/>
+                            <w:b w:val="0"/>
+                            <w:bCs w:val="0"/>
+                            <w:i/>
+                            <w:sz w:val="26"/>
+                            <w:szCs w:val="26"/>
+                            <w:lang w:bidi="fa-IR"/>
+                          </w:rPr>
+                        </m:ctrlPr>
+                      </m:sSubPr>
+                      <m:e>
+                        <m:r>
+                          <w:rPr>
+                            <w:rFonts w:ascii="Cambria Math" w:hAnsi="Cambria Math" w:cs="B Nazanin"/>
+                            <w:sz w:val="26"/>
+                            <w:szCs w:val="26"/>
+                            <w:lang w:bidi="fa-IR"/>
+                          </w:rPr>
+                          <m:t>L</m:t>
+                        </m:r>
+                      </m:e>
+                      <m:sub>
+                        <m:r>
+                          <w:rPr>
+                            <w:rFonts w:ascii="Cambria Math" w:hAnsi="Cambria Math" w:cs="B Nazanin"/>
+                            <w:sz w:val="26"/>
+                            <w:szCs w:val="26"/>
+                            <w:lang w:bidi="fa-IR"/>
+                          </w:rPr>
+                          <m:t>4</m:t>
+                        </m:r>
+                        <m:r>
+                          <w:rPr>
+                            <w:rFonts w:ascii="Cambria Math" w:hAnsi="Cambria Math" w:cs="B Nazanin"/>
+                            <w:sz w:val="26"/>
+                            <w:szCs w:val="26"/>
+                            <w:lang w:bidi="fa-IR"/>
+                          </w:rPr>
+                          <m:t>,3</m:t>
+                        </m:r>
+                      </m:sub>
+                    </m:sSub>
+                    <m:ctrlPr>
+                      <w:rPr>
+                        <w:rFonts w:ascii="Cambria Math" w:eastAsia="Cambria Math" w:hAnsi="Cambria Math" w:cs="Cambria Math"/>
+                        <w:i/>
+                        <w:sz w:val="26"/>
+                        <w:szCs w:val="26"/>
+                      </w:rPr>
+                    </m:ctrlPr>
+                  </m:e>
+                  <m:e>
+                    <m:sSub>
+                      <m:sSubPr>
+                        <m:ctrlPr>
+                          <w:rPr>
+                            <w:rFonts w:ascii="Cambria Math" w:hAnsi="Cambria Math" w:cs="B Nazanin"/>
+                            <w:b w:val="0"/>
+                            <w:bCs w:val="0"/>
+                            <w:i/>
+                            <w:sz w:val="26"/>
+                            <w:szCs w:val="26"/>
+                            <w:lang w:bidi="fa-IR"/>
+                          </w:rPr>
+                        </m:ctrlPr>
+                      </m:sSubPr>
+                      <m:e>
+                        <m:r>
+                          <w:rPr>
+                            <w:rFonts w:ascii="Cambria Math" w:hAnsi="Cambria Math" w:cs="B Nazanin"/>
+                            <w:sz w:val="26"/>
+                            <w:szCs w:val="26"/>
+                            <w:lang w:bidi="fa-IR"/>
+                          </w:rPr>
+                          <m:t>L</m:t>
+                        </m:r>
+                      </m:e>
+                      <m:sub>
+                        <m:r>
+                          <w:rPr>
+                            <w:rFonts w:ascii="Cambria Math" w:hAnsi="Cambria Math" w:cs="B Nazanin"/>
+                            <w:sz w:val="26"/>
+                            <w:szCs w:val="26"/>
+                            <w:lang w:bidi="fa-IR"/>
+                          </w:rPr>
+                          <m:t>4,4</m:t>
+                        </m:r>
+                      </m:sub>
+                    </m:sSub>
+                  </m:e>
+                </m:mr>
+              </m:m>
+            </m:e>
+          </m:d>
+          <m:d>
+            <m:dPr>
+              <m:begChr m:val="["/>
+              <m:endChr m:val="]"/>
+              <m:ctrlPr>
+                <w:rPr>
+                  <w:rFonts w:ascii="Cambria Math" w:hAnsi="Cambria Math" w:cs="B Nazanin"/>
+                  <w:b w:val="0"/>
+                  <w:bCs w:val="0"/>
+                  <w:i/>
+                  <w:sz w:val="26"/>
+                  <w:szCs w:val="26"/>
+                  <w:lang w:bidi="fa-IR"/>
+                </w:rPr>
+              </m:ctrlPr>
+            </m:dPr>
+            <m:e>
+              <m:m>
+                <m:mPr>
+                  <m:mcs>
+                    <m:mc>
+                      <m:mcPr>
+                        <m:count m:val="4"/>
+                        <m:mcJc m:val="center"/>
+                      </m:mcPr>
+                    </m:mc>
+                  </m:mcs>
+                  <m:ctrlPr>
+                    <w:rPr>
+                      <w:rFonts w:ascii="Cambria Math" w:hAnsi="Cambria Math" w:cs="B Nazanin"/>
+                      <w:b w:val="0"/>
+                      <w:bCs w:val="0"/>
+                      <w:i/>
+                      <w:sz w:val="26"/>
+                      <w:szCs w:val="26"/>
+                      <w:lang w:bidi="fa-IR"/>
+                    </w:rPr>
+                  </m:ctrlPr>
+                </m:mPr>
+                <m:mr>
+                  <m:e>
+                    <m:sSub>
+                      <m:sSubPr>
+                        <m:ctrlPr>
+                          <w:rPr>
+                            <w:rFonts w:ascii="Cambria Math" w:hAnsi="Cambria Math" w:cs="B Nazanin"/>
+                            <w:b w:val="0"/>
+                            <w:bCs w:val="0"/>
+                            <w:i/>
+                            <w:sz w:val="26"/>
+                            <w:szCs w:val="26"/>
+                            <w:lang w:bidi="fa-IR"/>
+                          </w:rPr>
+                        </m:ctrlPr>
+                      </m:sSubPr>
+                      <m:e>
+                        <m:r>
+                          <w:rPr>
+                            <w:rFonts w:ascii="Cambria Math" w:hAnsi="Cambria Math" w:cs="B Nazanin"/>
+                            <w:sz w:val="26"/>
+                            <w:szCs w:val="26"/>
+                            <w:lang w:bidi="fa-IR"/>
+                          </w:rPr>
+                          <m:t>U</m:t>
+                        </m:r>
+                      </m:e>
+                      <m:sub>
+                        <m:r>
+                          <w:rPr>
+                            <w:rFonts w:ascii="Cambria Math" w:hAnsi="Cambria Math" w:cs="B Nazanin"/>
+                            <w:sz w:val="26"/>
+                            <w:szCs w:val="26"/>
+                            <w:lang w:bidi="fa-IR"/>
+                          </w:rPr>
+                          <m:t>1,1</m:t>
+                        </m:r>
+                      </m:sub>
+                    </m:sSub>
+                  </m:e>
+                  <m:e>
+                    <m:sSub>
+                      <m:sSubPr>
+                        <m:ctrlPr>
+                          <w:rPr>
+                            <w:rFonts w:ascii="Cambria Math" w:hAnsi="Cambria Math" w:cs="B Nazanin"/>
+                            <w:b w:val="0"/>
+                            <w:bCs w:val="0"/>
+                            <w:i/>
+                            <w:sz w:val="26"/>
+                            <w:szCs w:val="26"/>
+                            <w:lang w:bidi="fa-IR"/>
+                          </w:rPr>
+                        </m:ctrlPr>
+                      </m:sSubPr>
+                      <m:e>
+                        <m:r>
+                          <w:rPr>
+                            <w:rFonts w:ascii="Cambria Math" w:hAnsi="Cambria Math" w:cs="B Nazanin"/>
+                            <w:sz w:val="26"/>
+                            <w:szCs w:val="26"/>
+                            <w:lang w:bidi="fa-IR"/>
+                          </w:rPr>
+                          <m:t>U</m:t>
+                        </m:r>
+                      </m:e>
+                      <m:sub>
+                        <m:r>
+                          <w:rPr>
+                            <w:rFonts w:ascii="Cambria Math" w:hAnsi="Cambria Math" w:cs="B Nazanin"/>
+                            <w:sz w:val="26"/>
+                            <w:szCs w:val="26"/>
+                            <w:lang w:bidi="fa-IR"/>
+                          </w:rPr>
+                          <m:t>1,2</m:t>
+                        </m:r>
+                      </m:sub>
+                    </m:sSub>
+                    <m:ctrlPr>
+                      <w:rPr>
+                        <w:rFonts w:ascii="Cambria Math" w:eastAsia="Cambria Math" w:hAnsi="Cambria Math" w:cs="Cambria Math"/>
+                        <w:i/>
+                        <w:sz w:val="26"/>
+                        <w:szCs w:val="26"/>
+                      </w:rPr>
+                    </m:ctrlPr>
+                  </m:e>
+                  <m:e>
+                    <m:sSub>
+                      <m:sSubPr>
+                        <m:ctrlPr>
+                          <w:rPr>
+                            <w:rFonts w:ascii="Cambria Math" w:hAnsi="Cambria Math" w:cs="B Nazanin"/>
+                            <w:b w:val="0"/>
+                            <w:bCs w:val="0"/>
+                            <w:i/>
+                            <w:sz w:val="26"/>
+                            <w:szCs w:val="26"/>
+                            <w:lang w:bidi="fa-IR"/>
+                          </w:rPr>
+                        </m:ctrlPr>
+                      </m:sSubPr>
+                      <m:e>
+                        <m:r>
+                          <w:rPr>
+                            <w:rFonts w:ascii="Cambria Math" w:hAnsi="Cambria Math" w:cs="B Nazanin"/>
+                            <w:sz w:val="26"/>
+                            <w:szCs w:val="26"/>
+                            <w:lang w:bidi="fa-IR"/>
+                          </w:rPr>
+                          <m:t>U</m:t>
+                        </m:r>
+                      </m:e>
+                      <m:sub>
+                        <m:r>
+                          <w:rPr>
+                            <w:rFonts w:ascii="Cambria Math" w:hAnsi="Cambria Math" w:cs="B Nazanin"/>
+                            <w:sz w:val="26"/>
+                            <w:szCs w:val="26"/>
+                            <w:lang w:bidi="fa-IR"/>
+                          </w:rPr>
+                          <m:t>1,3</m:t>
+                        </m:r>
+                      </m:sub>
+                    </m:sSub>
+                    <m:ctrlPr>
+                      <w:rPr>
+                        <w:rFonts w:ascii="Cambria Math" w:eastAsia="Cambria Math" w:hAnsi="Cambria Math" w:cs="Cambria Math"/>
+                        <w:i/>
+                        <w:sz w:val="26"/>
+                        <w:szCs w:val="26"/>
+                      </w:rPr>
+                    </m:ctrlPr>
+                  </m:e>
+                  <m:e>
+                    <m:sSub>
+                      <m:sSubPr>
+                        <m:ctrlPr>
+                          <w:rPr>
+                            <w:rFonts w:ascii="Cambria Math" w:hAnsi="Cambria Math" w:cs="B Nazanin"/>
+                            <w:b w:val="0"/>
+                            <w:bCs w:val="0"/>
+                            <w:i/>
+                            <w:sz w:val="26"/>
+                            <w:szCs w:val="26"/>
+                            <w:lang w:bidi="fa-IR"/>
+                          </w:rPr>
+                        </m:ctrlPr>
+                      </m:sSubPr>
+                      <m:e>
+                        <m:r>
+                          <w:rPr>
+                            <w:rFonts w:ascii="Cambria Math" w:hAnsi="Cambria Math" w:cs="B Nazanin"/>
+                            <w:sz w:val="26"/>
+                            <w:szCs w:val="26"/>
+                            <w:lang w:bidi="fa-IR"/>
+                          </w:rPr>
+                          <m:t>U</m:t>
+                        </m:r>
+                      </m:e>
+                      <m:sub>
+                        <m:r>
+                          <w:rPr>
+                            <w:rFonts w:ascii="Cambria Math" w:hAnsi="Cambria Math" w:cs="B Nazanin"/>
+                            <w:sz w:val="26"/>
+                            <w:szCs w:val="26"/>
+                            <w:lang w:bidi="fa-IR"/>
+                          </w:rPr>
+                          <m:t>1,4</m:t>
+                        </m:r>
+                      </m:sub>
+                    </m:sSub>
+                  </m:e>
+                </m:mr>
+                <m:mr>
+                  <m:e>
+                    <m:r>
+                      <w:rPr>
+                        <w:rFonts w:ascii="Cambria Math" w:hAnsi="Cambria Math" w:cs="B Nazanin"/>
+                        <w:sz w:val="26"/>
+                        <w:szCs w:val="26"/>
+                        <w:lang w:bidi="fa-IR"/>
+                      </w:rPr>
+                      <m:t>0</m:t>
+                    </m:r>
+                    <m:ctrlPr>
+                      <w:rPr>
+                        <w:rFonts w:ascii="Cambria Math" w:eastAsia="Cambria Math" w:hAnsi="Cambria Math" w:cs="Cambria Math"/>
+                        <w:i/>
+                        <w:sz w:val="26"/>
+                        <w:szCs w:val="26"/>
+                      </w:rPr>
+                    </m:ctrlPr>
+                  </m:e>
+                  <m:e>
+                    <m:sSub>
+                      <m:sSubPr>
+                        <m:ctrlPr>
+                          <w:rPr>
+                            <w:rFonts w:ascii="Cambria Math" w:hAnsi="Cambria Math" w:cs="B Nazanin"/>
+                            <w:b w:val="0"/>
+                            <w:bCs w:val="0"/>
+                            <w:i/>
+                            <w:sz w:val="26"/>
+                            <w:szCs w:val="26"/>
+                            <w:lang w:bidi="fa-IR"/>
+                          </w:rPr>
+                        </m:ctrlPr>
+                      </m:sSubPr>
+                      <m:e>
+                        <m:r>
+                          <w:rPr>
+                            <w:rFonts w:ascii="Cambria Math" w:hAnsi="Cambria Math" w:cs="B Nazanin"/>
+                            <w:sz w:val="26"/>
+                            <w:szCs w:val="26"/>
+                            <w:lang w:bidi="fa-IR"/>
+                          </w:rPr>
+                          <m:t>U</m:t>
+                        </m:r>
+                      </m:e>
+                      <m:sub>
+                        <m:r>
+                          <w:rPr>
+                            <w:rFonts w:ascii="Cambria Math" w:hAnsi="Cambria Math" w:cs="B Nazanin"/>
+                            <w:sz w:val="26"/>
+                            <w:szCs w:val="26"/>
+                            <w:lang w:bidi="fa-IR"/>
+                          </w:rPr>
+                          <m:t>2,2</m:t>
+                        </m:r>
+                      </m:sub>
+                    </m:sSub>
+                    <m:ctrlPr>
+                      <w:rPr>
+                        <w:rFonts w:ascii="Cambria Math" w:eastAsia="Cambria Math" w:hAnsi="Cambria Math" w:cs="Cambria Math"/>
+                        <w:b w:val="0"/>
+                        <w:bCs w:val="0"/>
+                        <w:i/>
+                        <w:sz w:val="26"/>
+                        <w:szCs w:val="26"/>
+                      </w:rPr>
+                    </m:ctrlPr>
+                  </m:e>
+                  <m:e>
+                    <m:sSub>
+                      <m:sSubPr>
+                        <m:ctrlPr>
+                          <w:rPr>
+                            <w:rFonts w:ascii="Cambria Math" w:hAnsi="Cambria Math" w:cs="B Nazanin"/>
+                            <w:b w:val="0"/>
+                            <w:bCs w:val="0"/>
+                            <w:i/>
+                            <w:sz w:val="26"/>
+                            <w:szCs w:val="26"/>
+                            <w:lang w:bidi="fa-IR"/>
+                          </w:rPr>
+                        </m:ctrlPr>
+                      </m:sSubPr>
+                      <m:e>
+                        <m:r>
+                          <w:rPr>
+                            <w:rFonts w:ascii="Cambria Math" w:hAnsi="Cambria Math" w:cs="B Nazanin"/>
+                            <w:sz w:val="26"/>
+                            <w:szCs w:val="26"/>
+                            <w:lang w:bidi="fa-IR"/>
+                          </w:rPr>
+                          <m:t>U</m:t>
+                        </m:r>
+                      </m:e>
+                      <m:sub>
+                        <m:r>
+                          <w:rPr>
+                            <w:rFonts w:ascii="Cambria Math" w:hAnsi="Cambria Math" w:cs="B Nazanin"/>
+                            <w:sz w:val="26"/>
+                            <w:szCs w:val="26"/>
+                            <w:lang w:bidi="fa-IR"/>
+                          </w:rPr>
+                          <m:t>2,3</m:t>
+                        </m:r>
+                      </m:sub>
+                    </m:sSub>
+                    <m:ctrlPr>
+                      <w:rPr>
+                        <w:rFonts w:ascii="Cambria Math" w:eastAsia="Cambria Math" w:hAnsi="Cambria Math" w:cs="Cambria Math"/>
+                        <w:b w:val="0"/>
+                        <w:bCs w:val="0"/>
+                        <w:i/>
+                        <w:sz w:val="26"/>
+                        <w:szCs w:val="26"/>
+                      </w:rPr>
+                    </m:ctrlPr>
+                  </m:e>
+                  <m:e>
+                    <m:sSub>
+                      <m:sSubPr>
+                        <m:ctrlPr>
+                          <w:rPr>
+                            <w:rFonts w:ascii="Cambria Math" w:hAnsi="Cambria Math" w:cs="B Nazanin"/>
+                            <w:b w:val="0"/>
+                            <w:bCs w:val="0"/>
+                            <w:i/>
+                            <w:sz w:val="26"/>
+                            <w:szCs w:val="26"/>
+                            <w:lang w:bidi="fa-IR"/>
+                          </w:rPr>
+                        </m:ctrlPr>
+                      </m:sSubPr>
+                      <m:e>
+                        <m:r>
+                          <w:rPr>
+                            <w:rFonts w:ascii="Cambria Math" w:hAnsi="Cambria Math" w:cs="B Nazanin"/>
+                            <w:sz w:val="26"/>
+                            <w:szCs w:val="26"/>
+                            <w:lang w:bidi="fa-IR"/>
+                          </w:rPr>
+                          <m:t>U</m:t>
+                        </m:r>
+                      </m:e>
+                      <m:sub>
+                        <m:r>
+                          <w:rPr>
+                            <w:rFonts w:ascii="Cambria Math" w:hAnsi="Cambria Math" w:cs="B Nazanin"/>
+                            <w:sz w:val="26"/>
+                            <w:szCs w:val="26"/>
+                            <w:lang w:bidi="fa-IR"/>
+                          </w:rPr>
+                          <m:t>2,4</m:t>
+                        </m:r>
+                      </m:sub>
+                    </m:sSub>
+                    <m:ctrlPr>
+                      <w:rPr>
+                        <w:rFonts w:ascii="Cambria Math" w:eastAsia="Cambria Math" w:hAnsi="Cambria Math" w:cs="Cambria Math"/>
+                        <w:i/>
+                        <w:sz w:val="26"/>
+                        <w:szCs w:val="26"/>
+                      </w:rPr>
+                    </m:ctrlPr>
+                  </m:e>
+                </m:mr>
+                <m:mr>
+                  <m:e>
+                    <m:r>
+                      <w:rPr>
+                        <w:rFonts w:ascii="Cambria Math" w:hAnsi="Cambria Math" w:cs="B Nazanin"/>
+                        <w:sz w:val="26"/>
+                        <w:szCs w:val="26"/>
+                        <w:lang w:bidi="fa-IR"/>
+                      </w:rPr>
+                      <m:t>0</m:t>
+                    </m:r>
+                    <m:ctrlPr>
+                      <w:rPr>
+                        <w:rFonts w:ascii="Cambria Math" w:eastAsia="Cambria Math" w:hAnsi="Cambria Math" w:cs="Cambria Math"/>
+                        <w:i/>
+                        <w:sz w:val="26"/>
+                        <w:szCs w:val="26"/>
+                      </w:rPr>
+                    </m:ctrlPr>
+                  </m:e>
+                  <m:e>
+                    <m:r>
+                      <w:rPr>
+                        <w:rFonts w:ascii="Cambria Math" w:hAnsi="Cambria Math" w:cs="B Nazanin"/>
+                        <w:sz w:val="26"/>
+                        <w:szCs w:val="26"/>
+                        <w:lang w:bidi="fa-IR"/>
+                      </w:rPr>
+                      <m:t>0</m:t>
+                    </m:r>
+                    <m:ctrlPr>
+                      <w:rPr>
+                        <w:rFonts w:ascii="Cambria Math" w:eastAsia="Cambria Math" w:hAnsi="Cambria Math" w:cs="Cambria Math"/>
+                        <w:b w:val="0"/>
+                        <w:bCs w:val="0"/>
+                        <w:i/>
+                        <w:sz w:val="26"/>
+                        <w:szCs w:val="26"/>
+                      </w:rPr>
+                    </m:ctrlPr>
+                  </m:e>
+                  <m:e>
+                    <m:sSub>
+                      <m:sSubPr>
+                        <m:ctrlPr>
+                          <w:rPr>
+                            <w:rFonts w:ascii="Cambria Math" w:hAnsi="Cambria Math" w:cs="B Nazanin"/>
+                            <w:b w:val="0"/>
+                            <w:bCs w:val="0"/>
+                            <w:i/>
+                            <w:sz w:val="26"/>
+                            <w:szCs w:val="26"/>
+                            <w:lang w:bidi="fa-IR"/>
+                          </w:rPr>
+                        </m:ctrlPr>
+                      </m:sSubPr>
+                      <m:e>
+                        <m:r>
+                          <w:rPr>
+                            <w:rFonts w:ascii="Cambria Math" w:hAnsi="Cambria Math" w:cs="B Nazanin"/>
+                            <w:sz w:val="26"/>
+                            <w:szCs w:val="26"/>
+                            <w:lang w:bidi="fa-IR"/>
+                          </w:rPr>
+                          <m:t>U</m:t>
+                        </m:r>
+                      </m:e>
+                      <m:sub>
+                        <m:r>
+                          <w:rPr>
+                            <w:rFonts w:ascii="Cambria Math" w:hAnsi="Cambria Math" w:cs="B Nazanin"/>
+                            <w:sz w:val="26"/>
+                            <w:szCs w:val="26"/>
+                            <w:lang w:bidi="fa-IR"/>
+                          </w:rPr>
+                          <m:t>3</m:t>
+                        </m:r>
+                        <m:r>
+                          <w:rPr>
+                            <w:rFonts w:ascii="Cambria Math" w:hAnsi="Cambria Math" w:cs="B Nazanin"/>
+                            <w:sz w:val="26"/>
+                            <w:szCs w:val="26"/>
+                            <w:lang w:bidi="fa-IR"/>
+                          </w:rPr>
+                          <m:t>,3</m:t>
+                        </m:r>
+                      </m:sub>
+                    </m:sSub>
+                    <m:ctrlPr>
+                      <w:rPr>
+                        <w:rFonts w:ascii="Cambria Math" w:eastAsia="Cambria Math" w:hAnsi="Cambria Math" w:cs="Cambria Math"/>
+                        <w:b w:val="0"/>
+                        <w:bCs w:val="0"/>
+                        <w:i/>
+                        <w:sz w:val="26"/>
+                        <w:szCs w:val="26"/>
+                      </w:rPr>
+                    </m:ctrlPr>
+                  </m:e>
+                  <m:e>
+                    <m:sSub>
+                      <m:sSubPr>
+                        <m:ctrlPr>
+                          <w:rPr>
+                            <w:rFonts w:ascii="Cambria Math" w:hAnsi="Cambria Math" w:cs="B Nazanin"/>
+                            <w:b w:val="0"/>
+                            <w:bCs w:val="0"/>
+                            <w:i/>
+                            <w:sz w:val="26"/>
+                            <w:szCs w:val="26"/>
+                            <w:lang w:bidi="fa-IR"/>
+                          </w:rPr>
+                        </m:ctrlPr>
+                      </m:sSubPr>
+                      <m:e>
+                        <m:r>
+                          <w:rPr>
+                            <w:rFonts w:ascii="Cambria Math" w:hAnsi="Cambria Math" w:cs="B Nazanin"/>
+                            <w:sz w:val="26"/>
+                            <w:szCs w:val="26"/>
+                            <w:lang w:bidi="fa-IR"/>
+                          </w:rPr>
+                          <m:t>U</m:t>
+                        </m:r>
+                      </m:e>
+                      <m:sub>
+                        <m:r>
+                          <w:rPr>
+                            <w:rFonts w:ascii="Cambria Math" w:hAnsi="Cambria Math" w:cs="B Nazanin"/>
+                            <w:sz w:val="26"/>
+                            <w:szCs w:val="26"/>
+                            <w:lang w:bidi="fa-IR"/>
+                          </w:rPr>
+                          <m:t>3,4</m:t>
+                        </m:r>
+                      </m:sub>
+                    </m:sSub>
+                    <m:ctrlPr>
+                      <w:rPr>
+                        <w:rFonts w:ascii="Cambria Math" w:eastAsia="Cambria Math" w:hAnsi="Cambria Math" w:cs="Cambria Math"/>
+                        <w:i/>
+                        <w:sz w:val="26"/>
+                        <w:szCs w:val="26"/>
+                      </w:rPr>
+                    </m:ctrlPr>
+                  </m:e>
+                </m:mr>
+                <m:mr>
+                  <m:e>
+                    <m:r>
+                      <w:rPr>
+                        <w:rFonts w:ascii="Cambria Math" w:hAnsi="Cambria Math" w:cs="B Nazanin"/>
+                        <w:sz w:val="26"/>
+                        <w:szCs w:val="26"/>
+                        <w:lang w:bidi="fa-IR"/>
+                      </w:rPr>
+                      <m:t>0</m:t>
+                    </m:r>
+                  </m:e>
+                  <m:e>
+                    <m:r>
+                      <w:rPr>
+                        <w:rFonts w:ascii="Cambria Math" w:hAnsi="Cambria Math" w:cs="B Nazanin"/>
+                        <w:sz w:val="26"/>
+                        <w:szCs w:val="26"/>
+                        <w:lang w:bidi="fa-IR"/>
+                      </w:rPr>
+                      <m:t>0</m:t>
+                    </m:r>
+                    <m:ctrlPr>
+                      <w:rPr>
+                        <w:rFonts w:ascii="Cambria Math" w:eastAsia="Cambria Math" w:hAnsi="Cambria Math" w:cs="Cambria Math"/>
+                        <w:i/>
+                        <w:sz w:val="26"/>
+                        <w:szCs w:val="26"/>
+                      </w:rPr>
+                    </m:ctrlPr>
+                  </m:e>
+                  <m:e>
+                    <m:r>
+                      <w:rPr>
+                        <w:rFonts w:ascii="Cambria Math" w:hAnsi="Cambria Math" w:cs="B Nazanin"/>
+                        <w:sz w:val="26"/>
+                        <w:szCs w:val="26"/>
+                        <w:lang w:bidi="fa-IR"/>
+                      </w:rPr>
+                      <m:t>0</m:t>
+                    </m:r>
+                    <m:ctrlPr>
+                      <w:rPr>
+                        <w:rFonts w:ascii="Cambria Math" w:eastAsia="Cambria Math" w:hAnsi="Cambria Math" w:cs="Cambria Math"/>
+                        <w:i/>
+                        <w:sz w:val="26"/>
+                        <w:szCs w:val="26"/>
+                      </w:rPr>
+                    </m:ctrlPr>
+                  </m:e>
+                  <m:e>
+                    <m:sSub>
+                      <m:sSubPr>
+                        <m:ctrlPr>
+                          <w:rPr>
+                            <w:rFonts w:ascii="Cambria Math" w:hAnsi="Cambria Math" w:cs="B Nazanin"/>
+                            <w:b w:val="0"/>
+                            <w:bCs w:val="0"/>
+                            <w:i/>
+                            <w:sz w:val="26"/>
+                            <w:szCs w:val="26"/>
+                            <w:lang w:bidi="fa-IR"/>
+                          </w:rPr>
+                        </m:ctrlPr>
+                      </m:sSubPr>
+                      <m:e>
+                        <m:r>
+                          <w:rPr>
+                            <w:rFonts w:ascii="Cambria Math" w:hAnsi="Cambria Math" w:cs="B Nazanin"/>
+                            <w:sz w:val="26"/>
+                            <w:szCs w:val="26"/>
+                            <w:lang w:bidi="fa-IR"/>
+                          </w:rPr>
+                          <m:t>U</m:t>
+                        </m:r>
+                      </m:e>
+                      <m:sub/>
+                    </m:sSub>
+                  </m:e>
+                </m:mr>
+              </m:m>
+            </m:e>
+          </m:d>
+        </m:oMath>
+      </m:oMathPara>
     </w:p>
     <w:sectPr>
       <w:pgSz w:w="11906" w:h="16838" w:code="9"/>
@@ -4423,6 +6682,92 @@
     </w:lvl>
   </w:abstractNum>
   <w:abstractNum w:abstractNumId="7" w15:restartNumberingAfterBreak="0">
+    <w:nsid w:val="109F4505"/>
+    <w:multiLevelType w:val="hybridMultilevel"/>
+    <w:tmpl w:val="485EA216"/>
+    <w:lvl w:ilvl="0" w:tplc="0409000F">
+      <w:start w:val="1"/>
+      <w:numFmt w:val="decimal"/>
+      <w:lvlText w:val="%1."/>
+      <w:lvlJc w:val="left"/>
+      <w:pPr>
+        <w:ind w:left="360" w:hanging="360"/>
+      </w:pPr>
+    </w:lvl>
+    <w:lvl w:ilvl="1" w:tplc="04090019" w:tentative="1">
+      <w:start w:val="1"/>
+      <w:numFmt w:val="lowerLetter"/>
+      <w:lvlText w:val="%2."/>
+      <w:lvlJc w:val="left"/>
+      <w:pPr>
+        <w:ind w:left="1080" w:hanging="360"/>
+      </w:pPr>
+    </w:lvl>
+    <w:lvl w:ilvl="2" w:tplc="0409001B" w:tentative="1">
+      <w:start w:val="1"/>
+      <w:numFmt w:val="lowerRoman"/>
+      <w:lvlText w:val="%3."/>
+      <w:lvlJc w:val="right"/>
+      <w:pPr>
+        <w:ind w:left="1800" w:hanging="180"/>
+      </w:pPr>
+    </w:lvl>
+    <w:lvl w:ilvl="3" w:tplc="0409000F" w:tentative="1">
+      <w:start w:val="1"/>
+      <w:numFmt w:val="decimal"/>
+      <w:lvlText w:val="%4."/>
+      <w:lvlJc w:val="left"/>
+      <w:pPr>
+        <w:ind w:left="2520" w:hanging="360"/>
+      </w:pPr>
+    </w:lvl>
+    <w:lvl w:ilvl="4" w:tplc="04090019" w:tentative="1">
+      <w:start w:val="1"/>
+      <w:numFmt w:val="lowerLetter"/>
+      <w:lvlText w:val="%5."/>
+      <w:lvlJc w:val="left"/>
+      <w:pPr>
+        <w:ind w:left="3240" w:hanging="360"/>
+      </w:pPr>
+    </w:lvl>
+    <w:lvl w:ilvl="5" w:tplc="0409001B" w:tentative="1">
+      <w:start w:val="1"/>
+      <w:numFmt w:val="lowerRoman"/>
+      <w:lvlText w:val="%6."/>
+      <w:lvlJc w:val="right"/>
+      <w:pPr>
+        <w:ind w:left="3960" w:hanging="180"/>
+      </w:pPr>
+    </w:lvl>
+    <w:lvl w:ilvl="6" w:tplc="0409000F" w:tentative="1">
+      <w:start w:val="1"/>
+      <w:numFmt w:val="decimal"/>
+      <w:lvlText w:val="%7."/>
+      <w:lvlJc w:val="left"/>
+      <w:pPr>
+        <w:ind w:left="4680" w:hanging="360"/>
+      </w:pPr>
+    </w:lvl>
+    <w:lvl w:ilvl="7" w:tplc="04090019" w:tentative="1">
+      <w:start w:val="1"/>
+      <w:numFmt w:val="lowerLetter"/>
+      <w:lvlText w:val="%8."/>
+      <w:lvlJc w:val="left"/>
+      <w:pPr>
+        <w:ind w:left="5400" w:hanging="360"/>
+      </w:pPr>
+    </w:lvl>
+    <w:lvl w:ilvl="8" w:tplc="0409001B" w:tentative="1">
+      <w:start w:val="1"/>
+      <w:numFmt w:val="lowerRoman"/>
+      <w:lvlText w:val="%9."/>
+      <w:lvlJc w:val="right"/>
+      <w:pPr>
+        <w:ind w:left="6120" w:hanging="180"/>
+      </w:pPr>
+    </w:lvl>
+  </w:abstractNum>
+  <w:abstractNum w:abstractNumId="8" w15:restartNumberingAfterBreak="0">
     <w:nsid w:val="10B10FBC"/>
     <w:multiLevelType w:val="hybridMultilevel"/>
     <w:tmpl w:val="C30A0452"/>
@@ -4508,7 +6853,7 @@
       </w:pPr>
     </w:lvl>
   </w:abstractNum>
-  <w:abstractNum w:abstractNumId="8" w15:restartNumberingAfterBreak="0">
+  <w:abstractNum w:abstractNumId="9" w15:restartNumberingAfterBreak="0">
     <w:nsid w:val="1A5E3C11"/>
     <w:multiLevelType w:val="hybridMultilevel"/>
     <w:tmpl w:val="37BEBB3A"/>
@@ -4594,7 +6939,7 @@
       </w:pPr>
     </w:lvl>
   </w:abstractNum>
-  <w:abstractNum w:abstractNumId="9" w15:restartNumberingAfterBreak="0">
+  <w:abstractNum w:abstractNumId="10" w15:restartNumberingAfterBreak="0">
     <w:nsid w:val="1D186A3C"/>
     <w:multiLevelType w:val="hybridMultilevel"/>
     <w:tmpl w:val="7658A7B8"/>
@@ -4707,7 +7052,7 @@
       </w:rPr>
     </w:lvl>
   </w:abstractNum>
-  <w:abstractNum w:abstractNumId="10" w15:restartNumberingAfterBreak="0">
+  <w:abstractNum w:abstractNumId="11" w15:restartNumberingAfterBreak="0">
     <w:nsid w:val="1D1A2E68"/>
     <w:multiLevelType w:val="hybridMultilevel"/>
     <w:tmpl w:val="05722A30"/>
@@ -4820,7 +7165,7 @@
       </w:rPr>
     </w:lvl>
   </w:abstractNum>
-  <w:abstractNum w:abstractNumId="11" w15:restartNumberingAfterBreak="0">
+  <w:abstractNum w:abstractNumId="12" w15:restartNumberingAfterBreak="0">
     <w:nsid w:val="1D7D0044"/>
     <w:multiLevelType w:val="hybridMultilevel"/>
     <w:tmpl w:val="C78E2874"/>
@@ -4933,7 +7278,7 @@
       </w:rPr>
     </w:lvl>
   </w:abstractNum>
-  <w:abstractNum w:abstractNumId="12" w15:restartNumberingAfterBreak="0">
+  <w:abstractNum w:abstractNumId="13" w15:restartNumberingAfterBreak="0">
     <w:nsid w:val="212675F0"/>
     <w:multiLevelType w:val="hybridMultilevel"/>
     <w:tmpl w:val="9160864C"/>
@@ -5046,7 +7391,7 @@
       </w:rPr>
     </w:lvl>
   </w:abstractNum>
-  <w:abstractNum w:abstractNumId="13" w15:restartNumberingAfterBreak="0">
+  <w:abstractNum w:abstractNumId="14" w15:restartNumberingAfterBreak="0">
     <w:nsid w:val="22CA5227"/>
     <w:multiLevelType w:val="hybridMultilevel"/>
     <w:tmpl w:val="B596DE0A"/>
@@ -5132,10 +7477,10 @@
       </w:pPr>
     </w:lvl>
   </w:abstractNum>
-  <w:abstractNum w:abstractNumId="14" w15:restartNumberingAfterBreak="0">
+  <w:abstractNum w:abstractNumId="15" w15:restartNumberingAfterBreak="0">
     <w:nsid w:val="2BFF132E"/>
     <w:multiLevelType w:val="hybridMultilevel"/>
-    <w:tmpl w:val="DA6ACCF6"/>
+    <w:tmpl w:val="AB101724"/>
     <w:lvl w:ilvl="0" w:tplc="EE82B664">
       <w:start w:val="1"/>
       <w:numFmt w:val="decimal"/>
@@ -5230,7 +7575,7 @@
       </w:pPr>
     </w:lvl>
   </w:abstractNum>
-  <w:abstractNum w:abstractNumId="15" w15:restartNumberingAfterBreak="0">
+  <w:abstractNum w:abstractNumId="16" w15:restartNumberingAfterBreak="0">
     <w:nsid w:val="2D67054A"/>
     <w:multiLevelType w:val="hybridMultilevel"/>
     <w:tmpl w:val="198EB93C"/>
@@ -5316,7 +7661,7 @@
       </w:pPr>
     </w:lvl>
   </w:abstractNum>
-  <w:abstractNum w:abstractNumId="16" w15:restartNumberingAfterBreak="0">
+  <w:abstractNum w:abstractNumId="17" w15:restartNumberingAfterBreak="0">
     <w:nsid w:val="31AC439A"/>
     <w:multiLevelType w:val="hybridMultilevel"/>
     <w:tmpl w:val="D1DC7DEA"/>
@@ -5429,7 +7774,7 @@
       </w:rPr>
     </w:lvl>
   </w:abstractNum>
-  <w:abstractNum w:abstractNumId="17" w15:restartNumberingAfterBreak="0">
+  <w:abstractNum w:abstractNumId="18" w15:restartNumberingAfterBreak="0">
     <w:nsid w:val="337A02FB"/>
     <w:multiLevelType w:val="hybridMultilevel"/>
     <w:tmpl w:val="F15613E2"/>
@@ -5515,7 +7860,7 @@
       </w:pPr>
     </w:lvl>
   </w:abstractNum>
-  <w:abstractNum w:abstractNumId="18" w15:restartNumberingAfterBreak="0">
+  <w:abstractNum w:abstractNumId="19" w15:restartNumberingAfterBreak="0">
     <w:nsid w:val="3711424F"/>
     <w:multiLevelType w:val="hybridMultilevel"/>
     <w:tmpl w:val="3D44EDB2"/>
@@ -5601,7 +7946,7 @@
       </w:pPr>
     </w:lvl>
   </w:abstractNum>
-  <w:abstractNum w:abstractNumId="19" w15:restartNumberingAfterBreak="0">
+  <w:abstractNum w:abstractNumId="20" w15:restartNumberingAfterBreak="0">
     <w:nsid w:val="3DE37D3E"/>
     <w:multiLevelType w:val="hybridMultilevel"/>
     <w:tmpl w:val="2CE0D82C"/>
@@ -5687,7 +8032,7 @@
       </w:pPr>
     </w:lvl>
   </w:abstractNum>
-  <w:abstractNum w:abstractNumId="20" w15:restartNumberingAfterBreak="0">
+  <w:abstractNum w:abstractNumId="21" w15:restartNumberingAfterBreak="0">
     <w:nsid w:val="42027FED"/>
     <w:multiLevelType w:val="hybridMultilevel"/>
     <w:tmpl w:val="C868F7F8"/>
@@ -5773,7 +8118,7 @@
       </w:pPr>
     </w:lvl>
   </w:abstractNum>
-  <w:abstractNum w:abstractNumId="21" w15:restartNumberingAfterBreak="0">
+  <w:abstractNum w:abstractNumId="22" w15:restartNumberingAfterBreak="0">
     <w:nsid w:val="4A753BD2"/>
     <w:multiLevelType w:val="hybridMultilevel"/>
     <w:tmpl w:val="2A88F512"/>
@@ -5859,7 +8204,7 @@
       </w:pPr>
     </w:lvl>
   </w:abstractNum>
-  <w:abstractNum w:abstractNumId="22" w15:restartNumberingAfterBreak="0">
+  <w:abstractNum w:abstractNumId="23" w15:restartNumberingAfterBreak="0">
     <w:nsid w:val="4CC27826"/>
     <w:multiLevelType w:val="hybridMultilevel"/>
     <w:tmpl w:val="494667A4"/>
@@ -5972,7 +8317,7 @@
       </w:rPr>
     </w:lvl>
   </w:abstractNum>
-  <w:abstractNum w:abstractNumId="23" w15:restartNumberingAfterBreak="0">
+  <w:abstractNum w:abstractNumId="24" w15:restartNumberingAfterBreak="0">
     <w:nsid w:val="51393256"/>
     <w:multiLevelType w:val="hybridMultilevel"/>
     <w:tmpl w:val="837A5A3A"/>
@@ -6058,7 +8403,7 @@
       </w:pPr>
     </w:lvl>
   </w:abstractNum>
-  <w:abstractNum w:abstractNumId="24" w15:restartNumberingAfterBreak="0">
+  <w:abstractNum w:abstractNumId="25" w15:restartNumberingAfterBreak="0">
     <w:nsid w:val="52A65F76"/>
     <w:multiLevelType w:val="hybridMultilevel"/>
     <w:tmpl w:val="41E2FC9E"/>
@@ -6144,7 +8489,7 @@
       </w:pPr>
     </w:lvl>
   </w:abstractNum>
-  <w:abstractNum w:abstractNumId="25" w15:restartNumberingAfterBreak="0">
+  <w:abstractNum w:abstractNumId="26" w15:restartNumberingAfterBreak="0">
     <w:nsid w:val="53570495"/>
     <w:multiLevelType w:val="hybridMultilevel"/>
     <w:tmpl w:val="0E6486C6"/>
@@ -6257,7 +8602,7 @@
       </w:rPr>
     </w:lvl>
   </w:abstractNum>
-  <w:abstractNum w:abstractNumId="26" w15:restartNumberingAfterBreak="0">
+  <w:abstractNum w:abstractNumId="27" w15:restartNumberingAfterBreak="0">
     <w:nsid w:val="54661A8B"/>
     <w:multiLevelType w:val="hybridMultilevel"/>
     <w:tmpl w:val="DD00D3C0"/>
@@ -6370,7 +8715,7 @@
       </w:rPr>
     </w:lvl>
   </w:abstractNum>
-  <w:abstractNum w:abstractNumId="27" w15:restartNumberingAfterBreak="0">
+  <w:abstractNum w:abstractNumId="28" w15:restartNumberingAfterBreak="0">
     <w:nsid w:val="551C4F36"/>
     <w:multiLevelType w:val="hybridMultilevel"/>
     <w:tmpl w:val="77F6AAC8"/>
@@ -6468,7 +8813,7 @@
       </w:pPr>
     </w:lvl>
   </w:abstractNum>
-  <w:abstractNum w:abstractNumId="28" w15:restartNumberingAfterBreak="0">
+  <w:abstractNum w:abstractNumId="29" w15:restartNumberingAfterBreak="0">
     <w:nsid w:val="64137139"/>
     <w:multiLevelType w:val="hybridMultilevel"/>
     <w:tmpl w:val="E8FEE5CC"/>
@@ -6554,7 +8899,7 @@
       </w:pPr>
     </w:lvl>
   </w:abstractNum>
-  <w:abstractNum w:abstractNumId="29" w15:restartNumberingAfterBreak="0">
+  <w:abstractNum w:abstractNumId="30" w15:restartNumberingAfterBreak="0">
     <w:nsid w:val="64CC33BD"/>
     <w:multiLevelType w:val="hybridMultilevel"/>
     <w:tmpl w:val="FD96176E"/>
@@ -6667,7 +9012,7 @@
       </w:rPr>
     </w:lvl>
   </w:abstractNum>
-  <w:abstractNum w:abstractNumId="30" w15:restartNumberingAfterBreak="0">
+  <w:abstractNum w:abstractNumId="31" w15:restartNumberingAfterBreak="0">
     <w:nsid w:val="64CF1509"/>
     <w:multiLevelType w:val="hybridMultilevel"/>
     <w:tmpl w:val="69BCE0C0"/>
@@ -6780,7 +9125,7 @@
       </w:rPr>
     </w:lvl>
   </w:abstractNum>
-  <w:abstractNum w:abstractNumId="31" w15:restartNumberingAfterBreak="0">
+  <w:abstractNum w:abstractNumId="32" w15:restartNumberingAfterBreak="0">
     <w:nsid w:val="65BE6D26"/>
     <w:multiLevelType w:val="hybridMultilevel"/>
     <w:tmpl w:val="342CC754"/>
@@ -6893,7 +9238,7 @@
       </w:rPr>
     </w:lvl>
   </w:abstractNum>
-  <w:abstractNum w:abstractNumId="32" w15:restartNumberingAfterBreak="0">
+  <w:abstractNum w:abstractNumId="33" w15:restartNumberingAfterBreak="0">
     <w:nsid w:val="68BA72BD"/>
     <w:multiLevelType w:val="hybridMultilevel"/>
     <w:tmpl w:val="B34CFFA4"/>
@@ -6979,7 +9324,7 @@
       </w:pPr>
     </w:lvl>
   </w:abstractNum>
-  <w:abstractNum w:abstractNumId="33" w15:restartNumberingAfterBreak="0">
+  <w:abstractNum w:abstractNumId="34" w15:restartNumberingAfterBreak="0">
     <w:nsid w:val="6FB139F2"/>
     <w:multiLevelType w:val="hybridMultilevel"/>
     <w:tmpl w:val="5B70471C"/>
@@ -7065,7 +9410,7 @@
       </w:pPr>
     </w:lvl>
   </w:abstractNum>
-  <w:abstractNum w:abstractNumId="34" w15:restartNumberingAfterBreak="0">
+  <w:abstractNum w:abstractNumId="35" w15:restartNumberingAfterBreak="0">
     <w:nsid w:val="6FF31E51"/>
     <w:multiLevelType w:val="hybridMultilevel"/>
     <w:tmpl w:val="FC76D0A8"/>
@@ -7178,7 +9523,7 @@
       </w:rPr>
     </w:lvl>
   </w:abstractNum>
-  <w:abstractNum w:abstractNumId="35" w15:restartNumberingAfterBreak="0">
+  <w:abstractNum w:abstractNumId="36" w15:restartNumberingAfterBreak="0">
     <w:nsid w:val="71A470B8"/>
     <w:multiLevelType w:val="hybridMultilevel"/>
     <w:tmpl w:val="D70EDA36"/>
@@ -7291,7 +9636,7 @@
       </w:rPr>
     </w:lvl>
   </w:abstractNum>
-  <w:abstractNum w:abstractNumId="36" w15:restartNumberingAfterBreak="0">
+  <w:abstractNum w:abstractNumId="37" w15:restartNumberingAfterBreak="0">
     <w:nsid w:val="76991AC2"/>
     <w:multiLevelType w:val="hybridMultilevel"/>
     <w:tmpl w:val="88128D2C"/>
@@ -7384,109 +9729,112 @@
     <w:abstractNumId w:val="4"/>
   </w:num>
   <w:num w:numId="3">
-    <w:abstractNumId w:val="9"/>
+    <w:abstractNumId w:val="10"/>
   </w:num>
   <w:num w:numId="4">
-    <w:abstractNumId w:val="23"/>
+    <w:abstractNumId w:val="24"/>
   </w:num>
   <w:num w:numId="5">
-    <w:abstractNumId w:val="29"/>
+    <w:abstractNumId w:val="30"/>
   </w:num>
   <w:num w:numId="6">
-    <w:abstractNumId w:val="24"/>
+    <w:abstractNumId w:val="25"/>
   </w:num>
   <w:num w:numId="7">
-    <w:abstractNumId w:val="17"/>
+    <w:abstractNumId w:val="18"/>
   </w:num>
   <w:num w:numId="8">
-    <w:abstractNumId w:val="34"/>
+    <w:abstractNumId w:val="35"/>
   </w:num>
   <w:num w:numId="9">
-    <w:abstractNumId w:val="20"/>
+    <w:abstractNumId w:val="21"/>
   </w:num>
   <w:num w:numId="10">
-    <w:abstractNumId w:val="32"/>
+    <w:abstractNumId w:val="33"/>
   </w:num>
   <w:num w:numId="11">
-    <w:abstractNumId w:val="12"/>
+    <w:abstractNumId w:val="13"/>
   </w:num>
   <w:num w:numId="12">
-    <w:abstractNumId w:val="13"/>
+    <w:abstractNumId w:val="14"/>
   </w:num>
   <w:num w:numId="13">
-    <w:abstractNumId w:val="31"/>
+    <w:abstractNumId w:val="32"/>
   </w:num>
   <w:num w:numId="14">
     <w:abstractNumId w:val="5"/>
   </w:num>
   <w:num w:numId="15">
-    <w:abstractNumId w:val="22"/>
+    <w:abstractNumId w:val="23"/>
   </w:num>
   <w:num w:numId="16">
-    <w:abstractNumId w:val="10"/>
+    <w:abstractNumId w:val="11"/>
   </w:num>
   <w:num w:numId="17">
-    <w:abstractNumId w:val="16"/>
+    <w:abstractNumId w:val="17"/>
   </w:num>
   <w:num w:numId="18">
     <w:abstractNumId w:val="0"/>
   </w:num>
   <w:num w:numId="19">
-    <w:abstractNumId w:val="25"/>
+    <w:abstractNumId w:val="26"/>
   </w:num>
   <w:num w:numId="20">
-    <w:abstractNumId w:val="35"/>
+    <w:abstractNumId w:val="36"/>
   </w:num>
   <w:num w:numId="21">
-    <w:abstractNumId w:val="27"/>
+    <w:abstractNumId w:val="28"/>
   </w:num>
   <w:num w:numId="22">
-    <w:abstractNumId w:val="11"/>
+    <w:abstractNumId w:val="12"/>
   </w:num>
   <w:num w:numId="23">
     <w:abstractNumId w:val="6"/>
   </w:num>
   <w:num w:numId="24">
-    <w:abstractNumId w:val="36"/>
+    <w:abstractNumId w:val="37"/>
   </w:num>
   <w:num w:numId="25">
-    <w:abstractNumId w:val="14"/>
+    <w:abstractNumId w:val="15"/>
   </w:num>
   <w:num w:numId="26">
-    <w:abstractNumId w:val="28"/>
+    <w:abstractNumId w:val="29"/>
   </w:num>
   <w:num w:numId="27">
-    <w:abstractNumId w:val="7"/>
+    <w:abstractNumId w:val="8"/>
   </w:num>
   <w:num w:numId="28">
-    <w:abstractNumId w:val="21"/>
+    <w:abstractNumId w:val="22"/>
   </w:num>
   <w:num w:numId="29">
     <w:abstractNumId w:val="1"/>
   </w:num>
   <w:num w:numId="30">
-    <w:abstractNumId w:val="8"/>
+    <w:abstractNumId w:val="9"/>
   </w:num>
   <w:num w:numId="31">
-    <w:abstractNumId w:val="26"/>
+    <w:abstractNumId w:val="27"/>
   </w:num>
   <w:num w:numId="32">
-    <w:abstractNumId w:val="15"/>
+    <w:abstractNumId w:val="16"/>
   </w:num>
   <w:num w:numId="33">
-    <w:abstractNumId w:val="30"/>
+    <w:abstractNumId w:val="31"/>
   </w:num>
   <w:num w:numId="34">
-    <w:abstractNumId w:val="18"/>
+    <w:abstractNumId w:val="19"/>
   </w:num>
   <w:num w:numId="35">
-    <w:abstractNumId w:val="33"/>
+    <w:abstractNumId w:val="34"/>
   </w:num>
   <w:num w:numId="36">
     <w:abstractNumId w:val="2"/>
   </w:num>
   <w:num w:numId="37">
-    <w:abstractNumId w:val="19"/>
+    <w:abstractNumId w:val="20"/>
+  </w:num>
+  <w:num w:numId="38">
+    <w:abstractNumId w:val="7"/>
   </w:num>
 </w:numbering>
 </file>
@@ -8517,6 +10865,13 @@
     <w:pitch w:val="variable"/>
     <w:sig w:usb0="00002001" w:usb1="80000000" w:usb2="00000008" w:usb3="00000000" w:csb0="00000040" w:csb1="00000000"/>
   </w:font>
+  <w:font w:name="Cambria Math">
+    <w:panose1 w:val="02040503050406030204"/>
+    <w:charset w:val="00"/>
+    <w:family w:val="roman"/>
+    <w:pitch w:val="variable"/>
+    <w:sig w:usb0="E00006FF" w:usb1="420024FF" w:usb2="02000000" w:usb3="00000000" w:csb0="0000019F" w:csb1="00000000"/>
+  </w:font>
   <w:font w:name="Calibri Light">
     <w:panose1 w:val="020F0302020204030204"/>
     <w:charset w:val="00"/>
@@ -8564,6 +10919,7 @@
     <w:rsid w:val="004175AF"/>
     <w:rsid w:val="00451713"/>
     <w:rsid w:val="004953AD"/>
+    <w:rsid w:val="004966E7"/>
     <w:rsid w:val="00530A64"/>
     <w:rsid w:val="005D2B09"/>
     <w:rsid w:val="006145F7"/>
@@ -8580,7 +10936,9 @@
     <w:rsid w:val="007D68B6"/>
     <w:rsid w:val="008258F9"/>
     <w:rsid w:val="00872C52"/>
+    <w:rsid w:val="00875413"/>
     <w:rsid w:val="008B1825"/>
+    <w:rsid w:val="0090190F"/>
     <w:rsid w:val="00912D4C"/>
     <w:rsid w:val="00923A64"/>
     <w:rsid w:val="00930238"/>
@@ -9066,7 +11424,7 @@
     <w:basedOn w:val="DefaultParagraphFont"/>
     <w:uiPriority w:val="99"/>
     <w:semiHidden/>
-    <w:rsid w:val="00EA3DB3"/>
+    <w:rsid w:val="004966E7"/>
     <w:rPr>
       <w:color w:val="808080"/>
     </w:rPr>

</xml_diff>

<commit_message>
HW4: Q3 parallel seems working.
</commit_message>
<xml_diff>
--- a/HW4/report/9731032_HW04.docx
+++ b/HW4/report/9731032_HW04.docx
@@ -3428,11 +3428,11 @@
         <w:ind w:left="379"/>
         <w:jc w:val="both"/>
         <w:rPr>
-          <w:rFonts w:ascii="Times New Roman" w:hAnsi="Times New Roman" w:cs="B Nazanin"/>
+          <w:rFonts w:ascii="Times New Roman" w:eastAsiaTheme="minorEastAsia" w:hAnsi="Times New Roman" w:cs="B Nazanin"/>
           <w:b w:val="0"/>
           <w:bCs w:val="0"/>
-          <w:sz w:val="28"/>
-          <w:szCs w:val="28"/>
+          <w:sz w:val="26"/>
+          <w:szCs w:val="26"/>
           <w:lang w:bidi="fa-IR"/>
         </w:rPr>
       </w:pPr>
@@ -3495,6 +3495,9 @@
                       </m:sSubPr>
                       <m:e>
                         <m:r>
+                          <m:rPr>
+                            <m:sty m:val="bi"/>
+                          </m:rPr>
                           <w:rPr>
                             <w:rFonts w:ascii="Cambria Math" w:hAnsi="Cambria Math" w:cs="B Nazanin"/>
                             <w:sz w:val="26"/>
@@ -3506,6 +3509,9 @@
                       </m:e>
                       <m:sub>
                         <m:r>
+                          <m:rPr>
+                            <m:sty m:val="bi"/>
+                          </m:rPr>
                           <w:rPr>
                             <w:rFonts w:ascii="Cambria Math" w:hAnsi="Cambria Math" w:cs="B Nazanin"/>
                             <w:sz w:val="26"/>
@@ -3534,6 +3540,9 @@
                       </m:sSubPr>
                       <m:e>
                         <m:r>
+                          <m:rPr>
+                            <m:sty m:val="bi"/>
+                          </m:rPr>
                           <w:rPr>
                             <w:rFonts w:ascii="Cambria Math" w:hAnsi="Cambria Math" w:cs="B Nazanin"/>
                             <w:sz w:val="26"/>
@@ -3545,6 +3554,9 @@
                       </m:e>
                       <m:sub>
                         <m:r>
+                          <m:rPr>
+                            <m:sty m:val="bi"/>
+                          </m:rPr>
                           <w:rPr>
                             <w:rFonts w:ascii="Cambria Math" w:hAnsi="Cambria Math" w:cs="B Nazanin"/>
                             <w:sz w:val="26"/>
@@ -3581,6 +3593,9 @@
                       </m:sSubPr>
                       <m:e>
                         <m:r>
+                          <m:rPr>
+                            <m:sty m:val="bi"/>
+                          </m:rPr>
                           <w:rPr>
                             <w:rFonts w:ascii="Cambria Math" w:hAnsi="Cambria Math" w:cs="B Nazanin"/>
                             <w:sz w:val="26"/>
@@ -3592,6 +3607,9 @@
                       </m:e>
                       <m:sub>
                         <m:r>
+                          <m:rPr>
+                            <m:sty m:val="bi"/>
+                          </m:rPr>
                           <w:rPr>
                             <w:rFonts w:ascii="Cambria Math" w:hAnsi="Cambria Math" w:cs="B Nazanin"/>
                             <w:sz w:val="26"/>
@@ -3628,6 +3646,9 @@
                       </m:sSubPr>
                       <m:e>
                         <m:r>
+                          <m:rPr>
+                            <m:sty m:val="bi"/>
+                          </m:rPr>
                           <w:rPr>
                             <w:rFonts w:ascii="Cambria Math" w:hAnsi="Cambria Math" w:cs="B Nazanin"/>
                             <w:sz w:val="26"/>
@@ -3639,6 +3660,9 @@
                       </m:e>
                       <m:sub>
                         <m:r>
+                          <m:rPr>
+                            <m:sty m:val="bi"/>
+                          </m:rPr>
                           <w:rPr>
                             <w:rFonts w:ascii="Cambria Math" w:hAnsi="Cambria Math" w:cs="B Nazanin"/>
                             <w:sz w:val="26"/>
@@ -3669,6 +3693,9 @@
                       </m:sSubPr>
                       <m:e>
                         <m:r>
+                          <m:rPr>
+                            <m:sty m:val="bi"/>
+                          </m:rPr>
                           <w:rPr>
                             <w:rFonts w:ascii="Cambria Math" w:hAnsi="Cambria Math" w:cs="B Nazanin"/>
                             <w:sz w:val="26"/>
@@ -3680,22 +3707,16 @@
                       </m:e>
                       <m:sub>
                         <m:r>
+                          <m:rPr>
+                            <m:sty m:val="bi"/>
+                          </m:rPr>
                           <w:rPr>
                             <w:rFonts w:ascii="Cambria Math" w:hAnsi="Cambria Math" w:cs="B Nazanin"/>
                             <w:sz w:val="26"/>
                             <w:szCs w:val="26"/>
                             <w:lang w:bidi="fa-IR"/>
                           </w:rPr>
-                          <m:t>1,</m:t>
-                        </m:r>
-                        <m:r>
-                          <w:rPr>
-                            <w:rFonts w:ascii="Cambria Math" w:hAnsi="Cambria Math" w:cs="B Nazanin"/>
-                            <w:sz w:val="26"/>
-                            <w:szCs w:val="26"/>
-                            <w:lang w:bidi="fa-IR"/>
-                          </w:rPr>
-                          <m:t>2</m:t>
+                          <m:t>1,2</m:t>
                         </m:r>
                       </m:sub>
                     </m:sSub>
@@ -3725,6 +3746,9 @@
                       </m:sSubPr>
                       <m:e>
                         <m:r>
+                          <m:rPr>
+                            <m:sty m:val="bi"/>
+                          </m:rPr>
                           <w:rPr>
                             <w:rFonts w:ascii="Cambria Math" w:hAnsi="Cambria Math" w:cs="B Nazanin"/>
                             <w:sz w:val="26"/>
@@ -3736,22 +3760,16 @@
                       </m:e>
                       <m:sub>
                         <m:r>
+                          <m:rPr>
+                            <m:sty m:val="bi"/>
+                          </m:rPr>
                           <w:rPr>
                             <w:rFonts w:ascii="Cambria Math" w:hAnsi="Cambria Math" w:cs="B Nazanin"/>
                             <w:sz w:val="26"/>
                             <w:szCs w:val="26"/>
                             <w:lang w:bidi="fa-IR"/>
                           </w:rPr>
-                          <m:t>2,</m:t>
-                        </m:r>
-                        <m:r>
-                          <w:rPr>
-                            <w:rFonts w:ascii="Cambria Math" w:hAnsi="Cambria Math" w:cs="B Nazanin"/>
-                            <w:sz w:val="26"/>
-                            <w:szCs w:val="26"/>
-                            <w:lang w:bidi="fa-IR"/>
-                          </w:rPr>
-                          <m:t>2</m:t>
+                          <m:t>2,2</m:t>
                         </m:r>
                       </m:sub>
                     </m:sSub>
@@ -3783,6 +3801,9 @@
                       </m:sSubPr>
                       <m:e>
                         <m:r>
+                          <m:rPr>
+                            <m:sty m:val="bi"/>
+                          </m:rPr>
                           <w:rPr>
                             <w:rFonts w:ascii="Cambria Math" w:hAnsi="Cambria Math" w:cs="B Nazanin"/>
                             <w:sz w:val="26"/>
@@ -3794,22 +3815,16 @@
                       </m:e>
                       <m:sub>
                         <m:r>
+                          <m:rPr>
+                            <m:sty m:val="bi"/>
+                          </m:rPr>
                           <w:rPr>
                             <w:rFonts w:ascii="Cambria Math" w:hAnsi="Cambria Math" w:cs="B Nazanin"/>
                             <w:sz w:val="26"/>
                             <w:szCs w:val="26"/>
                             <w:lang w:bidi="fa-IR"/>
                           </w:rPr>
-                          <m:t>3,</m:t>
-                        </m:r>
-                        <m:r>
-                          <w:rPr>
-                            <w:rFonts w:ascii="Cambria Math" w:hAnsi="Cambria Math" w:cs="B Nazanin"/>
-                            <w:sz w:val="26"/>
-                            <w:szCs w:val="26"/>
-                            <w:lang w:bidi="fa-IR"/>
-                          </w:rPr>
-                          <m:t>2</m:t>
+                          <m:t>3,2</m:t>
                         </m:r>
                       </m:sub>
                     </m:sSub>
@@ -3841,6 +3856,9 @@
                       </m:sSubPr>
                       <m:e>
                         <m:r>
+                          <m:rPr>
+                            <m:sty m:val="bi"/>
+                          </m:rPr>
                           <w:rPr>
                             <w:rFonts w:ascii="Cambria Math" w:hAnsi="Cambria Math" w:cs="B Nazanin"/>
                             <w:sz w:val="26"/>
@@ -3852,22 +3870,16 @@
                       </m:e>
                       <m:sub>
                         <m:r>
+                          <m:rPr>
+                            <m:sty m:val="bi"/>
+                          </m:rPr>
                           <w:rPr>
                             <w:rFonts w:ascii="Cambria Math" w:hAnsi="Cambria Math" w:cs="B Nazanin"/>
                             <w:sz w:val="26"/>
                             <w:szCs w:val="26"/>
                             <w:lang w:bidi="fa-IR"/>
                           </w:rPr>
-                          <m:t>4,</m:t>
-                        </m:r>
-                        <m:r>
-                          <w:rPr>
-                            <w:rFonts w:ascii="Cambria Math" w:hAnsi="Cambria Math" w:cs="B Nazanin"/>
-                            <w:sz w:val="26"/>
-                            <w:szCs w:val="26"/>
-                            <w:lang w:bidi="fa-IR"/>
-                          </w:rPr>
-                          <m:t>2</m:t>
+                          <m:t>4,2</m:t>
                         </m:r>
                       </m:sub>
                     </m:sSub>
@@ -3899,6 +3911,9 @@
                       </m:sSubPr>
                       <m:e>
                         <m:r>
+                          <m:rPr>
+                            <m:sty m:val="bi"/>
+                          </m:rPr>
                           <w:rPr>
                             <w:rFonts w:ascii="Cambria Math" w:hAnsi="Cambria Math" w:cs="B Nazanin"/>
                             <w:sz w:val="26"/>
@@ -3910,22 +3925,16 @@
                       </m:e>
                       <m:sub>
                         <m:r>
+                          <m:rPr>
+                            <m:sty m:val="bi"/>
+                          </m:rPr>
                           <w:rPr>
                             <w:rFonts w:ascii="Cambria Math" w:hAnsi="Cambria Math" w:cs="B Nazanin"/>
                             <w:sz w:val="26"/>
                             <w:szCs w:val="26"/>
                             <w:lang w:bidi="fa-IR"/>
                           </w:rPr>
-                          <m:t>1,</m:t>
-                        </m:r>
-                        <m:r>
-                          <w:rPr>
-                            <w:rFonts w:ascii="Cambria Math" w:hAnsi="Cambria Math" w:cs="B Nazanin"/>
-                            <w:sz w:val="26"/>
-                            <w:szCs w:val="26"/>
-                            <w:lang w:bidi="fa-IR"/>
-                          </w:rPr>
-                          <m:t>3</m:t>
+                          <m:t>1,3</m:t>
                         </m:r>
                       </m:sub>
                     </m:sSub>
@@ -3955,6 +3964,9 @@
                       </m:sSubPr>
                       <m:e>
                         <m:r>
+                          <m:rPr>
+                            <m:sty m:val="bi"/>
+                          </m:rPr>
                           <w:rPr>
                             <w:rFonts w:ascii="Cambria Math" w:hAnsi="Cambria Math" w:cs="B Nazanin"/>
                             <w:sz w:val="26"/>
@@ -3966,22 +3978,16 @@
                       </m:e>
                       <m:sub>
                         <m:r>
+                          <m:rPr>
+                            <m:sty m:val="bi"/>
+                          </m:rPr>
                           <w:rPr>
                             <w:rFonts w:ascii="Cambria Math" w:hAnsi="Cambria Math" w:cs="B Nazanin"/>
                             <w:sz w:val="26"/>
                             <w:szCs w:val="26"/>
                             <w:lang w:bidi="fa-IR"/>
                           </w:rPr>
-                          <m:t>2,</m:t>
-                        </m:r>
-                        <m:r>
-                          <w:rPr>
-                            <w:rFonts w:ascii="Cambria Math" w:hAnsi="Cambria Math" w:cs="B Nazanin"/>
-                            <w:sz w:val="26"/>
-                            <w:szCs w:val="26"/>
-                            <w:lang w:bidi="fa-IR"/>
-                          </w:rPr>
-                          <m:t>3</m:t>
+                          <m:t>2,3</m:t>
                         </m:r>
                       </m:sub>
                     </m:sSub>
@@ -4013,6 +4019,9 @@
                       </m:sSubPr>
                       <m:e>
                         <m:r>
+                          <m:rPr>
+                            <m:sty m:val="bi"/>
+                          </m:rPr>
                           <w:rPr>
                             <w:rFonts w:ascii="Cambria Math" w:hAnsi="Cambria Math" w:cs="B Nazanin"/>
                             <w:sz w:val="26"/>
@@ -4024,22 +4033,16 @@
                       </m:e>
                       <m:sub>
                         <m:r>
+                          <m:rPr>
+                            <m:sty m:val="bi"/>
+                          </m:rPr>
                           <w:rPr>
                             <w:rFonts w:ascii="Cambria Math" w:hAnsi="Cambria Math" w:cs="B Nazanin"/>
                             <w:sz w:val="26"/>
                             <w:szCs w:val="26"/>
                             <w:lang w:bidi="fa-IR"/>
                           </w:rPr>
-                          <m:t>3,</m:t>
-                        </m:r>
-                        <m:r>
-                          <w:rPr>
-                            <w:rFonts w:ascii="Cambria Math" w:hAnsi="Cambria Math" w:cs="B Nazanin"/>
-                            <w:sz w:val="26"/>
-                            <w:szCs w:val="26"/>
-                            <w:lang w:bidi="fa-IR"/>
-                          </w:rPr>
-                          <m:t>3</m:t>
+                          <m:t>3,3</m:t>
                         </m:r>
                       </m:sub>
                     </m:sSub>
@@ -4071,6 +4074,9 @@
                       </m:sSubPr>
                       <m:e>
                         <m:r>
+                          <m:rPr>
+                            <m:sty m:val="bi"/>
+                          </m:rPr>
                           <w:rPr>
                             <w:rFonts w:ascii="Cambria Math" w:hAnsi="Cambria Math" w:cs="B Nazanin"/>
                             <w:sz w:val="26"/>
@@ -4082,22 +4088,16 @@
                       </m:e>
                       <m:sub>
                         <m:r>
+                          <m:rPr>
+                            <m:sty m:val="bi"/>
+                          </m:rPr>
                           <w:rPr>
                             <w:rFonts w:ascii="Cambria Math" w:hAnsi="Cambria Math" w:cs="B Nazanin"/>
                             <w:sz w:val="26"/>
                             <w:szCs w:val="26"/>
                             <w:lang w:bidi="fa-IR"/>
                           </w:rPr>
-                          <m:t>4,</m:t>
-                        </m:r>
-                        <m:r>
-                          <w:rPr>
-                            <w:rFonts w:ascii="Cambria Math" w:hAnsi="Cambria Math" w:cs="B Nazanin"/>
-                            <w:sz w:val="26"/>
-                            <w:szCs w:val="26"/>
-                            <w:lang w:bidi="fa-IR"/>
-                          </w:rPr>
-                          <m:t>3</m:t>
+                          <m:t>4,3</m:t>
                         </m:r>
                       </m:sub>
                     </m:sSub>
@@ -4129,6 +4129,9 @@
                       </m:sSubPr>
                       <m:e>
                         <m:r>
+                          <m:rPr>
+                            <m:sty m:val="bi"/>
+                          </m:rPr>
                           <w:rPr>
                             <w:rFonts w:ascii="Cambria Math" w:hAnsi="Cambria Math" w:cs="B Nazanin"/>
                             <w:sz w:val="26"/>
@@ -4140,22 +4143,16 @@
                       </m:e>
                       <m:sub>
                         <m:r>
+                          <m:rPr>
+                            <m:sty m:val="bi"/>
+                          </m:rPr>
                           <w:rPr>
                             <w:rFonts w:ascii="Cambria Math" w:hAnsi="Cambria Math" w:cs="B Nazanin"/>
                             <w:sz w:val="26"/>
                             <w:szCs w:val="26"/>
                             <w:lang w:bidi="fa-IR"/>
                           </w:rPr>
-                          <m:t>1,</m:t>
-                        </m:r>
-                        <m:r>
-                          <w:rPr>
-                            <w:rFonts w:ascii="Cambria Math" w:hAnsi="Cambria Math" w:cs="B Nazanin"/>
-                            <w:sz w:val="26"/>
-                            <w:szCs w:val="26"/>
-                            <w:lang w:bidi="fa-IR"/>
-                          </w:rPr>
-                          <m:t>4</m:t>
+                          <m:t>1,4</m:t>
                         </m:r>
                       </m:sub>
                     </m:sSub>
@@ -4177,6 +4174,9 @@
                       </m:sSubPr>
                       <m:e>
                         <m:r>
+                          <m:rPr>
+                            <m:sty m:val="bi"/>
+                          </m:rPr>
                           <w:rPr>
                             <w:rFonts w:ascii="Cambria Math" w:hAnsi="Cambria Math" w:cs="B Nazanin"/>
                             <w:sz w:val="26"/>
@@ -4188,22 +4188,16 @@
                       </m:e>
                       <m:sub>
                         <m:r>
+                          <m:rPr>
+                            <m:sty m:val="bi"/>
+                          </m:rPr>
                           <w:rPr>
                             <w:rFonts w:ascii="Cambria Math" w:hAnsi="Cambria Math" w:cs="B Nazanin"/>
                             <w:sz w:val="26"/>
                             <w:szCs w:val="26"/>
                             <w:lang w:bidi="fa-IR"/>
                           </w:rPr>
-                          <m:t>2,</m:t>
-                        </m:r>
-                        <m:r>
-                          <w:rPr>
-                            <w:rFonts w:ascii="Cambria Math" w:hAnsi="Cambria Math" w:cs="B Nazanin"/>
-                            <w:sz w:val="26"/>
-                            <w:szCs w:val="26"/>
-                            <w:lang w:bidi="fa-IR"/>
-                          </w:rPr>
-                          <m:t>4</m:t>
+                          <m:t>2,4</m:t>
                         </m:r>
                       </m:sub>
                     </m:sSub>
@@ -4233,6 +4227,9 @@
                       </m:sSubPr>
                       <m:e>
                         <m:r>
+                          <m:rPr>
+                            <m:sty m:val="bi"/>
+                          </m:rPr>
                           <w:rPr>
                             <w:rFonts w:ascii="Cambria Math" w:hAnsi="Cambria Math" w:cs="B Nazanin"/>
                             <w:sz w:val="26"/>
@@ -4244,22 +4241,16 @@
                       </m:e>
                       <m:sub>
                         <m:r>
+                          <m:rPr>
+                            <m:sty m:val="bi"/>
+                          </m:rPr>
                           <w:rPr>
                             <w:rFonts w:ascii="Cambria Math" w:hAnsi="Cambria Math" w:cs="B Nazanin"/>
                             <w:sz w:val="26"/>
                             <w:szCs w:val="26"/>
                             <w:lang w:bidi="fa-IR"/>
                           </w:rPr>
-                          <m:t>3,</m:t>
-                        </m:r>
-                        <m:r>
-                          <w:rPr>
-                            <w:rFonts w:ascii="Cambria Math" w:hAnsi="Cambria Math" w:cs="B Nazanin"/>
-                            <w:sz w:val="26"/>
-                            <w:szCs w:val="26"/>
-                            <w:lang w:bidi="fa-IR"/>
-                          </w:rPr>
-                          <m:t>4</m:t>
+                          <m:t>3,4</m:t>
                         </m:r>
                       </m:sub>
                     </m:sSub>
@@ -4289,6 +4280,9 @@
                       </m:sSubPr>
                       <m:e>
                         <m:r>
+                          <m:rPr>
+                            <m:sty m:val="bi"/>
+                          </m:rPr>
                           <w:rPr>
                             <w:rFonts w:ascii="Cambria Math" w:hAnsi="Cambria Math" w:cs="B Nazanin"/>
                             <w:sz w:val="26"/>
@@ -4300,22 +4294,16 @@
                       </m:e>
                       <m:sub>
                         <m:r>
+                          <m:rPr>
+                            <m:sty m:val="bi"/>
+                          </m:rPr>
                           <w:rPr>
                             <w:rFonts w:ascii="Cambria Math" w:hAnsi="Cambria Math" w:cs="B Nazanin"/>
                             <w:sz w:val="26"/>
                             <w:szCs w:val="26"/>
                             <w:lang w:bidi="fa-IR"/>
                           </w:rPr>
-                          <m:t>4,</m:t>
-                        </m:r>
-                        <m:r>
-                          <w:rPr>
-                            <w:rFonts w:ascii="Cambria Math" w:hAnsi="Cambria Math" w:cs="B Nazanin"/>
-                            <w:sz w:val="26"/>
-                            <w:szCs w:val="26"/>
-                            <w:lang w:bidi="fa-IR"/>
-                          </w:rPr>
-                          <m:t>4</m:t>
+                          <m:t>4,4</m:t>
                         </m:r>
                       </m:sub>
                     </m:sSub>
@@ -4325,6 +4313,9 @@
             </m:e>
           </m:d>
           <m:r>
+            <m:rPr>
+              <m:sty m:val="bi"/>
+            </m:rPr>
             <w:rPr>
               <w:rFonts w:ascii="Cambria Math" w:hAnsi="Cambria Math" w:cs="B Nazanin"/>
               <w:sz w:val="26"/>
@@ -4390,6 +4381,9 @@
                       </m:sSubPr>
                       <m:e>
                         <m:r>
+                          <m:rPr>
+                            <m:sty m:val="bi"/>
+                          </m:rPr>
                           <w:rPr>
                             <w:rFonts w:ascii="Cambria Math" w:hAnsi="Cambria Math" w:cs="B Nazanin"/>
                             <w:sz w:val="26"/>
@@ -4401,6 +4395,9 @@
                       </m:e>
                       <m:sub>
                         <m:r>
+                          <m:rPr>
+                            <m:sty m:val="bi"/>
+                          </m:rPr>
                           <w:rPr>
                             <w:rFonts w:ascii="Cambria Math" w:hAnsi="Cambria Math" w:cs="B Nazanin"/>
                             <w:sz w:val="26"/>
@@ -4456,6 +4453,9 @@
                   </m:e>
                   <m:e>
                     <m:r>
+                      <m:rPr>
+                        <m:sty m:val="bi"/>
+                      </m:rPr>
                       <w:rPr>
                         <w:rFonts w:ascii="Cambria Math" w:hAnsi="Cambria Math" w:cs="B Nazanin"/>
                         <w:sz w:val="26"/>
@@ -4484,6 +4484,9 @@
                       </m:sSubPr>
                       <m:e>
                         <m:r>
+                          <m:rPr>
+                            <m:sty m:val="bi"/>
+                          </m:rPr>
                           <w:rPr>
                             <w:rFonts w:ascii="Cambria Math" w:hAnsi="Cambria Math" w:cs="B Nazanin"/>
                             <w:sz w:val="26"/>
@@ -4495,6 +4498,9 @@
                       </m:e>
                       <m:sub>
                         <m:r>
+                          <m:rPr>
+                            <m:sty m:val="bi"/>
+                          </m:rPr>
                           <w:rPr>
                             <w:rFonts w:ascii="Cambria Math" w:hAnsi="Cambria Math" w:cs="B Nazanin"/>
                             <w:sz w:val="26"/>
@@ -4531,6 +4537,9 @@
                       </m:sSubPr>
                       <m:e>
                         <m:r>
+                          <m:rPr>
+                            <m:sty m:val="bi"/>
+                          </m:rPr>
                           <w:rPr>
                             <w:rFonts w:ascii="Cambria Math" w:hAnsi="Cambria Math" w:cs="B Nazanin"/>
                             <w:sz w:val="26"/>
@@ -4542,6 +4551,9 @@
                       </m:e>
                       <m:sub>
                         <m:r>
+                          <m:rPr>
+                            <m:sty m:val="bi"/>
+                          </m:rPr>
                           <w:rPr>
                             <w:rFonts w:ascii="Cambria Math" w:hAnsi="Cambria Math" w:cs="B Nazanin"/>
                             <w:sz w:val="26"/>
@@ -4565,6 +4577,9 @@
                   </m:e>
                   <m:e>
                     <m:r>
+                      <m:rPr>
+                        <m:sty m:val="bi"/>
+                      </m:rPr>
                       <w:rPr>
                         <w:rFonts w:ascii="Cambria Math" w:eastAsia="Cambria Math" w:hAnsi="Cambria Math" w:cs="Cambria Math"/>
                         <w:sz w:val="26"/>
@@ -4623,6 +4638,9 @@
                       </m:sSubPr>
                       <m:e>
                         <m:r>
+                          <m:rPr>
+                            <m:sty m:val="bi"/>
+                          </m:rPr>
                           <w:rPr>
                             <w:rFonts w:ascii="Cambria Math" w:hAnsi="Cambria Math" w:cs="B Nazanin"/>
                             <w:sz w:val="26"/>
@@ -4634,6 +4652,9 @@
                       </m:e>
                       <m:sub>
                         <m:r>
+                          <m:rPr>
+                            <m:sty m:val="bi"/>
+                          </m:rPr>
                           <w:rPr>
                             <w:rFonts w:ascii="Cambria Math" w:hAnsi="Cambria Math" w:cs="B Nazanin"/>
                             <w:sz w:val="26"/>
@@ -4670,6 +4691,9 @@
                       </m:sSubPr>
                       <m:e>
                         <m:r>
+                          <m:rPr>
+                            <m:sty m:val="bi"/>
+                          </m:rPr>
                           <w:rPr>
                             <w:rFonts w:ascii="Cambria Math" w:hAnsi="Cambria Math" w:cs="B Nazanin"/>
                             <w:sz w:val="26"/>
@@ -4681,6 +4705,9 @@
                       </m:e>
                       <m:sub>
                         <m:r>
+                          <m:rPr>
+                            <m:sty m:val="bi"/>
+                          </m:rPr>
                           <w:rPr>
                             <w:rFonts w:ascii="Cambria Math" w:hAnsi="Cambria Math" w:cs="B Nazanin"/>
                             <w:sz w:val="26"/>
@@ -4719,6 +4746,9 @@
                       </m:sSubPr>
                       <m:e>
                         <m:r>
+                          <m:rPr>
+                            <m:sty m:val="bi"/>
+                          </m:rPr>
                           <w:rPr>
                             <w:rFonts w:ascii="Cambria Math" w:hAnsi="Cambria Math" w:cs="B Nazanin"/>
                             <w:sz w:val="26"/>
@@ -4730,31 +4760,16 @@
                       </m:e>
                       <m:sub>
                         <m:r>
+                          <m:rPr>
+                            <m:sty m:val="bi"/>
+                          </m:rPr>
                           <w:rPr>
                             <w:rFonts w:ascii="Cambria Math" w:hAnsi="Cambria Math" w:cs="B Nazanin"/>
                             <w:sz w:val="26"/>
                             <w:szCs w:val="26"/>
                             <w:lang w:bidi="fa-IR"/>
                           </w:rPr>
-                          <m:t>3</m:t>
-                        </m:r>
-                        <m:r>
-                          <w:rPr>
-                            <w:rFonts w:ascii="Cambria Math" w:hAnsi="Cambria Math" w:cs="B Nazanin"/>
-                            <w:sz w:val="26"/>
-                            <w:szCs w:val="26"/>
-                            <w:lang w:bidi="fa-IR"/>
-                          </w:rPr>
-                          <m:t>,</m:t>
-                        </m:r>
-                        <m:r>
-                          <w:rPr>
-                            <w:rFonts w:ascii="Cambria Math" w:hAnsi="Cambria Math" w:cs="B Nazanin"/>
-                            <w:sz w:val="26"/>
-                            <w:szCs w:val="26"/>
-                            <w:lang w:bidi="fa-IR"/>
-                          </w:rPr>
-                          <m:t>3</m:t>
+                          <m:t>3,3</m:t>
                         </m:r>
                       </m:sub>
                     </m:sSub>
@@ -4809,6 +4824,9 @@
                       </m:sSubPr>
                       <m:e>
                         <m:r>
+                          <m:rPr>
+                            <m:sty m:val="bi"/>
+                          </m:rPr>
                           <w:rPr>
                             <w:rFonts w:ascii="Cambria Math" w:hAnsi="Cambria Math" w:cs="B Nazanin"/>
                             <w:sz w:val="26"/>
@@ -4820,6 +4838,9 @@
                       </m:e>
                       <m:sub>
                         <m:r>
+                          <m:rPr>
+                            <m:sty m:val="bi"/>
+                          </m:rPr>
                           <w:rPr>
                             <w:rFonts w:ascii="Cambria Math" w:hAnsi="Cambria Math" w:cs="B Nazanin"/>
                             <w:sz w:val="26"/>
@@ -4848,6 +4869,9 @@
                       </m:sSubPr>
                       <m:e>
                         <m:r>
+                          <m:rPr>
+                            <m:sty m:val="bi"/>
+                          </m:rPr>
                           <w:rPr>
                             <w:rFonts w:ascii="Cambria Math" w:hAnsi="Cambria Math" w:cs="B Nazanin"/>
                             <w:sz w:val="26"/>
@@ -4859,6 +4883,9 @@
                       </m:e>
                       <m:sub>
                         <m:r>
+                          <m:rPr>
+                            <m:sty m:val="bi"/>
+                          </m:rPr>
                           <w:rPr>
                             <w:rFonts w:ascii="Cambria Math" w:hAnsi="Cambria Math" w:cs="B Nazanin"/>
                             <w:sz w:val="26"/>
@@ -4895,6 +4922,9 @@
                       </m:sSubPr>
                       <m:e>
                         <m:r>
+                          <m:rPr>
+                            <m:sty m:val="bi"/>
+                          </m:rPr>
                           <w:rPr>
                             <w:rFonts w:ascii="Cambria Math" w:hAnsi="Cambria Math" w:cs="B Nazanin"/>
                             <w:sz w:val="26"/>
@@ -4906,22 +4936,16 @@
                       </m:e>
                       <m:sub>
                         <m:r>
+                          <m:rPr>
+                            <m:sty m:val="bi"/>
+                          </m:rPr>
                           <w:rPr>
                             <w:rFonts w:ascii="Cambria Math" w:hAnsi="Cambria Math" w:cs="B Nazanin"/>
                             <w:sz w:val="26"/>
                             <w:szCs w:val="26"/>
                             <w:lang w:bidi="fa-IR"/>
                           </w:rPr>
-                          <m:t>4</m:t>
-                        </m:r>
-                        <m:r>
-                          <w:rPr>
-                            <w:rFonts w:ascii="Cambria Math" w:hAnsi="Cambria Math" w:cs="B Nazanin"/>
-                            <w:sz w:val="26"/>
-                            <w:szCs w:val="26"/>
-                            <w:lang w:bidi="fa-IR"/>
-                          </w:rPr>
-                          <m:t>,3</m:t>
+                          <m:t>4,3</m:t>
                         </m:r>
                       </m:sub>
                     </m:sSub>
@@ -4951,6 +4975,9 @@
                       </m:sSubPr>
                       <m:e>
                         <m:r>
+                          <m:rPr>
+                            <m:sty m:val="bi"/>
+                          </m:rPr>
                           <w:rPr>
                             <w:rFonts w:ascii="Cambria Math" w:hAnsi="Cambria Math" w:cs="B Nazanin"/>
                             <w:sz w:val="26"/>
@@ -4962,6 +4989,9 @@
                       </m:e>
                       <m:sub>
                         <m:r>
+                          <m:rPr>
+                            <m:sty m:val="bi"/>
+                          </m:rPr>
                           <w:rPr>
                             <w:rFonts w:ascii="Cambria Math" w:hAnsi="Cambria Math" w:cs="B Nazanin"/>
                             <w:sz w:val="26"/>
@@ -5034,6 +5064,9 @@
                       </m:sSubPr>
                       <m:e>
                         <m:r>
+                          <m:rPr>
+                            <m:sty m:val="bi"/>
+                          </m:rPr>
                           <w:rPr>
                             <w:rFonts w:ascii="Cambria Math" w:hAnsi="Cambria Math" w:cs="B Nazanin"/>
                             <w:sz w:val="26"/>
@@ -5045,6 +5078,9 @@
                       </m:e>
                       <m:sub>
                         <m:r>
+                          <m:rPr>
+                            <m:sty m:val="bi"/>
+                          </m:rPr>
                           <w:rPr>
                             <w:rFonts w:ascii="Cambria Math" w:hAnsi="Cambria Math" w:cs="B Nazanin"/>
                             <w:sz w:val="26"/>
@@ -5073,6 +5109,9 @@
                       </m:sSubPr>
                       <m:e>
                         <m:r>
+                          <m:rPr>
+                            <m:sty m:val="bi"/>
+                          </m:rPr>
                           <w:rPr>
                             <w:rFonts w:ascii="Cambria Math" w:hAnsi="Cambria Math" w:cs="B Nazanin"/>
                             <w:sz w:val="26"/>
@@ -5084,6 +5123,9 @@
                       </m:e>
                       <m:sub>
                         <m:r>
+                          <m:rPr>
+                            <m:sty m:val="bi"/>
+                          </m:rPr>
                           <w:rPr>
                             <w:rFonts w:ascii="Cambria Math" w:hAnsi="Cambria Math" w:cs="B Nazanin"/>
                             <w:sz w:val="26"/>
@@ -5120,6 +5162,9 @@
                       </m:sSubPr>
                       <m:e>
                         <m:r>
+                          <m:rPr>
+                            <m:sty m:val="bi"/>
+                          </m:rPr>
                           <w:rPr>
                             <w:rFonts w:ascii="Cambria Math" w:hAnsi="Cambria Math" w:cs="B Nazanin"/>
                             <w:sz w:val="26"/>
@@ -5131,6 +5176,9 @@
                       </m:e>
                       <m:sub>
                         <m:r>
+                          <m:rPr>
+                            <m:sty m:val="bi"/>
+                          </m:rPr>
                           <w:rPr>
                             <w:rFonts w:ascii="Cambria Math" w:hAnsi="Cambria Math" w:cs="B Nazanin"/>
                             <w:sz w:val="26"/>
@@ -5167,6 +5215,9 @@
                       </m:sSubPr>
                       <m:e>
                         <m:r>
+                          <m:rPr>
+                            <m:sty m:val="bi"/>
+                          </m:rPr>
                           <w:rPr>
                             <w:rFonts w:ascii="Cambria Math" w:hAnsi="Cambria Math" w:cs="B Nazanin"/>
                             <w:sz w:val="26"/>
@@ -5178,6 +5229,9 @@
                       </m:e>
                       <m:sub>
                         <m:r>
+                          <m:rPr>
+                            <m:sty m:val="bi"/>
+                          </m:rPr>
                           <w:rPr>
                             <w:rFonts w:ascii="Cambria Math" w:hAnsi="Cambria Math" w:cs="B Nazanin"/>
                             <w:sz w:val="26"/>
@@ -5193,6 +5247,9 @@
                 <m:mr>
                   <m:e>
                     <m:r>
+                      <m:rPr>
+                        <m:sty m:val="bi"/>
+                      </m:rPr>
                       <w:rPr>
                         <w:rFonts w:ascii="Cambria Math" w:hAnsi="Cambria Math" w:cs="B Nazanin"/>
                         <w:sz w:val="26"/>
@@ -5227,6 +5284,9 @@
                       </m:sSubPr>
                       <m:e>
                         <m:r>
+                          <m:rPr>
+                            <m:sty m:val="bi"/>
+                          </m:rPr>
                           <w:rPr>
                             <w:rFonts w:ascii="Cambria Math" w:hAnsi="Cambria Math" w:cs="B Nazanin"/>
                             <w:sz w:val="26"/>
@@ -5238,6 +5298,9 @@
                       </m:e>
                       <m:sub>
                         <m:r>
+                          <m:rPr>
+                            <m:sty m:val="bi"/>
+                          </m:rPr>
                           <w:rPr>
                             <w:rFonts w:ascii="Cambria Math" w:hAnsi="Cambria Math" w:cs="B Nazanin"/>
                             <w:sz w:val="26"/>
@@ -5276,6 +5339,9 @@
                       </m:sSubPr>
                       <m:e>
                         <m:r>
+                          <m:rPr>
+                            <m:sty m:val="bi"/>
+                          </m:rPr>
                           <w:rPr>
                             <w:rFonts w:ascii="Cambria Math" w:hAnsi="Cambria Math" w:cs="B Nazanin"/>
                             <w:sz w:val="26"/>
@@ -5287,6 +5353,9 @@
                       </m:e>
                       <m:sub>
                         <m:r>
+                          <m:rPr>
+                            <m:sty m:val="bi"/>
+                          </m:rPr>
                           <w:rPr>
                             <w:rFonts w:ascii="Cambria Math" w:hAnsi="Cambria Math" w:cs="B Nazanin"/>
                             <w:sz w:val="26"/>
@@ -5325,6 +5394,9 @@
                       </m:sSubPr>
                       <m:e>
                         <m:r>
+                          <m:rPr>
+                            <m:sty m:val="bi"/>
+                          </m:rPr>
                           <w:rPr>
                             <w:rFonts w:ascii="Cambria Math" w:hAnsi="Cambria Math" w:cs="B Nazanin"/>
                             <w:sz w:val="26"/>
@@ -5336,6 +5408,9 @@
                       </m:e>
                       <m:sub>
                         <m:r>
+                          <m:rPr>
+                            <m:sty m:val="bi"/>
+                          </m:rPr>
                           <w:rPr>
                             <w:rFonts w:ascii="Cambria Math" w:hAnsi="Cambria Math" w:cs="B Nazanin"/>
                             <w:sz w:val="26"/>
@@ -5359,6 +5434,9 @@
                 <m:mr>
                   <m:e>
                     <m:r>
+                      <m:rPr>
+                        <m:sty m:val="bi"/>
+                      </m:rPr>
                       <w:rPr>
                         <w:rFonts w:ascii="Cambria Math" w:hAnsi="Cambria Math" w:cs="B Nazanin"/>
                         <w:sz w:val="26"/>
@@ -5378,6 +5456,9 @@
                   </m:e>
                   <m:e>
                     <m:r>
+                      <m:rPr>
+                        <m:sty m:val="bi"/>
+                      </m:rPr>
                       <w:rPr>
                         <w:rFonts w:ascii="Cambria Math" w:hAnsi="Cambria Math" w:cs="B Nazanin"/>
                         <w:sz w:val="26"/>
@@ -5414,6 +5495,9 @@
                       </m:sSubPr>
                       <m:e>
                         <m:r>
+                          <m:rPr>
+                            <m:sty m:val="bi"/>
+                          </m:rPr>
                           <w:rPr>
                             <w:rFonts w:ascii="Cambria Math" w:hAnsi="Cambria Math" w:cs="B Nazanin"/>
                             <w:sz w:val="26"/>
@@ -5425,22 +5509,16 @@
                       </m:e>
                       <m:sub>
                         <m:r>
+                          <m:rPr>
+                            <m:sty m:val="bi"/>
+                          </m:rPr>
                           <w:rPr>
                             <w:rFonts w:ascii="Cambria Math" w:hAnsi="Cambria Math" w:cs="B Nazanin"/>
                             <w:sz w:val="26"/>
                             <w:szCs w:val="26"/>
                             <w:lang w:bidi="fa-IR"/>
                           </w:rPr>
-                          <m:t>3</m:t>
-                        </m:r>
-                        <m:r>
-                          <w:rPr>
-                            <w:rFonts w:ascii="Cambria Math" w:hAnsi="Cambria Math" w:cs="B Nazanin"/>
-                            <w:sz w:val="26"/>
-                            <w:szCs w:val="26"/>
-                            <w:lang w:bidi="fa-IR"/>
-                          </w:rPr>
-                          <m:t>,3</m:t>
+                          <m:t>3,3</m:t>
                         </m:r>
                       </m:sub>
                     </m:sSub>
@@ -5472,6 +5550,9 @@
                       </m:sSubPr>
                       <m:e>
                         <m:r>
+                          <m:rPr>
+                            <m:sty m:val="bi"/>
+                          </m:rPr>
                           <w:rPr>
                             <w:rFonts w:ascii="Cambria Math" w:hAnsi="Cambria Math" w:cs="B Nazanin"/>
                             <w:sz w:val="26"/>
@@ -5483,6 +5564,9 @@
                       </m:e>
                       <m:sub>
                         <m:r>
+                          <m:rPr>
+                            <m:sty m:val="bi"/>
+                          </m:rPr>
                           <w:rPr>
                             <w:rFonts w:ascii="Cambria Math" w:hAnsi="Cambria Math" w:cs="B Nazanin"/>
                             <w:sz w:val="26"/>
@@ -5506,6 +5590,9 @@
                 <m:mr>
                   <m:e>
                     <m:r>
+                      <m:rPr>
+                        <m:sty m:val="bi"/>
+                      </m:rPr>
                       <w:rPr>
                         <w:rFonts w:ascii="Cambria Math" w:hAnsi="Cambria Math" w:cs="B Nazanin"/>
                         <w:sz w:val="26"/>
@@ -5517,6 +5604,9 @@
                   </m:e>
                   <m:e>
                     <m:r>
+                      <m:rPr>
+                        <m:sty m:val="bi"/>
+                      </m:rPr>
                       <w:rPr>
                         <w:rFonts w:ascii="Cambria Math" w:hAnsi="Cambria Math" w:cs="B Nazanin"/>
                         <w:sz w:val="26"/>
@@ -5536,6 +5626,9 @@
                   </m:e>
                   <m:e>
                     <m:r>
+                      <m:rPr>
+                        <m:sty m:val="bi"/>
+                      </m:rPr>
                       <w:rPr>
                         <w:rFonts w:ascii="Cambria Math" w:hAnsi="Cambria Math" w:cs="B Nazanin"/>
                         <w:sz w:val="26"/>
@@ -5570,6 +5663,9 @@
                       </m:sSubPr>
                       <m:e>
                         <m:r>
+                          <m:rPr>
+                            <m:sty m:val="bi"/>
+                          </m:rPr>
                           <w:rPr>
                             <w:rFonts w:ascii="Cambria Math" w:hAnsi="Cambria Math" w:cs="B Nazanin"/>
                             <w:sz w:val="26"/>
@@ -5588,6 +5684,1634 @@
           </m:d>
         </m:oMath>
       </m:oMathPara>
+    </w:p>
+    <w:p>
+      <w:pPr>
+        <w:pStyle w:val="a"/>
+        <w:ind w:left="379"/>
+        <w:jc w:val="both"/>
+        <w:rPr>
+          <w:rFonts w:ascii="Times New Roman" w:hAnsi="Times New Roman" w:cs="B Nazanin"/>
+          <w:sz w:val="28"/>
+          <w:szCs w:val="28"/>
+          <w:rtl/>
+          <w:lang w:bidi="fa-IR"/>
+        </w:rPr>
+      </w:pPr>
+    </w:p>
+    <w:p>
+      <w:pPr>
+        <w:pStyle w:val="a"/>
+        <w:jc w:val="both"/>
+        <w:rPr>
+          <w:rFonts w:ascii="Times New Roman" w:hAnsi="Times New Roman" w:cs="B Nazanin"/>
+          <w:b w:val="0"/>
+          <w:bCs w:val="0"/>
+          <w:i/>
+          <w:sz w:val="28"/>
+          <w:szCs w:val="28"/>
+          <w:rtl/>
+          <w:lang w:bidi="fa-IR"/>
+        </w:rPr>
+      </w:pPr>
+      <w:r>
+        <w:rPr>
+          <w:noProof/>
+        </w:rPr>
+        <w:drawing>
+          <wp:inline distT="0" distB="0" distL="0" distR="0" wp14:anchorId="4E8F7203" wp14:editId="6F39F5E6">
+            <wp:extent cx="5731510" cy="3422650"/>
+            <wp:effectExtent l="0" t="0" r="2540" b="6350"/>
+            <wp:docPr id="1" name="Picture 1"/>
+            <wp:cNvGraphicFramePr>
+              <a:graphicFrameLocks xmlns:a="http://schemas.openxmlformats.org/drawingml/2006/main" noChangeAspect="1"/>
+            </wp:cNvGraphicFramePr>
+            <a:graphic xmlns:a="http://schemas.openxmlformats.org/drawingml/2006/main">
+              <a:graphicData uri="http://schemas.openxmlformats.org/drawingml/2006/picture">
+                <pic:pic xmlns:pic="http://schemas.openxmlformats.org/drawingml/2006/picture">
+                  <pic:nvPicPr>
+                    <pic:cNvPr id="1" name=""/>
+                    <pic:cNvPicPr/>
+                  </pic:nvPicPr>
+                  <pic:blipFill>
+                    <a:blip r:embed="rId12"/>
+                    <a:stretch>
+                      <a:fillRect/>
+                    </a:stretch>
+                  </pic:blipFill>
+                  <pic:spPr>
+                    <a:xfrm>
+                      <a:off x="0" y="0"/>
+                      <a:ext cx="5731510" cy="3422650"/>
+                    </a:xfrm>
+                    <a:prstGeom prst="rect">
+                      <a:avLst/>
+                    </a:prstGeom>
+                  </pic:spPr>
+                </pic:pic>
+              </a:graphicData>
+            </a:graphic>
+          </wp:inline>
+        </w:drawing>
+      </w:r>
+    </w:p>
+    <w:p>
+      <w:pPr>
+        <w:pStyle w:val="a"/>
+        <w:jc w:val="both"/>
+        <w:rPr>
+          <w:rFonts w:ascii="Times New Roman" w:hAnsi="Times New Roman" w:cs="B Nazanin" w:hint="cs"/>
+          <w:b w:val="0"/>
+          <w:bCs w:val="0"/>
+          <w:i/>
+          <w:sz w:val="28"/>
+          <w:szCs w:val="28"/>
+          <w:rtl/>
+          <w:lang w:bidi="fa-IR"/>
+        </w:rPr>
+      </w:pPr>
+    </w:p>
+    <w:p>
+      <w:pPr>
+        <w:pStyle w:val="Caption"/>
+        <w:keepNext/>
+        <w:bidi/>
+        <w:jc w:val="center"/>
+        <w:rPr>
+          <w:i w:val="0"/>
+          <w:iCs w:val="0"/>
+          <w:sz w:val="22"/>
+          <w:szCs w:val="22"/>
+        </w:rPr>
+      </w:pPr>
+      <w:r>
+        <w:rPr>
+          <w:rFonts w:cs="B Nazanin"/>
+          <w:i w:val="0"/>
+          <w:iCs w:val="0"/>
+          <w:sz w:val="22"/>
+          <w:szCs w:val="22"/>
+          <w:rtl/>
+        </w:rPr>
+        <w:t xml:space="preserve">جدول </w:t>
+      </w:r>
+      <w:r>
+        <w:rPr>
+          <w:rFonts w:cs="B Nazanin"/>
+          <w:i w:val="0"/>
+          <w:iCs w:val="0"/>
+          <w:sz w:val="22"/>
+          <w:szCs w:val="22"/>
+          <w:rtl/>
+        </w:rPr>
+        <w:fldChar w:fldCharType="begin"/>
+      </w:r>
+      <w:r>
+        <w:rPr>
+          <w:rFonts w:cs="B Nazanin"/>
+          <w:i w:val="0"/>
+          <w:iCs w:val="0"/>
+          <w:sz w:val="22"/>
+          <w:szCs w:val="22"/>
+          <w:rtl/>
+        </w:rPr>
+        <w:instrText xml:space="preserve"> </w:instrText>
+      </w:r>
+      <w:r>
+        <w:rPr>
+          <w:rFonts w:cs="B Nazanin"/>
+          <w:i w:val="0"/>
+          <w:iCs w:val="0"/>
+          <w:sz w:val="22"/>
+          <w:szCs w:val="22"/>
+        </w:rPr>
+        <w:instrText>SEQ</w:instrText>
+      </w:r>
+      <w:r>
+        <w:rPr>
+          <w:rFonts w:cs="B Nazanin"/>
+          <w:i w:val="0"/>
+          <w:iCs w:val="0"/>
+          <w:sz w:val="22"/>
+          <w:szCs w:val="22"/>
+          <w:rtl/>
+        </w:rPr>
+        <w:instrText xml:space="preserve"> جدول \* </w:instrText>
+      </w:r>
+      <w:r>
+        <w:rPr>
+          <w:rFonts w:cs="B Nazanin"/>
+          <w:i w:val="0"/>
+          <w:iCs w:val="0"/>
+          <w:sz w:val="22"/>
+          <w:szCs w:val="22"/>
+        </w:rPr>
+        <w:instrText>ARABIC</w:instrText>
+      </w:r>
+      <w:r>
+        <w:rPr>
+          <w:rFonts w:cs="B Nazanin"/>
+          <w:i w:val="0"/>
+          <w:iCs w:val="0"/>
+          <w:sz w:val="22"/>
+          <w:szCs w:val="22"/>
+          <w:rtl/>
+        </w:rPr>
+        <w:instrText xml:space="preserve"> </w:instrText>
+      </w:r>
+      <w:r>
+        <w:rPr>
+          <w:rFonts w:cs="B Nazanin"/>
+          <w:i w:val="0"/>
+          <w:iCs w:val="0"/>
+          <w:sz w:val="22"/>
+          <w:szCs w:val="22"/>
+          <w:rtl/>
+        </w:rPr>
+        <w:fldChar w:fldCharType="separate"/>
+      </w:r>
+      <w:r>
+        <w:rPr>
+          <w:rFonts w:cs="B Nazanin"/>
+          <w:i w:val="0"/>
+          <w:iCs w:val="0"/>
+          <w:noProof/>
+          <w:sz w:val="22"/>
+          <w:szCs w:val="22"/>
+          <w:rtl/>
+        </w:rPr>
+        <w:t>1</w:t>
+      </w:r>
+      <w:r>
+        <w:rPr>
+          <w:rFonts w:cs="B Nazanin"/>
+          <w:i w:val="0"/>
+          <w:iCs w:val="0"/>
+          <w:sz w:val="22"/>
+          <w:szCs w:val="22"/>
+          <w:rtl/>
+        </w:rPr>
+        <w:fldChar w:fldCharType="end"/>
+      </w:r>
+      <w:r>
+        <w:rPr>
+          <w:rFonts w:cs="B Nazanin" w:hint="cs"/>
+          <w:i w:val="0"/>
+          <w:iCs w:val="0"/>
+          <w:sz w:val="22"/>
+          <w:szCs w:val="22"/>
+          <w:rtl/>
+          <w:lang w:bidi="fa-IR"/>
+        </w:rPr>
+        <w:t xml:space="preserve">: </w:t>
+      </w:r>
+      <w:r>
+        <w:rPr>
+          <w:rFonts w:cs="B Nazanin"/>
+          <w:i w:val="0"/>
+          <w:iCs w:val="0"/>
+          <w:sz w:val="22"/>
+          <w:szCs w:val="22"/>
+          <w:rtl/>
+          <w:lang w:bidi="fa-IR"/>
+        </w:rPr>
+        <w:t>نتا</w:t>
+      </w:r>
+      <w:r>
+        <w:rPr>
+          <w:rFonts w:cs="B Nazanin" w:hint="cs"/>
+          <w:i w:val="0"/>
+          <w:iCs w:val="0"/>
+          <w:sz w:val="22"/>
+          <w:szCs w:val="22"/>
+          <w:rtl/>
+          <w:lang w:bidi="fa-IR"/>
+        </w:rPr>
+        <w:t>ی</w:t>
+      </w:r>
+      <w:r>
+        <w:rPr>
+          <w:rFonts w:cs="B Nazanin" w:hint="eastAsia"/>
+          <w:i w:val="0"/>
+          <w:iCs w:val="0"/>
+          <w:sz w:val="22"/>
+          <w:szCs w:val="22"/>
+          <w:rtl/>
+          <w:lang w:bidi="fa-IR"/>
+        </w:rPr>
+        <w:t>ج</w:t>
+      </w:r>
+      <w:r>
+        <w:rPr>
+          <w:rFonts w:cs="B Nazanin"/>
+          <w:i w:val="0"/>
+          <w:iCs w:val="0"/>
+          <w:sz w:val="22"/>
+          <w:szCs w:val="22"/>
+          <w:rtl/>
+          <w:lang w:bidi="fa-IR"/>
+        </w:rPr>
+        <w:t xml:space="preserve"> </w:t>
+      </w:r>
+    </w:p>
+    <w:tbl>
+      <w:tblPr>
+        <w:tblStyle w:val="TableGrid"/>
+        <w:bidiVisual/>
+        <w:tblW w:w="9129" w:type="dxa"/>
+        <w:tblInd w:w="-113" w:type="dxa"/>
+        <w:tblLook w:val="04A0" w:firstRow="1" w:lastRow="0" w:firstColumn="1" w:lastColumn="0" w:noHBand="0" w:noVBand="1"/>
+      </w:tblPr>
+      <w:tblGrid>
+        <w:gridCol w:w="744"/>
+        <w:gridCol w:w="1451"/>
+        <w:gridCol w:w="1561"/>
+        <w:gridCol w:w="1564"/>
+        <w:gridCol w:w="1565"/>
+        <w:gridCol w:w="1494"/>
+        <w:gridCol w:w="750"/>
+      </w:tblGrid>
+      <w:tr>
+        <w:tc>
+          <w:tcPr>
+            <w:tcW w:w="744" w:type="dxa"/>
+            <w:vMerge w:val="restart"/>
+            <w:vAlign w:val="center"/>
+          </w:tcPr>
+          <w:p>
+            <w:pPr>
+              <w:pStyle w:val="a"/>
+              <w:jc w:val="center"/>
+              <w:rPr>
+                <w:rFonts w:ascii="Times New Roman" w:hAnsi="Times New Roman" w:cs="B Nazanin"/>
+                <w:b w:val="0"/>
+                <w:bCs w:val="0"/>
+                <w:sz w:val="28"/>
+                <w:szCs w:val="28"/>
+                <w:rtl/>
+                <w:lang w:bidi="fa-IR"/>
+              </w:rPr>
+            </w:pPr>
+            <w:r>
+              <w:rPr>
+                <w:rFonts w:ascii="Times New Roman" w:hAnsi="Times New Roman" w:cs="B Nazanin" w:hint="cs"/>
+                <w:b w:val="0"/>
+                <w:bCs w:val="0"/>
+                <w:sz w:val="28"/>
+                <w:szCs w:val="28"/>
+                <w:rtl/>
+                <w:lang w:bidi="fa-IR"/>
+              </w:rPr>
+              <w:t xml:space="preserve">تعداد </w:t>
+            </w:r>
+            <w:proofErr w:type="spellStart"/>
+            <w:r>
+              <w:rPr>
+                <w:rFonts w:ascii="Times New Roman" w:hAnsi="Times New Roman" w:cs="B Nazanin" w:hint="cs"/>
+                <w:b w:val="0"/>
+                <w:bCs w:val="0"/>
+                <w:sz w:val="28"/>
+                <w:szCs w:val="28"/>
+                <w:rtl/>
+                <w:lang w:bidi="fa-IR"/>
+              </w:rPr>
+              <w:t>نخ‌ها</w:t>
+            </w:r>
+            <w:proofErr w:type="spellEnd"/>
+          </w:p>
+        </w:tc>
+        <w:tc>
+          <w:tcPr>
+            <w:tcW w:w="7635" w:type="dxa"/>
+            <w:gridSpan w:val="5"/>
+            <w:vAlign w:val="center"/>
+          </w:tcPr>
+          <w:p>
+            <w:pPr>
+              <w:pStyle w:val="a"/>
+              <w:jc w:val="center"/>
+              <w:rPr>
+                <w:rFonts w:ascii="Times New Roman" w:hAnsi="Times New Roman" w:cs="B Nazanin" w:hint="cs"/>
+                <w:b w:val="0"/>
+                <w:bCs w:val="0"/>
+                <w:sz w:val="28"/>
+                <w:szCs w:val="28"/>
+                <w:rtl/>
+                <w:lang w:bidi="fa-IR"/>
+              </w:rPr>
+            </w:pPr>
+            <w:r>
+              <w:rPr>
+                <w:rFonts w:ascii="Times New Roman" w:hAnsi="Times New Roman" w:cs="B Nazanin" w:hint="cs"/>
+                <w:b w:val="0"/>
+                <w:bCs w:val="0"/>
+                <w:sz w:val="28"/>
+                <w:szCs w:val="28"/>
+                <w:rtl/>
+                <w:lang w:bidi="fa-IR"/>
+              </w:rPr>
+              <w:t>زمان اجرا (ثانیه)</w:t>
+            </w:r>
+          </w:p>
+        </w:tc>
+        <w:tc>
+          <w:tcPr>
+            <w:tcW w:w="750" w:type="dxa"/>
+            <w:vMerge w:val="restart"/>
+            <w:vAlign w:val="center"/>
+          </w:tcPr>
+          <w:p>
+            <w:pPr>
+              <w:pStyle w:val="a"/>
+              <w:jc w:val="center"/>
+              <w:rPr>
+                <w:rFonts w:ascii="Times New Roman" w:hAnsi="Times New Roman" w:cs="B Nazanin"/>
+                <w:b w:val="0"/>
+                <w:bCs w:val="0"/>
+                <w:sz w:val="28"/>
+                <w:szCs w:val="28"/>
+                <w:rtl/>
+                <w:lang w:bidi="fa-IR"/>
+              </w:rPr>
+            </w:pPr>
+            <w:r>
+              <w:rPr>
+                <w:rFonts w:ascii="Times New Roman" w:hAnsi="Times New Roman" w:cs="B Nazanin" w:hint="cs"/>
+                <w:b w:val="0"/>
+                <w:bCs w:val="0"/>
+                <w:sz w:val="28"/>
+                <w:szCs w:val="28"/>
+                <w:rtl/>
+                <w:lang w:bidi="fa-IR"/>
+              </w:rPr>
+              <w:t>تسریع</w:t>
+            </w:r>
+          </w:p>
+        </w:tc>
+      </w:tr>
+      <w:tr>
+        <w:tc>
+          <w:tcPr>
+            <w:tcW w:w="744" w:type="dxa"/>
+            <w:vMerge/>
+            <w:vAlign w:val="center"/>
+          </w:tcPr>
+          <w:p>
+            <w:pPr>
+              <w:pStyle w:val="a"/>
+              <w:jc w:val="center"/>
+              <w:rPr>
+                <w:rFonts w:ascii="Times New Roman" w:hAnsi="Times New Roman" w:cs="B Nazanin"/>
+                <w:b w:val="0"/>
+                <w:bCs w:val="0"/>
+                <w:sz w:val="28"/>
+                <w:szCs w:val="28"/>
+                <w:lang w:bidi="fa-IR"/>
+              </w:rPr>
+            </w:pPr>
+          </w:p>
+        </w:tc>
+        <w:tc>
+          <w:tcPr>
+            <w:tcW w:w="1451" w:type="dxa"/>
+            <w:vAlign w:val="center"/>
+          </w:tcPr>
+          <w:p>
+            <w:pPr>
+              <w:pStyle w:val="a"/>
+              <w:bidi w:val="0"/>
+              <w:jc w:val="center"/>
+              <w:rPr>
+                <w:rFonts w:ascii="Times New Roman" w:hAnsi="Times New Roman" w:cs="B Nazanin"/>
+                <w:b w:val="0"/>
+                <w:bCs w:val="0"/>
+                <w:sz w:val="28"/>
+                <w:szCs w:val="28"/>
+                <w:rtl/>
+                <w:lang w:bidi="fa-IR"/>
+              </w:rPr>
+            </w:pPr>
+            <w:r>
+              <w:rPr>
+                <w:rFonts w:ascii="Times New Roman" w:hAnsi="Times New Roman" w:cs="B Nazanin"/>
+                <w:b w:val="0"/>
+                <w:bCs w:val="0"/>
+                <w:sz w:val="28"/>
+                <w:szCs w:val="28"/>
+                <w:lang w:bidi="fa-IR"/>
+              </w:rPr>
+              <w:t>128</w:t>
+            </w:r>
+            <w:r>
+              <w:rPr>
+                <w:rFonts w:ascii="Times New Roman" w:hAnsi="Times New Roman" w:cs="B Nazanin" w:hint="cs"/>
+                <w:b w:val="0"/>
+                <w:bCs w:val="0"/>
+                <w:sz w:val="28"/>
+                <w:szCs w:val="28"/>
+                <w:lang w:bidi="fa-IR"/>
+              </w:rPr>
+              <w:t>×</w:t>
+            </w:r>
+            <w:r>
+              <w:rPr>
+                <w:rFonts w:ascii="Times New Roman" w:hAnsi="Times New Roman" w:cs="B Nazanin"/>
+                <w:b w:val="0"/>
+                <w:bCs w:val="0"/>
+                <w:sz w:val="28"/>
+                <w:szCs w:val="28"/>
+                <w:lang w:bidi="fa-IR"/>
+              </w:rPr>
+              <w:t>128</w:t>
+            </w:r>
+          </w:p>
+        </w:tc>
+        <w:tc>
+          <w:tcPr>
+            <w:tcW w:w="1561" w:type="dxa"/>
+            <w:vAlign w:val="center"/>
+          </w:tcPr>
+          <w:p>
+            <w:pPr>
+              <w:pStyle w:val="a"/>
+              <w:bidi w:val="0"/>
+              <w:jc w:val="center"/>
+              <w:rPr>
+                <w:rFonts w:ascii="Times New Roman" w:hAnsi="Times New Roman" w:cs="B Nazanin"/>
+                <w:b w:val="0"/>
+                <w:bCs w:val="0"/>
+                <w:sz w:val="28"/>
+                <w:szCs w:val="28"/>
+                <w:lang w:bidi="fa-IR"/>
+              </w:rPr>
+            </w:pPr>
+            <w:r>
+              <w:rPr>
+                <w:rFonts w:ascii="Times New Roman" w:hAnsi="Times New Roman" w:cs="B Nazanin"/>
+                <w:b w:val="0"/>
+                <w:bCs w:val="0"/>
+                <w:sz w:val="28"/>
+                <w:szCs w:val="28"/>
+                <w:lang w:bidi="fa-IR"/>
+              </w:rPr>
+              <w:t>256</w:t>
+            </w:r>
+            <w:r>
+              <w:rPr>
+                <w:rFonts w:ascii="Times New Roman" w:hAnsi="Times New Roman" w:cs="B Nazanin" w:hint="cs"/>
+                <w:b w:val="0"/>
+                <w:bCs w:val="0"/>
+                <w:sz w:val="28"/>
+                <w:szCs w:val="28"/>
+                <w:lang w:bidi="fa-IR"/>
+              </w:rPr>
+              <w:t>×</w:t>
+            </w:r>
+            <w:r>
+              <w:rPr>
+                <w:rFonts w:ascii="Times New Roman" w:hAnsi="Times New Roman" w:cs="B Nazanin"/>
+                <w:b w:val="0"/>
+                <w:bCs w:val="0"/>
+                <w:sz w:val="28"/>
+                <w:szCs w:val="28"/>
+                <w:lang w:bidi="fa-IR"/>
+              </w:rPr>
+              <w:t>256</w:t>
+            </w:r>
+          </w:p>
+        </w:tc>
+        <w:tc>
+          <w:tcPr>
+            <w:tcW w:w="1564" w:type="dxa"/>
+            <w:vAlign w:val="center"/>
+          </w:tcPr>
+          <w:p>
+            <w:pPr>
+              <w:pStyle w:val="a"/>
+              <w:bidi w:val="0"/>
+              <w:jc w:val="center"/>
+              <w:rPr>
+                <w:rFonts w:ascii="Times New Roman" w:hAnsi="Times New Roman" w:cs="B Nazanin"/>
+                <w:b w:val="0"/>
+                <w:bCs w:val="0"/>
+                <w:sz w:val="28"/>
+                <w:szCs w:val="28"/>
+                <w:lang w:bidi="fa-IR"/>
+              </w:rPr>
+            </w:pPr>
+            <w:r>
+              <w:rPr>
+                <w:rFonts w:ascii="Times New Roman" w:hAnsi="Times New Roman" w:cs="B Nazanin"/>
+                <w:b w:val="0"/>
+                <w:bCs w:val="0"/>
+                <w:sz w:val="28"/>
+                <w:szCs w:val="28"/>
+                <w:lang w:bidi="fa-IR"/>
+              </w:rPr>
+              <w:t>512</w:t>
+            </w:r>
+            <w:r>
+              <w:rPr>
+                <w:rFonts w:ascii="Times New Roman" w:hAnsi="Times New Roman" w:cs="B Nazanin" w:hint="cs"/>
+                <w:b w:val="0"/>
+                <w:bCs w:val="0"/>
+                <w:sz w:val="28"/>
+                <w:szCs w:val="28"/>
+                <w:lang w:bidi="fa-IR"/>
+              </w:rPr>
+              <w:t>×</w:t>
+            </w:r>
+            <w:r>
+              <w:rPr>
+                <w:rFonts w:ascii="Times New Roman" w:hAnsi="Times New Roman" w:cs="B Nazanin"/>
+                <w:b w:val="0"/>
+                <w:bCs w:val="0"/>
+                <w:sz w:val="28"/>
+                <w:szCs w:val="28"/>
+                <w:lang w:bidi="fa-IR"/>
+              </w:rPr>
+              <w:t>512</w:t>
+            </w:r>
+          </w:p>
+        </w:tc>
+        <w:tc>
+          <w:tcPr>
+            <w:tcW w:w="1565" w:type="dxa"/>
+            <w:vAlign w:val="center"/>
+          </w:tcPr>
+          <w:p>
+            <w:pPr>
+              <w:pStyle w:val="a"/>
+              <w:bidi w:val="0"/>
+              <w:jc w:val="center"/>
+              <w:rPr>
+                <w:rFonts w:ascii="Times New Roman" w:hAnsi="Times New Roman" w:cs="B Nazanin"/>
+                <w:b w:val="0"/>
+                <w:bCs w:val="0"/>
+                <w:sz w:val="28"/>
+                <w:szCs w:val="28"/>
+                <w:lang w:bidi="fa-IR"/>
+              </w:rPr>
+            </w:pPr>
+            <w:r>
+              <w:rPr>
+                <w:rFonts w:ascii="Times New Roman" w:hAnsi="Times New Roman" w:cs="B Nazanin"/>
+                <w:b w:val="0"/>
+                <w:bCs w:val="0"/>
+                <w:sz w:val="28"/>
+                <w:szCs w:val="28"/>
+                <w:lang w:bidi="fa-IR"/>
+              </w:rPr>
+              <w:t>1024</w:t>
+            </w:r>
+            <w:r>
+              <w:rPr>
+                <w:rFonts w:ascii="Times New Roman" w:hAnsi="Times New Roman" w:cs="B Nazanin" w:hint="cs"/>
+                <w:b w:val="0"/>
+                <w:bCs w:val="0"/>
+                <w:sz w:val="28"/>
+                <w:szCs w:val="28"/>
+                <w:lang w:bidi="fa-IR"/>
+              </w:rPr>
+              <w:t>×</w:t>
+            </w:r>
+            <w:r>
+              <w:rPr>
+                <w:rFonts w:ascii="Times New Roman" w:hAnsi="Times New Roman" w:cs="B Nazanin"/>
+                <w:b w:val="0"/>
+                <w:bCs w:val="0"/>
+                <w:sz w:val="28"/>
+                <w:szCs w:val="28"/>
+                <w:lang w:bidi="fa-IR"/>
+              </w:rPr>
+              <w:t>1024</w:t>
+            </w:r>
+          </w:p>
+        </w:tc>
+        <w:tc>
+          <w:tcPr>
+            <w:tcW w:w="1494" w:type="dxa"/>
+            <w:vAlign w:val="center"/>
+          </w:tcPr>
+          <w:p>
+            <w:pPr>
+              <w:pStyle w:val="a"/>
+              <w:jc w:val="center"/>
+              <w:rPr>
+                <w:rFonts w:ascii="Times New Roman" w:hAnsi="Times New Roman" w:cs="B Nazanin" w:hint="cs"/>
+                <w:b w:val="0"/>
+                <w:bCs w:val="0"/>
+                <w:sz w:val="28"/>
+                <w:szCs w:val="28"/>
+                <w:rtl/>
+                <w:lang w:bidi="fa-IR"/>
+              </w:rPr>
+            </w:pPr>
+            <w:r>
+              <w:rPr>
+                <w:rFonts w:ascii="Times New Roman" w:hAnsi="Times New Roman" w:cs="B Nazanin"/>
+                <w:b w:val="0"/>
+                <w:bCs w:val="0"/>
+                <w:sz w:val="28"/>
+                <w:szCs w:val="28"/>
+                <w:lang w:bidi="fa-IR"/>
+              </w:rPr>
+              <w:t>4096</w:t>
+            </w:r>
+            <w:r>
+              <w:rPr>
+                <w:rFonts w:ascii="Times New Roman" w:hAnsi="Times New Roman" w:cs="B Nazanin" w:hint="cs"/>
+                <w:b w:val="0"/>
+                <w:bCs w:val="0"/>
+                <w:sz w:val="28"/>
+                <w:szCs w:val="28"/>
+                <w:lang w:bidi="fa-IR"/>
+              </w:rPr>
+              <w:t>×</w:t>
+            </w:r>
+            <w:r>
+              <w:rPr>
+                <w:rFonts w:ascii="Times New Roman" w:hAnsi="Times New Roman" w:cs="B Nazanin"/>
+                <w:b w:val="0"/>
+                <w:bCs w:val="0"/>
+                <w:sz w:val="28"/>
+                <w:szCs w:val="28"/>
+                <w:lang w:bidi="fa-IR"/>
+              </w:rPr>
+              <w:t>4096</w:t>
+            </w:r>
+          </w:p>
+        </w:tc>
+        <w:tc>
+          <w:tcPr>
+            <w:tcW w:w="750" w:type="dxa"/>
+            <w:vMerge/>
+            <w:vAlign w:val="center"/>
+          </w:tcPr>
+          <w:p>
+            <w:pPr>
+              <w:pStyle w:val="a"/>
+              <w:jc w:val="center"/>
+              <w:rPr>
+                <w:rFonts w:ascii="Times New Roman" w:hAnsi="Times New Roman" w:cs="B Nazanin"/>
+                <w:b w:val="0"/>
+                <w:bCs w:val="0"/>
+                <w:sz w:val="28"/>
+                <w:szCs w:val="28"/>
+                <w:rtl/>
+                <w:lang w:bidi="fa-IR"/>
+              </w:rPr>
+            </w:pPr>
+          </w:p>
+        </w:tc>
+      </w:tr>
+      <w:tr>
+        <w:tc>
+          <w:tcPr>
+            <w:tcW w:w="744" w:type="dxa"/>
+            <w:vAlign w:val="center"/>
+          </w:tcPr>
+          <w:p>
+            <w:pPr>
+              <w:pStyle w:val="a"/>
+              <w:jc w:val="center"/>
+              <w:rPr>
+                <w:rFonts w:ascii="Times New Roman" w:hAnsi="Times New Roman" w:cs="B Nazanin"/>
+                <w:b w:val="0"/>
+                <w:bCs w:val="0"/>
+                <w:sz w:val="28"/>
+                <w:szCs w:val="28"/>
+                <w:rtl/>
+                <w:lang w:bidi="fa-IR"/>
+              </w:rPr>
+            </w:pPr>
+            <w:r>
+              <w:rPr>
+                <w:rFonts w:ascii="Times New Roman" w:hAnsi="Times New Roman" w:cs="B Nazanin" w:hint="cs"/>
+                <w:b w:val="0"/>
+                <w:bCs w:val="0"/>
+                <w:sz w:val="28"/>
+                <w:szCs w:val="28"/>
+                <w:rtl/>
+                <w:lang w:bidi="fa-IR"/>
+              </w:rPr>
+              <w:t>سریال</w:t>
+            </w:r>
+          </w:p>
+        </w:tc>
+        <w:tc>
+          <w:tcPr>
+            <w:tcW w:w="1451" w:type="dxa"/>
+            <w:vAlign w:val="center"/>
+          </w:tcPr>
+          <w:p>
+            <w:pPr>
+              <w:pStyle w:val="a"/>
+              <w:bidi w:val="0"/>
+              <w:jc w:val="center"/>
+              <w:rPr>
+                <w:rFonts w:ascii="Times New Roman" w:hAnsi="Times New Roman" w:cs="B Nazanin"/>
+                <w:b w:val="0"/>
+                <w:bCs w:val="0"/>
+                <w:sz w:val="28"/>
+                <w:szCs w:val="28"/>
+                <w:lang w:bidi="fa-IR"/>
+              </w:rPr>
+            </w:pPr>
+            <w:r>
+              <w:rPr>
+                <w:rFonts w:ascii="Times New Roman" w:hAnsi="Times New Roman" w:cs="B Nazanin"/>
+                <w:b w:val="0"/>
+                <w:bCs w:val="0"/>
+                <w:sz w:val="28"/>
+                <w:szCs w:val="28"/>
+                <w:lang w:bidi="fa-IR"/>
+              </w:rPr>
+              <w:t>0.000821</w:t>
+            </w:r>
+          </w:p>
+        </w:tc>
+        <w:tc>
+          <w:tcPr>
+            <w:tcW w:w="1561" w:type="dxa"/>
+            <w:vAlign w:val="center"/>
+          </w:tcPr>
+          <w:p>
+            <w:pPr>
+              <w:pStyle w:val="a"/>
+              <w:bidi w:val="0"/>
+              <w:jc w:val="center"/>
+              <w:rPr>
+                <w:rFonts w:ascii="Times New Roman" w:hAnsi="Times New Roman" w:cs="B Nazanin"/>
+                <w:b w:val="0"/>
+                <w:bCs w:val="0"/>
+                <w:sz w:val="28"/>
+                <w:szCs w:val="28"/>
+                <w:rtl/>
+                <w:lang w:bidi="fa-IR"/>
+              </w:rPr>
+            </w:pPr>
+            <w:r>
+              <w:rPr>
+                <w:rFonts w:ascii="Times New Roman" w:hAnsi="Times New Roman" w:cs="B Nazanin"/>
+                <w:b w:val="0"/>
+                <w:bCs w:val="0"/>
+                <w:sz w:val="28"/>
+                <w:szCs w:val="28"/>
+                <w:lang w:bidi="fa-IR"/>
+              </w:rPr>
+              <w:t>0.005034</w:t>
+            </w:r>
+          </w:p>
+        </w:tc>
+        <w:tc>
+          <w:tcPr>
+            <w:tcW w:w="1564" w:type="dxa"/>
+            <w:vAlign w:val="center"/>
+          </w:tcPr>
+          <w:p>
+            <w:pPr>
+              <w:pStyle w:val="a"/>
+              <w:bidi w:val="0"/>
+              <w:jc w:val="center"/>
+              <w:rPr>
+                <w:rFonts w:ascii="Times New Roman" w:hAnsi="Times New Roman" w:cs="B Nazanin"/>
+                <w:b w:val="0"/>
+                <w:bCs w:val="0"/>
+                <w:sz w:val="28"/>
+                <w:szCs w:val="28"/>
+                <w:rtl/>
+                <w:lang w:bidi="fa-IR"/>
+              </w:rPr>
+            </w:pPr>
+            <w:r>
+              <w:rPr>
+                <w:rFonts w:ascii="Times New Roman" w:hAnsi="Times New Roman" w:cs="B Nazanin"/>
+                <w:b w:val="0"/>
+                <w:bCs w:val="0"/>
+                <w:sz w:val="28"/>
+                <w:szCs w:val="28"/>
+                <w:lang w:bidi="fa-IR"/>
+              </w:rPr>
+              <w:t>0.041647</w:t>
+            </w:r>
+          </w:p>
+        </w:tc>
+        <w:tc>
+          <w:tcPr>
+            <w:tcW w:w="1565" w:type="dxa"/>
+            <w:vAlign w:val="center"/>
+          </w:tcPr>
+          <w:p>
+            <w:pPr>
+              <w:pStyle w:val="a"/>
+              <w:bidi w:val="0"/>
+              <w:jc w:val="center"/>
+              <w:rPr>
+                <w:rFonts w:ascii="Times New Roman" w:hAnsi="Times New Roman" w:cs="B Nazanin"/>
+                <w:b w:val="0"/>
+                <w:bCs w:val="0"/>
+                <w:sz w:val="28"/>
+                <w:szCs w:val="28"/>
+                <w:rtl/>
+                <w:lang w:bidi="fa-IR"/>
+              </w:rPr>
+            </w:pPr>
+            <w:r>
+              <w:rPr>
+                <w:rFonts w:ascii="Times New Roman" w:hAnsi="Times New Roman" w:cs="B Nazanin"/>
+                <w:b w:val="0"/>
+                <w:bCs w:val="0"/>
+                <w:sz w:val="28"/>
+                <w:szCs w:val="28"/>
+                <w:lang w:bidi="fa-IR"/>
+              </w:rPr>
+              <w:t>0.338921</w:t>
+            </w:r>
+          </w:p>
+        </w:tc>
+        <w:tc>
+          <w:tcPr>
+            <w:tcW w:w="1494" w:type="dxa"/>
+          </w:tcPr>
+          <w:p>
+            <w:pPr>
+              <w:pStyle w:val="a"/>
+              <w:bidi w:val="0"/>
+              <w:jc w:val="center"/>
+              <w:rPr>
+                <w:rFonts w:ascii="Times New Roman" w:hAnsi="Times New Roman" w:cs="B Nazanin" w:hint="cs"/>
+                <w:b w:val="0"/>
+                <w:bCs w:val="0"/>
+                <w:sz w:val="28"/>
+                <w:szCs w:val="28"/>
+                <w:lang w:bidi="fa-IR"/>
+              </w:rPr>
+            </w:pPr>
+            <w:r>
+              <w:rPr>
+                <w:rFonts w:ascii="Times New Roman" w:hAnsi="Times New Roman" w:cs="B Nazanin"/>
+                <w:b w:val="0"/>
+                <w:bCs w:val="0"/>
+                <w:sz w:val="28"/>
+                <w:szCs w:val="28"/>
+                <w:lang w:bidi="fa-IR"/>
+              </w:rPr>
+              <w:t>23.258996</w:t>
+            </w:r>
+          </w:p>
+        </w:tc>
+        <w:tc>
+          <w:tcPr>
+            <w:tcW w:w="750" w:type="dxa"/>
+            <w:vAlign w:val="center"/>
+          </w:tcPr>
+          <w:p>
+            <w:pPr>
+              <w:pStyle w:val="a"/>
+              <w:jc w:val="center"/>
+              <w:rPr>
+                <w:rFonts w:ascii="Times New Roman" w:hAnsi="Times New Roman" w:cs="B Nazanin"/>
+                <w:b w:val="0"/>
+                <w:bCs w:val="0"/>
+                <w:sz w:val="28"/>
+                <w:szCs w:val="28"/>
+                <w:rtl/>
+                <w:lang w:bidi="fa-IR"/>
+              </w:rPr>
+            </w:pPr>
+            <w:r>
+              <w:rPr>
+                <w:rFonts w:ascii="Times New Roman" w:hAnsi="Times New Roman" w:cs="B Nazanin" w:hint="cs"/>
+                <w:b w:val="0"/>
+                <w:bCs w:val="0"/>
+                <w:sz w:val="28"/>
+                <w:szCs w:val="28"/>
+                <w:rtl/>
+                <w:lang w:bidi="fa-IR"/>
+              </w:rPr>
+              <w:t>-</w:t>
+            </w:r>
+          </w:p>
+        </w:tc>
+      </w:tr>
+      <w:tr>
+        <w:tc>
+          <w:tcPr>
+            <w:tcW w:w="744" w:type="dxa"/>
+            <w:vAlign w:val="center"/>
+          </w:tcPr>
+          <w:p>
+            <w:pPr>
+              <w:pStyle w:val="a"/>
+              <w:jc w:val="center"/>
+              <w:rPr>
+                <w:rFonts w:ascii="Times New Roman" w:hAnsi="Times New Roman" w:cs="B Nazanin"/>
+                <w:b w:val="0"/>
+                <w:bCs w:val="0"/>
+                <w:sz w:val="28"/>
+                <w:szCs w:val="28"/>
+                <w:rtl/>
+                <w:lang w:bidi="fa-IR"/>
+              </w:rPr>
+            </w:pPr>
+            <w:r>
+              <w:rPr>
+                <w:rFonts w:ascii="Times New Roman" w:hAnsi="Times New Roman" w:cs="B Nazanin" w:hint="cs"/>
+                <w:b w:val="0"/>
+                <w:bCs w:val="0"/>
+                <w:sz w:val="28"/>
+                <w:szCs w:val="28"/>
+                <w:rtl/>
+                <w:lang w:bidi="fa-IR"/>
+              </w:rPr>
+              <w:t>۲</w:t>
+            </w:r>
+          </w:p>
+        </w:tc>
+        <w:tc>
+          <w:tcPr>
+            <w:tcW w:w="1451" w:type="dxa"/>
+            <w:vAlign w:val="center"/>
+          </w:tcPr>
+          <w:p>
+            <w:pPr>
+              <w:pStyle w:val="a"/>
+              <w:bidi w:val="0"/>
+              <w:jc w:val="center"/>
+              <w:rPr>
+                <w:rFonts w:ascii="Times New Roman" w:hAnsi="Times New Roman" w:cs="B Nazanin"/>
+                <w:b w:val="0"/>
+                <w:bCs w:val="0"/>
+                <w:sz w:val="28"/>
+                <w:szCs w:val="28"/>
+                <w:lang w:bidi="fa-IR"/>
+              </w:rPr>
+            </w:pPr>
+          </w:p>
+        </w:tc>
+        <w:tc>
+          <w:tcPr>
+            <w:tcW w:w="1561" w:type="dxa"/>
+            <w:vAlign w:val="center"/>
+          </w:tcPr>
+          <w:p>
+            <w:pPr>
+              <w:pStyle w:val="a"/>
+              <w:bidi w:val="0"/>
+              <w:jc w:val="center"/>
+              <w:rPr>
+                <w:rFonts w:ascii="Times New Roman" w:hAnsi="Times New Roman" w:cs="B Nazanin"/>
+                <w:b w:val="0"/>
+                <w:bCs w:val="0"/>
+                <w:sz w:val="28"/>
+                <w:szCs w:val="28"/>
+                <w:rtl/>
+                <w:lang w:bidi="fa-IR"/>
+              </w:rPr>
+            </w:pPr>
+          </w:p>
+        </w:tc>
+        <w:tc>
+          <w:tcPr>
+            <w:tcW w:w="1564" w:type="dxa"/>
+            <w:vAlign w:val="center"/>
+          </w:tcPr>
+          <w:p>
+            <w:pPr>
+              <w:pStyle w:val="a"/>
+              <w:bidi w:val="0"/>
+              <w:jc w:val="center"/>
+              <w:rPr>
+                <w:rFonts w:ascii="Times New Roman" w:hAnsi="Times New Roman" w:cs="B Nazanin"/>
+                <w:b w:val="0"/>
+                <w:bCs w:val="0"/>
+                <w:sz w:val="28"/>
+                <w:szCs w:val="28"/>
+                <w:rtl/>
+                <w:lang w:bidi="fa-IR"/>
+              </w:rPr>
+            </w:pPr>
+          </w:p>
+        </w:tc>
+        <w:tc>
+          <w:tcPr>
+            <w:tcW w:w="1565" w:type="dxa"/>
+            <w:vAlign w:val="center"/>
+          </w:tcPr>
+          <w:p>
+            <w:pPr>
+              <w:pStyle w:val="a"/>
+              <w:bidi w:val="0"/>
+              <w:jc w:val="center"/>
+              <w:rPr>
+                <w:rFonts w:ascii="Times New Roman" w:hAnsi="Times New Roman" w:cs="B Nazanin"/>
+                <w:b w:val="0"/>
+                <w:bCs w:val="0"/>
+                <w:sz w:val="28"/>
+                <w:szCs w:val="28"/>
+                <w:lang w:bidi="fa-IR"/>
+              </w:rPr>
+            </w:pPr>
+          </w:p>
+        </w:tc>
+        <w:tc>
+          <w:tcPr>
+            <w:tcW w:w="1494" w:type="dxa"/>
+          </w:tcPr>
+          <w:p>
+            <w:pPr>
+              <w:pStyle w:val="a"/>
+              <w:bidi w:val="0"/>
+              <w:jc w:val="center"/>
+              <w:rPr>
+                <w:rFonts w:ascii="Times New Roman" w:hAnsi="Times New Roman" w:cs="B Nazanin"/>
+                <w:b w:val="0"/>
+                <w:bCs w:val="0"/>
+                <w:sz w:val="28"/>
+                <w:szCs w:val="28"/>
+                <w:rtl/>
+                <w:lang w:bidi="fa-IR"/>
+              </w:rPr>
+            </w:pPr>
+          </w:p>
+        </w:tc>
+        <w:tc>
+          <w:tcPr>
+            <w:tcW w:w="750" w:type="dxa"/>
+            <w:vAlign w:val="center"/>
+          </w:tcPr>
+          <w:p>
+            <w:pPr>
+              <w:pStyle w:val="a"/>
+              <w:bidi w:val="0"/>
+              <w:jc w:val="center"/>
+              <w:rPr>
+                <w:rFonts w:ascii="Times New Roman" w:hAnsi="Times New Roman" w:cs="B Nazanin"/>
+                <w:b w:val="0"/>
+                <w:bCs w:val="0"/>
+                <w:sz w:val="28"/>
+                <w:szCs w:val="28"/>
+                <w:rtl/>
+                <w:lang w:bidi="fa-IR"/>
+              </w:rPr>
+            </w:pPr>
+          </w:p>
+        </w:tc>
+      </w:tr>
+      <w:tr>
+        <w:tc>
+          <w:tcPr>
+            <w:tcW w:w="744" w:type="dxa"/>
+            <w:vAlign w:val="center"/>
+          </w:tcPr>
+          <w:p>
+            <w:pPr>
+              <w:pStyle w:val="a"/>
+              <w:jc w:val="center"/>
+              <w:rPr>
+                <w:rFonts w:ascii="Times New Roman" w:hAnsi="Times New Roman" w:cs="B Nazanin"/>
+                <w:b w:val="0"/>
+                <w:bCs w:val="0"/>
+                <w:sz w:val="28"/>
+                <w:szCs w:val="28"/>
+                <w:rtl/>
+                <w:lang w:bidi="fa-IR"/>
+              </w:rPr>
+            </w:pPr>
+            <w:r>
+              <w:rPr>
+                <w:rFonts w:ascii="Times New Roman" w:hAnsi="Times New Roman" w:cs="B Nazanin" w:hint="cs"/>
+                <w:b w:val="0"/>
+                <w:bCs w:val="0"/>
+                <w:sz w:val="28"/>
+                <w:szCs w:val="28"/>
+                <w:rtl/>
+                <w:lang w:bidi="fa-IR"/>
+              </w:rPr>
+              <w:t>۵</w:t>
+            </w:r>
+          </w:p>
+        </w:tc>
+        <w:tc>
+          <w:tcPr>
+            <w:tcW w:w="1451" w:type="dxa"/>
+            <w:vAlign w:val="center"/>
+          </w:tcPr>
+          <w:p>
+            <w:pPr>
+              <w:pStyle w:val="a"/>
+              <w:bidi w:val="0"/>
+              <w:jc w:val="center"/>
+              <w:rPr>
+                <w:rFonts w:ascii="Times New Roman" w:hAnsi="Times New Roman" w:cs="B Nazanin"/>
+                <w:b w:val="0"/>
+                <w:bCs w:val="0"/>
+                <w:sz w:val="28"/>
+                <w:szCs w:val="28"/>
+                <w:lang w:bidi="fa-IR"/>
+              </w:rPr>
+            </w:pPr>
+          </w:p>
+        </w:tc>
+        <w:tc>
+          <w:tcPr>
+            <w:tcW w:w="1561" w:type="dxa"/>
+            <w:vAlign w:val="center"/>
+          </w:tcPr>
+          <w:p>
+            <w:pPr>
+              <w:pStyle w:val="a"/>
+              <w:bidi w:val="0"/>
+              <w:jc w:val="center"/>
+              <w:rPr>
+                <w:rFonts w:ascii="Times New Roman" w:hAnsi="Times New Roman" w:cs="B Nazanin"/>
+                <w:b w:val="0"/>
+                <w:bCs w:val="0"/>
+                <w:sz w:val="28"/>
+                <w:szCs w:val="28"/>
+                <w:rtl/>
+                <w:lang w:bidi="fa-IR"/>
+              </w:rPr>
+            </w:pPr>
+          </w:p>
+        </w:tc>
+        <w:tc>
+          <w:tcPr>
+            <w:tcW w:w="1564" w:type="dxa"/>
+            <w:vAlign w:val="center"/>
+          </w:tcPr>
+          <w:p>
+            <w:pPr>
+              <w:pStyle w:val="a"/>
+              <w:bidi w:val="0"/>
+              <w:jc w:val="center"/>
+              <w:rPr>
+                <w:rFonts w:ascii="Times New Roman" w:hAnsi="Times New Roman" w:cs="B Nazanin"/>
+                <w:b w:val="0"/>
+                <w:bCs w:val="0"/>
+                <w:sz w:val="28"/>
+                <w:szCs w:val="28"/>
+                <w:rtl/>
+                <w:lang w:bidi="fa-IR"/>
+              </w:rPr>
+            </w:pPr>
+          </w:p>
+        </w:tc>
+        <w:tc>
+          <w:tcPr>
+            <w:tcW w:w="1565" w:type="dxa"/>
+            <w:vAlign w:val="center"/>
+          </w:tcPr>
+          <w:p>
+            <w:pPr>
+              <w:pStyle w:val="a"/>
+              <w:bidi w:val="0"/>
+              <w:jc w:val="center"/>
+              <w:rPr>
+                <w:rFonts w:ascii="Times New Roman" w:hAnsi="Times New Roman" w:cs="B Nazanin"/>
+                <w:b w:val="0"/>
+                <w:bCs w:val="0"/>
+                <w:sz w:val="28"/>
+                <w:szCs w:val="28"/>
+                <w:rtl/>
+                <w:lang w:bidi="fa-IR"/>
+              </w:rPr>
+            </w:pPr>
+          </w:p>
+        </w:tc>
+        <w:tc>
+          <w:tcPr>
+            <w:tcW w:w="1494" w:type="dxa"/>
+          </w:tcPr>
+          <w:p>
+            <w:pPr>
+              <w:pStyle w:val="a"/>
+              <w:bidi w:val="0"/>
+              <w:jc w:val="center"/>
+              <w:rPr>
+                <w:rFonts w:ascii="Times New Roman" w:hAnsi="Times New Roman" w:cs="B Nazanin"/>
+                <w:b w:val="0"/>
+                <w:bCs w:val="0"/>
+                <w:sz w:val="28"/>
+                <w:szCs w:val="28"/>
+                <w:rtl/>
+                <w:lang w:bidi="fa-IR"/>
+              </w:rPr>
+            </w:pPr>
+          </w:p>
+        </w:tc>
+        <w:tc>
+          <w:tcPr>
+            <w:tcW w:w="750" w:type="dxa"/>
+            <w:vAlign w:val="center"/>
+          </w:tcPr>
+          <w:p>
+            <w:pPr>
+              <w:pStyle w:val="a"/>
+              <w:bidi w:val="0"/>
+              <w:jc w:val="center"/>
+              <w:rPr>
+                <w:rFonts w:ascii="Times New Roman" w:hAnsi="Times New Roman" w:cs="B Nazanin"/>
+                <w:b w:val="0"/>
+                <w:bCs w:val="0"/>
+                <w:sz w:val="28"/>
+                <w:szCs w:val="28"/>
+                <w:rtl/>
+                <w:lang w:bidi="fa-IR"/>
+              </w:rPr>
+            </w:pPr>
+          </w:p>
+        </w:tc>
+      </w:tr>
+      <w:tr>
+        <w:tc>
+          <w:tcPr>
+            <w:tcW w:w="744" w:type="dxa"/>
+            <w:vAlign w:val="center"/>
+          </w:tcPr>
+          <w:p>
+            <w:pPr>
+              <w:pStyle w:val="a"/>
+              <w:jc w:val="center"/>
+              <w:rPr>
+                <w:rFonts w:ascii="Times New Roman" w:hAnsi="Times New Roman" w:cs="B Nazanin"/>
+                <w:b w:val="0"/>
+                <w:bCs w:val="0"/>
+                <w:sz w:val="28"/>
+                <w:szCs w:val="28"/>
+                <w:rtl/>
+                <w:lang w:bidi="fa-IR"/>
+              </w:rPr>
+            </w:pPr>
+            <w:r>
+              <w:rPr>
+                <w:rFonts w:ascii="Times New Roman" w:hAnsi="Times New Roman" w:cs="B Nazanin" w:hint="cs"/>
+                <w:b w:val="0"/>
+                <w:bCs w:val="0"/>
+                <w:sz w:val="28"/>
+                <w:szCs w:val="28"/>
+                <w:rtl/>
+                <w:lang w:bidi="fa-IR"/>
+              </w:rPr>
+              <w:t>۱۰</w:t>
+            </w:r>
+          </w:p>
+        </w:tc>
+        <w:tc>
+          <w:tcPr>
+            <w:tcW w:w="1451" w:type="dxa"/>
+            <w:vAlign w:val="center"/>
+          </w:tcPr>
+          <w:p>
+            <w:pPr>
+              <w:pStyle w:val="a"/>
+              <w:bidi w:val="0"/>
+              <w:jc w:val="center"/>
+              <w:rPr>
+                <w:rFonts w:ascii="Times New Roman" w:hAnsi="Times New Roman" w:cs="B Nazanin"/>
+                <w:b w:val="0"/>
+                <w:bCs w:val="0"/>
+                <w:sz w:val="28"/>
+                <w:szCs w:val="28"/>
+                <w:lang w:bidi="fa-IR"/>
+              </w:rPr>
+            </w:pPr>
+          </w:p>
+        </w:tc>
+        <w:tc>
+          <w:tcPr>
+            <w:tcW w:w="1561" w:type="dxa"/>
+            <w:vAlign w:val="center"/>
+          </w:tcPr>
+          <w:p>
+            <w:pPr>
+              <w:pStyle w:val="a"/>
+              <w:bidi w:val="0"/>
+              <w:jc w:val="center"/>
+              <w:rPr>
+                <w:rFonts w:ascii="Times New Roman" w:hAnsi="Times New Roman" w:cs="B Nazanin"/>
+                <w:b w:val="0"/>
+                <w:bCs w:val="0"/>
+                <w:sz w:val="28"/>
+                <w:szCs w:val="28"/>
+                <w:rtl/>
+                <w:lang w:bidi="fa-IR"/>
+              </w:rPr>
+            </w:pPr>
+          </w:p>
+        </w:tc>
+        <w:tc>
+          <w:tcPr>
+            <w:tcW w:w="1564" w:type="dxa"/>
+            <w:vAlign w:val="center"/>
+          </w:tcPr>
+          <w:p>
+            <w:pPr>
+              <w:pStyle w:val="a"/>
+              <w:bidi w:val="0"/>
+              <w:jc w:val="center"/>
+              <w:rPr>
+                <w:rFonts w:ascii="Times New Roman" w:hAnsi="Times New Roman" w:cs="B Nazanin"/>
+                <w:b w:val="0"/>
+                <w:bCs w:val="0"/>
+                <w:sz w:val="28"/>
+                <w:szCs w:val="28"/>
+                <w:rtl/>
+                <w:lang w:bidi="fa-IR"/>
+              </w:rPr>
+            </w:pPr>
+          </w:p>
+        </w:tc>
+        <w:tc>
+          <w:tcPr>
+            <w:tcW w:w="1565" w:type="dxa"/>
+            <w:vAlign w:val="center"/>
+          </w:tcPr>
+          <w:p>
+            <w:pPr>
+              <w:pStyle w:val="a"/>
+              <w:bidi w:val="0"/>
+              <w:jc w:val="center"/>
+              <w:rPr>
+                <w:rFonts w:ascii="Times New Roman" w:hAnsi="Times New Roman" w:cs="B Nazanin" w:hint="cs"/>
+                <w:b w:val="0"/>
+                <w:bCs w:val="0"/>
+                <w:sz w:val="28"/>
+                <w:szCs w:val="28"/>
+                <w:rtl/>
+                <w:lang w:bidi="fa-IR"/>
+              </w:rPr>
+            </w:pPr>
+          </w:p>
+        </w:tc>
+        <w:tc>
+          <w:tcPr>
+            <w:tcW w:w="1494" w:type="dxa"/>
+          </w:tcPr>
+          <w:p>
+            <w:pPr>
+              <w:pStyle w:val="a"/>
+              <w:keepNext/>
+              <w:bidi w:val="0"/>
+              <w:jc w:val="center"/>
+              <w:rPr>
+                <w:rFonts w:ascii="Times New Roman" w:hAnsi="Times New Roman" w:cs="B Nazanin"/>
+                <w:b w:val="0"/>
+                <w:bCs w:val="0"/>
+                <w:sz w:val="28"/>
+                <w:szCs w:val="28"/>
+                <w:rtl/>
+                <w:lang w:bidi="fa-IR"/>
+              </w:rPr>
+            </w:pPr>
+          </w:p>
+        </w:tc>
+        <w:tc>
+          <w:tcPr>
+            <w:tcW w:w="750" w:type="dxa"/>
+            <w:vAlign w:val="center"/>
+          </w:tcPr>
+          <w:p>
+            <w:pPr>
+              <w:pStyle w:val="a"/>
+              <w:keepNext/>
+              <w:bidi w:val="0"/>
+              <w:jc w:val="center"/>
+              <w:rPr>
+                <w:rFonts w:ascii="Times New Roman" w:hAnsi="Times New Roman" w:cs="B Nazanin"/>
+                <w:b w:val="0"/>
+                <w:bCs w:val="0"/>
+                <w:sz w:val="28"/>
+                <w:szCs w:val="28"/>
+                <w:rtl/>
+                <w:lang w:bidi="fa-IR"/>
+              </w:rPr>
+            </w:pPr>
+          </w:p>
+        </w:tc>
+      </w:tr>
+      <w:tr>
+        <w:tc>
+          <w:tcPr>
+            <w:tcW w:w="744" w:type="dxa"/>
+            <w:vAlign w:val="center"/>
+          </w:tcPr>
+          <w:p>
+            <w:pPr>
+              <w:pStyle w:val="a"/>
+              <w:jc w:val="center"/>
+              <w:rPr>
+                <w:rFonts w:ascii="Times New Roman" w:hAnsi="Times New Roman" w:cs="B Nazanin" w:hint="cs"/>
+                <w:b w:val="0"/>
+                <w:bCs w:val="0"/>
+                <w:sz w:val="28"/>
+                <w:szCs w:val="28"/>
+                <w:rtl/>
+                <w:lang w:bidi="fa-IR"/>
+              </w:rPr>
+            </w:pPr>
+            <w:r>
+              <w:rPr>
+                <w:rFonts w:ascii="Times New Roman" w:hAnsi="Times New Roman" w:cs="B Nazanin" w:hint="cs"/>
+                <w:b w:val="0"/>
+                <w:bCs w:val="0"/>
+                <w:sz w:val="28"/>
+                <w:szCs w:val="28"/>
+                <w:rtl/>
+                <w:lang w:bidi="fa-IR"/>
+              </w:rPr>
+              <w:t>۱۲</w:t>
+            </w:r>
+          </w:p>
+        </w:tc>
+        <w:tc>
+          <w:tcPr>
+            <w:tcW w:w="1451" w:type="dxa"/>
+            <w:vAlign w:val="center"/>
+          </w:tcPr>
+          <w:p>
+            <w:pPr>
+              <w:pStyle w:val="a"/>
+              <w:bidi w:val="0"/>
+              <w:jc w:val="center"/>
+              <w:rPr>
+                <w:rFonts w:ascii="Times New Roman" w:hAnsi="Times New Roman" w:cs="B Nazanin"/>
+                <w:b w:val="0"/>
+                <w:bCs w:val="0"/>
+                <w:sz w:val="28"/>
+                <w:szCs w:val="28"/>
+                <w:lang w:bidi="fa-IR"/>
+              </w:rPr>
+            </w:pPr>
+          </w:p>
+        </w:tc>
+        <w:tc>
+          <w:tcPr>
+            <w:tcW w:w="1561" w:type="dxa"/>
+            <w:vAlign w:val="center"/>
+          </w:tcPr>
+          <w:p>
+            <w:pPr>
+              <w:pStyle w:val="a"/>
+              <w:bidi w:val="0"/>
+              <w:jc w:val="center"/>
+              <w:rPr>
+                <w:rFonts w:ascii="Times New Roman" w:hAnsi="Times New Roman" w:cs="B Nazanin"/>
+                <w:b w:val="0"/>
+                <w:bCs w:val="0"/>
+                <w:sz w:val="28"/>
+                <w:szCs w:val="28"/>
+                <w:rtl/>
+                <w:lang w:bidi="fa-IR"/>
+              </w:rPr>
+            </w:pPr>
+          </w:p>
+        </w:tc>
+        <w:tc>
+          <w:tcPr>
+            <w:tcW w:w="1564" w:type="dxa"/>
+            <w:vAlign w:val="center"/>
+          </w:tcPr>
+          <w:p>
+            <w:pPr>
+              <w:pStyle w:val="a"/>
+              <w:bidi w:val="0"/>
+              <w:jc w:val="center"/>
+              <w:rPr>
+                <w:rFonts w:ascii="Times New Roman" w:hAnsi="Times New Roman" w:cs="B Nazanin"/>
+                <w:b w:val="0"/>
+                <w:bCs w:val="0"/>
+                <w:sz w:val="28"/>
+                <w:szCs w:val="28"/>
+                <w:rtl/>
+                <w:lang w:bidi="fa-IR"/>
+              </w:rPr>
+            </w:pPr>
+          </w:p>
+        </w:tc>
+        <w:tc>
+          <w:tcPr>
+            <w:tcW w:w="1565" w:type="dxa"/>
+            <w:vAlign w:val="center"/>
+          </w:tcPr>
+          <w:p>
+            <w:pPr>
+              <w:pStyle w:val="a"/>
+              <w:bidi w:val="0"/>
+              <w:jc w:val="center"/>
+              <w:rPr>
+                <w:rFonts w:ascii="Times New Roman" w:hAnsi="Times New Roman" w:cs="B Nazanin"/>
+                <w:b w:val="0"/>
+                <w:bCs w:val="0"/>
+                <w:sz w:val="28"/>
+                <w:szCs w:val="28"/>
+                <w:rtl/>
+                <w:lang w:bidi="fa-IR"/>
+              </w:rPr>
+            </w:pPr>
+          </w:p>
+        </w:tc>
+        <w:tc>
+          <w:tcPr>
+            <w:tcW w:w="1494" w:type="dxa"/>
+          </w:tcPr>
+          <w:p>
+            <w:pPr>
+              <w:pStyle w:val="a"/>
+              <w:keepNext/>
+              <w:bidi w:val="0"/>
+              <w:jc w:val="center"/>
+              <w:rPr>
+                <w:rFonts w:ascii="Times New Roman" w:hAnsi="Times New Roman" w:cs="B Nazanin"/>
+                <w:b w:val="0"/>
+                <w:bCs w:val="0"/>
+                <w:sz w:val="28"/>
+                <w:szCs w:val="28"/>
+                <w:lang w:bidi="fa-IR"/>
+              </w:rPr>
+            </w:pPr>
+          </w:p>
+        </w:tc>
+        <w:tc>
+          <w:tcPr>
+            <w:tcW w:w="750" w:type="dxa"/>
+            <w:vAlign w:val="center"/>
+          </w:tcPr>
+          <w:p>
+            <w:pPr>
+              <w:pStyle w:val="a"/>
+              <w:keepNext/>
+              <w:bidi w:val="0"/>
+              <w:jc w:val="center"/>
+              <w:rPr>
+                <w:rFonts w:ascii="Times New Roman" w:hAnsi="Times New Roman" w:cs="B Nazanin"/>
+                <w:b w:val="0"/>
+                <w:bCs w:val="0"/>
+                <w:sz w:val="28"/>
+                <w:szCs w:val="28"/>
+                <w:lang w:bidi="fa-IR"/>
+              </w:rPr>
+            </w:pPr>
+          </w:p>
+        </w:tc>
+      </w:tr>
+    </w:tbl>
+    <w:p>
+      <w:pPr>
+        <w:pStyle w:val="a"/>
+        <w:jc w:val="both"/>
+        <w:rPr>
+          <w:rFonts w:ascii="Times New Roman" w:hAnsi="Times New Roman" w:cs="B Nazanin" w:hint="cs"/>
+          <w:b w:val="0"/>
+          <w:bCs w:val="0"/>
+          <w:i/>
+          <w:sz w:val="28"/>
+          <w:szCs w:val="28"/>
+          <w:rtl/>
+          <w:lang w:bidi="fa-IR"/>
+        </w:rPr>
+      </w:pPr>
     </w:p>
     <w:sectPr>
       <w:pgSz w:w="11906" w:h="16838" w:code="9"/>
@@ -10946,6 +12670,7 @@
     <w:rsid w:val="00A81042"/>
     <w:rsid w:val="00B00D06"/>
     <w:rsid w:val="00B15FF7"/>
+    <w:rsid w:val="00B21571"/>
     <w:rsid w:val="00B22EE1"/>
     <w:rsid w:val="00B4118F"/>
     <w:rsid w:val="00B64BA8"/>
@@ -10963,6 +12688,7 @@
     <w:rsid w:val="00D556FF"/>
     <w:rsid w:val="00D63BB1"/>
     <w:rsid w:val="00DE154E"/>
+    <w:rsid w:val="00DE49FA"/>
     <w:rsid w:val="00E04199"/>
     <w:rsid w:val="00E731DB"/>
     <w:rsid w:val="00E84E22"/>

</xml_diff>

<commit_message>
HW4: Q3 times added.
</commit_message>
<xml_diff>
--- a/HW4/report/9731032_HW04.docx
+++ b/HW4/report/9731032_HW04.docx
@@ -6573,6 +6573,7 @@
         <w:tc>
           <w:tcPr>
             <w:tcW w:w="1494" w:type="dxa"/>
+            <w:vAlign w:val="center"/>
           </w:tcPr>
           <w:p>
             <w:pPr>
@@ -6688,6 +6689,17 @@
                 <w:lang w:bidi="fa-IR"/>
               </w:rPr>
             </w:pPr>
+            <w:r>
+              <w:rPr>
+                <w:rFonts w:ascii="Times New Roman" w:hAnsi="Times New Roman" w:cs="B Nazanin"/>
+                <w:b w:val="0"/>
+                <w:bCs w:val="0"/>
+                <w:sz w:val="28"/>
+                <w:szCs w:val="28"/>
+                <w:lang w:bidi="fa-IR"/>
+              </w:rPr>
+              <w:t>0.001806</w:t>
+            </w:r>
           </w:p>
         </w:tc>
         <w:tc>
@@ -6710,6 +6722,17 @@
                 <w:lang w:bidi="fa-IR"/>
               </w:rPr>
             </w:pPr>
+            <w:r>
+              <w:rPr>
+                <w:rFonts w:ascii="Times New Roman" w:hAnsi="Times New Roman" w:cs="B Nazanin"/>
+                <w:b w:val="0"/>
+                <w:bCs w:val="0"/>
+                <w:sz w:val="28"/>
+                <w:szCs w:val="28"/>
+                <w:lang w:bidi="fa-IR"/>
+              </w:rPr>
+              <w:t>0.005035</w:t>
+            </w:r>
           </w:p>
         </w:tc>
         <w:tc>
@@ -6732,6 +6755,17 @@
                 <w:lang w:bidi="fa-IR"/>
               </w:rPr>
             </w:pPr>
+            <w:r>
+              <w:rPr>
+                <w:rFonts w:ascii="Times New Roman" w:hAnsi="Times New Roman" w:cs="B Nazanin"/>
+                <w:b w:val="0"/>
+                <w:bCs w:val="0"/>
+                <w:sz w:val="28"/>
+                <w:szCs w:val="28"/>
+                <w:lang w:bidi="fa-IR"/>
+              </w:rPr>
+              <w:t>0.020869</w:t>
+            </w:r>
           </w:p>
         </w:tc>
         <w:tc>
@@ -6753,11 +6787,23 @@
                 <w:lang w:bidi="fa-IR"/>
               </w:rPr>
             </w:pPr>
+            <w:r>
+              <w:rPr>
+                <w:rFonts w:ascii="Times New Roman" w:hAnsi="Times New Roman" w:cs="B Nazanin"/>
+                <w:b w:val="0"/>
+                <w:bCs w:val="0"/>
+                <w:sz w:val="28"/>
+                <w:szCs w:val="28"/>
+                <w:lang w:bidi="fa-IR"/>
+              </w:rPr>
+              <w:t>0.168551</w:t>
+            </w:r>
           </w:p>
         </w:tc>
         <w:tc>
           <w:tcPr>
             <w:tcW w:w="1494" w:type="dxa"/>
+            <w:vAlign w:val="center"/>
           </w:tcPr>
           <w:p>
             <w:pPr>
@@ -6774,6 +6820,17 @@
                 <w:lang w:bidi="fa-IR"/>
               </w:rPr>
             </w:pPr>
+            <w:r>
+              <w:rPr>
+                <w:rFonts w:ascii="Times New Roman" w:hAnsi="Times New Roman" w:cs="B Nazanin"/>
+                <w:b w:val="0"/>
+                <w:bCs w:val="0"/>
+                <w:sz w:val="28"/>
+                <w:szCs w:val="28"/>
+                <w:lang w:bidi="fa-IR"/>
+              </w:rPr>
+              <w:t>12.561260</w:t>
+            </w:r>
           </w:p>
         </w:tc>
         <w:tc>
@@ -6796,6 +6853,17 @@
                 <w:lang w:bidi="fa-IR"/>
               </w:rPr>
             </w:pPr>
+            <w:r>
+              <w:rPr>
+                <w:rFonts w:ascii="Times New Roman" w:hAnsi="Times New Roman" w:cs="B Nazanin"/>
+                <w:b w:val="0"/>
+                <w:bCs w:val="0"/>
+                <w:sz w:val="28"/>
+                <w:szCs w:val="28"/>
+                <w:lang w:bidi="fa-IR"/>
+              </w:rPr>
+              <w:t>1.93</w:t>
+            </w:r>
           </w:p>
         </w:tc>
       </w:tr>
@@ -6852,6 +6920,17 @@
                 <w:lang w:bidi="fa-IR"/>
               </w:rPr>
             </w:pPr>
+            <w:r>
+              <w:rPr>
+                <w:rFonts w:ascii="Times New Roman" w:hAnsi="Times New Roman" w:cs="B Nazanin"/>
+                <w:b w:val="0"/>
+                <w:bCs w:val="0"/>
+                <w:sz w:val="28"/>
+                <w:szCs w:val="28"/>
+                <w:lang w:bidi="fa-IR"/>
+              </w:rPr>
+              <w:t>0.001290</w:t>
+            </w:r>
           </w:p>
         </w:tc>
         <w:tc>
@@ -6874,6 +6953,17 @@
                 <w:lang w:bidi="fa-IR"/>
               </w:rPr>
             </w:pPr>
+            <w:r>
+              <w:rPr>
+                <w:rFonts w:ascii="Times New Roman" w:hAnsi="Times New Roman" w:cs="B Nazanin"/>
+                <w:b w:val="0"/>
+                <w:bCs w:val="0"/>
+                <w:sz w:val="28"/>
+                <w:szCs w:val="28"/>
+                <w:lang w:bidi="fa-IR"/>
+              </w:rPr>
+              <w:t>0.002762</w:t>
+            </w:r>
           </w:p>
         </w:tc>
         <w:tc>
@@ -6896,6 +6986,17 @@
                 <w:lang w:bidi="fa-IR"/>
               </w:rPr>
             </w:pPr>
+            <w:r>
+              <w:rPr>
+                <w:rFonts w:ascii="Times New Roman" w:hAnsi="Times New Roman" w:cs="B Nazanin"/>
+                <w:b w:val="0"/>
+                <w:bCs w:val="0"/>
+                <w:sz w:val="28"/>
+                <w:szCs w:val="28"/>
+                <w:lang w:bidi="fa-IR"/>
+              </w:rPr>
+              <w:t>0.010622</w:t>
+            </w:r>
           </w:p>
         </w:tc>
         <w:tc>
@@ -6918,11 +7019,23 @@
                 <w:lang w:bidi="fa-IR"/>
               </w:rPr>
             </w:pPr>
+            <w:r>
+              <w:rPr>
+                <w:rFonts w:ascii="Times New Roman" w:hAnsi="Times New Roman" w:cs="B Nazanin"/>
+                <w:b w:val="0"/>
+                <w:bCs w:val="0"/>
+                <w:sz w:val="28"/>
+                <w:szCs w:val="28"/>
+                <w:lang w:bidi="fa-IR"/>
+              </w:rPr>
+              <w:t>0.082139</w:t>
+            </w:r>
           </w:p>
         </w:tc>
         <w:tc>
           <w:tcPr>
             <w:tcW w:w="1494" w:type="dxa"/>
+            <w:vAlign w:val="center"/>
           </w:tcPr>
           <w:p>
             <w:pPr>
@@ -6939,6 +7052,17 @@
                 <w:lang w:bidi="fa-IR"/>
               </w:rPr>
             </w:pPr>
+            <w:r>
+              <w:rPr>
+                <w:rFonts w:ascii="Times New Roman" w:hAnsi="Times New Roman" w:cs="B Nazanin"/>
+                <w:b w:val="0"/>
+                <w:bCs w:val="0"/>
+                <w:sz w:val="28"/>
+                <w:szCs w:val="28"/>
+                <w:lang w:bidi="fa-IR"/>
+              </w:rPr>
+              <w:t>5.782565</w:t>
+            </w:r>
           </w:p>
         </w:tc>
         <w:tc>
@@ -6961,6 +7085,247 @@
                 <w:lang w:bidi="fa-IR"/>
               </w:rPr>
             </w:pPr>
+            <w:r>
+              <w:rPr>
+                <w:rFonts w:ascii="Times New Roman" w:hAnsi="Times New Roman" w:cs="B Nazanin"/>
+                <w:b w:val="0"/>
+                <w:bCs w:val="0"/>
+                <w:sz w:val="28"/>
+                <w:szCs w:val="28"/>
+                <w:lang w:bidi="fa-IR"/>
+              </w:rPr>
+              <w:t>4.07</w:t>
+            </w:r>
+          </w:p>
+        </w:tc>
+      </w:tr>
+      <w:tr>
+        <w:tc>
+          <w:tcPr>
+            <w:tcW w:w="744" w:type="dxa"/>
+            <w:vAlign w:val="center"/>
+          </w:tcPr>
+          <w:p>
+            <w:pPr>
+              <w:pStyle w:val="a"/>
+              <w:jc w:val="center"/>
+              <w:rPr>
+                <w:rFonts w:ascii="Times New Roman" w:hAnsi="Times New Roman" w:cs="B Nazanin" w:hint="cs"/>
+                <w:b w:val="0"/>
+                <w:bCs w:val="0"/>
+                <w:sz w:val="28"/>
+                <w:szCs w:val="28"/>
+                <w:rtl/>
+                <w:lang w:bidi="fa-IR"/>
+              </w:rPr>
+            </w:pPr>
+            <w:r>
+              <w:rPr>
+                <w:rFonts w:ascii="Times New Roman" w:hAnsi="Times New Roman" w:cs="B Nazanin" w:hint="cs"/>
+                <w:b w:val="0"/>
+                <w:bCs w:val="0"/>
+                <w:sz w:val="28"/>
+                <w:szCs w:val="28"/>
+                <w:rtl/>
+                <w:lang w:bidi="fa-IR"/>
+              </w:rPr>
+              <w:t>8</w:t>
+            </w:r>
+          </w:p>
+        </w:tc>
+        <w:tc>
+          <w:tcPr>
+            <w:tcW w:w="1451" w:type="dxa"/>
+            <w:vAlign w:val="center"/>
+          </w:tcPr>
+          <w:p>
+            <w:pPr>
+              <w:pStyle w:val="a"/>
+              <w:bidi w:val="0"/>
+              <w:jc w:val="center"/>
+              <w:rPr>
+                <w:rFonts w:ascii="Times New Roman" w:hAnsi="Times New Roman" w:cs="B Nazanin"/>
+                <w:b w:val="0"/>
+                <w:bCs w:val="0"/>
+                <w:sz w:val="28"/>
+                <w:szCs w:val="28"/>
+                <w:lang w:bidi="fa-IR"/>
+              </w:rPr>
+            </w:pPr>
+            <w:r>
+              <w:rPr>
+                <w:rFonts w:ascii="Times New Roman" w:hAnsi="Times New Roman" w:cs="B Nazanin"/>
+                <w:b w:val="0"/>
+                <w:bCs w:val="0"/>
+                <w:sz w:val="28"/>
+                <w:szCs w:val="28"/>
+                <w:lang w:bidi="fa-IR"/>
+              </w:rPr>
+              <w:t>0.001988</w:t>
+            </w:r>
+          </w:p>
+        </w:tc>
+        <w:tc>
+          <w:tcPr>
+            <w:tcW w:w="1561" w:type="dxa"/>
+            <w:vAlign w:val="center"/>
+          </w:tcPr>
+          <w:p>
+            <w:pPr>
+              <w:pStyle w:val="a"/>
+              <w:bidi w:val="0"/>
+              <w:jc w:val="center"/>
+              <w:rPr>
+                <w:rFonts w:ascii="Times New Roman" w:hAnsi="Times New Roman" w:cs="B Nazanin"/>
+                <w:b w:val="0"/>
+                <w:bCs w:val="0"/>
+                <w:sz w:val="28"/>
+                <w:szCs w:val="28"/>
+                <w:lang w:bidi="fa-IR"/>
+              </w:rPr>
+            </w:pPr>
+            <w:r>
+              <w:rPr>
+                <w:rFonts w:ascii="Times New Roman" w:hAnsi="Times New Roman" w:cs="B Nazanin"/>
+                <w:b w:val="0"/>
+                <w:bCs w:val="0"/>
+                <w:sz w:val="28"/>
+                <w:szCs w:val="28"/>
+                <w:lang w:bidi="fa-IR"/>
+              </w:rPr>
+              <w:t>0.002709</w:t>
+            </w:r>
+          </w:p>
+        </w:tc>
+        <w:tc>
+          <w:tcPr>
+            <w:tcW w:w="1564" w:type="dxa"/>
+            <w:vAlign w:val="center"/>
+          </w:tcPr>
+          <w:p>
+            <w:pPr>
+              <w:pStyle w:val="a"/>
+              <w:bidi w:val="0"/>
+              <w:jc w:val="center"/>
+              <w:rPr>
+                <w:rFonts w:ascii="Times New Roman" w:hAnsi="Times New Roman" w:cs="B Nazanin"/>
+                <w:b w:val="0"/>
+                <w:bCs w:val="0"/>
+                <w:sz w:val="28"/>
+                <w:szCs w:val="28"/>
+                <w:lang w:bidi="fa-IR"/>
+              </w:rPr>
+            </w:pPr>
+            <w:r>
+              <w:rPr>
+                <w:rFonts w:ascii="Times New Roman" w:hAnsi="Times New Roman" w:cs="B Nazanin"/>
+                <w:b w:val="0"/>
+                <w:bCs w:val="0"/>
+                <w:sz w:val="28"/>
+                <w:szCs w:val="28"/>
+                <w:lang w:bidi="fa-IR"/>
+              </w:rPr>
+              <w:t>0.009184</w:t>
+            </w:r>
+          </w:p>
+        </w:tc>
+        <w:tc>
+          <w:tcPr>
+            <w:tcW w:w="1565" w:type="dxa"/>
+            <w:vAlign w:val="center"/>
+          </w:tcPr>
+          <w:p>
+            <w:pPr>
+              <w:pStyle w:val="a"/>
+              <w:bidi w:val="0"/>
+              <w:jc w:val="center"/>
+              <w:rPr>
+                <w:rFonts w:ascii="Times New Roman" w:hAnsi="Times New Roman" w:cs="B Nazanin"/>
+                <w:b w:val="0"/>
+                <w:bCs w:val="0"/>
+                <w:sz w:val="28"/>
+                <w:szCs w:val="28"/>
+                <w:lang w:bidi="fa-IR"/>
+              </w:rPr>
+            </w:pPr>
+            <w:r>
+              <w:rPr>
+                <w:rFonts w:ascii="Times New Roman" w:hAnsi="Times New Roman" w:cs="B Nazanin"/>
+                <w:b w:val="0"/>
+                <w:bCs w:val="0"/>
+                <w:sz w:val="28"/>
+                <w:szCs w:val="28"/>
+                <w:lang w:bidi="fa-IR"/>
+              </w:rPr>
+              <w:t>0.065322</w:t>
+            </w:r>
+          </w:p>
+        </w:tc>
+        <w:tc>
+          <w:tcPr>
+            <w:tcW w:w="1494" w:type="dxa"/>
+            <w:vAlign w:val="center"/>
+          </w:tcPr>
+          <w:p>
+            <w:pPr>
+              <w:pStyle w:val="a"/>
+              <w:keepNext/>
+              <w:bidi w:val="0"/>
+              <w:jc w:val="center"/>
+              <w:rPr>
+                <w:rFonts w:ascii="Times New Roman" w:hAnsi="Times New Roman" w:cs="B Nazanin"/>
+                <w:b w:val="0"/>
+                <w:bCs w:val="0"/>
+                <w:sz w:val="28"/>
+                <w:szCs w:val="28"/>
+                <w:lang w:bidi="fa-IR"/>
+              </w:rPr>
+            </w:pPr>
+            <w:r>
+              <w:rPr>
+                <w:rFonts w:ascii="Times New Roman" w:hAnsi="Times New Roman" w:cs="B Nazanin"/>
+                <w:b w:val="0"/>
+                <w:bCs w:val="0"/>
+                <w:sz w:val="28"/>
+                <w:szCs w:val="28"/>
+                <w:lang w:bidi="fa-IR"/>
+              </w:rPr>
+              <w:t>4.416457</w:t>
+            </w:r>
+          </w:p>
+        </w:tc>
+        <w:tc>
+          <w:tcPr>
+            <w:tcW w:w="750" w:type="dxa"/>
+            <w:vAlign w:val="center"/>
+          </w:tcPr>
+          <w:p>
+            <w:pPr>
+              <w:pStyle w:val="a"/>
+              <w:keepNext/>
+              <w:bidi w:val="0"/>
+              <w:jc w:val="center"/>
+              <w:rPr>
+                <w:rFonts w:ascii="Times New Roman" w:hAnsi="Times New Roman" w:cs="B Nazanin"/>
+                <w:b w:val="0"/>
+                <w:bCs w:val="0"/>
+                <w:sz w:val="28"/>
+                <w:szCs w:val="28"/>
+                <w:rtl/>
+                <w:lang w:bidi="fa-IR"/>
+              </w:rPr>
+            </w:pPr>
+            <w:r>
+              <w:rPr>
+                <w:rFonts w:ascii="Times New Roman" w:hAnsi="Times New Roman" w:cs="B Nazanin"/>
+                <w:b w:val="0"/>
+                <w:bCs w:val="0"/>
+                <w:sz w:val="28"/>
+                <w:szCs w:val="28"/>
+                <w:lang w:bidi="fa-IR"/>
+              </w:rPr>
+              <w:t>5.22</w:t>
+            </w:r>
           </w:p>
         </w:tc>
       </w:tr>
@@ -7017,6 +7382,17 @@
                 <w:lang w:bidi="fa-IR"/>
               </w:rPr>
             </w:pPr>
+            <w:r>
+              <w:rPr>
+                <w:rFonts w:ascii="Times New Roman" w:hAnsi="Times New Roman" w:cs="B Nazanin"/>
+                <w:b w:val="0"/>
+                <w:bCs w:val="0"/>
+                <w:sz w:val="28"/>
+                <w:szCs w:val="28"/>
+                <w:lang w:bidi="fa-IR"/>
+              </w:rPr>
+              <w:t>0.021728</w:t>
+            </w:r>
           </w:p>
         </w:tc>
         <w:tc>
@@ -7039,6 +7415,17 @@
                 <w:lang w:bidi="fa-IR"/>
               </w:rPr>
             </w:pPr>
+            <w:r>
+              <w:rPr>
+                <w:rFonts w:ascii="Times New Roman" w:hAnsi="Times New Roman" w:cs="B Nazanin"/>
+                <w:b w:val="0"/>
+                <w:bCs w:val="0"/>
+                <w:sz w:val="28"/>
+                <w:szCs w:val="28"/>
+                <w:lang w:bidi="fa-IR"/>
+              </w:rPr>
+              <w:t>0.022061</w:t>
+            </w:r>
           </w:p>
         </w:tc>
         <w:tc>
@@ -7061,6 +7448,17 @@
                 <w:lang w:bidi="fa-IR"/>
               </w:rPr>
             </w:pPr>
+            <w:r>
+              <w:rPr>
+                <w:rFonts w:ascii="Times New Roman" w:hAnsi="Times New Roman" w:cs="B Nazanin"/>
+                <w:b w:val="0"/>
+                <w:bCs w:val="0"/>
+                <w:sz w:val="28"/>
+                <w:szCs w:val="28"/>
+                <w:lang w:bidi="fa-IR"/>
+              </w:rPr>
+              <w:t>0.022059</w:t>
+            </w:r>
           </w:p>
         </w:tc>
         <w:tc>
@@ -7083,11 +7481,23 @@
                 <w:lang w:bidi="fa-IR"/>
               </w:rPr>
             </w:pPr>
+            <w:r>
+              <w:rPr>
+                <w:rFonts w:ascii="Times New Roman" w:hAnsi="Times New Roman" w:cs="B Nazanin"/>
+                <w:b w:val="0"/>
+                <w:bCs w:val="0"/>
+                <w:sz w:val="28"/>
+                <w:szCs w:val="28"/>
+                <w:lang w:bidi="fa-IR"/>
+              </w:rPr>
+              <w:t>0.069593</w:t>
+            </w:r>
           </w:p>
         </w:tc>
         <w:tc>
           <w:tcPr>
             <w:tcW w:w="1494" w:type="dxa"/>
+            <w:vAlign w:val="center"/>
           </w:tcPr>
           <w:p>
             <w:pPr>
@@ -7105,6 +7515,17 @@
                 <w:lang w:bidi="fa-IR"/>
               </w:rPr>
             </w:pPr>
+            <w:r>
+              <w:rPr>
+                <w:rFonts w:ascii="Times New Roman" w:hAnsi="Times New Roman" w:cs="B Nazanin"/>
+                <w:b w:val="0"/>
+                <w:bCs w:val="0"/>
+                <w:sz w:val="28"/>
+                <w:szCs w:val="28"/>
+                <w:lang w:bidi="fa-IR"/>
+              </w:rPr>
+              <w:t>4.248432</w:t>
+            </w:r>
           </w:p>
         </w:tc>
         <w:tc>
@@ -7128,6 +7549,17 @@
                 <w:lang w:bidi="fa-IR"/>
               </w:rPr>
             </w:pPr>
+            <w:r>
+              <w:rPr>
+                <w:rFonts w:ascii="Times New Roman" w:hAnsi="Times New Roman" w:cs="B Nazanin"/>
+                <w:b w:val="0"/>
+                <w:bCs w:val="0"/>
+                <w:sz w:val="28"/>
+                <w:szCs w:val="28"/>
+                <w:lang w:bidi="fa-IR"/>
+              </w:rPr>
+              <w:t>5.17</w:t>
+            </w:r>
           </w:p>
         </w:tc>
       </w:tr>
@@ -7184,6 +7616,17 @@
                 <w:lang w:bidi="fa-IR"/>
               </w:rPr>
             </w:pPr>
+            <w:r>
+              <w:rPr>
+                <w:rFonts w:ascii="Times New Roman" w:hAnsi="Times New Roman" w:cs="B Nazanin"/>
+                <w:b w:val="0"/>
+                <w:bCs w:val="0"/>
+                <w:sz w:val="28"/>
+                <w:szCs w:val="28"/>
+                <w:lang w:bidi="fa-IR"/>
+              </w:rPr>
+              <w:t>0.021897</w:t>
+            </w:r>
           </w:p>
         </w:tc>
         <w:tc>
@@ -7206,6 +7649,17 @@
                 <w:lang w:bidi="fa-IR"/>
               </w:rPr>
             </w:pPr>
+            <w:r>
+              <w:rPr>
+                <w:rFonts w:ascii="Times New Roman" w:hAnsi="Times New Roman" w:cs="B Nazanin"/>
+                <w:b w:val="0"/>
+                <w:bCs w:val="0"/>
+                <w:sz w:val="28"/>
+                <w:szCs w:val="28"/>
+                <w:lang w:bidi="fa-IR"/>
+              </w:rPr>
+              <w:t>0.022579</w:t>
+            </w:r>
           </w:p>
         </w:tc>
         <w:tc>
@@ -7228,6 +7682,17 @@
                 <w:lang w:bidi="fa-IR"/>
               </w:rPr>
             </w:pPr>
+            <w:r>
+              <w:rPr>
+                <w:rFonts w:ascii="Times New Roman" w:hAnsi="Times New Roman" w:cs="B Nazanin"/>
+                <w:b w:val="0"/>
+                <w:bCs w:val="0"/>
+                <w:sz w:val="28"/>
+                <w:szCs w:val="28"/>
+                <w:lang w:bidi="fa-IR"/>
+              </w:rPr>
+              <w:t>0.023398</w:t>
+            </w:r>
           </w:p>
         </w:tc>
         <w:tc>
@@ -7250,11 +7715,23 @@
                 <w:lang w:bidi="fa-IR"/>
               </w:rPr>
             </w:pPr>
+            <w:r>
+              <w:rPr>
+                <w:rFonts w:ascii="Times New Roman" w:hAnsi="Times New Roman" w:cs="B Nazanin"/>
+                <w:b w:val="0"/>
+                <w:bCs w:val="0"/>
+                <w:sz w:val="28"/>
+                <w:szCs w:val="28"/>
+                <w:lang w:bidi="fa-IR"/>
+              </w:rPr>
+              <w:t>0.068674</w:t>
+            </w:r>
           </w:p>
         </w:tc>
         <w:tc>
           <w:tcPr>
             <w:tcW w:w="1494" w:type="dxa"/>
+            <w:vAlign w:val="center"/>
           </w:tcPr>
           <w:p>
             <w:pPr>
@@ -7271,6 +7748,17 @@
                 <w:lang w:bidi="fa-IR"/>
               </w:rPr>
             </w:pPr>
+            <w:r>
+              <w:rPr>
+                <w:rFonts w:ascii="Times New Roman" w:hAnsi="Times New Roman" w:cs="B Nazanin"/>
+                <w:b w:val="0"/>
+                <w:bCs w:val="0"/>
+                <w:sz w:val="28"/>
+                <w:szCs w:val="28"/>
+                <w:lang w:bidi="fa-IR"/>
+              </w:rPr>
+              <w:t>4.278032</w:t>
+            </w:r>
           </w:p>
         </w:tc>
         <w:tc>
@@ -7293,6 +7781,17 @@
                 <w:lang w:bidi="fa-IR"/>
               </w:rPr>
             </w:pPr>
+            <w:r>
+              <w:rPr>
+                <w:rFonts w:ascii="Times New Roman" w:hAnsi="Times New Roman" w:cs="B Nazanin"/>
+                <w:b w:val="0"/>
+                <w:bCs w:val="0"/>
+                <w:sz w:val="28"/>
+                <w:szCs w:val="28"/>
+                <w:lang w:bidi="fa-IR"/>
+              </w:rPr>
+              <w:t>5.18</w:t>
+            </w:r>
           </w:p>
         </w:tc>
       </w:tr>
@@ -12675,6 +13174,7 @@
     <w:rsid w:val="00B4118F"/>
     <w:rsid w:val="00B64BA8"/>
     <w:rsid w:val="00B701E2"/>
+    <w:rsid w:val="00B817F9"/>
     <w:rsid w:val="00B86481"/>
     <w:rsid w:val="00B95BAC"/>
     <w:rsid w:val="00BC71F1"/>
@@ -12688,7 +13188,6 @@
     <w:rsid w:val="00D556FF"/>
     <w:rsid w:val="00D63BB1"/>
     <w:rsid w:val="00DE154E"/>
-    <w:rsid w:val="00DE49FA"/>
     <w:rsid w:val="00E04199"/>
     <w:rsid w:val="00E731DB"/>
     <w:rsid w:val="00E84E22"/>

</xml_diff>

<commit_message>
HW4: Q1 and Q3 description added.
</commit_message>
<xml_diff>
--- a/HW4/report/9731032_HW04.docx
+++ b/HW4/report/9731032_HW04.docx
@@ -126,7 +126,6 @@
           <w:lang w:bidi="fa-IR"/>
         </w:rPr>
       </w:pPr>
-      <w:proofErr w:type="spellStart"/>
       <w:r>
         <w:rPr>
           <w:rFonts w:cs="B Titr" w:hint="cs"/>
@@ -136,33 +135,8 @@
           <w:rtl/>
           <w:lang w:bidi="fa-IR"/>
         </w:rPr>
-        <w:t>برنامه‌نویسی</w:t>
-      </w:r>
-      <w:proofErr w:type="spellEnd"/>
-      <w:r>
-        <w:rPr>
-          <w:rFonts w:cs="B Titr" w:hint="cs"/>
-          <w:color w:val="404040" w:themeColor="text1" w:themeTint="BF"/>
-          <w:sz w:val="38"/>
-          <w:szCs w:val="70"/>
-          <w:rtl/>
-          <w:lang w:bidi="fa-IR"/>
-        </w:rPr>
-        <w:t xml:space="preserve"> </w:t>
-      </w:r>
-      <w:proofErr w:type="spellStart"/>
-      <w:r>
-        <w:rPr>
-          <w:rFonts w:cs="B Titr" w:hint="cs"/>
-          <w:color w:val="404040" w:themeColor="text1" w:themeTint="BF"/>
-          <w:sz w:val="38"/>
-          <w:szCs w:val="70"/>
-          <w:rtl/>
-          <w:lang w:bidi="fa-IR"/>
-        </w:rPr>
-        <w:t>چندهسته‌ای</w:t>
-      </w:r>
-      <w:proofErr w:type="spellEnd"/>
+        <w:t>برنامه‌نویسی چندهسته‌ای</w:t>
+      </w:r>
     </w:p>
     <w:bookmarkStart w:id="0" w:name="_Hlk66118661"/>
     <w:p>
@@ -413,7 +387,6 @@
           <w:bCs w:val="0"/>
           <w:sz w:val="28"/>
           <w:szCs w:val="28"/>
-          <w:rtl/>
           <w:lang w:bidi="fa-IR"/>
         </w:rPr>
       </w:pPr>
@@ -428,7 +401,178 @@
           <w:lang w:bidi="fa-IR"/>
         </w:rPr>
         <w:lastRenderedPageBreak/>
-        <w:t>عجب</w:t>
+        <w:t xml:space="preserve">کد برنامه در فایل </w:t>
+      </w:r>
+      <w:r>
+        <w:rPr>
+          <w:rFonts w:ascii="Times New Roman" w:hAnsi="Times New Roman" w:cs="B Nazanin"/>
+          <w:b w:val="0"/>
+          <w:bCs w:val="0"/>
+          <w:sz w:val="28"/>
+          <w:szCs w:val="28"/>
+          <w:lang w:bidi="fa-IR"/>
+        </w:rPr>
+        <w:t>Q1.cpp</w:t>
+      </w:r>
+      <w:r>
+        <w:rPr>
+          <w:rFonts w:ascii="Times New Roman" w:hAnsi="Times New Roman" w:cs="B Nazanin" w:hint="cs"/>
+          <w:b w:val="0"/>
+          <w:bCs w:val="0"/>
+          <w:sz w:val="28"/>
+          <w:szCs w:val="28"/>
+          <w:rtl/>
+          <w:lang w:bidi="fa-IR"/>
+        </w:rPr>
+        <w:t xml:space="preserve"> موجود است.</w:t>
+      </w:r>
+    </w:p>
+    <w:p>
+      <w:pPr>
+        <w:pStyle w:val="a"/>
+        <w:ind w:left="360"/>
+        <w:jc w:val="both"/>
+        <w:rPr>
+          <w:rFonts w:ascii="Courier New" w:hAnsi="Courier New" w:cs="B Nazanin"/>
+          <w:b w:val="0"/>
+          <w:bCs w:val="0"/>
+          <w:sz w:val="28"/>
+          <w:szCs w:val="28"/>
+          <w:rtl/>
+          <w:lang w:bidi="fa-IR"/>
+        </w:rPr>
+      </w:pPr>
+      <w:r>
+        <w:rPr>
+          <w:rFonts w:ascii="Times New Roman" w:hAnsi="Times New Roman" w:cs="B Nazanin" w:hint="cs"/>
+          <w:b w:val="0"/>
+          <w:bCs w:val="0"/>
+          <w:sz w:val="28"/>
+          <w:szCs w:val="28"/>
+          <w:rtl/>
+          <w:lang w:bidi="fa-IR"/>
+        </w:rPr>
+        <w:t xml:space="preserve">ابتدا توابع مربوط به جمع ضرب ماتریس‌ها را به صورت سریال می‌نویسیم. همچنین تابع ترانهاده را به دو شکل عادی و </w:t>
+      </w:r>
+      <w:r>
+        <w:rPr>
+          <w:rFonts w:ascii="Times New Roman" w:hAnsi="Times New Roman" w:cs="B Nazanin"/>
+          <w:b w:val="0"/>
+          <w:bCs w:val="0"/>
+          <w:sz w:val="28"/>
+          <w:szCs w:val="28"/>
+          <w:lang w:bidi="fa-IR"/>
+        </w:rPr>
+        <w:t>in place</w:t>
+      </w:r>
+      <w:r>
+        <w:rPr>
+          <w:rFonts w:ascii="Times New Roman" w:hAnsi="Times New Roman" w:cs="B Nazanin" w:hint="cs"/>
+          <w:b w:val="0"/>
+          <w:bCs w:val="0"/>
+          <w:sz w:val="28"/>
+          <w:szCs w:val="28"/>
+          <w:rtl/>
+          <w:lang w:bidi="fa-IR"/>
+        </w:rPr>
+        <w:t xml:space="preserve"> (برای صرفه‌جویی در حافظه اگر ممکن باشد) می‌نویسیم. سپس با استفاده از </w:t>
+      </w:r>
+      <w:r>
+        <w:rPr>
+          <w:rFonts w:ascii="Courier New" w:hAnsi="Courier New" w:cs="Courier New"/>
+          <w:b w:val="0"/>
+          <w:bCs w:val="0"/>
+          <w:sz w:val="28"/>
+          <w:szCs w:val="28"/>
+          <w:lang w:bidi="fa-IR"/>
+        </w:rPr>
+        <w:t>#pragma omp parallel for</w:t>
+      </w:r>
+      <w:r>
+        <w:rPr>
+          <w:rFonts w:ascii="Courier New" w:hAnsi="Courier New" w:cs="B Nazanin" w:hint="cs"/>
+          <w:b w:val="0"/>
+          <w:bCs w:val="0"/>
+          <w:sz w:val="28"/>
+          <w:szCs w:val="28"/>
+          <w:rtl/>
+          <w:lang w:bidi="fa-IR"/>
+        </w:rPr>
+        <w:t xml:space="preserve"> توابع نوشته شده را موازی می‌کنیم. باید توجه داشت که تقسیم کار تابع ترانهاده در حالت </w:t>
+      </w:r>
+      <w:r>
+        <w:rPr>
+          <w:rFonts w:ascii="Times New Roman" w:hAnsi="Times New Roman" w:cs="B Nazanin"/>
+          <w:b w:val="0"/>
+          <w:bCs w:val="0"/>
+          <w:sz w:val="28"/>
+          <w:szCs w:val="28"/>
+          <w:lang w:bidi="fa-IR"/>
+        </w:rPr>
+        <w:t>in place</w:t>
+      </w:r>
+      <w:r>
+        <w:rPr>
+          <w:rFonts w:ascii="Times New Roman" w:hAnsi="Times New Roman" w:cs="B Nazanin" w:hint="cs"/>
+          <w:b w:val="0"/>
+          <w:bCs w:val="0"/>
+          <w:sz w:val="28"/>
+          <w:szCs w:val="28"/>
+          <w:rtl/>
+          <w:lang w:bidi="fa-IR"/>
+        </w:rPr>
+        <w:t xml:space="preserve"> متوازن نیست. به همین دلیل از </w:t>
+      </w:r>
+      <w:r>
+        <w:rPr>
+          <w:rFonts w:ascii="Courier New" w:hAnsi="Courier New" w:cs="Courier New"/>
+          <w:b w:val="0"/>
+          <w:bCs w:val="0"/>
+          <w:sz w:val="28"/>
+          <w:szCs w:val="28"/>
+          <w:lang w:bidi="fa-IR"/>
+        </w:rPr>
+        <w:t>schedule(static, n / 32)</w:t>
+      </w:r>
+      <w:r>
+        <w:rPr>
+          <w:rFonts w:ascii="Times New Roman" w:hAnsi="Times New Roman" w:cs="B Nazanin" w:hint="cs"/>
+          <w:b w:val="0"/>
+          <w:bCs w:val="0"/>
+          <w:sz w:val="28"/>
+          <w:szCs w:val="28"/>
+          <w:rtl/>
+          <w:lang w:bidi="fa-IR"/>
+        </w:rPr>
+        <w:t xml:space="preserve"> برای آن استفاده کردیم.</w:t>
+      </w:r>
+    </w:p>
+    <w:p>
+      <w:pPr>
+        <w:pStyle w:val="a"/>
+        <w:ind w:left="360"/>
+        <w:jc w:val="both"/>
+        <w:rPr>
+          <w:rFonts w:ascii="Courier New" w:hAnsi="Courier New" w:cs="B Nazanin" w:hint="cs"/>
+          <w:b w:val="0"/>
+          <w:bCs w:val="0"/>
+          <w:sz w:val="28"/>
+          <w:szCs w:val="28"/>
+          <w:rtl/>
+          <w:lang w:bidi="fa-IR"/>
+        </w:rPr>
+      </w:pPr>
+      <w:r>
+        <w:rPr>
+          <w:rFonts w:ascii="Courier New" w:hAnsi="Courier New" w:cs="B Nazanin" w:hint="cs"/>
+          <w:b w:val="0"/>
+          <w:bCs w:val="0"/>
+          <w:sz w:val="28"/>
+          <w:szCs w:val="28"/>
+          <w:rtl/>
+          <w:lang w:bidi="fa-IR"/>
+        </w:rPr>
+        <w:t>پس از نوشتن کد سریال و موازی، آن‌ها را با اندازه ورودی‌های مختلف آزمایش می‌کنیم. نتایج این آزمایش‌ها در جدول‌های ۱، ۲ و ۳ به ترتیب برای اجرای سریال، اجرا با ۴ نخ و اجرا با ۸ نخ آمده است.</w:t>
       </w:r>
     </w:p>
     <w:p>
@@ -625,33 +769,7 @@
           <w:rtl/>
           <w:lang w:bidi="fa-IR"/>
         </w:rPr>
-        <w:t xml:space="preserve"> اندازه </w:t>
-      </w:r>
-      <w:proofErr w:type="spellStart"/>
-      <w:r>
-        <w:rPr>
-          <w:rFonts w:cs="B Nazanin" w:hint="cs"/>
-          <w:i w:val="0"/>
-          <w:iCs w:val="0"/>
-          <w:sz w:val="22"/>
-          <w:szCs w:val="22"/>
-          <w:rtl/>
-          <w:lang w:bidi="fa-IR"/>
-        </w:rPr>
-        <w:t>ورودی‌های</w:t>
-      </w:r>
-      <w:proofErr w:type="spellEnd"/>
-      <w:r>
-        <w:rPr>
-          <w:rFonts w:cs="B Nazanin" w:hint="cs"/>
-          <w:i w:val="0"/>
-          <w:iCs w:val="0"/>
-          <w:sz w:val="22"/>
-          <w:szCs w:val="22"/>
-          <w:rtl/>
-          <w:lang w:bidi="fa-IR"/>
-        </w:rPr>
-        <w:t xml:space="preserve"> مختلف</w:t>
+        <w:t xml:space="preserve"> اندازه ورودی‌های مختلف</w:t>
       </w:r>
     </w:p>
     <w:tbl>
@@ -1418,33 +1536,7 @@
           <w:rtl/>
           <w:lang w:bidi="fa-IR"/>
         </w:rPr>
-        <w:t xml:space="preserve"> و اندازه </w:t>
-      </w:r>
-      <w:proofErr w:type="spellStart"/>
-      <w:r>
-        <w:rPr>
-          <w:rFonts w:cs="B Nazanin" w:hint="cs"/>
-          <w:i w:val="0"/>
-          <w:iCs w:val="0"/>
-          <w:sz w:val="22"/>
-          <w:szCs w:val="22"/>
-          <w:rtl/>
-          <w:lang w:bidi="fa-IR"/>
-        </w:rPr>
-        <w:t>ورودی‌های</w:t>
-      </w:r>
-      <w:proofErr w:type="spellEnd"/>
-      <w:r>
-        <w:rPr>
-          <w:rFonts w:cs="B Nazanin" w:hint="cs"/>
-          <w:i w:val="0"/>
-          <w:iCs w:val="0"/>
-          <w:sz w:val="22"/>
-          <w:szCs w:val="22"/>
-          <w:rtl/>
-          <w:lang w:bidi="fa-IR"/>
-        </w:rPr>
-        <w:t xml:space="preserve"> مختلف</w:t>
+        <w:t xml:space="preserve"> و اندازه ورودی‌های مختلف</w:t>
       </w:r>
     </w:p>
     <w:tbl>
@@ -2383,33 +2475,7 @@
           <w:rtl/>
           <w:lang w:bidi="fa-IR"/>
         </w:rPr>
-        <w:t xml:space="preserve"> و اندازه </w:t>
-      </w:r>
-      <w:proofErr w:type="spellStart"/>
-      <w:r>
-        <w:rPr>
-          <w:rFonts w:cs="B Nazanin" w:hint="cs"/>
-          <w:i w:val="0"/>
-          <w:iCs w:val="0"/>
-          <w:sz w:val="22"/>
-          <w:szCs w:val="22"/>
-          <w:rtl/>
-          <w:lang w:bidi="fa-IR"/>
-        </w:rPr>
-        <w:t>ورودی‌های</w:t>
-      </w:r>
-      <w:proofErr w:type="spellEnd"/>
-      <w:r>
-        <w:rPr>
-          <w:rFonts w:cs="B Nazanin" w:hint="cs"/>
-          <w:i w:val="0"/>
-          <w:iCs w:val="0"/>
-          <w:sz w:val="22"/>
-          <w:szCs w:val="22"/>
-          <w:rtl/>
-          <w:lang w:bidi="fa-IR"/>
-        </w:rPr>
-        <w:t xml:space="preserve"> مختلف</w:t>
+        <w:t xml:space="preserve"> و اندازه ورودی‌های مختلف</w:t>
       </w:r>
     </w:p>
     <w:tbl>
@@ -3182,18 +3248,8 @@
     <w:p>
       <w:pPr>
         <w:pStyle w:val="a"/>
+        <w:ind w:left="379"/>
         <w:jc w:val="both"/>
-        <w:rPr>
-          <w:rFonts w:ascii="Times New Roman" w:hAnsi="Times New Roman" w:cs="B Nazanin"/>
-          <w:b w:val="0"/>
-          <w:bCs w:val="0"/>
-          <w:sz w:val="28"/>
-          <w:szCs w:val="28"/>
-          <w:rtl/>
-          <w:lang w:bidi="fa-IR"/>
-        </w:rPr>
-      </w:pPr>
-      <w:r>
         <w:rPr>
           <w:rFonts w:ascii="Times New Roman" w:hAnsi="Times New Roman" w:cs="B Nazanin" w:hint="cs"/>
           <w:b w:val="0"/>
@@ -3203,9 +3259,7 @@
           <w:rtl/>
           <w:lang w:bidi="fa-IR"/>
         </w:rPr>
-        <w:t xml:space="preserve">ستون آخر در برخی از </w:t>
-      </w:r>
-      <w:proofErr w:type="spellStart"/>
+      </w:pPr>
       <w:r>
         <w:rPr>
           <w:rFonts w:ascii="Times New Roman" w:hAnsi="Times New Roman" w:cs="B Nazanin" w:hint="cs"/>
@@ -3216,99 +3270,8 @@
           <w:rtl/>
           <w:lang w:bidi="fa-IR"/>
         </w:rPr>
-        <w:t>جدول‌ها</w:t>
-      </w:r>
-      <w:proofErr w:type="spellEnd"/>
-      <w:r>
-        <w:rPr>
-          <w:rFonts w:ascii="Times New Roman" w:hAnsi="Times New Roman" w:cs="B Nazanin" w:hint="cs"/>
-          <w:b w:val="0"/>
-          <w:bCs w:val="0"/>
-          <w:sz w:val="28"/>
-          <w:szCs w:val="28"/>
-          <w:rtl/>
-          <w:lang w:bidi="fa-IR"/>
-        </w:rPr>
-        <w:t xml:space="preserve"> به دلیل زمان اجرای طولانی </w:t>
-      </w:r>
-      <w:proofErr w:type="spellStart"/>
-      <w:r>
-        <w:rPr>
-          <w:rFonts w:ascii="Times New Roman" w:hAnsi="Times New Roman" w:cs="B Nazanin" w:hint="cs"/>
-          <w:b w:val="0"/>
-          <w:bCs w:val="0"/>
-          <w:sz w:val="28"/>
-          <w:szCs w:val="28"/>
-          <w:rtl/>
-          <w:lang w:bidi="fa-IR"/>
-        </w:rPr>
-        <w:t>اندازه‌گیری</w:t>
-      </w:r>
-      <w:proofErr w:type="spellEnd"/>
-      <w:r>
-        <w:rPr>
-          <w:rFonts w:ascii="Times New Roman" w:hAnsi="Times New Roman" w:cs="B Nazanin" w:hint="cs"/>
-          <w:b w:val="0"/>
-          <w:bCs w:val="0"/>
-          <w:sz w:val="28"/>
-          <w:szCs w:val="28"/>
-          <w:rtl/>
-          <w:lang w:bidi="fa-IR"/>
-        </w:rPr>
-        <w:t xml:space="preserve"> نشده و تسریع تنها با استفاده از نتایج ۳ ستون اول محاسبه شده است.</w:t>
-      </w:r>
-    </w:p>
-    <w:p>
-      <w:pPr>
-        <w:pStyle w:val="a"/>
-        <w:jc w:val="both"/>
-        <w:rPr>
-          <w:rFonts w:ascii="Times New Roman" w:hAnsi="Times New Roman" w:cs="B Nazanin"/>
-          <w:b w:val="0"/>
-          <w:bCs w:val="0"/>
-          <w:sz w:val="28"/>
-          <w:szCs w:val="28"/>
-          <w:rtl/>
-          <w:lang w:bidi="fa-IR"/>
-        </w:rPr>
-      </w:pPr>
-      <w:r>
-        <w:rPr>
-          <w:rFonts w:ascii="Times New Roman" w:hAnsi="Times New Roman" w:cs="B Nazanin" w:hint="cs"/>
-          <w:b w:val="0"/>
-          <w:bCs w:val="0"/>
-          <w:sz w:val="28"/>
-          <w:szCs w:val="28"/>
-          <w:rtl/>
-          <w:lang w:bidi="fa-IR"/>
-        </w:rPr>
-        <w:t xml:space="preserve">همانطور که </w:t>
-      </w:r>
-      <w:proofErr w:type="spellStart"/>
-      <w:r>
-        <w:rPr>
-          <w:rFonts w:ascii="Times New Roman" w:hAnsi="Times New Roman" w:cs="B Nazanin" w:hint="cs"/>
-          <w:b w:val="0"/>
-          <w:bCs w:val="0"/>
-          <w:sz w:val="28"/>
-          <w:szCs w:val="28"/>
-          <w:rtl/>
-          <w:lang w:bidi="fa-IR"/>
-        </w:rPr>
-        <w:t>می‌بینیم</w:t>
-      </w:r>
-      <w:proofErr w:type="spellEnd"/>
-      <w:r>
-        <w:rPr>
-          <w:rFonts w:ascii="Times New Roman" w:hAnsi="Times New Roman" w:cs="B Nazanin" w:hint="cs"/>
-          <w:b w:val="0"/>
-          <w:bCs w:val="0"/>
-          <w:sz w:val="28"/>
-          <w:szCs w:val="28"/>
-          <w:rtl/>
-          <w:lang w:bidi="fa-IR"/>
-        </w:rPr>
-        <w:t xml:space="preserve"> تقریبا تجزیه </w:t>
+        <w:lastRenderedPageBreak/>
+        <w:t xml:space="preserve">همانطور که می‌بینیم، برای </w:t>
       </w:r>
       <w:r>
         <w:rPr>
@@ -3319,7 +3282,7 @@
           <w:szCs w:val="28"/>
           <w:lang w:bidi="fa-IR"/>
         </w:rPr>
-        <w:t>block-wise</w:t>
+        <w:t>N</w:t>
       </w:r>
       <w:r>
         <w:rPr>
@@ -3331,30 +3294,7 @@
           <w:rtl/>
           <w:lang w:bidi="fa-IR"/>
         </w:rPr>
-        <w:t xml:space="preserve"> بهترین عملکرد و تجزیه </w:t>
-      </w:r>
-      <w:r>
-        <w:rPr>
-          <w:rFonts w:ascii="Times New Roman" w:hAnsi="Times New Roman" w:cs="B Nazanin"/>
-          <w:b w:val="0"/>
-          <w:bCs w:val="0"/>
-          <w:sz w:val="28"/>
-          <w:szCs w:val="28"/>
-          <w:lang w:bidi="fa-IR"/>
-        </w:rPr>
-        <w:t>column-wise</w:t>
-      </w:r>
-      <w:r>
-        <w:rPr>
-          <w:rFonts w:ascii="Times New Roman" w:hAnsi="Times New Roman" w:cs="B Nazanin" w:hint="cs"/>
-          <w:b w:val="0"/>
-          <w:bCs w:val="0"/>
-          <w:sz w:val="28"/>
-          <w:szCs w:val="28"/>
-          <w:rtl/>
-          <w:lang w:bidi="fa-IR"/>
-        </w:rPr>
-        <w:t xml:space="preserve"> بدترین عملکرد را دارد.</w:t>
+        <w:t>های ۱۲۸ و ۲۵۶ بیشترین تسریع را داریم. دلیل آن احتمالا به علت جا شدن ماتریس‌ها در کش و همچنین به صرفه بودن سربار موازی‌سازی برای آن است.</w:t>
       </w:r>
     </w:p>
     <w:p>
@@ -3375,7 +3315,6 @@
           <w:lang w:bidi="fa-IR"/>
         </w:rPr>
       </w:pPr>
-      <w:proofErr w:type="spellStart"/>
       <w:r>
         <w:rPr>
           <w:rFonts w:ascii="Times New Roman" w:hAnsi="Times New Roman" w:cs="B Nazanin" w:hint="cs"/>
@@ -3388,7 +3327,6 @@
         </w:rPr>
         <w:t>هععی</w:t>
       </w:r>
-      <w:proofErr w:type="spellEnd"/>
     </w:p>
     <w:p>
       <w:pPr>
@@ -3418,2272 +3356,361 @@
           <w:rtl/>
           <w:lang w:bidi="fa-IR"/>
         </w:rPr>
-        <w:t>عجب</w:t>
+        <w:t xml:space="preserve">کد برنامه در فایل </w:t>
+      </w:r>
+      <w:r>
+        <w:rPr>
+          <w:rFonts w:ascii="Times New Roman" w:hAnsi="Times New Roman" w:cs="B Nazanin"/>
+          <w:b w:val="0"/>
+          <w:bCs w:val="0"/>
+          <w:sz w:val="28"/>
+          <w:szCs w:val="28"/>
+          <w:lang w:bidi="fa-IR"/>
+        </w:rPr>
+        <w:t>Q3.cpp</w:t>
+      </w:r>
+      <w:r>
+        <w:rPr>
+          <w:rFonts w:ascii="Times New Roman" w:hAnsi="Times New Roman" w:cs="B Nazanin" w:hint="cs"/>
+          <w:b w:val="0"/>
+          <w:bCs w:val="0"/>
+          <w:sz w:val="28"/>
+          <w:szCs w:val="28"/>
+          <w:rtl/>
+          <w:lang w:bidi="fa-IR"/>
+        </w:rPr>
+        <w:t xml:space="preserve"> موجود است.</w:t>
       </w:r>
     </w:p>
     <w:p>
       <w:pPr>
         <w:pStyle w:val="a"/>
-        <w:bidi w:val="0"/>
+        <w:ind w:left="379"/>
+        <w:jc w:val="both"/>
+        <w:rPr>
+          <w:rFonts w:ascii="Times New Roman" w:hAnsi="Times New Roman" w:cs="B Nazanin"/>
+          <w:b w:val="0"/>
+          <w:bCs w:val="0"/>
+          <w:sz w:val="28"/>
+          <w:szCs w:val="28"/>
+          <w:rtl/>
+          <w:lang w:bidi="fa-IR"/>
+        </w:rPr>
+      </w:pPr>
+      <w:r>
+        <w:rPr>
+          <w:rFonts w:ascii="Times New Roman" w:hAnsi="Times New Roman" w:cs="B Nazanin" w:hint="cs"/>
+          <w:b w:val="0"/>
+          <w:bCs w:val="0"/>
+          <w:sz w:val="28"/>
+          <w:szCs w:val="28"/>
+          <w:rtl/>
+          <w:lang w:bidi="fa-IR"/>
+        </w:rPr>
+        <w:t xml:space="preserve">برای محاسبه دترمینان، از تجزیه </w:t>
+      </w:r>
+      <w:r>
+        <w:rPr>
+          <w:rFonts w:ascii="Times New Roman" w:hAnsi="Times New Roman" w:cs="B Nazanin"/>
+          <w:b w:val="0"/>
+          <w:bCs w:val="0"/>
+          <w:sz w:val="28"/>
+          <w:szCs w:val="28"/>
+          <w:lang w:bidi="fa-IR"/>
+        </w:rPr>
+        <w:t>LU</w:t>
+      </w:r>
+      <w:r>
+        <w:rPr>
+          <w:rFonts w:ascii="Times New Roman" w:hAnsi="Times New Roman" w:cs="B Nazanin" w:hint="cs"/>
+          <w:b w:val="0"/>
+          <w:bCs w:val="0"/>
+          <w:sz w:val="28"/>
+          <w:szCs w:val="28"/>
+          <w:rtl/>
+          <w:lang w:bidi="fa-IR"/>
+        </w:rPr>
+        <w:t xml:space="preserve"> استفاده می‌کنیم.</w:t>
+      </w:r>
+      <w:r>
+        <w:rPr>
+          <w:rFonts w:ascii="Times New Roman" w:hAnsi="Times New Roman" w:cs="B Nazanin" w:hint="cs"/>
+          <w:b w:val="0"/>
+          <w:bCs w:val="0"/>
+          <w:sz w:val="28"/>
+          <w:szCs w:val="28"/>
+          <w:rtl/>
+          <w:lang w:bidi="fa-IR"/>
+        </w:rPr>
+        <w:t xml:space="preserve"> این تجزیه را برای موازی‌سازی به صورت بلوکی محاسبه می‌کنیم. به عنوان مثال، اگر ماتریس را به بلوک‌های ۳ در ۳ بشکنیم خواهیم داشت:</w:t>
+      </w:r>
+    </w:p>
+    <w:p>
+      <w:pPr>
+        <w:pStyle w:val="a"/>
+        <w:jc w:val="center"/>
+        <w:rPr>
+          <w:rFonts w:ascii="Times New Roman" w:hAnsi="Times New Roman" w:cs="B Nazanin"/>
+          <w:b w:val="0"/>
+          <w:bCs w:val="0"/>
+          <w:sz w:val="28"/>
+          <w:szCs w:val="28"/>
+          <w:rtl/>
+          <w:lang w:bidi="fa-IR"/>
+        </w:rPr>
+      </w:pPr>
+      <w:r>
+        <w:rPr>
+          <w:noProof/>
+        </w:rPr>
+        <w:drawing>
+          <wp:inline distT="0" distB="0" distL="0" distR="0" wp14:anchorId="6581FA9A" wp14:editId="703F1BD0">
+            <wp:extent cx="4886325" cy="1339327"/>
+            <wp:effectExtent l="0" t="0" r="0" b="0"/>
+            <wp:docPr id="2" name="Picture 2" descr="displaymath1387"/>
+            <wp:cNvGraphicFramePr>
+              <a:graphicFrameLocks xmlns:a="http://schemas.openxmlformats.org/drawingml/2006/main" noChangeAspect="1"/>
+            </wp:cNvGraphicFramePr>
+            <a:graphic xmlns:a="http://schemas.openxmlformats.org/drawingml/2006/main">
+              <a:graphicData uri="http://schemas.openxmlformats.org/drawingml/2006/picture">
+                <pic:pic xmlns:pic="http://schemas.openxmlformats.org/drawingml/2006/picture">
+                  <pic:nvPicPr>
+                    <pic:cNvPr id="0" name="Picture 1" descr="displaymath1387"/>
+                    <pic:cNvPicPr>
+                      <a:picLocks noChangeAspect="1" noChangeArrowheads="1"/>
+                    </pic:cNvPicPr>
+                  </pic:nvPicPr>
+                  <pic:blipFill>
+                    <a:blip r:embed="rId12">
+                      <a:extLst>
+                        <a:ext uri="{28A0092B-C50C-407E-A947-70E740481C1C}">
+                          <a14:useLocalDpi xmlns:a14="http://schemas.microsoft.com/office/drawing/2010/main" val="0"/>
+                        </a:ext>
+                      </a:extLst>
+                    </a:blip>
+                    <a:srcRect/>
+                    <a:stretch>
+                      <a:fillRect/>
+                    </a:stretch>
+                  </pic:blipFill>
+                  <pic:spPr bwMode="auto">
+                    <a:xfrm>
+                      <a:off x="0" y="0"/>
+                      <a:ext cx="4894056" cy="1341446"/>
+                    </a:xfrm>
+                    <a:prstGeom prst="rect">
+                      <a:avLst/>
+                    </a:prstGeom>
+                    <a:noFill/>
+                    <a:ln>
+                      <a:noFill/>
+                    </a:ln>
+                  </pic:spPr>
+                </pic:pic>
+              </a:graphicData>
+            </a:graphic>
+          </wp:inline>
+        </w:drawing>
+      </w:r>
+    </w:p>
+    <w:p>
+      <w:pPr>
+        <w:pStyle w:val="a"/>
+        <w:jc w:val="center"/>
+        <w:rPr>
+          <w:rFonts w:ascii="Times New Roman" w:hAnsi="Times New Roman" w:cs="B Nazanin" w:hint="cs"/>
+          <w:b w:val="0"/>
+          <w:bCs w:val="0"/>
+          <w:sz w:val="28"/>
+          <w:szCs w:val="28"/>
+          <w:rtl/>
+          <w:lang w:bidi="fa-IR"/>
+        </w:rPr>
+      </w:pPr>
+      <w:r>
+        <w:rPr>
+          <w:noProof/>
+        </w:rPr>
+        <w:drawing>
+          <wp:inline distT="0" distB="0" distL="0" distR="0" wp14:anchorId="5C476963" wp14:editId="129B3A3E">
+            <wp:extent cx="5731510" cy="600710"/>
+            <wp:effectExtent l="0" t="0" r="2540" b="8890"/>
+            <wp:docPr id="4" name="Picture 4" descr="tabular57"/>
+            <wp:cNvGraphicFramePr>
+              <a:graphicFrameLocks xmlns:a="http://schemas.openxmlformats.org/drawingml/2006/main" noChangeAspect="1"/>
+            </wp:cNvGraphicFramePr>
+            <a:graphic xmlns:a="http://schemas.openxmlformats.org/drawingml/2006/main">
+              <a:graphicData uri="http://schemas.openxmlformats.org/drawingml/2006/picture">
+                <pic:pic xmlns:pic="http://schemas.openxmlformats.org/drawingml/2006/picture">
+                  <pic:nvPicPr>
+                    <pic:cNvPr id="0" name="Picture 3" descr="tabular57"/>
+                    <pic:cNvPicPr>
+                      <a:picLocks noChangeAspect="1" noChangeArrowheads="1"/>
+                    </pic:cNvPicPr>
+                  </pic:nvPicPr>
+                  <pic:blipFill>
+                    <a:blip r:embed="rId13">
+                      <a:extLst>
+                        <a:ext uri="{28A0092B-C50C-407E-A947-70E740481C1C}">
+                          <a14:useLocalDpi xmlns:a14="http://schemas.microsoft.com/office/drawing/2010/main" val="0"/>
+                        </a:ext>
+                      </a:extLst>
+                    </a:blip>
+                    <a:srcRect/>
+                    <a:stretch>
+                      <a:fillRect/>
+                    </a:stretch>
+                  </pic:blipFill>
+                  <pic:spPr bwMode="auto">
+                    <a:xfrm>
+                      <a:off x="0" y="0"/>
+                      <a:ext cx="5731510" cy="600710"/>
+                    </a:xfrm>
+                    <a:prstGeom prst="rect">
+                      <a:avLst/>
+                    </a:prstGeom>
+                    <a:noFill/>
+                    <a:ln>
+                      <a:noFill/>
+                    </a:ln>
+                  </pic:spPr>
+                </pic:pic>
+              </a:graphicData>
+            </a:graphic>
+          </wp:inline>
+        </w:drawing>
+      </w:r>
+    </w:p>
+    <w:p>
+      <w:pPr>
+        <w:pStyle w:val="a"/>
         <w:ind w:left="379"/>
         <w:jc w:val="both"/>
         <w:rPr>
           <w:rFonts w:ascii="Times New Roman" w:eastAsiaTheme="minorEastAsia" w:hAnsi="Times New Roman" w:cs="B Nazanin"/>
           <w:b w:val="0"/>
           <w:bCs w:val="0"/>
-          <w:sz w:val="26"/>
-          <w:szCs w:val="26"/>
+          <w:sz w:val="28"/>
+          <w:szCs w:val="28"/>
+          <w:rtl/>
           <w:lang w:bidi="fa-IR"/>
         </w:rPr>
       </w:pPr>
-      <m:oMathPara>
-        <m:oMath>
-          <m:d>
-            <m:dPr>
-              <m:begChr m:val="["/>
-              <m:endChr m:val="]"/>
-              <m:ctrlPr>
-                <w:rPr>
-                  <w:rFonts w:ascii="Cambria Math" w:hAnsi="Cambria Math" w:cs="B Nazanin"/>
-                  <w:b w:val="0"/>
-                  <w:bCs w:val="0"/>
-                  <w:i/>
-                  <w:sz w:val="26"/>
-                  <w:szCs w:val="26"/>
-                  <w:lang w:bidi="fa-IR"/>
-                </w:rPr>
-              </m:ctrlPr>
-            </m:dPr>
-            <m:e>
-              <m:m>
-                <m:mPr>
-                  <m:mcs>
-                    <m:mc>
-                      <m:mcPr>
-                        <m:count m:val="4"/>
-                        <m:mcJc m:val="center"/>
-                      </m:mcPr>
-                    </m:mc>
-                  </m:mcs>
-                  <m:ctrlPr>
-                    <w:rPr>
-                      <w:rFonts w:ascii="Cambria Math" w:hAnsi="Cambria Math" w:cs="B Nazanin"/>
-                      <w:b w:val="0"/>
-                      <w:bCs w:val="0"/>
-                      <w:i/>
-                      <w:sz w:val="26"/>
-                      <w:szCs w:val="26"/>
-                      <w:lang w:bidi="fa-IR"/>
-                    </w:rPr>
-                  </m:ctrlPr>
-                </m:mPr>
-                <m:mr>
-                  <m:e>
-                    <m:sSub>
-                      <m:sSubPr>
-                        <m:ctrlPr>
-                          <w:rPr>
-                            <w:rFonts w:ascii="Cambria Math" w:hAnsi="Cambria Math" w:cs="B Nazanin"/>
-                            <w:b w:val="0"/>
-                            <w:bCs w:val="0"/>
-                            <w:i/>
-                            <w:sz w:val="26"/>
-                            <w:szCs w:val="26"/>
-                            <w:lang w:bidi="fa-IR"/>
-                          </w:rPr>
-                        </m:ctrlPr>
-                      </m:sSubPr>
-                      <m:e>
-                        <m:r>
-                          <m:rPr>
-                            <m:sty m:val="bi"/>
-                          </m:rPr>
-                          <w:rPr>
-                            <w:rFonts w:ascii="Cambria Math" w:hAnsi="Cambria Math" w:cs="B Nazanin"/>
-                            <w:sz w:val="26"/>
-                            <w:szCs w:val="26"/>
-                            <w:lang w:bidi="fa-IR"/>
-                          </w:rPr>
-                          <m:t>A</m:t>
-                        </m:r>
-                      </m:e>
-                      <m:sub>
-                        <m:r>
-                          <m:rPr>
-                            <m:sty m:val="bi"/>
-                          </m:rPr>
-                          <w:rPr>
-                            <w:rFonts w:ascii="Cambria Math" w:hAnsi="Cambria Math" w:cs="B Nazanin"/>
-                            <w:sz w:val="26"/>
-                            <w:szCs w:val="26"/>
-                            <w:lang w:bidi="fa-IR"/>
-                          </w:rPr>
-                          <m:t>1,1</m:t>
-                        </m:r>
-                      </m:sub>
-                    </m:sSub>
-                  </m:e>
-                  <m:e>
-                    <m:sSub>
-                      <m:sSubPr>
-                        <m:ctrlPr>
-                          <w:rPr>
-                            <w:rFonts w:ascii="Cambria Math" w:hAnsi="Cambria Math" w:cs="B Nazanin"/>
-                            <w:b w:val="0"/>
-                            <w:bCs w:val="0"/>
-                            <w:i/>
-                            <w:sz w:val="26"/>
-                            <w:szCs w:val="26"/>
-                            <w:lang w:bidi="fa-IR"/>
-                          </w:rPr>
-                        </m:ctrlPr>
-                      </m:sSubPr>
-                      <m:e>
-                        <m:r>
-                          <m:rPr>
-                            <m:sty m:val="bi"/>
-                          </m:rPr>
-                          <w:rPr>
-                            <w:rFonts w:ascii="Cambria Math" w:hAnsi="Cambria Math" w:cs="B Nazanin"/>
-                            <w:sz w:val="26"/>
-                            <w:szCs w:val="26"/>
-                            <w:lang w:bidi="fa-IR"/>
-                          </w:rPr>
-                          <m:t>A</m:t>
-                        </m:r>
-                      </m:e>
-                      <m:sub>
-                        <m:r>
-                          <m:rPr>
-                            <m:sty m:val="bi"/>
-                          </m:rPr>
-                          <w:rPr>
-                            <w:rFonts w:ascii="Cambria Math" w:hAnsi="Cambria Math" w:cs="B Nazanin"/>
-                            <w:sz w:val="26"/>
-                            <w:szCs w:val="26"/>
-                            <w:lang w:bidi="fa-IR"/>
-                          </w:rPr>
-                          <m:t>2,1</m:t>
-                        </m:r>
-                      </m:sub>
-                    </m:sSub>
-                    <m:ctrlPr>
-                      <w:rPr>
-                        <w:rFonts w:ascii="Cambria Math" w:eastAsia="Cambria Math" w:hAnsi="Cambria Math" w:cs="Cambria Math"/>
-                        <w:i/>
-                        <w:sz w:val="26"/>
-                        <w:szCs w:val="26"/>
-                      </w:rPr>
-                    </m:ctrlPr>
-                  </m:e>
-                  <m:e>
-                    <m:sSub>
-                      <m:sSubPr>
-                        <m:ctrlPr>
-                          <w:rPr>
-                            <w:rFonts w:ascii="Cambria Math" w:hAnsi="Cambria Math" w:cs="B Nazanin"/>
-                            <w:b w:val="0"/>
-                            <w:bCs w:val="0"/>
-                            <w:i/>
-                            <w:sz w:val="26"/>
-                            <w:szCs w:val="26"/>
-                            <w:lang w:bidi="fa-IR"/>
-                          </w:rPr>
-                        </m:ctrlPr>
-                      </m:sSubPr>
-                      <m:e>
-                        <m:r>
-                          <m:rPr>
-                            <m:sty m:val="bi"/>
-                          </m:rPr>
-                          <w:rPr>
-                            <w:rFonts w:ascii="Cambria Math" w:hAnsi="Cambria Math" w:cs="B Nazanin"/>
-                            <w:sz w:val="26"/>
-                            <w:szCs w:val="26"/>
-                            <w:lang w:bidi="fa-IR"/>
-                          </w:rPr>
-                          <m:t>A</m:t>
-                        </m:r>
-                      </m:e>
-                      <m:sub>
-                        <m:r>
-                          <m:rPr>
-                            <m:sty m:val="bi"/>
-                          </m:rPr>
-                          <w:rPr>
-                            <w:rFonts w:ascii="Cambria Math" w:hAnsi="Cambria Math" w:cs="B Nazanin"/>
-                            <w:sz w:val="26"/>
-                            <w:szCs w:val="26"/>
-                            <w:lang w:bidi="fa-IR"/>
-                          </w:rPr>
-                          <m:t>3,1</m:t>
-                        </m:r>
-                      </m:sub>
-                    </m:sSub>
-                    <m:ctrlPr>
-                      <w:rPr>
-                        <w:rFonts w:ascii="Cambria Math" w:eastAsia="Cambria Math" w:hAnsi="Cambria Math" w:cs="Cambria Math"/>
-                        <w:i/>
-                        <w:sz w:val="26"/>
-                        <w:szCs w:val="26"/>
-                      </w:rPr>
-                    </m:ctrlPr>
-                  </m:e>
-                  <m:e>
-                    <m:sSub>
-                      <m:sSubPr>
-                        <m:ctrlPr>
-                          <w:rPr>
-                            <w:rFonts w:ascii="Cambria Math" w:hAnsi="Cambria Math" w:cs="B Nazanin"/>
-                            <w:b w:val="0"/>
-                            <w:bCs w:val="0"/>
-                            <w:i/>
-                            <w:sz w:val="26"/>
-                            <w:szCs w:val="26"/>
-                            <w:lang w:bidi="fa-IR"/>
-                          </w:rPr>
-                        </m:ctrlPr>
-                      </m:sSubPr>
-                      <m:e>
-                        <m:r>
-                          <m:rPr>
-                            <m:sty m:val="bi"/>
-                          </m:rPr>
-                          <w:rPr>
-                            <w:rFonts w:ascii="Cambria Math" w:hAnsi="Cambria Math" w:cs="B Nazanin"/>
-                            <w:sz w:val="26"/>
-                            <w:szCs w:val="26"/>
-                            <w:lang w:bidi="fa-IR"/>
-                          </w:rPr>
-                          <m:t>A</m:t>
-                        </m:r>
-                      </m:e>
-                      <m:sub>
-                        <m:r>
-                          <m:rPr>
-                            <m:sty m:val="bi"/>
-                          </m:rPr>
-                          <w:rPr>
-                            <w:rFonts w:ascii="Cambria Math" w:hAnsi="Cambria Math" w:cs="B Nazanin"/>
-                            <w:sz w:val="26"/>
-                            <w:szCs w:val="26"/>
-                            <w:lang w:bidi="fa-IR"/>
-                          </w:rPr>
-                          <m:t>4,1</m:t>
-                        </m:r>
-                      </m:sub>
-                    </m:sSub>
-                  </m:e>
-                </m:mr>
-                <m:mr>
-                  <m:e>
-                    <m:sSub>
-                      <m:sSubPr>
-                        <m:ctrlPr>
-                          <w:rPr>
-                            <w:rFonts w:ascii="Cambria Math" w:hAnsi="Cambria Math" w:cs="B Nazanin"/>
-                            <w:b w:val="0"/>
-                            <w:bCs w:val="0"/>
-                            <w:i/>
-                            <w:sz w:val="26"/>
-                            <w:szCs w:val="26"/>
-                            <w:lang w:bidi="fa-IR"/>
-                          </w:rPr>
-                        </m:ctrlPr>
-                      </m:sSubPr>
-                      <m:e>
-                        <m:r>
-                          <m:rPr>
-                            <m:sty m:val="bi"/>
-                          </m:rPr>
-                          <w:rPr>
-                            <w:rFonts w:ascii="Cambria Math" w:hAnsi="Cambria Math" w:cs="B Nazanin"/>
-                            <w:sz w:val="26"/>
-                            <w:szCs w:val="26"/>
-                            <w:lang w:bidi="fa-IR"/>
-                          </w:rPr>
-                          <m:t>A</m:t>
-                        </m:r>
-                      </m:e>
-                      <m:sub>
-                        <m:r>
-                          <m:rPr>
-                            <m:sty m:val="bi"/>
-                          </m:rPr>
-                          <w:rPr>
-                            <w:rFonts w:ascii="Cambria Math" w:hAnsi="Cambria Math" w:cs="B Nazanin"/>
-                            <w:sz w:val="26"/>
-                            <w:szCs w:val="26"/>
-                            <w:lang w:bidi="fa-IR"/>
-                          </w:rPr>
-                          <m:t>1,2</m:t>
-                        </m:r>
-                      </m:sub>
-                    </m:sSub>
-                    <m:ctrlPr>
-                      <w:rPr>
-                        <w:rFonts w:ascii="Cambria Math" w:eastAsia="Cambria Math" w:hAnsi="Cambria Math" w:cs="Cambria Math"/>
-                        <w:i/>
-                        <w:sz w:val="26"/>
-                        <w:szCs w:val="26"/>
-                      </w:rPr>
-                    </m:ctrlPr>
-                  </m:e>
-                  <m:e>
-                    <m:sSub>
-                      <m:sSubPr>
-                        <m:ctrlPr>
-                          <w:rPr>
-                            <w:rFonts w:ascii="Cambria Math" w:hAnsi="Cambria Math" w:cs="B Nazanin"/>
-                            <w:b w:val="0"/>
-                            <w:bCs w:val="0"/>
-                            <w:i/>
-                            <w:sz w:val="26"/>
-                            <w:szCs w:val="26"/>
-                            <w:lang w:bidi="fa-IR"/>
-                          </w:rPr>
-                        </m:ctrlPr>
-                      </m:sSubPr>
-                      <m:e>
-                        <m:r>
-                          <m:rPr>
-                            <m:sty m:val="bi"/>
-                          </m:rPr>
-                          <w:rPr>
-                            <w:rFonts w:ascii="Cambria Math" w:hAnsi="Cambria Math" w:cs="B Nazanin"/>
-                            <w:sz w:val="26"/>
-                            <w:szCs w:val="26"/>
-                            <w:lang w:bidi="fa-IR"/>
-                          </w:rPr>
-                          <m:t>A</m:t>
-                        </m:r>
-                      </m:e>
-                      <m:sub>
-                        <m:r>
-                          <m:rPr>
-                            <m:sty m:val="bi"/>
-                          </m:rPr>
-                          <w:rPr>
-                            <w:rFonts w:ascii="Cambria Math" w:hAnsi="Cambria Math" w:cs="B Nazanin"/>
-                            <w:sz w:val="26"/>
-                            <w:szCs w:val="26"/>
-                            <w:lang w:bidi="fa-IR"/>
-                          </w:rPr>
-                          <m:t>2,2</m:t>
-                        </m:r>
-                      </m:sub>
-                    </m:sSub>
-                    <m:ctrlPr>
-                      <w:rPr>
-                        <w:rFonts w:ascii="Cambria Math" w:eastAsia="Cambria Math" w:hAnsi="Cambria Math" w:cs="Cambria Math"/>
-                        <w:b w:val="0"/>
-                        <w:bCs w:val="0"/>
-                        <w:i/>
-                        <w:sz w:val="26"/>
-                        <w:szCs w:val="26"/>
-                      </w:rPr>
-                    </m:ctrlPr>
-                  </m:e>
-                  <m:e>
-                    <m:sSub>
-                      <m:sSubPr>
-                        <m:ctrlPr>
-                          <w:rPr>
-                            <w:rFonts w:ascii="Cambria Math" w:hAnsi="Cambria Math" w:cs="B Nazanin"/>
-                            <w:b w:val="0"/>
-                            <w:bCs w:val="0"/>
-                            <w:i/>
-                            <w:sz w:val="26"/>
-                            <w:szCs w:val="26"/>
-                            <w:lang w:bidi="fa-IR"/>
-                          </w:rPr>
-                        </m:ctrlPr>
-                      </m:sSubPr>
-                      <m:e>
-                        <m:r>
-                          <m:rPr>
-                            <m:sty m:val="bi"/>
-                          </m:rPr>
-                          <w:rPr>
-                            <w:rFonts w:ascii="Cambria Math" w:hAnsi="Cambria Math" w:cs="B Nazanin"/>
-                            <w:sz w:val="26"/>
-                            <w:szCs w:val="26"/>
-                            <w:lang w:bidi="fa-IR"/>
-                          </w:rPr>
-                          <m:t>A</m:t>
-                        </m:r>
-                      </m:e>
-                      <m:sub>
-                        <m:r>
-                          <m:rPr>
-                            <m:sty m:val="bi"/>
-                          </m:rPr>
-                          <w:rPr>
-                            <w:rFonts w:ascii="Cambria Math" w:hAnsi="Cambria Math" w:cs="B Nazanin"/>
-                            <w:sz w:val="26"/>
-                            <w:szCs w:val="26"/>
-                            <w:lang w:bidi="fa-IR"/>
-                          </w:rPr>
-                          <m:t>3,2</m:t>
-                        </m:r>
-                      </m:sub>
-                    </m:sSub>
-                    <m:ctrlPr>
-                      <w:rPr>
-                        <w:rFonts w:ascii="Cambria Math" w:eastAsia="Cambria Math" w:hAnsi="Cambria Math" w:cs="Cambria Math"/>
-                        <w:b w:val="0"/>
-                        <w:bCs w:val="0"/>
-                        <w:i/>
-                        <w:sz w:val="26"/>
-                        <w:szCs w:val="26"/>
-                      </w:rPr>
-                    </m:ctrlPr>
-                  </m:e>
-                  <m:e>
-                    <m:sSub>
-                      <m:sSubPr>
-                        <m:ctrlPr>
-                          <w:rPr>
-                            <w:rFonts w:ascii="Cambria Math" w:hAnsi="Cambria Math" w:cs="B Nazanin"/>
-                            <w:b w:val="0"/>
-                            <w:bCs w:val="0"/>
-                            <w:i/>
-                            <w:sz w:val="26"/>
-                            <w:szCs w:val="26"/>
-                            <w:lang w:bidi="fa-IR"/>
-                          </w:rPr>
-                        </m:ctrlPr>
-                      </m:sSubPr>
-                      <m:e>
-                        <m:r>
-                          <m:rPr>
-                            <m:sty m:val="bi"/>
-                          </m:rPr>
-                          <w:rPr>
-                            <w:rFonts w:ascii="Cambria Math" w:hAnsi="Cambria Math" w:cs="B Nazanin"/>
-                            <w:sz w:val="26"/>
-                            <w:szCs w:val="26"/>
-                            <w:lang w:bidi="fa-IR"/>
-                          </w:rPr>
-                          <m:t>A</m:t>
-                        </m:r>
-                      </m:e>
-                      <m:sub>
-                        <m:r>
-                          <m:rPr>
-                            <m:sty m:val="bi"/>
-                          </m:rPr>
-                          <w:rPr>
-                            <w:rFonts w:ascii="Cambria Math" w:hAnsi="Cambria Math" w:cs="B Nazanin"/>
-                            <w:sz w:val="26"/>
-                            <w:szCs w:val="26"/>
-                            <w:lang w:bidi="fa-IR"/>
-                          </w:rPr>
-                          <m:t>4,2</m:t>
-                        </m:r>
-                      </m:sub>
-                    </m:sSub>
-                    <m:ctrlPr>
-                      <w:rPr>
-                        <w:rFonts w:ascii="Cambria Math" w:eastAsia="Cambria Math" w:hAnsi="Cambria Math" w:cs="Cambria Math"/>
-                        <w:i/>
-                        <w:sz w:val="26"/>
-                        <w:szCs w:val="26"/>
-                      </w:rPr>
-                    </m:ctrlPr>
-                  </m:e>
-                </m:mr>
-                <m:mr>
-                  <m:e>
-                    <m:sSub>
-                      <m:sSubPr>
-                        <m:ctrlPr>
-                          <w:rPr>
-                            <w:rFonts w:ascii="Cambria Math" w:hAnsi="Cambria Math" w:cs="B Nazanin"/>
-                            <w:b w:val="0"/>
-                            <w:bCs w:val="0"/>
-                            <w:i/>
-                            <w:sz w:val="26"/>
-                            <w:szCs w:val="26"/>
-                            <w:lang w:bidi="fa-IR"/>
-                          </w:rPr>
-                        </m:ctrlPr>
-                      </m:sSubPr>
-                      <m:e>
-                        <m:r>
-                          <m:rPr>
-                            <m:sty m:val="bi"/>
-                          </m:rPr>
-                          <w:rPr>
-                            <w:rFonts w:ascii="Cambria Math" w:hAnsi="Cambria Math" w:cs="B Nazanin"/>
-                            <w:sz w:val="26"/>
-                            <w:szCs w:val="26"/>
-                            <w:lang w:bidi="fa-IR"/>
-                          </w:rPr>
-                          <m:t>A</m:t>
-                        </m:r>
-                      </m:e>
-                      <m:sub>
-                        <m:r>
-                          <m:rPr>
-                            <m:sty m:val="bi"/>
-                          </m:rPr>
-                          <w:rPr>
-                            <w:rFonts w:ascii="Cambria Math" w:hAnsi="Cambria Math" w:cs="B Nazanin"/>
-                            <w:sz w:val="26"/>
-                            <w:szCs w:val="26"/>
-                            <w:lang w:bidi="fa-IR"/>
-                          </w:rPr>
-                          <m:t>1,3</m:t>
-                        </m:r>
-                      </m:sub>
-                    </m:sSub>
-                    <m:ctrlPr>
-                      <w:rPr>
-                        <w:rFonts w:ascii="Cambria Math" w:eastAsia="Cambria Math" w:hAnsi="Cambria Math" w:cs="Cambria Math"/>
-                        <w:i/>
-                        <w:sz w:val="26"/>
-                        <w:szCs w:val="26"/>
-                      </w:rPr>
-                    </m:ctrlPr>
-                  </m:e>
-                  <m:e>
-                    <m:sSub>
-                      <m:sSubPr>
-                        <m:ctrlPr>
-                          <w:rPr>
-                            <w:rFonts w:ascii="Cambria Math" w:hAnsi="Cambria Math" w:cs="B Nazanin"/>
-                            <w:b w:val="0"/>
-                            <w:bCs w:val="0"/>
-                            <w:i/>
-                            <w:sz w:val="26"/>
-                            <w:szCs w:val="26"/>
-                            <w:lang w:bidi="fa-IR"/>
-                          </w:rPr>
-                        </m:ctrlPr>
-                      </m:sSubPr>
-                      <m:e>
-                        <m:r>
-                          <m:rPr>
-                            <m:sty m:val="bi"/>
-                          </m:rPr>
-                          <w:rPr>
-                            <w:rFonts w:ascii="Cambria Math" w:hAnsi="Cambria Math" w:cs="B Nazanin"/>
-                            <w:sz w:val="26"/>
-                            <w:szCs w:val="26"/>
-                            <w:lang w:bidi="fa-IR"/>
-                          </w:rPr>
-                          <m:t>A</m:t>
-                        </m:r>
-                      </m:e>
-                      <m:sub>
-                        <m:r>
-                          <m:rPr>
-                            <m:sty m:val="bi"/>
-                          </m:rPr>
-                          <w:rPr>
-                            <w:rFonts w:ascii="Cambria Math" w:hAnsi="Cambria Math" w:cs="B Nazanin"/>
-                            <w:sz w:val="26"/>
-                            <w:szCs w:val="26"/>
-                            <w:lang w:bidi="fa-IR"/>
-                          </w:rPr>
-                          <m:t>2,3</m:t>
-                        </m:r>
-                      </m:sub>
-                    </m:sSub>
-                    <m:ctrlPr>
-                      <w:rPr>
-                        <w:rFonts w:ascii="Cambria Math" w:eastAsia="Cambria Math" w:hAnsi="Cambria Math" w:cs="Cambria Math"/>
-                        <w:b w:val="0"/>
-                        <w:bCs w:val="0"/>
-                        <w:i/>
-                        <w:sz w:val="26"/>
-                        <w:szCs w:val="26"/>
-                      </w:rPr>
-                    </m:ctrlPr>
-                  </m:e>
-                  <m:e>
-                    <m:sSub>
-                      <m:sSubPr>
-                        <m:ctrlPr>
-                          <w:rPr>
-                            <w:rFonts w:ascii="Cambria Math" w:hAnsi="Cambria Math" w:cs="B Nazanin"/>
-                            <w:b w:val="0"/>
-                            <w:bCs w:val="0"/>
-                            <w:i/>
-                            <w:sz w:val="26"/>
-                            <w:szCs w:val="26"/>
-                            <w:lang w:bidi="fa-IR"/>
-                          </w:rPr>
-                        </m:ctrlPr>
-                      </m:sSubPr>
-                      <m:e>
-                        <m:r>
-                          <m:rPr>
-                            <m:sty m:val="bi"/>
-                          </m:rPr>
-                          <w:rPr>
-                            <w:rFonts w:ascii="Cambria Math" w:hAnsi="Cambria Math" w:cs="B Nazanin"/>
-                            <w:sz w:val="26"/>
-                            <w:szCs w:val="26"/>
-                            <w:lang w:bidi="fa-IR"/>
-                          </w:rPr>
-                          <m:t>A</m:t>
-                        </m:r>
-                      </m:e>
-                      <m:sub>
-                        <m:r>
-                          <m:rPr>
-                            <m:sty m:val="bi"/>
-                          </m:rPr>
-                          <w:rPr>
-                            <w:rFonts w:ascii="Cambria Math" w:hAnsi="Cambria Math" w:cs="B Nazanin"/>
-                            <w:sz w:val="26"/>
-                            <w:szCs w:val="26"/>
-                            <w:lang w:bidi="fa-IR"/>
-                          </w:rPr>
-                          <m:t>3,3</m:t>
-                        </m:r>
-                      </m:sub>
-                    </m:sSub>
-                    <m:ctrlPr>
-                      <w:rPr>
-                        <w:rFonts w:ascii="Cambria Math" w:eastAsia="Cambria Math" w:hAnsi="Cambria Math" w:cs="Cambria Math"/>
-                        <w:b w:val="0"/>
-                        <w:bCs w:val="0"/>
-                        <w:i/>
-                        <w:sz w:val="26"/>
-                        <w:szCs w:val="26"/>
-                      </w:rPr>
-                    </m:ctrlPr>
-                  </m:e>
-                  <m:e>
-                    <m:sSub>
-                      <m:sSubPr>
-                        <m:ctrlPr>
-                          <w:rPr>
-                            <w:rFonts w:ascii="Cambria Math" w:hAnsi="Cambria Math" w:cs="B Nazanin"/>
-                            <w:b w:val="0"/>
-                            <w:bCs w:val="0"/>
-                            <w:i/>
-                            <w:sz w:val="26"/>
-                            <w:szCs w:val="26"/>
-                            <w:lang w:bidi="fa-IR"/>
-                          </w:rPr>
-                        </m:ctrlPr>
-                      </m:sSubPr>
-                      <m:e>
-                        <m:r>
-                          <m:rPr>
-                            <m:sty m:val="bi"/>
-                          </m:rPr>
-                          <w:rPr>
-                            <w:rFonts w:ascii="Cambria Math" w:hAnsi="Cambria Math" w:cs="B Nazanin"/>
-                            <w:sz w:val="26"/>
-                            <w:szCs w:val="26"/>
-                            <w:lang w:bidi="fa-IR"/>
-                          </w:rPr>
-                          <m:t>A</m:t>
-                        </m:r>
-                      </m:e>
-                      <m:sub>
-                        <m:r>
-                          <m:rPr>
-                            <m:sty m:val="bi"/>
-                          </m:rPr>
-                          <w:rPr>
-                            <w:rFonts w:ascii="Cambria Math" w:hAnsi="Cambria Math" w:cs="B Nazanin"/>
-                            <w:sz w:val="26"/>
-                            <w:szCs w:val="26"/>
-                            <w:lang w:bidi="fa-IR"/>
-                          </w:rPr>
-                          <m:t>4,3</m:t>
-                        </m:r>
-                      </m:sub>
-                    </m:sSub>
-                    <m:ctrlPr>
-                      <w:rPr>
-                        <w:rFonts w:ascii="Cambria Math" w:eastAsia="Cambria Math" w:hAnsi="Cambria Math" w:cs="Cambria Math"/>
-                        <w:i/>
-                        <w:sz w:val="26"/>
-                        <w:szCs w:val="26"/>
-                      </w:rPr>
-                    </m:ctrlPr>
-                  </m:e>
-                </m:mr>
-                <m:mr>
-                  <m:e>
-                    <m:sSub>
-                      <m:sSubPr>
-                        <m:ctrlPr>
-                          <w:rPr>
-                            <w:rFonts w:ascii="Cambria Math" w:hAnsi="Cambria Math" w:cs="B Nazanin"/>
-                            <w:b w:val="0"/>
-                            <w:bCs w:val="0"/>
-                            <w:i/>
-                            <w:sz w:val="26"/>
-                            <w:szCs w:val="26"/>
-                            <w:lang w:bidi="fa-IR"/>
-                          </w:rPr>
-                        </m:ctrlPr>
-                      </m:sSubPr>
-                      <m:e>
-                        <m:r>
-                          <m:rPr>
-                            <m:sty m:val="bi"/>
-                          </m:rPr>
-                          <w:rPr>
-                            <w:rFonts w:ascii="Cambria Math" w:hAnsi="Cambria Math" w:cs="B Nazanin"/>
-                            <w:sz w:val="26"/>
-                            <w:szCs w:val="26"/>
-                            <w:lang w:bidi="fa-IR"/>
-                          </w:rPr>
-                          <m:t>A</m:t>
-                        </m:r>
-                      </m:e>
-                      <m:sub>
-                        <m:r>
-                          <m:rPr>
-                            <m:sty m:val="bi"/>
-                          </m:rPr>
-                          <w:rPr>
-                            <w:rFonts w:ascii="Cambria Math" w:hAnsi="Cambria Math" w:cs="B Nazanin"/>
-                            <w:sz w:val="26"/>
-                            <w:szCs w:val="26"/>
-                            <w:lang w:bidi="fa-IR"/>
-                          </w:rPr>
-                          <m:t>1,4</m:t>
-                        </m:r>
-                      </m:sub>
-                    </m:sSub>
-                  </m:e>
-                  <m:e>
-                    <m:sSub>
-                      <m:sSubPr>
-                        <m:ctrlPr>
-                          <w:rPr>
-                            <w:rFonts w:ascii="Cambria Math" w:hAnsi="Cambria Math" w:cs="B Nazanin"/>
-                            <w:b w:val="0"/>
-                            <w:bCs w:val="0"/>
-                            <w:i/>
-                            <w:sz w:val="26"/>
-                            <w:szCs w:val="26"/>
-                            <w:lang w:bidi="fa-IR"/>
-                          </w:rPr>
-                        </m:ctrlPr>
-                      </m:sSubPr>
-                      <m:e>
-                        <m:r>
-                          <m:rPr>
-                            <m:sty m:val="bi"/>
-                          </m:rPr>
-                          <w:rPr>
-                            <w:rFonts w:ascii="Cambria Math" w:hAnsi="Cambria Math" w:cs="B Nazanin"/>
-                            <w:sz w:val="26"/>
-                            <w:szCs w:val="26"/>
-                            <w:lang w:bidi="fa-IR"/>
-                          </w:rPr>
-                          <m:t>A</m:t>
-                        </m:r>
-                      </m:e>
-                      <m:sub>
-                        <m:r>
-                          <m:rPr>
-                            <m:sty m:val="bi"/>
-                          </m:rPr>
-                          <w:rPr>
-                            <w:rFonts w:ascii="Cambria Math" w:hAnsi="Cambria Math" w:cs="B Nazanin"/>
-                            <w:sz w:val="26"/>
-                            <w:szCs w:val="26"/>
-                            <w:lang w:bidi="fa-IR"/>
-                          </w:rPr>
-                          <m:t>2,4</m:t>
-                        </m:r>
-                      </m:sub>
-                    </m:sSub>
-                    <m:ctrlPr>
-                      <w:rPr>
-                        <w:rFonts w:ascii="Cambria Math" w:eastAsia="Cambria Math" w:hAnsi="Cambria Math" w:cs="Cambria Math"/>
-                        <w:i/>
-                        <w:sz w:val="26"/>
-                        <w:szCs w:val="26"/>
-                      </w:rPr>
-                    </m:ctrlPr>
-                  </m:e>
-                  <m:e>
-                    <m:sSub>
-                      <m:sSubPr>
-                        <m:ctrlPr>
-                          <w:rPr>
-                            <w:rFonts w:ascii="Cambria Math" w:hAnsi="Cambria Math" w:cs="B Nazanin"/>
-                            <w:b w:val="0"/>
-                            <w:bCs w:val="0"/>
-                            <w:i/>
-                            <w:sz w:val="26"/>
-                            <w:szCs w:val="26"/>
-                            <w:lang w:bidi="fa-IR"/>
-                          </w:rPr>
-                        </m:ctrlPr>
-                      </m:sSubPr>
-                      <m:e>
-                        <m:r>
-                          <m:rPr>
-                            <m:sty m:val="bi"/>
-                          </m:rPr>
-                          <w:rPr>
-                            <w:rFonts w:ascii="Cambria Math" w:hAnsi="Cambria Math" w:cs="B Nazanin"/>
-                            <w:sz w:val="26"/>
-                            <w:szCs w:val="26"/>
-                            <w:lang w:bidi="fa-IR"/>
-                          </w:rPr>
-                          <m:t>A</m:t>
-                        </m:r>
-                      </m:e>
-                      <m:sub>
-                        <m:r>
-                          <m:rPr>
-                            <m:sty m:val="bi"/>
-                          </m:rPr>
-                          <w:rPr>
-                            <w:rFonts w:ascii="Cambria Math" w:hAnsi="Cambria Math" w:cs="B Nazanin"/>
-                            <w:sz w:val="26"/>
-                            <w:szCs w:val="26"/>
-                            <w:lang w:bidi="fa-IR"/>
-                          </w:rPr>
-                          <m:t>3,4</m:t>
-                        </m:r>
-                      </m:sub>
-                    </m:sSub>
-                    <m:ctrlPr>
-                      <w:rPr>
-                        <w:rFonts w:ascii="Cambria Math" w:eastAsia="Cambria Math" w:hAnsi="Cambria Math" w:cs="Cambria Math"/>
-                        <w:i/>
-                        <w:sz w:val="26"/>
-                        <w:szCs w:val="26"/>
-                      </w:rPr>
-                    </m:ctrlPr>
-                  </m:e>
-                  <m:e>
-                    <m:sSub>
-                      <m:sSubPr>
-                        <m:ctrlPr>
-                          <w:rPr>
-                            <w:rFonts w:ascii="Cambria Math" w:hAnsi="Cambria Math" w:cs="B Nazanin"/>
-                            <w:b w:val="0"/>
-                            <w:bCs w:val="0"/>
-                            <w:i/>
-                            <w:sz w:val="26"/>
-                            <w:szCs w:val="26"/>
-                            <w:lang w:bidi="fa-IR"/>
-                          </w:rPr>
-                        </m:ctrlPr>
-                      </m:sSubPr>
-                      <m:e>
-                        <m:r>
-                          <m:rPr>
-                            <m:sty m:val="bi"/>
-                          </m:rPr>
-                          <w:rPr>
-                            <w:rFonts w:ascii="Cambria Math" w:hAnsi="Cambria Math" w:cs="B Nazanin"/>
-                            <w:sz w:val="26"/>
-                            <w:szCs w:val="26"/>
-                            <w:lang w:bidi="fa-IR"/>
-                          </w:rPr>
-                          <m:t>A</m:t>
-                        </m:r>
-                      </m:e>
-                      <m:sub>
-                        <m:r>
-                          <m:rPr>
-                            <m:sty m:val="bi"/>
-                          </m:rPr>
-                          <w:rPr>
-                            <w:rFonts w:ascii="Cambria Math" w:hAnsi="Cambria Math" w:cs="B Nazanin"/>
-                            <w:sz w:val="26"/>
-                            <w:szCs w:val="26"/>
-                            <w:lang w:bidi="fa-IR"/>
-                          </w:rPr>
-                          <m:t>4,4</m:t>
-                        </m:r>
-                      </m:sub>
-                    </m:sSub>
-                  </m:e>
-                </m:mr>
-              </m:m>
-            </m:e>
-          </m:d>
-          <m:r>
-            <m:rPr>
-              <m:sty m:val="bi"/>
-            </m:rPr>
-            <w:rPr>
-              <w:rFonts w:ascii="Cambria Math" w:hAnsi="Cambria Math" w:cs="B Nazanin"/>
-              <w:sz w:val="26"/>
-              <w:szCs w:val="26"/>
-              <w:lang w:bidi="fa-IR"/>
-            </w:rPr>
-            <m:t>=</m:t>
-          </m:r>
-          <m:d>
-            <m:dPr>
-              <m:begChr m:val="["/>
-              <m:endChr m:val="]"/>
-              <m:ctrlPr>
-                <w:rPr>
-                  <w:rFonts w:ascii="Cambria Math" w:hAnsi="Cambria Math" w:cs="B Nazanin"/>
-                  <w:b w:val="0"/>
-                  <w:bCs w:val="0"/>
-                  <w:i/>
-                  <w:sz w:val="26"/>
-                  <w:szCs w:val="26"/>
-                  <w:lang w:bidi="fa-IR"/>
-                </w:rPr>
-              </m:ctrlPr>
-            </m:dPr>
-            <m:e>
-              <m:m>
-                <m:mPr>
-                  <m:mcs>
-                    <m:mc>
-                      <m:mcPr>
-                        <m:count m:val="4"/>
-                        <m:mcJc m:val="center"/>
-                      </m:mcPr>
-                    </m:mc>
-                  </m:mcs>
-                  <m:ctrlPr>
-                    <w:rPr>
-                      <w:rFonts w:ascii="Cambria Math" w:hAnsi="Cambria Math" w:cs="B Nazanin"/>
-                      <w:b w:val="0"/>
-                      <w:bCs w:val="0"/>
-                      <w:i/>
-                      <w:sz w:val="26"/>
-                      <w:szCs w:val="26"/>
-                      <w:lang w:bidi="fa-IR"/>
-                    </w:rPr>
-                  </m:ctrlPr>
-                </m:mPr>
-                <m:mr>
-                  <m:e>
-                    <m:sSub>
-                      <m:sSubPr>
-                        <m:ctrlPr>
-                          <w:rPr>
-                            <w:rFonts w:ascii="Cambria Math" w:hAnsi="Cambria Math" w:cs="B Nazanin"/>
-                            <w:b w:val="0"/>
-                            <w:bCs w:val="0"/>
-                            <w:i/>
-                            <w:sz w:val="26"/>
-                            <w:szCs w:val="26"/>
-                            <w:lang w:bidi="fa-IR"/>
-                          </w:rPr>
-                        </m:ctrlPr>
-                      </m:sSubPr>
-                      <m:e>
-                        <m:r>
-                          <m:rPr>
-                            <m:sty m:val="bi"/>
-                          </m:rPr>
-                          <w:rPr>
-                            <w:rFonts w:ascii="Cambria Math" w:hAnsi="Cambria Math" w:cs="B Nazanin"/>
-                            <w:sz w:val="26"/>
-                            <w:szCs w:val="26"/>
-                            <w:lang w:bidi="fa-IR"/>
-                          </w:rPr>
-                          <m:t>L</m:t>
-                        </m:r>
-                      </m:e>
-                      <m:sub>
-                        <m:r>
-                          <m:rPr>
-                            <m:sty m:val="bi"/>
-                          </m:rPr>
-                          <w:rPr>
-                            <w:rFonts w:ascii="Cambria Math" w:hAnsi="Cambria Math" w:cs="B Nazanin"/>
-                            <w:sz w:val="26"/>
-                            <w:szCs w:val="26"/>
-                            <w:lang w:bidi="fa-IR"/>
-                          </w:rPr>
-                          <m:t>1,1</m:t>
-                        </m:r>
-                      </m:sub>
-                    </m:sSub>
-                  </m:e>
-                  <m:e>
-                    <m:r>
-                      <m:rPr>
-                        <m:sty m:val="bi"/>
-                      </m:rPr>
-                      <w:rPr>
-                        <w:rFonts w:ascii="Cambria Math" w:eastAsia="Cambria Math" w:hAnsi="Cambria Math" w:cs="Cambria Math"/>
-                        <w:sz w:val="26"/>
-                        <w:szCs w:val="26"/>
-                      </w:rPr>
-                      <m:t>0</m:t>
-                    </m:r>
-                    <m:ctrlPr>
-                      <w:rPr>
-                        <w:rFonts w:ascii="Cambria Math" w:eastAsia="Cambria Math" w:hAnsi="Cambria Math" w:cs="Cambria Math"/>
-                        <w:i/>
-                        <w:sz w:val="26"/>
-                        <w:szCs w:val="26"/>
-                      </w:rPr>
-                    </m:ctrlPr>
-                  </m:e>
-                  <m:e>
-                    <m:r>
-                      <m:rPr>
-                        <m:sty m:val="bi"/>
-                      </m:rPr>
-                      <w:rPr>
-                        <w:rFonts w:ascii="Cambria Math" w:eastAsia="Cambria Math" w:hAnsi="Cambria Math" w:cs="Cambria Math"/>
-                        <w:sz w:val="26"/>
-                        <w:szCs w:val="26"/>
-                      </w:rPr>
-                      <m:t>0</m:t>
-                    </m:r>
-                    <m:ctrlPr>
-                      <w:rPr>
-                        <w:rFonts w:ascii="Cambria Math" w:eastAsia="Cambria Math" w:hAnsi="Cambria Math" w:cs="Cambria Math"/>
-                        <w:i/>
-                        <w:sz w:val="26"/>
-                        <w:szCs w:val="26"/>
-                      </w:rPr>
-                    </m:ctrlPr>
-                  </m:e>
-                  <m:e>
-                    <m:r>
-                      <m:rPr>
-                        <m:sty m:val="bi"/>
-                      </m:rPr>
-                      <w:rPr>
-                        <w:rFonts w:ascii="Cambria Math" w:hAnsi="Cambria Math" w:cs="B Nazanin"/>
-                        <w:sz w:val="26"/>
-                        <w:szCs w:val="26"/>
-                        <w:lang w:bidi="fa-IR"/>
-                      </w:rPr>
-                      <m:t>0</m:t>
-                    </m:r>
-                  </m:e>
-                </m:mr>
-                <m:mr>
-                  <m:e>
-                    <m:sSub>
-                      <m:sSubPr>
-                        <m:ctrlPr>
-                          <w:rPr>
-                            <w:rFonts w:ascii="Cambria Math" w:hAnsi="Cambria Math" w:cs="B Nazanin"/>
-                            <w:b w:val="0"/>
-                            <w:bCs w:val="0"/>
-                            <w:i/>
-                            <w:sz w:val="26"/>
-                            <w:szCs w:val="26"/>
-                            <w:lang w:bidi="fa-IR"/>
-                          </w:rPr>
-                        </m:ctrlPr>
-                      </m:sSubPr>
-                      <m:e>
-                        <m:r>
-                          <m:rPr>
-                            <m:sty m:val="bi"/>
-                          </m:rPr>
-                          <w:rPr>
-                            <w:rFonts w:ascii="Cambria Math" w:hAnsi="Cambria Math" w:cs="B Nazanin"/>
-                            <w:sz w:val="26"/>
-                            <w:szCs w:val="26"/>
-                            <w:lang w:bidi="fa-IR"/>
-                          </w:rPr>
-                          <m:t>L</m:t>
-                        </m:r>
-                      </m:e>
-                      <m:sub>
-                        <m:r>
-                          <m:rPr>
-                            <m:sty m:val="bi"/>
-                          </m:rPr>
-                          <w:rPr>
-                            <w:rFonts w:ascii="Cambria Math" w:hAnsi="Cambria Math" w:cs="B Nazanin"/>
-                            <w:sz w:val="26"/>
-                            <w:szCs w:val="26"/>
-                            <w:lang w:bidi="fa-IR"/>
-                          </w:rPr>
-                          <m:t>2,1</m:t>
-                        </m:r>
-                      </m:sub>
-                    </m:sSub>
-                    <m:ctrlPr>
-                      <w:rPr>
-                        <w:rFonts w:ascii="Cambria Math" w:eastAsia="Cambria Math" w:hAnsi="Cambria Math" w:cs="Cambria Math"/>
-                        <w:i/>
-                        <w:sz w:val="26"/>
-                        <w:szCs w:val="26"/>
-                      </w:rPr>
-                    </m:ctrlPr>
-                  </m:e>
-                  <m:e>
-                    <m:sSub>
-                      <m:sSubPr>
-                        <m:ctrlPr>
-                          <w:rPr>
-                            <w:rFonts w:ascii="Cambria Math" w:hAnsi="Cambria Math" w:cs="B Nazanin"/>
-                            <w:b w:val="0"/>
-                            <w:bCs w:val="0"/>
-                            <w:i/>
-                            <w:sz w:val="26"/>
-                            <w:szCs w:val="26"/>
-                            <w:lang w:bidi="fa-IR"/>
-                          </w:rPr>
-                        </m:ctrlPr>
-                      </m:sSubPr>
-                      <m:e>
-                        <m:r>
-                          <m:rPr>
-                            <m:sty m:val="bi"/>
-                          </m:rPr>
-                          <w:rPr>
-                            <w:rFonts w:ascii="Cambria Math" w:hAnsi="Cambria Math" w:cs="B Nazanin"/>
-                            <w:sz w:val="26"/>
-                            <w:szCs w:val="26"/>
-                            <w:lang w:bidi="fa-IR"/>
-                          </w:rPr>
-                          <m:t>L</m:t>
-                        </m:r>
-                      </m:e>
-                      <m:sub>
-                        <m:r>
-                          <m:rPr>
-                            <m:sty m:val="bi"/>
-                          </m:rPr>
-                          <w:rPr>
-                            <w:rFonts w:ascii="Cambria Math" w:hAnsi="Cambria Math" w:cs="B Nazanin"/>
-                            <w:sz w:val="26"/>
-                            <w:szCs w:val="26"/>
-                            <w:lang w:bidi="fa-IR"/>
-                          </w:rPr>
-                          <m:t>2,2</m:t>
-                        </m:r>
-                      </m:sub>
-                    </m:sSub>
-                    <m:ctrlPr>
-                      <w:rPr>
-                        <w:rFonts w:ascii="Cambria Math" w:eastAsia="Cambria Math" w:hAnsi="Cambria Math" w:cs="Cambria Math"/>
-                        <w:b w:val="0"/>
-                        <w:bCs w:val="0"/>
-                        <w:i/>
-                        <w:sz w:val="26"/>
-                        <w:szCs w:val="26"/>
-                      </w:rPr>
-                    </m:ctrlPr>
-                  </m:e>
-                  <m:e>
-                    <m:r>
-                      <m:rPr>
-                        <m:sty m:val="bi"/>
-                      </m:rPr>
-                      <w:rPr>
-                        <w:rFonts w:ascii="Cambria Math" w:eastAsia="Cambria Math" w:hAnsi="Cambria Math" w:cs="Cambria Math"/>
-                        <w:sz w:val="26"/>
-                        <w:szCs w:val="26"/>
-                      </w:rPr>
-                      <m:t>0</m:t>
-                    </m:r>
-                    <m:ctrlPr>
-                      <w:rPr>
-                        <w:rFonts w:ascii="Cambria Math" w:eastAsia="Cambria Math" w:hAnsi="Cambria Math" w:cs="Cambria Math"/>
-                        <w:b w:val="0"/>
-                        <w:bCs w:val="0"/>
-                        <w:i/>
-                        <w:sz w:val="26"/>
-                        <w:szCs w:val="26"/>
-                      </w:rPr>
-                    </m:ctrlPr>
-                  </m:e>
-                  <m:e>
-                    <m:r>
-                      <m:rPr>
-                        <m:sty m:val="bi"/>
-                      </m:rPr>
-                      <w:rPr>
-                        <w:rFonts w:ascii="Cambria Math" w:eastAsia="Cambria Math" w:hAnsi="Cambria Math" w:cs="Cambria Math"/>
-                        <w:sz w:val="26"/>
-                        <w:szCs w:val="26"/>
-                      </w:rPr>
-                      <m:t>0</m:t>
-                    </m:r>
-                    <m:ctrlPr>
-                      <w:rPr>
-                        <w:rFonts w:ascii="Cambria Math" w:eastAsia="Cambria Math" w:hAnsi="Cambria Math" w:cs="Cambria Math"/>
-                        <w:i/>
-                        <w:sz w:val="26"/>
-                        <w:szCs w:val="26"/>
-                      </w:rPr>
-                    </m:ctrlPr>
-                  </m:e>
-                </m:mr>
-                <m:mr>
-                  <m:e>
-                    <m:sSub>
-                      <m:sSubPr>
-                        <m:ctrlPr>
-                          <w:rPr>
-                            <w:rFonts w:ascii="Cambria Math" w:hAnsi="Cambria Math" w:cs="B Nazanin"/>
-                            <w:b w:val="0"/>
-                            <w:bCs w:val="0"/>
-                            <w:i/>
-                            <w:sz w:val="26"/>
-                            <w:szCs w:val="26"/>
-                            <w:lang w:bidi="fa-IR"/>
-                          </w:rPr>
-                        </m:ctrlPr>
-                      </m:sSubPr>
-                      <m:e>
-                        <m:r>
-                          <m:rPr>
-                            <m:sty m:val="bi"/>
-                          </m:rPr>
-                          <w:rPr>
-                            <w:rFonts w:ascii="Cambria Math" w:hAnsi="Cambria Math" w:cs="B Nazanin"/>
-                            <w:sz w:val="26"/>
-                            <w:szCs w:val="26"/>
-                            <w:lang w:bidi="fa-IR"/>
-                          </w:rPr>
-                          <m:t>L</m:t>
-                        </m:r>
-                      </m:e>
-                      <m:sub>
-                        <m:r>
-                          <m:rPr>
-                            <m:sty m:val="bi"/>
-                          </m:rPr>
-                          <w:rPr>
-                            <w:rFonts w:ascii="Cambria Math" w:hAnsi="Cambria Math" w:cs="B Nazanin"/>
-                            <w:sz w:val="26"/>
-                            <w:szCs w:val="26"/>
-                            <w:lang w:bidi="fa-IR"/>
-                          </w:rPr>
-                          <m:t>3,1</m:t>
-                        </m:r>
-                      </m:sub>
-                    </m:sSub>
-                    <m:ctrlPr>
-                      <w:rPr>
-                        <w:rFonts w:ascii="Cambria Math" w:eastAsia="Cambria Math" w:hAnsi="Cambria Math" w:cs="Cambria Math"/>
-                        <w:i/>
-                        <w:sz w:val="26"/>
-                        <w:szCs w:val="26"/>
-                      </w:rPr>
-                    </m:ctrlPr>
-                  </m:e>
-                  <m:e>
-                    <m:sSub>
-                      <m:sSubPr>
-                        <m:ctrlPr>
-                          <w:rPr>
-                            <w:rFonts w:ascii="Cambria Math" w:hAnsi="Cambria Math" w:cs="B Nazanin"/>
-                            <w:b w:val="0"/>
-                            <w:bCs w:val="0"/>
-                            <w:i/>
-                            <w:sz w:val="26"/>
-                            <w:szCs w:val="26"/>
-                            <w:lang w:bidi="fa-IR"/>
-                          </w:rPr>
-                        </m:ctrlPr>
-                      </m:sSubPr>
-                      <m:e>
-                        <m:r>
-                          <m:rPr>
-                            <m:sty m:val="bi"/>
-                          </m:rPr>
-                          <w:rPr>
-                            <w:rFonts w:ascii="Cambria Math" w:hAnsi="Cambria Math" w:cs="B Nazanin"/>
-                            <w:sz w:val="26"/>
-                            <w:szCs w:val="26"/>
-                            <w:lang w:bidi="fa-IR"/>
-                          </w:rPr>
-                          <m:t>L</m:t>
-                        </m:r>
-                      </m:e>
-                      <m:sub>
-                        <m:r>
-                          <m:rPr>
-                            <m:sty m:val="bi"/>
-                          </m:rPr>
-                          <w:rPr>
-                            <w:rFonts w:ascii="Cambria Math" w:hAnsi="Cambria Math" w:cs="B Nazanin"/>
-                            <w:sz w:val="26"/>
-                            <w:szCs w:val="26"/>
-                            <w:lang w:bidi="fa-IR"/>
-                          </w:rPr>
-                          <m:t>3,2</m:t>
-                        </m:r>
-                      </m:sub>
-                    </m:sSub>
-                    <m:ctrlPr>
-                      <w:rPr>
-                        <w:rFonts w:ascii="Cambria Math" w:eastAsia="Cambria Math" w:hAnsi="Cambria Math" w:cs="Cambria Math"/>
-                        <w:b w:val="0"/>
-                        <w:bCs w:val="0"/>
-                        <w:i/>
-                        <w:sz w:val="26"/>
-                        <w:szCs w:val="26"/>
-                      </w:rPr>
-                    </m:ctrlPr>
-                  </m:e>
-                  <m:e>
-                    <m:sSub>
-                      <m:sSubPr>
-                        <m:ctrlPr>
-                          <w:rPr>
-                            <w:rFonts w:ascii="Cambria Math" w:hAnsi="Cambria Math" w:cs="B Nazanin"/>
-                            <w:b w:val="0"/>
-                            <w:bCs w:val="0"/>
-                            <w:i/>
-                            <w:sz w:val="26"/>
-                            <w:szCs w:val="26"/>
-                            <w:lang w:bidi="fa-IR"/>
-                          </w:rPr>
-                        </m:ctrlPr>
-                      </m:sSubPr>
-                      <m:e>
-                        <m:r>
-                          <m:rPr>
-                            <m:sty m:val="bi"/>
-                          </m:rPr>
-                          <w:rPr>
-                            <w:rFonts w:ascii="Cambria Math" w:hAnsi="Cambria Math" w:cs="B Nazanin"/>
-                            <w:sz w:val="26"/>
-                            <w:szCs w:val="26"/>
-                            <w:lang w:bidi="fa-IR"/>
-                          </w:rPr>
-                          <m:t>L</m:t>
-                        </m:r>
-                      </m:e>
-                      <m:sub>
-                        <m:r>
-                          <m:rPr>
-                            <m:sty m:val="bi"/>
-                          </m:rPr>
-                          <w:rPr>
-                            <w:rFonts w:ascii="Cambria Math" w:hAnsi="Cambria Math" w:cs="B Nazanin"/>
-                            <w:sz w:val="26"/>
-                            <w:szCs w:val="26"/>
-                            <w:lang w:bidi="fa-IR"/>
-                          </w:rPr>
-                          <m:t>3,3</m:t>
-                        </m:r>
-                      </m:sub>
-                    </m:sSub>
-                    <m:ctrlPr>
-                      <w:rPr>
-                        <w:rFonts w:ascii="Cambria Math" w:eastAsia="Cambria Math" w:hAnsi="Cambria Math" w:cs="Cambria Math"/>
-                        <w:b w:val="0"/>
-                        <w:bCs w:val="0"/>
-                        <w:i/>
-                        <w:sz w:val="26"/>
-                        <w:szCs w:val="26"/>
-                      </w:rPr>
-                    </m:ctrlPr>
-                  </m:e>
-                  <m:e>
-                    <m:r>
-                      <m:rPr>
-                        <m:sty m:val="bi"/>
-                      </m:rPr>
-                      <w:rPr>
-                        <w:rFonts w:ascii="Cambria Math" w:eastAsia="Cambria Math" w:hAnsi="Cambria Math" w:cs="Cambria Math"/>
-                        <w:sz w:val="26"/>
-                        <w:szCs w:val="26"/>
-                      </w:rPr>
-                      <m:t>0</m:t>
-                    </m:r>
-                    <m:ctrlPr>
-                      <w:rPr>
-                        <w:rFonts w:ascii="Cambria Math" w:eastAsia="Cambria Math" w:hAnsi="Cambria Math" w:cs="Cambria Math"/>
-                        <w:i/>
-                        <w:sz w:val="26"/>
-                        <w:szCs w:val="26"/>
-                      </w:rPr>
-                    </m:ctrlPr>
-                  </m:e>
-                </m:mr>
-                <m:mr>
-                  <m:e>
-                    <m:sSub>
-                      <m:sSubPr>
-                        <m:ctrlPr>
-                          <w:rPr>
-                            <w:rFonts w:ascii="Cambria Math" w:hAnsi="Cambria Math" w:cs="B Nazanin"/>
-                            <w:b w:val="0"/>
-                            <w:bCs w:val="0"/>
-                            <w:i/>
-                            <w:sz w:val="26"/>
-                            <w:szCs w:val="26"/>
-                            <w:lang w:bidi="fa-IR"/>
-                          </w:rPr>
-                        </m:ctrlPr>
-                      </m:sSubPr>
-                      <m:e>
-                        <m:r>
-                          <m:rPr>
-                            <m:sty m:val="bi"/>
-                          </m:rPr>
-                          <w:rPr>
-                            <w:rFonts w:ascii="Cambria Math" w:hAnsi="Cambria Math" w:cs="B Nazanin"/>
-                            <w:sz w:val="26"/>
-                            <w:szCs w:val="26"/>
-                            <w:lang w:bidi="fa-IR"/>
-                          </w:rPr>
-                          <m:t>L</m:t>
-                        </m:r>
-                      </m:e>
-                      <m:sub>
-                        <m:r>
-                          <m:rPr>
-                            <m:sty m:val="bi"/>
-                          </m:rPr>
-                          <w:rPr>
-                            <w:rFonts w:ascii="Cambria Math" w:hAnsi="Cambria Math" w:cs="B Nazanin"/>
-                            <w:sz w:val="26"/>
-                            <w:szCs w:val="26"/>
-                            <w:lang w:bidi="fa-IR"/>
-                          </w:rPr>
-                          <m:t>4,1</m:t>
-                        </m:r>
-                      </m:sub>
-                    </m:sSub>
-                  </m:e>
-                  <m:e>
-                    <m:sSub>
-                      <m:sSubPr>
-                        <m:ctrlPr>
-                          <w:rPr>
-                            <w:rFonts w:ascii="Cambria Math" w:hAnsi="Cambria Math" w:cs="B Nazanin"/>
-                            <w:b w:val="0"/>
-                            <w:bCs w:val="0"/>
-                            <w:i/>
-                            <w:sz w:val="26"/>
-                            <w:szCs w:val="26"/>
-                            <w:lang w:bidi="fa-IR"/>
-                          </w:rPr>
-                        </m:ctrlPr>
-                      </m:sSubPr>
-                      <m:e>
-                        <m:r>
-                          <m:rPr>
-                            <m:sty m:val="bi"/>
-                          </m:rPr>
-                          <w:rPr>
-                            <w:rFonts w:ascii="Cambria Math" w:hAnsi="Cambria Math" w:cs="B Nazanin"/>
-                            <w:sz w:val="26"/>
-                            <w:szCs w:val="26"/>
-                            <w:lang w:bidi="fa-IR"/>
-                          </w:rPr>
-                          <m:t>L</m:t>
-                        </m:r>
-                      </m:e>
-                      <m:sub>
-                        <m:r>
-                          <m:rPr>
-                            <m:sty m:val="bi"/>
-                          </m:rPr>
-                          <w:rPr>
-                            <w:rFonts w:ascii="Cambria Math" w:hAnsi="Cambria Math" w:cs="B Nazanin"/>
-                            <w:sz w:val="26"/>
-                            <w:szCs w:val="26"/>
-                            <w:lang w:bidi="fa-IR"/>
-                          </w:rPr>
-                          <m:t>4,2</m:t>
-                        </m:r>
-                      </m:sub>
-                    </m:sSub>
-                    <m:ctrlPr>
-                      <w:rPr>
-                        <w:rFonts w:ascii="Cambria Math" w:eastAsia="Cambria Math" w:hAnsi="Cambria Math" w:cs="Cambria Math"/>
-                        <w:i/>
-                        <w:sz w:val="26"/>
-                        <w:szCs w:val="26"/>
-                      </w:rPr>
-                    </m:ctrlPr>
-                  </m:e>
-                  <m:e>
-                    <m:sSub>
-                      <m:sSubPr>
-                        <m:ctrlPr>
-                          <w:rPr>
-                            <w:rFonts w:ascii="Cambria Math" w:hAnsi="Cambria Math" w:cs="B Nazanin"/>
-                            <w:b w:val="0"/>
-                            <w:bCs w:val="0"/>
-                            <w:i/>
-                            <w:sz w:val="26"/>
-                            <w:szCs w:val="26"/>
-                            <w:lang w:bidi="fa-IR"/>
-                          </w:rPr>
-                        </m:ctrlPr>
-                      </m:sSubPr>
-                      <m:e>
-                        <m:r>
-                          <m:rPr>
-                            <m:sty m:val="bi"/>
-                          </m:rPr>
-                          <w:rPr>
-                            <w:rFonts w:ascii="Cambria Math" w:hAnsi="Cambria Math" w:cs="B Nazanin"/>
-                            <w:sz w:val="26"/>
-                            <w:szCs w:val="26"/>
-                            <w:lang w:bidi="fa-IR"/>
-                          </w:rPr>
-                          <m:t>L</m:t>
-                        </m:r>
-                      </m:e>
-                      <m:sub>
-                        <m:r>
-                          <m:rPr>
-                            <m:sty m:val="bi"/>
-                          </m:rPr>
-                          <w:rPr>
-                            <w:rFonts w:ascii="Cambria Math" w:hAnsi="Cambria Math" w:cs="B Nazanin"/>
-                            <w:sz w:val="26"/>
-                            <w:szCs w:val="26"/>
-                            <w:lang w:bidi="fa-IR"/>
-                          </w:rPr>
-                          <m:t>4,3</m:t>
-                        </m:r>
-                      </m:sub>
-                    </m:sSub>
-                    <m:ctrlPr>
-                      <w:rPr>
-                        <w:rFonts w:ascii="Cambria Math" w:eastAsia="Cambria Math" w:hAnsi="Cambria Math" w:cs="Cambria Math"/>
-                        <w:i/>
-                        <w:sz w:val="26"/>
-                        <w:szCs w:val="26"/>
-                      </w:rPr>
-                    </m:ctrlPr>
-                  </m:e>
-                  <m:e>
-                    <m:sSub>
-                      <m:sSubPr>
-                        <m:ctrlPr>
-                          <w:rPr>
-                            <w:rFonts w:ascii="Cambria Math" w:hAnsi="Cambria Math" w:cs="B Nazanin"/>
-                            <w:b w:val="0"/>
-                            <w:bCs w:val="0"/>
-                            <w:i/>
-                            <w:sz w:val="26"/>
-                            <w:szCs w:val="26"/>
-                            <w:lang w:bidi="fa-IR"/>
-                          </w:rPr>
-                        </m:ctrlPr>
-                      </m:sSubPr>
-                      <m:e>
-                        <m:r>
-                          <m:rPr>
-                            <m:sty m:val="bi"/>
-                          </m:rPr>
-                          <w:rPr>
-                            <w:rFonts w:ascii="Cambria Math" w:hAnsi="Cambria Math" w:cs="B Nazanin"/>
-                            <w:sz w:val="26"/>
-                            <w:szCs w:val="26"/>
-                            <w:lang w:bidi="fa-IR"/>
-                          </w:rPr>
-                          <m:t>L</m:t>
-                        </m:r>
-                      </m:e>
-                      <m:sub>
-                        <m:r>
-                          <m:rPr>
-                            <m:sty m:val="bi"/>
-                          </m:rPr>
-                          <w:rPr>
-                            <w:rFonts w:ascii="Cambria Math" w:hAnsi="Cambria Math" w:cs="B Nazanin"/>
-                            <w:sz w:val="26"/>
-                            <w:szCs w:val="26"/>
-                            <w:lang w:bidi="fa-IR"/>
-                          </w:rPr>
-                          <m:t>4,4</m:t>
-                        </m:r>
-                      </m:sub>
-                    </m:sSub>
-                  </m:e>
-                </m:mr>
-              </m:m>
-            </m:e>
-          </m:d>
-          <m:d>
-            <m:dPr>
-              <m:begChr m:val="["/>
-              <m:endChr m:val="]"/>
-              <m:ctrlPr>
-                <w:rPr>
-                  <w:rFonts w:ascii="Cambria Math" w:hAnsi="Cambria Math" w:cs="B Nazanin"/>
-                  <w:b w:val="0"/>
-                  <w:bCs w:val="0"/>
-                  <w:i/>
-                  <w:sz w:val="26"/>
-                  <w:szCs w:val="26"/>
-                  <w:lang w:bidi="fa-IR"/>
-                </w:rPr>
-              </m:ctrlPr>
-            </m:dPr>
-            <m:e>
-              <m:m>
-                <m:mPr>
-                  <m:mcs>
-                    <m:mc>
-                      <m:mcPr>
-                        <m:count m:val="4"/>
-                        <m:mcJc m:val="center"/>
-                      </m:mcPr>
-                    </m:mc>
-                  </m:mcs>
-                  <m:ctrlPr>
-                    <w:rPr>
-                      <w:rFonts w:ascii="Cambria Math" w:hAnsi="Cambria Math" w:cs="B Nazanin"/>
-                      <w:b w:val="0"/>
-                      <w:bCs w:val="0"/>
-                      <w:i/>
-                      <w:sz w:val="26"/>
-                      <w:szCs w:val="26"/>
-                      <w:lang w:bidi="fa-IR"/>
-                    </w:rPr>
-                  </m:ctrlPr>
-                </m:mPr>
-                <m:mr>
-                  <m:e>
-                    <m:sSub>
-                      <m:sSubPr>
-                        <m:ctrlPr>
-                          <w:rPr>
-                            <w:rFonts w:ascii="Cambria Math" w:hAnsi="Cambria Math" w:cs="B Nazanin"/>
-                            <w:b w:val="0"/>
-                            <w:bCs w:val="0"/>
-                            <w:i/>
-                            <w:sz w:val="26"/>
-                            <w:szCs w:val="26"/>
-                            <w:lang w:bidi="fa-IR"/>
-                          </w:rPr>
-                        </m:ctrlPr>
-                      </m:sSubPr>
-                      <m:e>
-                        <m:r>
-                          <m:rPr>
-                            <m:sty m:val="bi"/>
-                          </m:rPr>
-                          <w:rPr>
-                            <w:rFonts w:ascii="Cambria Math" w:hAnsi="Cambria Math" w:cs="B Nazanin"/>
-                            <w:sz w:val="26"/>
-                            <w:szCs w:val="26"/>
-                            <w:lang w:bidi="fa-IR"/>
-                          </w:rPr>
-                          <m:t>U</m:t>
-                        </m:r>
-                      </m:e>
-                      <m:sub>
-                        <m:r>
-                          <m:rPr>
-                            <m:sty m:val="bi"/>
-                          </m:rPr>
-                          <w:rPr>
-                            <w:rFonts w:ascii="Cambria Math" w:hAnsi="Cambria Math" w:cs="B Nazanin"/>
-                            <w:sz w:val="26"/>
-                            <w:szCs w:val="26"/>
-                            <w:lang w:bidi="fa-IR"/>
-                          </w:rPr>
-                          <m:t>1,1</m:t>
-                        </m:r>
-                      </m:sub>
-                    </m:sSub>
-                  </m:e>
-                  <m:e>
-                    <m:sSub>
-                      <m:sSubPr>
-                        <m:ctrlPr>
-                          <w:rPr>
-                            <w:rFonts w:ascii="Cambria Math" w:hAnsi="Cambria Math" w:cs="B Nazanin"/>
-                            <w:b w:val="0"/>
-                            <w:bCs w:val="0"/>
-                            <w:i/>
-                            <w:sz w:val="26"/>
-                            <w:szCs w:val="26"/>
-                            <w:lang w:bidi="fa-IR"/>
-                          </w:rPr>
-                        </m:ctrlPr>
-                      </m:sSubPr>
-                      <m:e>
-                        <m:r>
-                          <m:rPr>
-                            <m:sty m:val="bi"/>
-                          </m:rPr>
-                          <w:rPr>
-                            <w:rFonts w:ascii="Cambria Math" w:hAnsi="Cambria Math" w:cs="B Nazanin"/>
-                            <w:sz w:val="26"/>
-                            <w:szCs w:val="26"/>
-                            <w:lang w:bidi="fa-IR"/>
-                          </w:rPr>
-                          <m:t>U</m:t>
-                        </m:r>
-                      </m:e>
-                      <m:sub>
-                        <m:r>
-                          <m:rPr>
-                            <m:sty m:val="bi"/>
-                          </m:rPr>
-                          <w:rPr>
-                            <w:rFonts w:ascii="Cambria Math" w:hAnsi="Cambria Math" w:cs="B Nazanin"/>
-                            <w:sz w:val="26"/>
-                            <w:szCs w:val="26"/>
-                            <w:lang w:bidi="fa-IR"/>
-                          </w:rPr>
-                          <m:t>1,2</m:t>
-                        </m:r>
-                      </m:sub>
-                    </m:sSub>
-                    <m:ctrlPr>
-                      <w:rPr>
-                        <w:rFonts w:ascii="Cambria Math" w:eastAsia="Cambria Math" w:hAnsi="Cambria Math" w:cs="Cambria Math"/>
-                        <w:i/>
-                        <w:sz w:val="26"/>
-                        <w:szCs w:val="26"/>
-                      </w:rPr>
-                    </m:ctrlPr>
-                  </m:e>
-                  <m:e>
-                    <m:sSub>
-                      <m:sSubPr>
-                        <m:ctrlPr>
-                          <w:rPr>
-                            <w:rFonts w:ascii="Cambria Math" w:hAnsi="Cambria Math" w:cs="B Nazanin"/>
-                            <w:b w:val="0"/>
-                            <w:bCs w:val="0"/>
-                            <w:i/>
-                            <w:sz w:val="26"/>
-                            <w:szCs w:val="26"/>
-                            <w:lang w:bidi="fa-IR"/>
-                          </w:rPr>
-                        </m:ctrlPr>
-                      </m:sSubPr>
-                      <m:e>
-                        <m:r>
-                          <m:rPr>
-                            <m:sty m:val="bi"/>
-                          </m:rPr>
-                          <w:rPr>
-                            <w:rFonts w:ascii="Cambria Math" w:hAnsi="Cambria Math" w:cs="B Nazanin"/>
-                            <w:sz w:val="26"/>
-                            <w:szCs w:val="26"/>
-                            <w:lang w:bidi="fa-IR"/>
-                          </w:rPr>
-                          <m:t>U</m:t>
-                        </m:r>
-                      </m:e>
-                      <m:sub>
-                        <m:r>
-                          <m:rPr>
-                            <m:sty m:val="bi"/>
-                          </m:rPr>
-                          <w:rPr>
-                            <w:rFonts w:ascii="Cambria Math" w:hAnsi="Cambria Math" w:cs="B Nazanin"/>
-                            <w:sz w:val="26"/>
-                            <w:szCs w:val="26"/>
-                            <w:lang w:bidi="fa-IR"/>
-                          </w:rPr>
-                          <m:t>1,3</m:t>
-                        </m:r>
-                      </m:sub>
-                    </m:sSub>
-                    <m:ctrlPr>
-                      <w:rPr>
-                        <w:rFonts w:ascii="Cambria Math" w:eastAsia="Cambria Math" w:hAnsi="Cambria Math" w:cs="Cambria Math"/>
-                        <w:i/>
-                        <w:sz w:val="26"/>
-                        <w:szCs w:val="26"/>
-                      </w:rPr>
-                    </m:ctrlPr>
-                  </m:e>
-                  <m:e>
-                    <m:sSub>
-                      <m:sSubPr>
-                        <m:ctrlPr>
-                          <w:rPr>
-                            <w:rFonts w:ascii="Cambria Math" w:hAnsi="Cambria Math" w:cs="B Nazanin"/>
-                            <w:b w:val="0"/>
-                            <w:bCs w:val="0"/>
-                            <w:i/>
-                            <w:sz w:val="26"/>
-                            <w:szCs w:val="26"/>
-                            <w:lang w:bidi="fa-IR"/>
-                          </w:rPr>
-                        </m:ctrlPr>
-                      </m:sSubPr>
-                      <m:e>
-                        <m:r>
-                          <m:rPr>
-                            <m:sty m:val="bi"/>
-                          </m:rPr>
-                          <w:rPr>
-                            <w:rFonts w:ascii="Cambria Math" w:hAnsi="Cambria Math" w:cs="B Nazanin"/>
-                            <w:sz w:val="26"/>
-                            <w:szCs w:val="26"/>
-                            <w:lang w:bidi="fa-IR"/>
-                          </w:rPr>
-                          <m:t>U</m:t>
-                        </m:r>
-                      </m:e>
-                      <m:sub>
-                        <m:r>
-                          <m:rPr>
-                            <m:sty m:val="bi"/>
-                          </m:rPr>
-                          <w:rPr>
-                            <w:rFonts w:ascii="Cambria Math" w:hAnsi="Cambria Math" w:cs="B Nazanin"/>
-                            <w:sz w:val="26"/>
-                            <w:szCs w:val="26"/>
-                            <w:lang w:bidi="fa-IR"/>
-                          </w:rPr>
-                          <m:t>1,4</m:t>
-                        </m:r>
-                      </m:sub>
-                    </m:sSub>
-                  </m:e>
-                </m:mr>
-                <m:mr>
-                  <m:e>
-                    <m:r>
-                      <m:rPr>
-                        <m:sty m:val="bi"/>
-                      </m:rPr>
-                      <w:rPr>
-                        <w:rFonts w:ascii="Cambria Math" w:hAnsi="Cambria Math" w:cs="B Nazanin"/>
-                        <w:sz w:val="26"/>
-                        <w:szCs w:val="26"/>
-                        <w:lang w:bidi="fa-IR"/>
-                      </w:rPr>
-                      <m:t>0</m:t>
-                    </m:r>
-                    <m:ctrlPr>
-                      <w:rPr>
-                        <w:rFonts w:ascii="Cambria Math" w:eastAsia="Cambria Math" w:hAnsi="Cambria Math" w:cs="Cambria Math"/>
-                        <w:i/>
-                        <w:sz w:val="26"/>
-                        <w:szCs w:val="26"/>
-                      </w:rPr>
-                    </m:ctrlPr>
-                  </m:e>
-                  <m:e>
-                    <m:sSub>
-                      <m:sSubPr>
-                        <m:ctrlPr>
-                          <w:rPr>
-                            <w:rFonts w:ascii="Cambria Math" w:hAnsi="Cambria Math" w:cs="B Nazanin"/>
-                            <w:b w:val="0"/>
-                            <w:bCs w:val="0"/>
-                            <w:i/>
-                            <w:sz w:val="26"/>
-                            <w:szCs w:val="26"/>
-                            <w:lang w:bidi="fa-IR"/>
-                          </w:rPr>
-                        </m:ctrlPr>
-                      </m:sSubPr>
-                      <m:e>
-                        <m:r>
-                          <m:rPr>
-                            <m:sty m:val="bi"/>
-                          </m:rPr>
-                          <w:rPr>
-                            <w:rFonts w:ascii="Cambria Math" w:hAnsi="Cambria Math" w:cs="B Nazanin"/>
-                            <w:sz w:val="26"/>
-                            <w:szCs w:val="26"/>
-                            <w:lang w:bidi="fa-IR"/>
-                          </w:rPr>
-                          <m:t>U</m:t>
-                        </m:r>
-                      </m:e>
-                      <m:sub>
-                        <m:r>
-                          <m:rPr>
-                            <m:sty m:val="bi"/>
-                          </m:rPr>
-                          <w:rPr>
-                            <w:rFonts w:ascii="Cambria Math" w:hAnsi="Cambria Math" w:cs="B Nazanin"/>
-                            <w:sz w:val="26"/>
-                            <w:szCs w:val="26"/>
-                            <w:lang w:bidi="fa-IR"/>
-                          </w:rPr>
-                          <m:t>2,2</m:t>
-                        </m:r>
-                      </m:sub>
-                    </m:sSub>
-                    <m:ctrlPr>
-                      <w:rPr>
-                        <w:rFonts w:ascii="Cambria Math" w:eastAsia="Cambria Math" w:hAnsi="Cambria Math" w:cs="Cambria Math"/>
-                        <w:b w:val="0"/>
-                        <w:bCs w:val="0"/>
-                        <w:i/>
-                        <w:sz w:val="26"/>
-                        <w:szCs w:val="26"/>
-                      </w:rPr>
-                    </m:ctrlPr>
-                  </m:e>
-                  <m:e>
-                    <m:sSub>
-                      <m:sSubPr>
-                        <m:ctrlPr>
-                          <w:rPr>
-                            <w:rFonts w:ascii="Cambria Math" w:hAnsi="Cambria Math" w:cs="B Nazanin"/>
-                            <w:b w:val="0"/>
-                            <w:bCs w:val="0"/>
-                            <w:i/>
-                            <w:sz w:val="26"/>
-                            <w:szCs w:val="26"/>
-                            <w:lang w:bidi="fa-IR"/>
-                          </w:rPr>
-                        </m:ctrlPr>
-                      </m:sSubPr>
-                      <m:e>
-                        <m:r>
-                          <m:rPr>
-                            <m:sty m:val="bi"/>
-                          </m:rPr>
-                          <w:rPr>
-                            <w:rFonts w:ascii="Cambria Math" w:hAnsi="Cambria Math" w:cs="B Nazanin"/>
-                            <w:sz w:val="26"/>
-                            <w:szCs w:val="26"/>
-                            <w:lang w:bidi="fa-IR"/>
-                          </w:rPr>
-                          <m:t>U</m:t>
-                        </m:r>
-                      </m:e>
-                      <m:sub>
-                        <m:r>
-                          <m:rPr>
-                            <m:sty m:val="bi"/>
-                          </m:rPr>
-                          <w:rPr>
-                            <w:rFonts w:ascii="Cambria Math" w:hAnsi="Cambria Math" w:cs="B Nazanin"/>
-                            <w:sz w:val="26"/>
-                            <w:szCs w:val="26"/>
-                            <w:lang w:bidi="fa-IR"/>
-                          </w:rPr>
-                          <m:t>2,3</m:t>
-                        </m:r>
-                      </m:sub>
-                    </m:sSub>
-                    <m:ctrlPr>
-                      <w:rPr>
-                        <w:rFonts w:ascii="Cambria Math" w:eastAsia="Cambria Math" w:hAnsi="Cambria Math" w:cs="Cambria Math"/>
-                        <w:b w:val="0"/>
-                        <w:bCs w:val="0"/>
-                        <w:i/>
-                        <w:sz w:val="26"/>
-                        <w:szCs w:val="26"/>
-                      </w:rPr>
-                    </m:ctrlPr>
-                  </m:e>
-                  <m:e>
-                    <m:sSub>
-                      <m:sSubPr>
-                        <m:ctrlPr>
-                          <w:rPr>
-                            <w:rFonts w:ascii="Cambria Math" w:hAnsi="Cambria Math" w:cs="B Nazanin"/>
-                            <w:b w:val="0"/>
-                            <w:bCs w:val="0"/>
-                            <w:i/>
-                            <w:sz w:val="26"/>
-                            <w:szCs w:val="26"/>
-                            <w:lang w:bidi="fa-IR"/>
-                          </w:rPr>
-                        </m:ctrlPr>
-                      </m:sSubPr>
-                      <m:e>
-                        <m:r>
-                          <m:rPr>
-                            <m:sty m:val="bi"/>
-                          </m:rPr>
-                          <w:rPr>
-                            <w:rFonts w:ascii="Cambria Math" w:hAnsi="Cambria Math" w:cs="B Nazanin"/>
-                            <w:sz w:val="26"/>
-                            <w:szCs w:val="26"/>
-                            <w:lang w:bidi="fa-IR"/>
-                          </w:rPr>
-                          <m:t>U</m:t>
-                        </m:r>
-                      </m:e>
-                      <m:sub>
-                        <m:r>
-                          <m:rPr>
-                            <m:sty m:val="bi"/>
-                          </m:rPr>
-                          <w:rPr>
-                            <w:rFonts w:ascii="Cambria Math" w:hAnsi="Cambria Math" w:cs="B Nazanin"/>
-                            <w:sz w:val="26"/>
-                            <w:szCs w:val="26"/>
-                            <w:lang w:bidi="fa-IR"/>
-                          </w:rPr>
-                          <m:t>2,4</m:t>
-                        </m:r>
-                      </m:sub>
-                    </m:sSub>
-                    <m:ctrlPr>
-                      <w:rPr>
-                        <w:rFonts w:ascii="Cambria Math" w:eastAsia="Cambria Math" w:hAnsi="Cambria Math" w:cs="Cambria Math"/>
-                        <w:i/>
-                        <w:sz w:val="26"/>
-                        <w:szCs w:val="26"/>
-                      </w:rPr>
-                    </m:ctrlPr>
-                  </m:e>
-                </m:mr>
-                <m:mr>
-                  <m:e>
-                    <m:r>
-                      <m:rPr>
-                        <m:sty m:val="bi"/>
-                      </m:rPr>
-                      <w:rPr>
-                        <w:rFonts w:ascii="Cambria Math" w:hAnsi="Cambria Math" w:cs="B Nazanin"/>
-                        <w:sz w:val="26"/>
-                        <w:szCs w:val="26"/>
-                        <w:lang w:bidi="fa-IR"/>
-                      </w:rPr>
-                      <m:t>0</m:t>
-                    </m:r>
-                    <m:ctrlPr>
-                      <w:rPr>
-                        <w:rFonts w:ascii="Cambria Math" w:eastAsia="Cambria Math" w:hAnsi="Cambria Math" w:cs="Cambria Math"/>
-                        <w:i/>
-                        <w:sz w:val="26"/>
-                        <w:szCs w:val="26"/>
-                      </w:rPr>
-                    </m:ctrlPr>
-                  </m:e>
-                  <m:e>
-                    <m:r>
-                      <m:rPr>
-                        <m:sty m:val="bi"/>
-                      </m:rPr>
-                      <w:rPr>
-                        <w:rFonts w:ascii="Cambria Math" w:hAnsi="Cambria Math" w:cs="B Nazanin"/>
-                        <w:sz w:val="26"/>
-                        <w:szCs w:val="26"/>
-                        <w:lang w:bidi="fa-IR"/>
-                      </w:rPr>
-                      <m:t>0</m:t>
-                    </m:r>
-                    <m:ctrlPr>
-                      <w:rPr>
-                        <w:rFonts w:ascii="Cambria Math" w:eastAsia="Cambria Math" w:hAnsi="Cambria Math" w:cs="Cambria Math"/>
-                        <w:b w:val="0"/>
-                        <w:bCs w:val="0"/>
-                        <w:i/>
-                        <w:sz w:val="26"/>
-                        <w:szCs w:val="26"/>
-                      </w:rPr>
-                    </m:ctrlPr>
-                  </m:e>
-                  <m:e>
-                    <m:sSub>
-                      <m:sSubPr>
-                        <m:ctrlPr>
-                          <w:rPr>
-                            <w:rFonts w:ascii="Cambria Math" w:hAnsi="Cambria Math" w:cs="B Nazanin"/>
-                            <w:b w:val="0"/>
-                            <w:bCs w:val="0"/>
-                            <w:i/>
-                            <w:sz w:val="26"/>
-                            <w:szCs w:val="26"/>
-                            <w:lang w:bidi="fa-IR"/>
-                          </w:rPr>
-                        </m:ctrlPr>
-                      </m:sSubPr>
-                      <m:e>
-                        <m:r>
-                          <m:rPr>
-                            <m:sty m:val="bi"/>
-                          </m:rPr>
-                          <w:rPr>
-                            <w:rFonts w:ascii="Cambria Math" w:hAnsi="Cambria Math" w:cs="B Nazanin"/>
-                            <w:sz w:val="26"/>
-                            <w:szCs w:val="26"/>
-                            <w:lang w:bidi="fa-IR"/>
-                          </w:rPr>
-                          <m:t>U</m:t>
-                        </m:r>
-                      </m:e>
-                      <m:sub>
-                        <m:r>
-                          <m:rPr>
-                            <m:sty m:val="bi"/>
-                          </m:rPr>
-                          <w:rPr>
-                            <w:rFonts w:ascii="Cambria Math" w:hAnsi="Cambria Math" w:cs="B Nazanin"/>
-                            <w:sz w:val="26"/>
-                            <w:szCs w:val="26"/>
-                            <w:lang w:bidi="fa-IR"/>
-                          </w:rPr>
-                          <m:t>3,3</m:t>
-                        </m:r>
-                      </m:sub>
-                    </m:sSub>
-                    <m:ctrlPr>
-                      <w:rPr>
-                        <w:rFonts w:ascii="Cambria Math" w:eastAsia="Cambria Math" w:hAnsi="Cambria Math" w:cs="Cambria Math"/>
-                        <w:b w:val="0"/>
-                        <w:bCs w:val="0"/>
-                        <w:i/>
-                        <w:sz w:val="26"/>
-                        <w:szCs w:val="26"/>
-                      </w:rPr>
-                    </m:ctrlPr>
-                  </m:e>
-                  <m:e>
-                    <m:sSub>
-                      <m:sSubPr>
-                        <m:ctrlPr>
-                          <w:rPr>
-                            <w:rFonts w:ascii="Cambria Math" w:hAnsi="Cambria Math" w:cs="B Nazanin"/>
-                            <w:b w:val="0"/>
-                            <w:bCs w:val="0"/>
-                            <w:i/>
-                            <w:sz w:val="26"/>
-                            <w:szCs w:val="26"/>
-                            <w:lang w:bidi="fa-IR"/>
-                          </w:rPr>
-                        </m:ctrlPr>
-                      </m:sSubPr>
-                      <m:e>
-                        <m:r>
-                          <m:rPr>
-                            <m:sty m:val="bi"/>
-                          </m:rPr>
-                          <w:rPr>
-                            <w:rFonts w:ascii="Cambria Math" w:hAnsi="Cambria Math" w:cs="B Nazanin"/>
-                            <w:sz w:val="26"/>
-                            <w:szCs w:val="26"/>
-                            <w:lang w:bidi="fa-IR"/>
-                          </w:rPr>
-                          <m:t>U</m:t>
-                        </m:r>
-                      </m:e>
-                      <m:sub>
-                        <m:r>
-                          <m:rPr>
-                            <m:sty m:val="bi"/>
-                          </m:rPr>
-                          <w:rPr>
-                            <w:rFonts w:ascii="Cambria Math" w:hAnsi="Cambria Math" w:cs="B Nazanin"/>
-                            <w:sz w:val="26"/>
-                            <w:szCs w:val="26"/>
-                            <w:lang w:bidi="fa-IR"/>
-                          </w:rPr>
-                          <m:t>3,4</m:t>
-                        </m:r>
-                      </m:sub>
-                    </m:sSub>
-                    <m:ctrlPr>
-                      <w:rPr>
-                        <w:rFonts w:ascii="Cambria Math" w:eastAsia="Cambria Math" w:hAnsi="Cambria Math" w:cs="Cambria Math"/>
-                        <w:i/>
-                        <w:sz w:val="26"/>
-                        <w:szCs w:val="26"/>
-                      </w:rPr>
-                    </m:ctrlPr>
-                  </m:e>
-                </m:mr>
-                <m:mr>
-                  <m:e>
-                    <m:r>
-                      <m:rPr>
-                        <m:sty m:val="bi"/>
-                      </m:rPr>
-                      <w:rPr>
-                        <w:rFonts w:ascii="Cambria Math" w:hAnsi="Cambria Math" w:cs="B Nazanin"/>
-                        <w:sz w:val="26"/>
-                        <w:szCs w:val="26"/>
-                        <w:lang w:bidi="fa-IR"/>
-                      </w:rPr>
-                      <m:t>0</m:t>
-                    </m:r>
-                  </m:e>
-                  <m:e>
-                    <m:r>
-                      <m:rPr>
-                        <m:sty m:val="bi"/>
-                      </m:rPr>
-                      <w:rPr>
-                        <w:rFonts w:ascii="Cambria Math" w:hAnsi="Cambria Math" w:cs="B Nazanin"/>
-                        <w:sz w:val="26"/>
-                        <w:szCs w:val="26"/>
-                        <w:lang w:bidi="fa-IR"/>
-                      </w:rPr>
-                      <m:t>0</m:t>
-                    </m:r>
-                    <m:ctrlPr>
-                      <w:rPr>
-                        <w:rFonts w:ascii="Cambria Math" w:eastAsia="Cambria Math" w:hAnsi="Cambria Math" w:cs="Cambria Math"/>
-                        <w:i/>
-                        <w:sz w:val="26"/>
-                        <w:szCs w:val="26"/>
-                      </w:rPr>
-                    </m:ctrlPr>
-                  </m:e>
-                  <m:e>
-                    <m:r>
-                      <m:rPr>
-                        <m:sty m:val="bi"/>
-                      </m:rPr>
-                      <w:rPr>
-                        <w:rFonts w:ascii="Cambria Math" w:hAnsi="Cambria Math" w:cs="B Nazanin"/>
-                        <w:sz w:val="26"/>
-                        <w:szCs w:val="26"/>
-                        <w:lang w:bidi="fa-IR"/>
-                      </w:rPr>
-                      <m:t>0</m:t>
-                    </m:r>
-                    <m:ctrlPr>
-                      <w:rPr>
-                        <w:rFonts w:ascii="Cambria Math" w:eastAsia="Cambria Math" w:hAnsi="Cambria Math" w:cs="Cambria Math"/>
-                        <w:i/>
-                        <w:sz w:val="26"/>
-                        <w:szCs w:val="26"/>
-                      </w:rPr>
-                    </m:ctrlPr>
-                  </m:e>
-                  <m:e>
-                    <m:sSub>
-                      <m:sSubPr>
-                        <m:ctrlPr>
-                          <w:rPr>
-                            <w:rFonts w:ascii="Cambria Math" w:hAnsi="Cambria Math" w:cs="B Nazanin"/>
-                            <w:b w:val="0"/>
-                            <w:bCs w:val="0"/>
-                            <w:i/>
-                            <w:sz w:val="26"/>
-                            <w:szCs w:val="26"/>
-                            <w:lang w:bidi="fa-IR"/>
-                          </w:rPr>
-                        </m:ctrlPr>
-                      </m:sSubPr>
-                      <m:e>
-                        <m:r>
-                          <m:rPr>
-                            <m:sty m:val="bi"/>
-                          </m:rPr>
-                          <w:rPr>
-                            <w:rFonts w:ascii="Cambria Math" w:hAnsi="Cambria Math" w:cs="B Nazanin"/>
-                            <w:sz w:val="26"/>
-                            <w:szCs w:val="26"/>
-                            <w:lang w:bidi="fa-IR"/>
-                          </w:rPr>
-                          <m:t>U</m:t>
-                        </m:r>
-                      </m:e>
-                      <m:sub/>
-                    </m:sSub>
-                  </m:e>
-                </m:mr>
-              </m:m>
-            </m:e>
-          </m:d>
-        </m:oMath>
-      </m:oMathPara>
+      <w:r>
+        <w:rPr>
+          <w:rFonts w:ascii="Times New Roman" w:eastAsiaTheme="minorEastAsia" w:hAnsi="Times New Roman" w:cs="B Nazanin" w:hint="cs"/>
+          <w:b w:val="0"/>
+          <w:bCs w:val="0"/>
+          <w:sz w:val="28"/>
+          <w:szCs w:val="28"/>
+          <w:rtl/>
+          <w:lang w:bidi="fa-IR"/>
+        </w:rPr>
+        <w:t xml:space="preserve">با کمی اعمال جبری، می‌توانیم اعمال بالا را به وظایف زیر بشکنیم. وظایفی که در یک مستطیل قرار دارند، می‌توانند به صورت مستقل از هم اجرا شوند. اما پیش از رفتن به </w:t>
+      </w:r>
+      <w:r>
+        <w:rPr>
+          <w:rFonts w:ascii="Times New Roman" w:eastAsiaTheme="minorEastAsia" w:hAnsi="Times New Roman" w:cs="B Nazanin" w:hint="cs"/>
+          <w:b w:val="0"/>
+          <w:bCs w:val="0"/>
+          <w:sz w:val="28"/>
+          <w:szCs w:val="28"/>
+          <w:rtl/>
+          <w:lang w:bidi="fa-IR"/>
+        </w:rPr>
+        <w:t xml:space="preserve">مستطیل </w:t>
+      </w:r>
+      <w:r>
+        <w:rPr>
+          <w:rFonts w:ascii="Times New Roman" w:eastAsiaTheme="minorEastAsia" w:hAnsi="Times New Roman" w:cs="B Nazanin" w:hint="cs"/>
+          <w:b w:val="0"/>
+          <w:bCs w:val="0"/>
+          <w:sz w:val="28"/>
+          <w:szCs w:val="28"/>
+          <w:rtl/>
+          <w:lang w:bidi="fa-IR"/>
+        </w:rPr>
+        <w:t xml:space="preserve">بعدی، باید کار </w:t>
+      </w:r>
+      <w:r>
+        <w:rPr>
+          <w:rFonts w:ascii="Times New Roman" w:eastAsiaTheme="minorEastAsia" w:hAnsi="Times New Roman" w:cs="B Nazanin" w:hint="cs"/>
+          <w:b w:val="0"/>
+          <w:bCs w:val="0"/>
+          <w:sz w:val="28"/>
+          <w:szCs w:val="28"/>
+          <w:rtl/>
+          <w:lang w:bidi="fa-IR"/>
+        </w:rPr>
+        <w:t>مستطیل</w:t>
+      </w:r>
+      <w:r>
+        <w:rPr>
+          <w:rFonts w:ascii="Times New Roman" w:eastAsiaTheme="minorEastAsia" w:hAnsi="Times New Roman" w:cs="B Nazanin" w:hint="cs"/>
+          <w:b w:val="0"/>
+          <w:bCs w:val="0"/>
+          <w:sz w:val="28"/>
+          <w:szCs w:val="28"/>
+          <w:rtl/>
+          <w:lang w:bidi="fa-IR"/>
+        </w:rPr>
+        <w:t xml:space="preserve"> قبلی تمام شده باشد.</w:t>
+      </w:r>
+    </w:p>
+    <w:p>
+      <w:pPr>
+        <w:pStyle w:val="a"/>
+        <w:jc w:val="both"/>
+        <w:rPr>
+          <w:rFonts w:ascii="Times New Roman" w:eastAsiaTheme="minorEastAsia" w:hAnsi="Times New Roman" w:cs="B Nazanin" w:hint="cs"/>
+          <w:b w:val="0"/>
+          <w:bCs w:val="0"/>
+          <w:sz w:val="28"/>
+          <w:szCs w:val="28"/>
+          <w:rtl/>
+          <w:lang w:bidi="fa-IR"/>
+        </w:rPr>
+      </w:pPr>
+      <w:r>
+        <w:rPr>
+          <w:noProof/>
+        </w:rPr>
+        <w:drawing>
+          <wp:inline distT="0" distB="0" distL="0" distR="0" wp14:anchorId="56F2216E" wp14:editId="6FE41E6A">
+            <wp:extent cx="5731510" cy="1407795"/>
+            <wp:effectExtent l="0" t="0" r="2540" b="1905"/>
+            <wp:docPr id="5" name="Picture 5"/>
+            <wp:cNvGraphicFramePr>
+              <a:graphicFrameLocks xmlns:a="http://schemas.openxmlformats.org/drawingml/2006/main" noChangeAspect="1"/>
+            </wp:cNvGraphicFramePr>
+            <a:graphic xmlns:a="http://schemas.openxmlformats.org/drawingml/2006/main">
+              <a:graphicData uri="http://schemas.openxmlformats.org/drawingml/2006/picture">
+                <pic:pic xmlns:pic="http://schemas.openxmlformats.org/drawingml/2006/picture">
+                  <pic:nvPicPr>
+                    <pic:cNvPr id="1" name=""/>
+                    <pic:cNvPicPr/>
+                  </pic:nvPicPr>
+                  <pic:blipFill>
+                    <a:blip r:embed="rId14"/>
+                    <a:stretch>
+                      <a:fillRect/>
+                    </a:stretch>
+                  </pic:blipFill>
+                  <pic:spPr>
+                    <a:xfrm>
+                      <a:off x="0" y="0"/>
+                      <a:ext cx="5731510" cy="1407795"/>
+                    </a:xfrm>
+                    <a:prstGeom prst="rect">
+                      <a:avLst/>
+                    </a:prstGeom>
+                  </pic:spPr>
+                </pic:pic>
+              </a:graphicData>
+            </a:graphic>
+          </wp:inline>
+        </w:drawing>
+      </w:r>
     </w:p>
     <w:p>
       <w:pPr>
@@ -5692,12 +3719,252 @@
         <w:jc w:val="both"/>
         <w:rPr>
           <w:rFonts w:ascii="Times New Roman" w:hAnsi="Times New Roman" w:cs="B Nazanin"/>
+          <w:b w:val="0"/>
+          <w:bCs w:val="0"/>
           <w:sz w:val="28"/>
           <w:szCs w:val="28"/>
           <w:rtl/>
           <w:lang w:bidi="fa-IR"/>
         </w:rPr>
       </w:pPr>
+      <w:r>
+        <w:rPr>
+          <w:rFonts w:ascii="Times New Roman" w:hAnsi="Times New Roman" w:cs="B Nazanin" w:hint="cs"/>
+          <w:b w:val="0"/>
+          <w:bCs w:val="0"/>
+          <w:sz w:val="28"/>
+          <w:szCs w:val="28"/>
+          <w:rtl/>
+          <w:lang w:bidi="fa-IR"/>
+        </w:rPr>
+        <w:t xml:space="preserve">حال </w:t>
+      </w:r>
+      <w:r>
+        <w:rPr>
+          <w:rFonts w:ascii="Times New Roman" w:hAnsi="Times New Roman" w:cs="B Nazanin" w:hint="cs"/>
+          <w:b w:val="0"/>
+          <w:bCs w:val="0"/>
+          <w:sz w:val="28"/>
+          <w:szCs w:val="28"/>
+          <w:rtl/>
+          <w:lang w:bidi="fa-IR"/>
+        </w:rPr>
+        <w:t xml:space="preserve">به پیاده‌سازی الگوریتم گفته شده می‌پردازیم. ابتدا کد آن را در حالت سریال نوشته و صحت عملکرد آن را با بررسی درستی ماتریس‌های </w:t>
+      </w:r>
+      <w:r>
+        <w:rPr>
+          <w:rFonts w:ascii="Times New Roman" w:hAnsi="Times New Roman" w:cs="B Nazanin"/>
+          <w:b w:val="0"/>
+          <w:bCs w:val="0"/>
+          <w:sz w:val="28"/>
+          <w:szCs w:val="28"/>
+          <w:lang w:bidi="fa-IR"/>
+        </w:rPr>
+        <w:t>L</w:t>
+      </w:r>
+      <w:r>
+        <w:rPr>
+          <w:rFonts w:ascii="Times New Roman" w:hAnsi="Times New Roman" w:cs="B Nazanin" w:hint="cs"/>
+          <w:b w:val="0"/>
+          <w:bCs w:val="0"/>
+          <w:sz w:val="28"/>
+          <w:szCs w:val="28"/>
+          <w:rtl/>
+          <w:lang w:bidi="fa-IR"/>
+        </w:rPr>
+        <w:t xml:space="preserve">، </w:t>
+      </w:r>
+      <w:r>
+        <w:rPr>
+          <w:rFonts w:ascii="Times New Roman" w:hAnsi="Times New Roman" w:cs="B Nazanin"/>
+          <w:b w:val="0"/>
+          <w:bCs w:val="0"/>
+          <w:sz w:val="28"/>
+          <w:szCs w:val="28"/>
+          <w:lang w:bidi="fa-IR"/>
+        </w:rPr>
+        <w:t>U</w:t>
+      </w:r>
+      <w:r>
+        <w:rPr>
+          <w:rFonts w:ascii="Times New Roman" w:hAnsi="Times New Roman" w:cs="B Nazanin" w:hint="cs"/>
+          <w:b w:val="0"/>
+          <w:bCs w:val="0"/>
+          <w:sz w:val="28"/>
+          <w:szCs w:val="28"/>
+          <w:rtl/>
+          <w:lang w:bidi="fa-IR"/>
+        </w:rPr>
+        <w:t xml:space="preserve"> و مقدار دترمینان (ضرب مقادیر روی قطر اصلی </w:t>
+      </w:r>
+      <w:r>
+        <w:rPr>
+          <w:rFonts w:ascii="Times New Roman" w:hAnsi="Times New Roman" w:cs="B Nazanin"/>
+          <w:b w:val="0"/>
+          <w:bCs w:val="0"/>
+          <w:sz w:val="28"/>
+          <w:szCs w:val="28"/>
+          <w:lang w:bidi="fa-IR"/>
+        </w:rPr>
+        <w:t>U</w:t>
+      </w:r>
+      <w:r>
+        <w:rPr>
+          <w:rFonts w:ascii="Times New Roman" w:hAnsi="Times New Roman" w:cs="B Nazanin" w:hint="cs"/>
+          <w:b w:val="0"/>
+          <w:bCs w:val="0"/>
+          <w:sz w:val="28"/>
+          <w:szCs w:val="28"/>
+          <w:rtl/>
+          <w:lang w:bidi="fa-IR"/>
+        </w:rPr>
+        <w:t>) بررسی می‌کنیم.</w:t>
+      </w:r>
+    </w:p>
+    <w:p>
+      <w:pPr>
+        <w:pStyle w:val="a"/>
+        <w:ind w:left="379"/>
+        <w:jc w:val="both"/>
+        <w:rPr>
+          <w:rFonts w:ascii="Times New Roman" w:hAnsi="Times New Roman" w:cs="B Nazanin" w:hint="cs"/>
+          <w:b w:val="0"/>
+          <w:bCs w:val="0"/>
+          <w:sz w:val="28"/>
+          <w:szCs w:val="28"/>
+          <w:rtl/>
+          <w:lang w:bidi="fa-IR"/>
+        </w:rPr>
+      </w:pPr>
+      <w:r>
+        <w:rPr>
+          <w:rFonts w:ascii="Times New Roman" w:hAnsi="Times New Roman" w:cs="B Nazanin" w:hint="cs"/>
+          <w:b w:val="0"/>
+          <w:bCs w:val="0"/>
+          <w:sz w:val="28"/>
+          <w:szCs w:val="28"/>
+          <w:rtl/>
+          <w:lang w:bidi="fa-IR"/>
+        </w:rPr>
+        <w:t xml:space="preserve">پس از نوشتن کد سریال، با استفاده از </w:t>
+      </w:r>
+      <w:r>
+        <w:rPr>
+          <w:rFonts w:ascii="Times New Roman" w:hAnsi="Times New Roman" w:cs="B Nazanin"/>
+          <w:b w:val="0"/>
+          <w:bCs w:val="0"/>
+          <w:sz w:val="28"/>
+          <w:szCs w:val="28"/>
+          <w:lang w:bidi="fa-IR"/>
+        </w:rPr>
+        <w:t>#pragma omp task</w:t>
+      </w:r>
+      <w:r>
+        <w:rPr>
+          <w:rFonts w:ascii="Times New Roman" w:hAnsi="Times New Roman" w:cs="B Nazanin" w:hint="cs"/>
+          <w:b w:val="0"/>
+          <w:bCs w:val="0"/>
+          <w:sz w:val="28"/>
+          <w:szCs w:val="28"/>
+          <w:rtl/>
+          <w:lang w:bidi="fa-IR"/>
+        </w:rPr>
+        <w:t xml:space="preserve"> وظایفی که از هم مستقل هستند را توسط نخ‌های مختلف موازی می‌کنیم.</w:t>
+      </w:r>
+      <w:r>
+        <w:rPr>
+          <w:rFonts w:ascii="Times New Roman" w:hAnsi="Times New Roman" w:cs="B Nazanin" w:hint="cs"/>
+          <w:b w:val="0"/>
+          <w:bCs w:val="0"/>
+          <w:sz w:val="28"/>
+          <w:szCs w:val="28"/>
+          <w:rtl/>
+          <w:lang w:bidi="fa-IR"/>
+        </w:rPr>
+        <w:t xml:space="preserve"> همچنین پس از ساخت وظایف موجود در هر مستطیل شکل بالا، با استفاده </w:t>
+      </w:r>
+      <w:r>
+        <w:rPr>
+          <w:rFonts w:ascii="Times New Roman" w:hAnsi="Times New Roman" w:cs="B Nazanin"/>
+          <w:b w:val="0"/>
+          <w:bCs w:val="0"/>
+          <w:sz w:val="28"/>
+          <w:szCs w:val="28"/>
+          <w:lang w:bidi="fa-IR"/>
+        </w:rPr>
+        <w:t>#pragma omp taskwait</w:t>
+      </w:r>
+      <w:r>
+        <w:rPr>
+          <w:rFonts w:ascii="Times New Roman" w:hAnsi="Times New Roman" w:cs="B Nazanin" w:hint="cs"/>
+          <w:b w:val="0"/>
+          <w:bCs w:val="0"/>
+          <w:sz w:val="28"/>
+          <w:szCs w:val="28"/>
+          <w:rtl/>
+          <w:lang w:bidi="fa-IR"/>
+        </w:rPr>
+        <w:t xml:space="preserve"> اجرای نخ سازنده وظایف را متوقف می‌کنیم تا تمامی وظایف </w:t>
+      </w:r>
+      <w:r>
+        <w:rPr>
+          <w:rFonts w:ascii="Times New Roman" w:hAnsi="Times New Roman" w:cs="B Nazanin" w:hint="cs"/>
+          <w:b w:val="0"/>
+          <w:bCs w:val="0"/>
+          <w:sz w:val="28"/>
+          <w:szCs w:val="28"/>
+          <w:rtl/>
+          <w:lang w:bidi="fa-IR"/>
+        </w:rPr>
+        <w:lastRenderedPageBreak/>
+        <w:t xml:space="preserve">ساخته شده اجرا شوند. در نهایت ماتریس‌های </w:t>
+      </w:r>
+      <w:r>
+        <w:rPr>
+          <w:rFonts w:ascii="Times New Roman" w:hAnsi="Times New Roman" w:cs="B Nazanin"/>
+          <w:b w:val="0"/>
+          <w:bCs w:val="0"/>
+          <w:sz w:val="28"/>
+          <w:szCs w:val="28"/>
+          <w:lang w:bidi="fa-IR"/>
+        </w:rPr>
+        <w:t>L</w:t>
+      </w:r>
+      <w:r>
+        <w:rPr>
+          <w:rFonts w:ascii="Times New Roman" w:hAnsi="Times New Roman" w:cs="B Nazanin" w:hint="cs"/>
+          <w:b w:val="0"/>
+          <w:bCs w:val="0"/>
+          <w:sz w:val="28"/>
+          <w:szCs w:val="28"/>
+          <w:rtl/>
+          <w:lang w:bidi="fa-IR"/>
+        </w:rPr>
+        <w:t xml:space="preserve">، </w:t>
+      </w:r>
+      <w:r>
+        <w:rPr>
+          <w:rFonts w:ascii="Times New Roman" w:hAnsi="Times New Roman" w:cs="B Nazanin"/>
+          <w:b w:val="0"/>
+          <w:bCs w:val="0"/>
+          <w:sz w:val="28"/>
+          <w:szCs w:val="28"/>
+          <w:lang w:bidi="fa-IR"/>
+        </w:rPr>
+        <w:t>U</w:t>
+      </w:r>
+      <w:r>
+        <w:rPr>
+          <w:rFonts w:ascii="Times New Roman" w:hAnsi="Times New Roman" w:cs="B Nazanin" w:hint="cs"/>
+          <w:b w:val="0"/>
+          <w:bCs w:val="0"/>
+          <w:sz w:val="28"/>
+          <w:szCs w:val="28"/>
+          <w:rtl/>
+          <w:lang w:bidi="fa-IR"/>
+        </w:rPr>
+        <w:t xml:space="preserve"> و مقدار دترمینان را برای یک ماتریس ۹ در ۹ با بلوک‌های ۳ در ۳ بررسی می‌کنیم. همانطور که در شکل زیر می‌بینیم موازی‌سازی به شکل صحیح صورت گرفته است.</w:t>
+      </w:r>
     </w:p>
     <w:p>
       <w:pPr>
@@ -5734,7 +4001,7 @@
                     <pic:cNvPicPr/>
                   </pic:nvPicPr>
                   <pic:blipFill>
-                    <a:blip r:embed="rId12"/>
+                    <a:blip r:embed="rId15"/>
                     <a:stretch>
                       <a:fillRect/>
                     </a:stretch>
@@ -5760,6 +4027,18 @@
         <w:pStyle w:val="a"/>
         <w:jc w:val="both"/>
         <w:rPr>
+          <w:rFonts w:ascii="Times New Roman" w:hAnsi="Times New Roman" w:cs="B Nazanin"/>
+          <w:b w:val="0"/>
+          <w:bCs w:val="0"/>
+          <w:i/>
+          <w:sz w:val="28"/>
+          <w:szCs w:val="28"/>
+          <w:rtl/>
+          <w:lang w:bidi="fa-IR"/>
+        </w:rPr>
+      </w:pPr>
+      <w:r>
+        <w:rPr>
           <w:rFonts w:ascii="Times New Roman" w:hAnsi="Times New Roman" w:cs="B Nazanin" w:hint="cs"/>
           <w:b w:val="0"/>
           <w:bCs w:val="0"/>
@@ -5769,7 +4048,154 @@
           <w:rtl/>
           <w:lang w:bidi="fa-IR"/>
         </w:rPr>
-      </w:pPr>
+        <w:t>در انتها برنامه را برای تعداد نخ‌های مختلف و اندازه ورودی‌های بزرگ‌تر می‌آزماییم که نتایج آن در جدول ۴ آمده است.</w:t>
+      </w:r>
+      <w:r>
+        <w:rPr>
+          <w:rFonts w:ascii="Times New Roman" w:hAnsi="Times New Roman" w:cs="B Nazanin" w:hint="cs"/>
+          <w:b w:val="0"/>
+          <w:bCs w:val="0"/>
+          <w:i/>
+          <w:sz w:val="28"/>
+          <w:szCs w:val="28"/>
+          <w:rtl/>
+          <w:lang w:bidi="fa-IR"/>
+        </w:rPr>
+        <w:t xml:space="preserve"> این نتایج روی یک پردازنده ۸ هسته‌ای به دست آمده است. بنابراین استفاده از ۱۰ و ۱۲ نخ نتیجه‌ای متفاوت از حالت ۸ نخ به ما نمی‌دهد. </w:t>
+      </w:r>
+    </w:p>
+    <w:p>
+      <w:pPr>
+        <w:pStyle w:val="a"/>
+        <w:jc w:val="both"/>
+        <w:rPr>
+          <w:rFonts w:ascii="Times New Roman" w:hAnsi="Times New Roman" w:cs="B Nazanin" w:hint="cs"/>
+          <w:b w:val="0"/>
+          <w:bCs w:val="0"/>
+          <w:i/>
+          <w:sz w:val="28"/>
+          <w:szCs w:val="28"/>
+          <w:rtl/>
+          <w:lang w:bidi="fa-IR"/>
+        </w:rPr>
+      </w:pPr>
+      <w:r>
+        <w:rPr>
+          <w:rFonts w:ascii="Times New Roman" w:hAnsi="Times New Roman" w:cs="B Nazanin" w:hint="cs"/>
+          <w:b w:val="0"/>
+          <w:bCs w:val="0"/>
+          <w:i/>
+          <w:sz w:val="28"/>
+          <w:szCs w:val="28"/>
+          <w:rtl/>
+          <w:lang w:bidi="fa-IR"/>
+        </w:rPr>
+        <w:t>توجه شود که در اینجا هر سطر و ستون ماتریس به ۱۶ قسمت تقسیم شده است.</w:t>
+      </w:r>
+      <w:r>
+        <w:rPr>
+          <w:rFonts w:ascii="Times New Roman" w:hAnsi="Times New Roman" w:cs="B Nazanin" w:hint="cs"/>
+          <w:b w:val="0"/>
+          <w:bCs w:val="0"/>
+          <w:i/>
+          <w:sz w:val="28"/>
+          <w:szCs w:val="28"/>
+          <w:rtl/>
+          <w:lang w:bidi="fa-IR"/>
+        </w:rPr>
+        <w:t xml:space="preserve"> به همین دلیل موازی‌سازی آن در ماتریس‌هایی که اندازه آن‌ها کوچک‌تر است منجر به تسریع مناسبی نمی‌شود. برای تسریع گرفتن در اندازه‌های کوچک‌تر، می‌توان بلوک‌ها را بزرگ‌تر کرد.</w:t>
+      </w:r>
+      <w:r>
+        <w:rPr>
+          <w:rFonts w:ascii="Times New Roman" w:hAnsi="Times New Roman" w:cs="B Nazanin" w:hint="cs"/>
+          <w:b w:val="0"/>
+          <w:bCs w:val="0"/>
+          <w:i/>
+          <w:sz w:val="28"/>
+          <w:szCs w:val="28"/>
+          <w:rtl/>
+          <w:lang w:bidi="fa-IR"/>
+        </w:rPr>
+        <w:t xml:space="preserve"> همچنین</w:t>
+      </w:r>
+      <w:r>
+        <w:rPr>
+          <w:rFonts w:ascii="Times New Roman" w:hAnsi="Times New Roman" w:cs="B Nazanin" w:hint="cs"/>
+          <w:b w:val="0"/>
+          <w:bCs w:val="0"/>
+          <w:i/>
+          <w:sz w:val="28"/>
+          <w:szCs w:val="28"/>
+          <w:rtl/>
+          <w:lang w:bidi="fa-IR"/>
+        </w:rPr>
+        <w:t xml:space="preserve"> ستون</w:t>
+      </w:r>
+      <w:r>
+        <w:rPr>
+          <w:rFonts w:ascii="Times New Roman" w:hAnsi="Times New Roman" w:cs="B Nazanin" w:hint="cs"/>
+          <w:b w:val="0"/>
+          <w:bCs w:val="0"/>
+          <w:i/>
+          <w:sz w:val="28"/>
+          <w:szCs w:val="28"/>
+          <w:rtl/>
+          <w:lang w:bidi="fa-IR"/>
+        </w:rPr>
+        <w:t xml:space="preserve"> تسریع نیز با میانگین گرفتن تسریع در ۲ ستون سمت</w:t>
+      </w:r>
+      <w:r>
+        <w:rPr>
+          <w:rFonts w:ascii="Times New Roman" w:hAnsi="Times New Roman" w:cs="B Nazanin" w:hint="cs"/>
+          <w:b w:val="0"/>
+          <w:bCs w:val="0"/>
+          <w:i/>
+          <w:sz w:val="28"/>
+          <w:szCs w:val="28"/>
+          <w:rtl/>
+          <w:lang w:bidi="fa-IR"/>
+        </w:rPr>
+        <w:t xml:space="preserve"> چپ</w:t>
+      </w:r>
+      <w:r>
+        <w:rPr>
+          <w:rFonts w:ascii="Times New Roman" w:hAnsi="Times New Roman" w:cs="B Nazanin" w:hint="cs"/>
+          <w:b w:val="0"/>
+          <w:bCs w:val="0"/>
+          <w:i/>
+          <w:sz w:val="28"/>
+          <w:szCs w:val="28"/>
+          <w:rtl/>
+          <w:lang w:bidi="fa-IR"/>
+        </w:rPr>
+        <w:t xml:space="preserve"> جدول </w:t>
+      </w:r>
+      <w:r>
+        <w:rPr>
+          <w:rFonts w:ascii="Times New Roman" w:hAnsi="Times New Roman" w:cs="B Nazanin" w:hint="cs"/>
+          <w:b w:val="0"/>
+          <w:bCs w:val="0"/>
+          <w:i/>
+          <w:sz w:val="28"/>
+          <w:szCs w:val="28"/>
+          <w:rtl/>
+          <w:lang w:bidi="fa-IR"/>
+        </w:rPr>
+        <w:t xml:space="preserve">محاسبه </w:t>
+      </w:r>
+      <w:r>
+        <w:rPr>
+          <w:rFonts w:ascii="Times New Roman" w:hAnsi="Times New Roman" w:cs="B Nazanin" w:hint="cs"/>
+          <w:b w:val="0"/>
+          <w:bCs w:val="0"/>
+          <w:i/>
+          <w:sz w:val="28"/>
+          <w:szCs w:val="28"/>
+          <w:rtl/>
+          <w:lang w:bidi="fa-IR"/>
+        </w:rPr>
+        <w:t>شده است.</w:t>
+      </w:r>
     </w:p>
     <w:p>
       <w:pPr>
@@ -5880,7 +4306,7 @@
           <w:szCs w:val="22"/>
           <w:rtl/>
         </w:rPr>
-        <w:t>1</w:t>
+        <w:t>4</w:t>
       </w:r>
       <w:r>
         <w:rPr>
@@ -6002,22 +4428,8 @@
                 <w:rtl/>
                 <w:lang w:bidi="fa-IR"/>
               </w:rPr>
-              <w:t xml:space="preserve">تعداد </w:t>
-            </w:r>
-            <w:proofErr w:type="spellStart"/>
-            <w:r>
-              <w:rPr>
-                <w:rFonts w:ascii="Times New Roman" w:hAnsi="Times New Roman" w:cs="B Nazanin" w:hint="cs"/>
-                <w:b w:val="0"/>
-                <w:bCs w:val="0"/>
-                <w:sz w:val="28"/>
-                <w:szCs w:val="28"/>
-                <w:rtl/>
-                <w:lang w:bidi="fa-IR"/>
-              </w:rPr>
-              <w:t>نخ‌ها</w:t>
-            </w:r>
-            <w:proofErr w:type="spellEnd"/>
+              <w:t>تعداد نخ‌ها</w:t>
+            </w:r>
           </w:p>
         </w:tc>
         <w:tc>
@@ -6031,7 +4443,7 @@
               <w:pStyle w:val="a"/>
               <w:jc w:val="center"/>
               <w:rPr>
-                <w:rFonts w:ascii="Times New Roman" w:hAnsi="Times New Roman" w:cs="B Nazanin" w:hint="cs"/>
+                <w:rFonts w:ascii="Times New Roman" w:hAnsi="Times New Roman" w:cs="B Nazanin"/>
                 <w:b w:val="0"/>
                 <w:bCs w:val="0"/>
                 <w:sz w:val="28"/>
@@ -6338,7 +4750,7 @@
               <w:pStyle w:val="a"/>
               <w:jc w:val="center"/>
               <w:rPr>
-                <w:rFonts w:ascii="Times New Roman" w:hAnsi="Times New Roman" w:cs="B Nazanin" w:hint="cs"/>
+                <w:rFonts w:ascii="Times New Roman" w:hAnsi="Times New Roman" w:cs="B Nazanin"/>
                 <w:b w:val="0"/>
                 <w:bCs w:val="0"/>
                 <w:sz w:val="28"/>
@@ -6581,7 +4993,7 @@
               <w:bidi w:val="0"/>
               <w:jc w:val="center"/>
               <w:rPr>
-                <w:rFonts w:ascii="Times New Roman" w:hAnsi="Times New Roman" w:cs="B Nazanin" w:hint="cs"/>
+                <w:rFonts w:ascii="Times New Roman" w:hAnsi="Times New Roman" w:cs="B Nazanin"/>
                 <w:b w:val="0"/>
                 <w:bCs w:val="0"/>
                 <w:sz w:val="28"/>
@@ -7110,7 +5522,7 @@
               <w:pStyle w:val="a"/>
               <w:jc w:val="center"/>
               <w:rPr>
-                <w:rFonts w:ascii="Times New Roman" w:hAnsi="Times New Roman" w:cs="B Nazanin" w:hint="cs"/>
+                <w:rFonts w:ascii="Times New Roman" w:hAnsi="Times New Roman" w:cs="B Nazanin"/>
                 <w:b w:val="0"/>
                 <w:bCs w:val="0"/>
                 <w:sz w:val="28"/>
@@ -7359,6 +5771,7 @@
                 <w:rtl/>
                 <w:lang w:bidi="fa-IR"/>
               </w:rPr>
+              <w:lastRenderedPageBreak/>
               <w:t>۱۰</w:t>
             </w:r>
           </w:p>
@@ -7472,7 +5885,7 @@
               <w:bidi w:val="0"/>
               <w:jc w:val="center"/>
               <w:rPr>
-                <w:rFonts w:ascii="Times New Roman" w:hAnsi="Times New Roman" w:cs="B Nazanin" w:hint="cs"/>
+                <w:rFonts w:ascii="Times New Roman" w:hAnsi="Times New Roman" w:cs="B Nazanin"/>
                 <w:b w:val="0"/>
                 <w:bCs w:val="0"/>
                 <w:sz w:val="28"/>
@@ -7574,7 +5987,7 @@
               <w:pStyle w:val="a"/>
               <w:jc w:val="center"/>
               <w:rPr>
-                <w:rFonts w:ascii="Times New Roman" w:hAnsi="Times New Roman" w:cs="B Nazanin" w:hint="cs"/>
+                <w:rFonts w:ascii="Times New Roman" w:hAnsi="Times New Roman" w:cs="B Nazanin"/>
                 <w:b w:val="0"/>
                 <w:bCs w:val="0"/>
                 <w:sz w:val="28"/>
@@ -7801,7 +6214,7 @@
         <w:pStyle w:val="a"/>
         <w:jc w:val="both"/>
         <w:rPr>
-          <w:rFonts w:ascii="Times New Roman" w:hAnsi="Times New Roman" w:cs="B Nazanin" w:hint="cs"/>
+          <w:rFonts w:ascii="Times New Roman" w:hAnsi="Times New Roman" w:cs="B Nazanin"/>
           <w:b w:val="0"/>
           <w:bCs w:val="0"/>
           <w:i/>
@@ -13088,13 +11501,6 @@
     <w:pitch w:val="variable"/>
     <w:sig w:usb0="00002001" w:usb1="80000000" w:usb2="00000008" w:usb3="00000000" w:csb0="00000040" w:csb1="00000000"/>
   </w:font>
-  <w:font w:name="Cambria Math">
-    <w:panose1 w:val="02040503050406030204"/>
-    <w:charset w:val="00"/>
-    <w:family w:val="roman"/>
-    <w:pitch w:val="variable"/>
-    <w:sig w:usb0="E00006FF" w:usb1="420024FF" w:usb2="02000000" w:usb3="00000000" w:csb0="0000019F" w:csb1="00000000"/>
-  </w:font>
   <w:font w:name="Calibri Light">
     <w:panose1 w:val="020F0302020204030204"/>
     <w:charset w:val="00"/>
@@ -13195,6 +11601,7 @@
     <w:rsid w:val="00EA3DB3"/>
     <w:rsid w:val="00EF1F13"/>
     <w:rsid w:val="00EF3D48"/>
+    <w:rsid w:val="00F57032"/>
     <w:rsid w:val="00FC0A17"/>
   </w:rsids>
   <m:mathPr>

</xml_diff>

<commit_message>
HW4: final report modifications
</commit_message>
<xml_diff>
--- a/HW4/report/9731032_HW04.docx
+++ b/HW4/report/9731032_HW04.docx
@@ -553,7 +553,7 @@
         <w:ind w:left="360"/>
         <w:jc w:val="both"/>
         <w:rPr>
-          <w:rFonts w:ascii="Courier New" w:hAnsi="Courier New" w:cs="B Nazanin" w:hint="cs"/>
+          <w:rFonts w:ascii="Courier New" w:hAnsi="Courier New" w:cs="B Nazanin"/>
           <w:b w:val="0"/>
           <w:bCs w:val="0"/>
           <w:sz w:val="28"/>
@@ -774,10 +774,9 @@
     </w:p>
     <w:tbl>
       <w:tblPr>
-        <w:tblStyle w:val="TableGrid"/>
+        <w:tblStyle w:val="TableGridLight"/>
         <w:bidiVisual/>
         <w:tblW w:w="9151" w:type="dxa"/>
-        <w:tblInd w:w="-113" w:type="dxa"/>
         <w:tblLook w:val="04A0" w:firstRow="1" w:lastRow="0" w:firstColumn="1" w:lastColumn="0" w:noHBand="0" w:noVBand="1"/>
       </w:tblPr>
       <w:tblGrid>
@@ -815,6 +814,7 @@
           <w:tcPr>
             <w:tcW w:w="7831" w:type="dxa"/>
             <w:gridSpan w:val="5"/>
+            <w:vAlign w:val="center"/>
           </w:tcPr>
           <w:p>
             <w:pPr>
@@ -889,17 +889,6 @@
             </w:pPr>
             <w:r>
               <w:rPr>
-                <w:rFonts w:ascii="Times New Roman" w:hAnsi="Times New Roman" w:cs="B Nazanin"/>
-                <w:b w:val="0"/>
-                <w:bCs w:val="0"/>
-                <w:sz w:val="28"/>
-                <w:szCs w:val="28"/>
-                <w:lang w:bidi="fa-IR"/>
-              </w:rPr>
-              <w:t>64</w:t>
-            </w:r>
-            <w:r>
-              <w:rPr>
                 <w:rFonts w:ascii="Times New Roman" w:hAnsi="Times New Roman" w:cs="B Nazanin" w:hint="cs"/>
                 <w:b w:val="0"/>
                 <w:bCs w:val="0"/>
@@ -907,18 +896,7 @@
                 <w:szCs w:val="28"/>
                 <w:lang w:bidi="fa-IR"/>
               </w:rPr>
-              <w:t>×</w:t>
-            </w:r>
-            <w:r>
-              <w:rPr>
-                <w:rFonts w:ascii="Times New Roman" w:hAnsi="Times New Roman" w:cs="B Nazanin"/>
-                <w:b w:val="0"/>
-                <w:bCs w:val="0"/>
-                <w:sz w:val="28"/>
-                <w:szCs w:val="28"/>
-                <w:lang w:bidi="fa-IR"/>
-              </w:rPr>
-              <w:t>64</w:t>
+              <w:t>64×64</w:t>
             </w:r>
           </w:p>
         </w:tc>
@@ -943,17 +921,6 @@
             </w:pPr>
             <w:r>
               <w:rPr>
-                <w:rFonts w:ascii="Times New Roman" w:hAnsi="Times New Roman" w:cs="B Nazanin"/>
-                <w:b w:val="0"/>
-                <w:bCs w:val="0"/>
-                <w:sz w:val="28"/>
-                <w:szCs w:val="28"/>
-                <w:lang w:bidi="fa-IR"/>
-              </w:rPr>
-              <w:t>128</w:t>
-            </w:r>
-            <w:r>
-              <w:rPr>
                 <w:rFonts w:ascii="Times New Roman" w:hAnsi="Times New Roman" w:cs="B Nazanin" w:hint="cs"/>
                 <w:b w:val="0"/>
                 <w:bCs w:val="0"/>
@@ -961,18 +928,7 @@
                 <w:szCs w:val="28"/>
                 <w:lang w:bidi="fa-IR"/>
               </w:rPr>
-              <w:t>×</w:t>
-            </w:r>
-            <w:r>
-              <w:rPr>
-                <w:rFonts w:ascii="Times New Roman" w:hAnsi="Times New Roman" w:cs="B Nazanin"/>
-                <w:b w:val="0"/>
-                <w:bCs w:val="0"/>
-                <w:sz w:val="28"/>
-                <w:szCs w:val="28"/>
-                <w:lang w:bidi="fa-IR"/>
-              </w:rPr>
-              <w:t>128</w:t>
+              <w:t>128×128</w:t>
             </w:r>
           </w:p>
         </w:tc>
@@ -997,17 +953,6 @@
             </w:pPr>
             <w:r>
               <w:rPr>
-                <w:rFonts w:ascii="Times New Roman" w:hAnsi="Times New Roman" w:cs="B Nazanin"/>
-                <w:b w:val="0"/>
-                <w:bCs w:val="0"/>
-                <w:sz w:val="28"/>
-                <w:szCs w:val="28"/>
-                <w:lang w:bidi="fa-IR"/>
-              </w:rPr>
-              <w:t>256</w:t>
-            </w:r>
-            <w:r>
-              <w:rPr>
                 <w:rFonts w:ascii="Times New Roman" w:hAnsi="Times New Roman" w:cs="B Nazanin" w:hint="cs"/>
                 <w:b w:val="0"/>
                 <w:bCs w:val="0"/>
@@ -1015,18 +960,7 @@
                 <w:szCs w:val="28"/>
                 <w:lang w:bidi="fa-IR"/>
               </w:rPr>
-              <w:t>×</w:t>
-            </w:r>
-            <w:r>
-              <w:rPr>
-                <w:rFonts w:ascii="Times New Roman" w:hAnsi="Times New Roman" w:cs="B Nazanin"/>
-                <w:b w:val="0"/>
-                <w:bCs w:val="0"/>
-                <w:sz w:val="28"/>
-                <w:szCs w:val="28"/>
-                <w:lang w:bidi="fa-IR"/>
-              </w:rPr>
-              <w:t>256</w:t>
+              <w:t>256×256</w:t>
             </w:r>
           </w:p>
         </w:tc>
@@ -1051,17 +985,6 @@
             </w:pPr>
             <w:r>
               <w:rPr>
-                <w:rFonts w:ascii="Times New Roman" w:hAnsi="Times New Roman" w:cs="B Nazanin"/>
-                <w:b w:val="0"/>
-                <w:bCs w:val="0"/>
-                <w:sz w:val="28"/>
-                <w:szCs w:val="28"/>
-                <w:lang w:bidi="fa-IR"/>
-              </w:rPr>
-              <w:t>512</w:t>
-            </w:r>
-            <w:r>
-              <w:rPr>
                 <w:rFonts w:ascii="Times New Roman" w:hAnsi="Times New Roman" w:cs="B Nazanin" w:hint="cs"/>
                 <w:b w:val="0"/>
                 <w:bCs w:val="0"/>
@@ -1069,18 +992,7 @@
                 <w:szCs w:val="28"/>
                 <w:lang w:bidi="fa-IR"/>
               </w:rPr>
-              <w:t>×</w:t>
-            </w:r>
-            <w:r>
-              <w:rPr>
-                <w:rFonts w:ascii="Times New Roman" w:hAnsi="Times New Roman" w:cs="B Nazanin"/>
-                <w:b w:val="0"/>
-                <w:bCs w:val="0"/>
-                <w:sz w:val="28"/>
-                <w:szCs w:val="28"/>
-                <w:lang w:bidi="fa-IR"/>
-              </w:rPr>
-              <w:t>512</w:t>
+              <w:t>512×512</w:t>
             </w:r>
           </w:p>
         </w:tc>
@@ -1105,17 +1017,6 @@
             </w:pPr>
             <w:r>
               <w:rPr>
-                <w:rFonts w:ascii="Times New Roman" w:hAnsi="Times New Roman" w:cs="B Nazanin"/>
-                <w:b w:val="0"/>
-                <w:bCs w:val="0"/>
-                <w:sz w:val="28"/>
-                <w:szCs w:val="28"/>
-                <w:lang w:bidi="fa-IR"/>
-              </w:rPr>
-              <w:t>1024</w:t>
-            </w:r>
-            <w:r>
-              <w:rPr>
                 <w:rFonts w:ascii="Times New Roman" w:hAnsi="Times New Roman" w:cs="B Nazanin" w:hint="cs"/>
                 <w:b w:val="0"/>
                 <w:bCs w:val="0"/>
@@ -1123,18 +1024,7 @@
                 <w:szCs w:val="28"/>
                 <w:lang w:bidi="fa-IR"/>
               </w:rPr>
-              <w:t>×</w:t>
-            </w:r>
-            <w:r>
-              <w:rPr>
-                <w:rFonts w:ascii="Times New Roman" w:hAnsi="Times New Roman" w:cs="B Nazanin"/>
-                <w:b w:val="0"/>
-                <w:bCs w:val="0"/>
-                <w:sz w:val="28"/>
-                <w:szCs w:val="28"/>
-                <w:lang w:bidi="fa-IR"/>
-              </w:rPr>
-              <w:t>1024</w:t>
+              <w:t>1024×1024</w:t>
             </w:r>
           </w:p>
         </w:tc>
@@ -1206,7 +1096,7 @@
             </w:pPr>
             <w:r>
               <w:rPr>
-                <w:rFonts w:ascii="Times New Roman" w:hAnsi="Times New Roman" w:cs="B Nazanin"/>
+                <w:rFonts w:ascii="Times New Roman" w:hAnsi="Times New Roman" w:cs="B Nazanin" w:hint="cs"/>
                 <w:b w:val="0"/>
                 <w:bCs w:val="0"/>
                 <w:sz w:val="28"/>
@@ -1239,7 +1129,7 @@
             </w:pPr>
             <w:r>
               <w:rPr>
-                <w:rFonts w:ascii="Times New Roman" w:hAnsi="Times New Roman" w:cs="B Nazanin"/>
+                <w:rFonts w:ascii="Times New Roman" w:hAnsi="Times New Roman" w:cs="B Nazanin" w:hint="cs"/>
                 <w:b w:val="0"/>
                 <w:bCs w:val="0"/>
                 <w:sz w:val="28"/>
@@ -1271,7 +1161,7 @@
             </w:pPr>
             <w:r>
               <w:rPr>
-                <w:rFonts w:ascii="Times New Roman" w:hAnsi="Times New Roman" w:cs="B Nazanin"/>
+                <w:rFonts w:ascii="Times New Roman" w:hAnsi="Times New Roman" w:cs="B Nazanin" w:hint="cs"/>
                 <w:b w:val="0"/>
                 <w:bCs w:val="0"/>
                 <w:sz w:val="28"/>
@@ -1304,7 +1194,7 @@
             </w:pPr>
             <w:r>
               <w:rPr>
-                <w:rFonts w:ascii="Times New Roman" w:hAnsi="Times New Roman" w:cs="B Nazanin"/>
+                <w:rFonts w:ascii="Times New Roman" w:hAnsi="Times New Roman" w:cs="B Nazanin" w:hint="cs"/>
                 <w:b w:val="0"/>
                 <w:bCs w:val="0"/>
                 <w:sz w:val="28"/>
@@ -1337,7 +1227,7 @@
             </w:pPr>
             <w:r>
               <w:rPr>
-                <w:rFonts w:ascii="Times New Roman" w:hAnsi="Times New Roman" w:cs="B Nazanin"/>
+                <w:rFonts w:ascii="Times New Roman" w:hAnsi="Times New Roman" w:cs="B Nazanin" w:hint="cs"/>
                 <w:b w:val="0"/>
                 <w:bCs w:val="0"/>
                 <w:sz w:val="28"/>
@@ -1541,10 +1431,9 @@
     </w:p>
     <w:tbl>
       <w:tblPr>
-        <w:tblStyle w:val="TableGrid"/>
+        <w:tblStyle w:val="TableGridLight"/>
         <w:bidiVisual/>
         <w:tblW w:w="9151" w:type="dxa"/>
-        <w:tblInd w:w="-113" w:type="dxa"/>
         <w:tblLook w:val="04A0" w:firstRow="1" w:lastRow="0" w:firstColumn="1" w:lastColumn="0" w:noHBand="0" w:noVBand="1"/>
       </w:tblPr>
       <w:tblGrid>
@@ -1582,6 +1471,7 @@
           <w:tcPr>
             <w:tcW w:w="7831" w:type="dxa"/>
             <w:gridSpan w:val="5"/>
+            <w:vAlign w:val="center"/>
           </w:tcPr>
           <w:p>
             <w:pPr>
@@ -2141,6 +2031,7 @@
         <w:tc>
           <w:tcPr>
             <w:tcW w:w="1459" w:type="dxa"/>
+            <w:vAlign w:val="center"/>
           </w:tcPr>
           <w:p>
             <w:pPr>
@@ -2171,6 +2062,7 @@
         <w:tc>
           <w:tcPr>
             <w:tcW w:w="1559" w:type="dxa"/>
+            <w:vAlign w:val="center"/>
           </w:tcPr>
           <w:p>
             <w:pPr>
@@ -2201,6 +2093,7 @@
         <w:tc>
           <w:tcPr>
             <w:tcW w:w="1559" w:type="dxa"/>
+            <w:vAlign w:val="center"/>
           </w:tcPr>
           <w:p>
             <w:pPr>
@@ -2231,6 +2124,7 @@
         <w:tc>
           <w:tcPr>
             <w:tcW w:w="1560" w:type="dxa"/>
+            <w:vAlign w:val="center"/>
           </w:tcPr>
           <w:p>
             <w:pPr>
@@ -2261,6 +2155,7 @@
         <w:tc>
           <w:tcPr>
             <w:tcW w:w="1694" w:type="dxa"/>
+            <w:vAlign w:val="center"/>
           </w:tcPr>
           <w:p>
             <w:pPr>
@@ -2480,10 +2375,9 @@
     </w:p>
     <w:tbl>
       <w:tblPr>
-        <w:tblStyle w:val="TableGrid"/>
+        <w:tblStyle w:val="TableGridLight"/>
         <w:bidiVisual/>
         <w:tblW w:w="9151" w:type="dxa"/>
-        <w:tblInd w:w="-113" w:type="dxa"/>
         <w:tblLook w:val="04A0" w:firstRow="1" w:lastRow="0" w:firstColumn="1" w:lastColumn="0" w:noHBand="0" w:noVBand="1"/>
       </w:tblPr>
       <w:tblGrid>
@@ -2521,6 +2415,7 @@
           <w:tcPr>
             <w:tcW w:w="7831" w:type="dxa"/>
             <w:gridSpan w:val="5"/>
+            <w:vAlign w:val="center"/>
           </w:tcPr>
           <w:p>
             <w:pPr>
@@ -3080,6 +2975,7 @@
         <w:tc>
           <w:tcPr>
             <w:tcW w:w="1459" w:type="dxa"/>
+            <w:vAlign w:val="center"/>
           </w:tcPr>
           <w:p>
             <w:pPr>
@@ -3110,6 +3006,7 @@
         <w:tc>
           <w:tcPr>
             <w:tcW w:w="1559" w:type="dxa"/>
+            <w:vAlign w:val="center"/>
           </w:tcPr>
           <w:p>
             <w:pPr>
@@ -3140,6 +3037,7 @@
         <w:tc>
           <w:tcPr>
             <w:tcW w:w="1559" w:type="dxa"/>
+            <w:vAlign w:val="center"/>
           </w:tcPr>
           <w:p>
             <w:pPr>
@@ -3170,6 +3068,7 @@
         <w:tc>
           <w:tcPr>
             <w:tcW w:w="1560" w:type="dxa"/>
+            <w:vAlign w:val="center"/>
           </w:tcPr>
           <w:p>
             <w:pPr>
@@ -3200,6 +3099,7 @@
         <w:tc>
           <w:tcPr>
             <w:tcW w:w="1694" w:type="dxa"/>
+            <w:vAlign w:val="center"/>
           </w:tcPr>
           <w:p>
             <w:pPr>
@@ -3251,6 +3151,17 @@
         <w:ind w:left="379"/>
         <w:jc w:val="both"/>
         <w:rPr>
+          <w:rFonts w:ascii="Times New Roman" w:hAnsi="Times New Roman" w:cs="B Nazanin"/>
+          <w:b w:val="0"/>
+          <w:bCs w:val="0"/>
+          <w:sz w:val="28"/>
+          <w:szCs w:val="28"/>
+          <w:rtl/>
+          <w:lang w:bidi="fa-IR"/>
+        </w:rPr>
+      </w:pPr>
+      <w:r>
+        <w:rPr>
           <w:rFonts w:ascii="Times New Roman" w:hAnsi="Times New Roman" w:cs="B Nazanin" w:hint="cs"/>
           <w:b w:val="0"/>
           <w:bCs w:val="0"/>
@@ -3259,7 +3170,20 @@
           <w:rtl/>
           <w:lang w:bidi="fa-IR"/>
         </w:rPr>
-      </w:pPr>
+        <w:lastRenderedPageBreak/>
+        <w:t xml:space="preserve">همانطور که می‌بینیم، برای </w:t>
+      </w:r>
+      <w:r>
+        <w:rPr>
+          <w:rFonts w:ascii="Times New Roman" w:hAnsi="Times New Roman" w:cs="B Nazanin"/>
+          <w:b w:val="0"/>
+          <w:bCs w:val="0"/>
+          <w:sz w:val="28"/>
+          <w:szCs w:val="28"/>
+          <w:lang w:bidi="fa-IR"/>
+        </w:rPr>
+        <w:t>N</w:t>
+      </w:r>
       <w:r>
         <w:rPr>
           <w:rFonts w:ascii="Times New Roman" w:hAnsi="Times New Roman" w:cs="B Nazanin" w:hint="cs"/>
@@ -3270,20 +3194,24 @@
           <w:rtl/>
           <w:lang w:bidi="fa-IR"/>
         </w:rPr>
-        <w:lastRenderedPageBreak/>
-        <w:t xml:space="preserve">همانطور که می‌بینیم، برای </w:t>
-      </w:r>
-      <w:r>
+        <w:t>های ۱۲۸ و ۲۵۶ بیشترین تسریع را داریم. دلیل آن احتمالا به علت جا شدن ماتریس‌ها در کش و همچنین به صرفه بودن سربار موازی‌سازی برای آن است.</w:t>
+      </w:r>
+    </w:p>
+    <w:p>
+      <w:pPr>
+        <w:pStyle w:val="a"/>
+        <w:ind w:left="379"/>
+        <w:jc w:val="both"/>
         <w:rPr>
           <w:rFonts w:ascii="Times New Roman" w:hAnsi="Times New Roman" w:cs="B Nazanin"/>
           <w:b w:val="0"/>
           <w:bCs w:val="0"/>
           <w:sz w:val="28"/>
           <w:szCs w:val="28"/>
-          <w:lang w:bidi="fa-IR"/>
-        </w:rPr>
-        <w:t>N</w:t>
-      </w:r>
+          <w:rtl/>
+          <w:lang w:bidi="fa-IR"/>
+        </w:rPr>
+      </w:pPr>
       <w:r>
         <w:rPr>
           <w:rFonts w:ascii="Times New Roman" w:hAnsi="Times New Roman" w:cs="B Nazanin" w:hint="cs"/>
@@ -3294,7 +3222,30 @@
           <w:rtl/>
           <w:lang w:bidi="fa-IR"/>
         </w:rPr>
-        <w:t>های ۱۲۸ و ۲۵۶ بیشترین تسریع را داریم. دلیل آن احتمالا به علت جا شدن ماتریس‌ها در کش و همچنین به صرفه بودن سربار موازی‌سازی برای آن است.</w:t>
+        <w:t xml:space="preserve">از آنجا که برای تمام </w:t>
+      </w:r>
+      <w:r>
+        <w:rPr>
+          <w:rFonts w:ascii="Times New Roman" w:hAnsi="Times New Roman" w:cs="B Nazanin"/>
+          <w:b w:val="0"/>
+          <w:bCs w:val="0"/>
+          <w:sz w:val="28"/>
+          <w:szCs w:val="28"/>
+          <w:lang w:bidi="fa-IR"/>
+        </w:rPr>
+        <w:t>N</w:t>
+      </w:r>
+      <w:r>
+        <w:rPr>
+          <w:rFonts w:ascii="Times New Roman" w:hAnsi="Times New Roman" w:cs="B Nazanin" w:hint="cs"/>
+          <w:b w:val="0"/>
+          <w:bCs w:val="0"/>
+          <w:sz w:val="28"/>
+          <w:szCs w:val="28"/>
+          <w:rtl/>
+          <w:lang w:bidi="fa-IR"/>
+        </w:rPr>
+        <w:t>ها به تسریع بیشتر از یک دست پیدا کردیم، بنابراین حالت سریال در هیچ‌کدام از موارد بهتر عمل نمی‌کند.</w:t>
       </w:r>
     </w:p>
     <w:p>
@@ -3325,7 +3276,127 @@
           <w:rtl/>
           <w:lang w:bidi="fa-IR"/>
         </w:rPr>
-        <w:t>هععی</w:t>
+        <w:t xml:space="preserve">کد برنامه در فایل </w:t>
+      </w:r>
+      <w:r>
+        <w:rPr>
+          <w:rFonts w:ascii="Times New Roman" w:hAnsi="Times New Roman" w:cs="B Nazanin"/>
+          <w:b w:val="0"/>
+          <w:bCs w:val="0"/>
+          <w:sz w:val="28"/>
+          <w:szCs w:val="28"/>
+          <w:lang w:bidi="fa-IR"/>
+        </w:rPr>
+        <w:t>Q2.cpp</w:t>
+      </w:r>
+      <w:r>
+        <w:rPr>
+          <w:rFonts w:ascii="Times New Roman" w:hAnsi="Times New Roman" w:cs="B Nazanin" w:hint="cs"/>
+          <w:b w:val="0"/>
+          <w:bCs w:val="0"/>
+          <w:sz w:val="28"/>
+          <w:szCs w:val="28"/>
+          <w:rtl/>
+          <w:lang w:bidi="fa-IR"/>
+        </w:rPr>
+        <w:t xml:space="preserve"> موجود است.</w:t>
+      </w:r>
+    </w:p>
+    <w:p>
+      <w:pPr>
+        <w:pStyle w:val="a"/>
+        <w:ind w:left="379"/>
+        <w:jc w:val="both"/>
+        <w:rPr>
+          <w:rFonts w:ascii="Times New Roman" w:hAnsi="Times New Roman" w:cs="B Nazanin"/>
+          <w:b w:val="0"/>
+          <w:bCs w:val="0"/>
+          <w:sz w:val="28"/>
+          <w:szCs w:val="28"/>
+          <w:rtl/>
+          <w:lang w:bidi="fa-IR"/>
+        </w:rPr>
+      </w:pPr>
+      <w:r>
+        <w:rPr>
+          <w:rFonts w:ascii="Times New Roman" w:hAnsi="Times New Roman" w:cs="B Nazanin" w:hint="cs"/>
+          <w:b w:val="0"/>
+          <w:bCs w:val="0"/>
+          <w:sz w:val="28"/>
+          <w:szCs w:val="28"/>
+          <w:rtl/>
+          <w:lang w:bidi="fa-IR"/>
+        </w:rPr>
+        <w:t xml:space="preserve">در این کد با استفاده از دو قفل </w:t>
+      </w:r>
+      <w:r>
+        <w:rPr>
+          <w:rFonts w:ascii="Courier New" w:hAnsi="Courier New" w:cs="Courier New"/>
+          <w:b w:val="0"/>
+          <w:bCs w:val="0"/>
+          <w:sz w:val="28"/>
+          <w:szCs w:val="28"/>
+          <w:lang w:bidi="fa-IR"/>
+        </w:rPr>
+        <w:t>lock1</w:t>
+      </w:r>
+      <w:r>
+        <w:rPr>
+          <w:rFonts w:ascii="Times New Roman" w:hAnsi="Times New Roman" w:cs="B Nazanin" w:hint="cs"/>
+          <w:b w:val="0"/>
+          <w:bCs w:val="0"/>
+          <w:sz w:val="28"/>
+          <w:szCs w:val="28"/>
+          <w:rtl/>
+          <w:lang w:bidi="fa-IR"/>
+        </w:rPr>
+        <w:t xml:space="preserve"> و </w:t>
+      </w:r>
+      <w:r>
+        <w:rPr>
+          <w:rFonts w:ascii="Courier New" w:hAnsi="Courier New" w:cs="Courier New"/>
+          <w:b w:val="0"/>
+          <w:bCs w:val="0"/>
+          <w:sz w:val="28"/>
+          <w:szCs w:val="28"/>
+          <w:lang w:bidi="fa-IR"/>
+        </w:rPr>
+        <w:t>lock2</w:t>
+      </w:r>
+      <w:r>
+        <w:rPr>
+          <w:rFonts w:ascii="Times New Roman" w:hAnsi="Times New Roman" w:cs="B Nazanin" w:hint="cs"/>
+          <w:b w:val="0"/>
+          <w:bCs w:val="0"/>
+          <w:sz w:val="28"/>
+          <w:szCs w:val="28"/>
+          <w:rtl/>
+          <w:lang w:bidi="fa-IR"/>
+        </w:rPr>
+        <w:t xml:space="preserve"> و داشتن دو </w:t>
+      </w:r>
+      <w:r>
+        <w:rPr>
+          <w:rFonts w:ascii="Courier New" w:hAnsi="Courier New" w:cs="Courier New"/>
+          <w:b w:val="0"/>
+          <w:bCs w:val="0"/>
+          <w:sz w:val="28"/>
+          <w:szCs w:val="28"/>
+          <w:lang w:bidi="fa-IR"/>
+        </w:rPr>
+        <w:t>section</w:t>
+      </w:r>
+      <w:r>
+        <w:rPr>
+          <w:rFonts w:ascii="Times New Roman" w:hAnsi="Times New Roman" w:cs="B Nazanin" w:hint="cs"/>
+          <w:b w:val="0"/>
+          <w:bCs w:val="0"/>
+          <w:sz w:val="28"/>
+          <w:szCs w:val="28"/>
+          <w:rtl/>
+          <w:lang w:bidi="fa-IR"/>
+        </w:rPr>
+        <w:t xml:space="preserve"> که تنها دو نخ آن‌ها را اجرا می‌کنند، بن‌بست به وجود می‌آوریم. به این شکل که اگر پیش از آن که یک نخ بتواند هر دو قفل را در اختیار بگیرد، نخ دوم قفل دیگر را در اختیار بگیرد، بن‌بست رخ می‌دهد و هر دو نخ منتظر آزاد شدن قفلی هستند که در اختیار نخ دیگر است.</w:t>
       </w:r>
     </w:p>
     <w:p>
@@ -3367,7 +3438,18 @@
           <w:szCs w:val="28"/>
           <w:lang w:bidi="fa-IR"/>
         </w:rPr>
-        <w:t>Q3.cpp</w:t>
+        <w:t>Q3.c</w:t>
+      </w:r>
+      <w:r>
+        <w:rPr>
+          <w:rFonts w:ascii="Times New Roman" w:hAnsi="Times New Roman" w:cs="B Nazanin"/>
+          <w:b w:val="0"/>
+          <w:bCs w:val="0"/>
+          <w:sz w:val="28"/>
+          <w:szCs w:val="28"/>
+          <w:lang w:bidi="fa-IR"/>
+        </w:rPr>
+        <w:t>pp</w:t>
       </w:r>
       <w:r>
         <w:rPr>
@@ -3464,10 +3546,10 @@
           <w:noProof/>
         </w:rPr>
         <w:drawing>
-          <wp:inline distT="0" distB="0" distL="0" distR="0" wp14:anchorId="6581FA9A" wp14:editId="703F1BD0">
+          <wp:inline distT="0" distB="0" distL="0" distR="0" wp14:anchorId="6581FA9A" wp14:editId="3C5639F8">
             <wp:extent cx="4886325" cy="1339327"/>
             <wp:effectExtent l="0" t="0" r="0" b="0"/>
-            <wp:docPr id="2" name="Picture 2" descr="displaymath1387"/>
+            <wp:docPr id="2" name="Picture 2"/>
             <wp:cNvGraphicFramePr>
               <a:graphicFrameLocks xmlns:a="http://schemas.openxmlformats.org/drawingml/2006/main" noChangeAspect="1"/>
             </wp:cNvGraphicFramePr>
@@ -3475,7 +3557,7 @@
               <a:graphicData uri="http://schemas.openxmlformats.org/drawingml/2006/picture">
                 <pic:pic xmlns:pic="http://schemas.openxmlformats.org/drawingml/2006/picture">
                   <pic:nvPicPr>
-                    <pic:cNvPr id="0" name="Picture 1" descr="displaymath1387"/>
+                    <pic:cNvPr id="2" name="Picture 2"/>
                     <pic:cNvPicPr>
                       <a:picLocks noChangeAspect="1" noChangeArrowheads="1"/>
                     </pic:cNvPicPr>
@@ -3518,7 +3600,7 @@
         <w:pStyle w:val="a"/>
         <w:jc w:val="center"/>
         <w:rPr>
-          <w:rFonts w:ascii="Times New Roman" w:hAnsi="Times New Roman" w:cs="B Nazanin" w:hint="cs"/>
+          <w:rFonts w:ascii="Times New Roman" w:hAnsi="Times New Roman" w:cs="B Nazanin"/>
           <w:b w:val="0"/>
           <w:bCs w:val="0"/>
           <w:sz w:val="28"/>
@@ -3532,10 +3614,10 @@
           <w:noProof/>
         </w:rPr>
         <w:drawing>
-          <wp:inline distT="0" distB="0" distL="0" distR="0" wp14:anchorId="5C476963" wp14:editId="129B3A3E">
+          <wp:inline distT="0" distB="0" distL="0" distR="0" wp14:anchorId="5C476963" wp14:editId="268418E6">
             <wp:extent cx="5731510" cy="600710"/>
             <wp:effectExtent l="0" t="0" r="2540" b="8890"/>
-            <wp:docPr id="4" name="Picture 4" descr="tabular57"/>
+            <wp:docPr id="4" name="Picture 4"/>
             <wp:cNvGraphicFramePr>
               <a:graphicFrameLocks xmlns:a="http://schemas.openxmlformats.org/drawingml/2006/main" noChangeAspect="1"/>
             </wp:cNvGraphicFramePr>
@@ -3543,7 +3625,7 @@
               <a:graphicData uri="http://schemas.openxmlformats.org/drawingml/2006/picture">
                 <pic:pic xmlns:pic="http://schemas.openxmlformats.org/drawingml/2006/picture">
                   <pic:nvPicPr>
-                    <pic:cNvPr id="0" name="Picture 3" descr="tabular57"/>
+                    <pic:cNvPr id="4" name="Picture 4"/>
                     <pic:cNvPicPr>
                       <a:picLocks noChangeAspect="1" noChangeArrowheads="1"/>
                     </pic:cNvPicPr>
@@ -3606,7 +3688,7 @@
           <w:rtl/>
           <w:lang w:bidi="fa-IR"/>
         </w:rPr>
-        <w:t xml:space="preserve">با کمی اعمال جبری، می‌توانیم اعمال بالا را به وظایف زیر بشکنیم. وظایفی که در یک مستطیل قرار دارند، می‌توانند به صورت مستقل از هم اجرا شوند. اما پیش از رفتن به </w:t>
+        <w:t xml:space="preserve">با کمی اعمال جبری، می‌توانیم </w:t>
       </w:r>
       <w:r>
         <w:rPr>
@@ -3618,7 +3700,7 @@
           <w:rtl/>
           <w:lang w:bidi="fa-IR"/>
         </w:rPr>
-        <w:t xml:space="preserve">مستطیل </w:t>
+        <w:t xml:space="preserve">محاسبه بلوک‌های </w:t>
       </w:r>
       <w:r>
         <w:rPr>
@@ -3630,31 +3712,7 @@
           <w:rtl/>
           <w:lang w:bidi="fa-IR"/>
         </w:rPr>
-        <w:t xml:space="preserve">بعدی، باید کار </w:t>
-      </w:r>
-      <w:r>
-        <w:rPr>
-          <w:rFonts w:ascii="Times New Roman" w:eastAsiaTheme="minorEastAsia" w:hAnsi="Times New Roman" w:cs="B Nazanin" w:hint="cs"/>
-          <w:b w:val="0"/>
-          <w:bCs w:val="0"/>
-          <w:sz w:val="28"/>
-          <w:szCs w:val="28"/>
-          <w:rtl/>
-          <w:lang w:bidi="fa-IR"/>
-        </w:rPr>
-        <w:t>مستطیل</w:t>
-      </w:r>
-      <w:r>
-        <w:rPr>
-          <w:rFonts w:ascii="Times New Roman" w:eastAsiaTheme="minorEastAsia" w:hAnsi="Times New Roman" w:cs="B Nazanin" w:hint="cs"/>
-          <w:b w:val="0"/>
-          <w:bCs w:val="0"/>
-          <w:sz w:val="28"/>
-          <w:szCs w:val="28"/>
-          <w:rtl/>
-          <w:lang w:bidi="fa-IR"/>
-        </w:rPr>
-        <w:t xml:space="preserve"> قبلی تمام شده باشد.</w:t>
+        <w:t>بالا را به وظایف زیر بشکنیم. وظایفی که در یک مستطیل قرار دارند، می‌توانند به صورت مستقل از هم اجرا شوند. اما پیش از رفتن به مستطیل بعدی، باید کار مستطیل قبلی تمام شده باشد.</w:t>
       </w:r>
     </w:p>
     <w:p>
@@ -3662,7 +3720,7 @@
         <w:pStyle w:val="a"/>
         <w:jc w:val="both"/>
         <w:rPr>
-          <w:rFonts w:ascii="Times New Roman" w:eastAsiaTheme="minorEastAsia" w:hAnsi="Times New Roman" w:cs="B Nazanin" w:hint="cs"/>
+          <w:rFonts w:ascii="Times New Roman" w:eastAsiaTheme="minorEastAsia" w:hAnsi="Times New Roman" w:cs="B Nazanin"/>
           <w:b w:val="0"/>
           <w:bCs w:val="0"/>
           <w:sz w:val="28"/>
@@ -3737,6 +3795,7 @@
           <w:rtl/>
           <w:lang w:bidi="fa-IR"/>
         </w:rPr>
+        <w:lastRenderedPageBreak/>
         <w:t xml:space="preserve">حال </w:t>
       </w:r>
       <w:r>
@@ -3827,6 +3886,17 @@
         <w:ind w:left="379"/>
         <w:jc w:val="both"/>
         <w:rPr>
+          <w:rFonts w:ascii="Times New Roman" w:hAnsi="Times New Roman" w:cs="B Nazanin"/>
+          <w:b w:val="0"/>
+          <w:bCs w:val="0"/>
+          <w:sz w:val="28"/>
+          <w:szCs w:val="28"/>
+          <w:rtl/>
+          <w:lang w:bidi="fa-IR"/>
+        </w:rPr>
+      </w:pPr>
+      <w:r>
+        <w:rPr>
           <w:rFonts w:ascii="Times New Roman" w:hAnsi="Times New Roman" w:cs="B Nazanin" w:hint="cs"/>
           <w:b w:val="0"/>
           <w:bCs w:val="0"/>
@@ -3835,7 +3905,19 @@
           <w:rtl/>
           <w:lang w:bidi="fa-IR"/>
         </w:rPr>
-      </w:pPr>
+        <w:t xml:space="preserve">پس از نوشتن کد سریال، با استفاده از </w:t>
+      </w:r>
+      <w:r>
+        <w:rPr>
+          <w:rFonts w:ascii="Courier New" w:hAnsi="Courier New" w:cs="Courier New"/>
+          <w:b w:val="0"/>
+          <w:bCs w:val="0"/>
+          <w:sz w:val="28"/>
+          <w:szCs w:val="28"/>
+          <w:lang w:bidi="fa-IR"/>
+        </w:rPr>
+        <w:t>#pragma omp task</w:t>
+      </w:r>
       <w:r>
         <w:rPr>
           <w:rFonts w:ascii="Times New Roman" w:hAnsi="Times New Roman" w:cs="B Nazanin" w:hint="cs"/>
@@ -3846,18 +3928,7 @@
           <w:rtl/>
           <w:lang w:bidi="fa-IR"/>
         </w:rPr>
-        <w:t xml:space="preserve">پس از نوشتن کد سریال، با استفاده از </w:t>
-      </w:r>
-      <w:r>
-        <w:rPr>
-          <w:rFonts w:ascii="Times New Roman" w:hAnsi="Times New Roman" w:cs="B Nazanin"/>
-          <w:b w:val="0"/>
-          <w:bCs w:val="0"/>
-          <w:sz w:val="28"/>
-          <w:szCs w:val="28"/>
-          <w:lang w:bidi="fa-IR"/>
-        </w:rPr>
-        <w:t>#pragma omp task</w:t>
+        <w:t xml:space="preserve"> وظایفی که از هم مستقل هستند را توسط نخ‌های مختلف موازی می‌کنیم.</w:t>
       </w:r>
       <w:r>
         <w:rPr>
@@ -3869,7 +3940,18 @@
           <w:rtl/>
           <w:lang w:bidi="fa-IR"/>
         </w:rPr>
-        <w:t xml:space="preserve"> وظایفی که از هم مستقل هستند را توسط نخ‌های مختلف موازی می‌کنیم.</w:t>
+        <w:t xml:space="preserve"> همچنین پس از ساخت وظایف موجود در هر مستطیل شکل بالا، با استفاده </w:t>
+      </w:r>
+      <w:r>
+        <w:rPr>
+          <w:rFonts w:ascii="Courier New" w:hAnsi="Courier New" w:cs="Courier New"/>
+          <w:b w:val="0"/>
+          <w:bCs w:val="0"/>
+          <w:sz w:val="28"/>
+          <w:szCs w:val="28"/>
+          <w:lang w:bidi="fa-IR"/>
+        </w:rPr>
+        <w:t>#pragma omp taskwait</w:t>
       </w:r>
       <w:r>
         <w:rPr>
@@ -3881,43 +3963,7 @@
           <w:rtl/>
           <w:lang w:bidi="fa-IR"/>
         </w:rPr>
-        <w:t xml:space="preserve"> همچنین پس از ساخت وظایف موجود در هر مستطیل شکل بالا، با استفاده </w:t>
-      </w:r>
-      <w:r>
-        <w:rPr>
-          <w:rFonts w:ascii="Times New Roman" w:hAnsi="Times New Roman" w:cs="B Nazanin"/>
-          <w:b w:val="0"/>
-          <w:bCs w:val="0"/>
-          <w:sz w:val="28"/>
-          <w:szCs w:val="28"/>
-          <w:lang w:bidi="fa-IR"/>
-        </w:rPr>
-        <w:t>#pragma omp taskwait</w:t>
-      </w:r>
-      <w:r>
-        <w:rPr>
-          <w:rFonts w:ascii="Times New Roman" w:hAnsi="Times New Roman" w:cs="B Nazanin" w:hint="cs"/>
-          <w:b w:val="0"/>
-          <w:bCs w:val="0"/>
-          <w:sz w:val="28"/>
-          <w:szCs w:val="28"/>
-          <w:rtl/>
-          <w:lang w:bidi="fa-IR"/>
-        </w:rPr>
-        <w:t xml:space="preserve"> اجرای نخ سازنده وظایف را متوقف می‌کنیم تا تمامی وظایف </w:t>
-      </w:r>
-      <w:r>
-        <w:rPr>
-          <w:rFonts w:ascii="Times New Roman" w:hAnsi="Times New Roman" w:cs="B Nazanin" w:hint="cs"/>
-          <w:b w:val="0"/>
-          <w:bCs w:val="0"/>
-          <w:sz w:val="28"/>
-          <w:szCs w:val="28"/>
-          <w:rtl/>
-          <w:lang w:bidi="fa-IR"/>
-        </w:rPr>
-        <w:lastRenderedPageBreak/>
-        <w:t xml:space="preserve">ساخته شده اجرا شوند. در نهایت ماتریس‌های </w:t>
+        <w:t xml:space="preserve"> اجرای نخ سازنده وظایف را متوقف می‌کنیم تا تمامی وظایف ساخته شده اجرا شوند. در نهایت ماتریس‌های </w:t>
       </w:r>
       <w:r>
         <w:rPr>
@@ -4069,6 +4115,18 @@
         <w:pStyle w:val="a"/>
         <w:jc w:val="both"/>
         <w:rPr>
+          <w:rFonts w:ascii="Times New Roman" w:hAnsi="Times New Roman" w:cs="B Nazanin"/>
+          <w:b w:val="0"/>
+          <w:bCs w:val="0"/>
+          <w:i/>
+          <w:sz w:val="28"/>
+          <w:szCs w:val="28"/>
+          <w:rtl/>
+          <w:lang w:bidi="fa-IR"/>
+        </w:rPr>
+      </w:pPr>
+      <w:r>
+        <w:rPr>
           <w:rFonts w:ascii="Times New Roman" w:hAnsi="Times New Roman" w:cs="B Nazanin" w:hint="cs"/>
           <w:b w:val="0"/>
           <w:bCs w:val="0"/>
@@ -4078,7 +4136,8 @@
           <w:rtl/>
           <w:lang w:bidi="fa-IR"/>
         </w:rPr>
-      </w:pPr>
+        <w:t>توجه شود که در اینجا هر سطر و ستون ماتریس به ۱۶ قسمت تقسیم شده است.</w:t>
+      </w:r>
       <w:r>
         <w:rPr>
           <w:rFonts w:ascii="Times New Roman" w:hAnsi="Times New Roman" w:cs="B Nazanin" w:hint="cs"/>
@@ -4090,7 +4149,7 @@
           <w:rtl/>
           <w:lang w:bidi="fa-IR"/>
         </w:rPr>
-        <w:t>توجه شود که در اینجا هر سطر و ستون ماتریس به ۱۶ قسمت تقسیم شده است.</w:t>
+        <w:t xml:space="preserve"> به همین دلیل موازی‌سازی آن در ماتریس‌هایی که اندازه آن‌ها کوچک‌تر است منجر به تسریع مناسبی نمی‌شود. برای تسریع گرفتن در اندازه‌های کوچک‌تر، می‌توان بلوک‌ها را بزرگ‌تر کرد.</w:t>
       </w:r>
       <w:r>
         <w:rPr>
@@ -4103,7 +4162,7 @@
           <w:rtl/>
           <w:lang w:bidi="fa-IR"/>
         </w:rPr>
-        <w:t xml:space="preserve"> به همین دلیل موازی‌سازی آن در ماتریس‌هایی که اندازه آن‌ها کوچک‌تر است منجر به تسریع مناسبی نمی‌شود. برای تسریع گرفتن در اندازه‌های کوچک‌تر، می‌توان بلوک‌ها را بزرگ‌تر کرد.</w:t>
+        <w:t xml:space="preserve"> همچنین</w:t>
       </w:r>
       <w:r>
         <w:rPr>
@@ -4116,7 +4175,7 @@
           <w:rtl/>
           <w:lang w:bidi="fa-IR"/>
         </w:rPr>
-        <w:t xml:space="preserve"> همچنین</w:t>
+        <w:t xml:space="preserve"> ستون</w:t>
       </w:r>
       <w:r>
         <w:rPr>
@@ -4129,7 +4188,7 @@
           <w:rtl/>
           <w:lang w:bidi="fa-IR"/>
         </w:rPr>
-        <w:t xml:space="preserve"> ستون</w:t>
+        <w:t xml:space="preserve"> تسریع نیز با میانگین گرفتن تسریع در ۲ ستون سمت</w:t>
       </w:r>
       <w:r>
         <w:rPr>
@@ -4142,7 +4201,7 @@
           <w:rtl/>
           <w:lang w:bidi="fa-IR"/>
         </w:rPr>
-        <w:t xml:space="preserve"> تسریع نیز با میانگین گرفتن تسریع در ۲ ستون سمت</w:t>
+        <w:t xml:space="preserve"> چپ</w:t>
       </w:r>
       <w:r>
         <w:rPr>
@@ -4155,7 +4214,7 @@
           <w:rtl/>
           <w:lang w:bidi="fa-IR"/>
         </w:rPr>
-        <w:t xml:space="preserve"> چپ</w:t>
+        <w:t xml:space="preserve"> جدول </w:t>
       </w:r>
       <w:r>
         <w:rPr>
@@ -4168,7 +4227,7 @@
           <w:rtl/>
           <w:lang w:bidi="fa-IR"/>
         </w:rPr>
-        <w:t xml:space="preserve"> جدول </w:t>
+        <w:t xml:space="preserve">محاسبه </w:t>
       </w:r>
       <w:r>
         <w:rPr>
@@ -4181,19 +4240,6 @@
           <w:rtl/>
           <w:lang w:bidi="fa-IR"/>
         </w:rPr>
-        <w:t xml:space="preserve">محاسبه </w:t>
-      </w:r>
-      <w:r>
-        <w:rPr>
-          <w:rFonts w:ascii="Times New Roman" w:hAnsi="Times New Roman" w:cs="B Nazanin" w:hint="cs"/>
-          <w:b w:val="0"/>
-          <w:bCs w:val="0"/>
-          <w:i/>
-          <w:sz w:val="28"/>
-          <w:szCs w:val="28"/>
-          <w:rtl/>
-          <w:lang w:bidi="fa-IR"/>
-        </w:rPr>
         <w:t>شده است.</w:t>
       </w:r>
     </w:p>
@@ -4219,6 +4265,7 @@
           <w:szCs w:val="22"/>
           <w:rtl/>
         </w:rPr>
+        <w:lastRenderedPageBreak/>
         <w:t xml:space="preserve">جدول </w:t>
       </w:r>
       <w:r>
@@ -4379,13 +4426,24 @@
         </w:rPr>
         <w:t xml:space="preserve"> </w:t>
       </w:r>
+      <w:r>
+        <w:rPr>
+          <w:rFonts w:cs="B Nazanin" w:hint="cs"/>
+          <w:i w:val="0"/>
+          <w:iCs w:val="0"/>
+          <w:sz w:val="22"/>
+          <w:szCs w:val="22"/>
+          <w:rtl/>
+          <w:lang w:bidi="fa-IR"/>
+        </w:rPr>
+        <w:t>اجرا با ۱۶ بلوک در هر سطر و ستون</w:t>
+      </w:r>
     </w:p>
     <w:tbl>
       <w:tblPr>
-        <w:tblStyle w:val="TableGrid"/>
+        <w:tblStyle w:val="TableGridLight"/>
         <w:bidiVisual/>
         <w:tblW w:w="9129" w:type="dxa"/>
-        <w:tblInd w:w="-113" w:type="dxa"/>
         <w:tblLook w:val="04A0" w:firstRow="1" w:lastRow="0" w:firstColumn="1" w:lastColumn="0" w:noHBand="0" w:noVBand="1"/>
       </w:tblPr>
       <w:tblGrid>
@@ -5228,7 +5286,6 @@
                 <w:bCs w:val="0"/>
                 <w:sz w:val="28"/>
                 <w:szCs w:val="28"/>
-                <w:rtl/>
                 <w:lang w:bidi="fa-IR"/>
               </w:rPr>
             </w:pPr>
@@ -5771,7 +5828,6 @@
                 <w:rtl/>
                 <w:lang w:bidi="fa-IR"/>
               </w:rPr>
-              <w:lastRenderedPageBreak/>
               <w:t>۱۰</w:t>
             </w:r>
           </w:p>
@@ -11364,6 +11420,25 @@
       <w:szCs w:val="18"/>
     </w:rPr>
   </w:style>
+  <w:style w:type="table" w:styleId="TableGridLight">
+    <w:name w:val="Grid Table Light"/>
+    <w:basedOn w:val="TableNormal"/>
+    <w:uiPriority w:val="40"/>
+    <w:rsid w:val="00AE26C0"/>
+    <w:pPr>
+      <w:spacing w:after="0" w:line="240" w:lineRule="auto"/>
+    </w:pPr>
+    <w:tblPr>
+      <w:tblBorders>
+        <w:top w:val="single" w:sz="4" w:space="0" w:color="BFBFBF" w:themeColor="background1" w:themeShade="BF"/>
+        <w:left w:val="single" w:sz="4" w:space="0" w:color="BFBFBF" w:themeColor="background1" w:themeShade="BF"/>
+        <w:bottom w:val="single" w:sz="4" w:space="0" w:color="BFBFBF" w:themeColor="background1" w:themeShade="BF"/>
+        <w:right w:val="single" w:sz="4" w:space="0" w:color="BFBFBF" w:themeColor="background1" w:themeShade="BF"/>
+        <w:insideH w:val="single" w:sz="4" w:space="0" w:color="BFBFBF" w:themeColor="background1" w:themeShade="BF"/>
+        <w:insideV w:val="single" w:sz="4" w:space="0" w:color="BFBFBF" w:themeColor="background1" w:themeShade="BF"/>
+      </w:tblBorders>
+    </w:tblPr>
+  </w:style>
 </w:styles>
 </file>
 
@@ -11536,6 +11611,8 @@
     <w:rsid w:val="000E23E3"/>
     <w:rsid w:val="001945FA"/>
     <w:rsid w:val="001960E2"/>
+    <w:rsid w:val="002E6769"/>
+    <w:rsid w:val="00322CB9"/>
     <w:rsid w:val="003244F3"/>
     <w:rsid w:val="00332526"/>
     <w:rsid w:val="0033290B"/>
@@ -11583,6 +11660,7 @@
     <w:rsid w:val="00B817F9"/>
     <w:rsid w:val="00B86481"/>
     <w:rsid w:val="00B95BAC"/>
+    <w:rsid w:val="00BC2591"/>
     <w:rsid w:val="00BC71F1"/>
     <w:rsid w:val="00BF34C2"/>
     <w:rsid w:val="00C05A1B"/>
@@ -11593,6 +11671,7 @@
     <w:rsid w:val="00CC65F2"/>
     <w:rsid w:val="00D556FF"/>
     <w:rsid w:val="00D63BB1"/>
+    <w:rsid w:val="00D966A6"/>
     <w:rsid w:val="00DE154E"/>
     <w:rsid w:val="00E04199"/>
     <w:rsid w:val="00E731DB"/>
@@ -11602,6 +11681,7 @@
     <w:rsid w:val="00EF1F13"/>
     <w:rsid w:val="00EF3D48"/>
     <w:rsid w:val="00F57032"/>
+    <w:rsid w:val="00FA4A91"/>
     <w:rsid w:val="00FC0A17"/>
   </w:rsids>
   <m:mathPr>

</xml_diff>